<commit_message>
add SceneLoadManager mod MainQuestManager mod MiniGameManager mod TownManager mod MiniGameNPC
</commit_message>
<xml_diff>
--- a/Excel/리본 설정.docx
+++ b/Excel/리본 설정.docx
@@ -54,14 +54,12 @@
       <w:r>
         <w:t xml:space="preserve">– </w:t>
       </w:r>
-      <w:proofErr w:type="spellStart"/>
       <w:r>
         <w:rPr>
           <w:rFonts w:hint="eastAsia"/>
         </w:rPr>
         <w:t>리본교</w:t>
       </w:r>
-      <w:proofErr w:type="spellEnd"/>
     </w:p>
     <w:p>
       <w:r>
@@ -139,16 +137,8 @@
         <w:rPr>
           <w:rFonts w:hint="eastAsia"/>
         </w:rPr>
-        <w:t xml:space="preserve">채우고 해당 퀘스트까지 </w:t>
-      </w:r>
-      <w:proofErr w:type="spellStart"/>
-      <w:r>
-        <w:rPr>
-          <w:rFonts w:hint="eastAsia"/>
-        </w:rPr>
-        <w:t>깨야한다</w:t>
-      </w:r>
-      <w:proofErr w:type="spellEnd"/>
+        <w:t>채우고 해당 퀘스트까지 깨야한다</w:t>
+      </w:r>
     </w:p>
     <w:p>
       <w:r>
@@ -167,16 +157,8 @@
         <w:rPr>
           <w:rFonts w:hint="eastAsia"/>
         </w:rPr>
-        <w:t xml:space="preserve">에서 리본과 관련된 설정을 </w:t>
-      </w:r>
-      <w:proofErr w:type="spellStart"/>
-      <w:r>
-        <w:rPr>
-          <w:rFonts w:hint="eastAsia"/>
-        </w:rPr>
-        <w:t>듣게된다</w:t>
-      </w:r>
-      <w:proofErr w:type="spellEnd"/>
+        <w:t>에서 리본과 관련된 설정을 듣게된다</w:t>
+      </w:r>
     </w:p>
     <w:p/>
     <w:p>
@@ -288,21 +270,7 @@
         <w:rPr>
           <w:rFonts w:hint="eastAsia"/>
         </w:rPr>
-        <w:t xml:space="preserve">그러다 리본을 </w:t>
-      </w:r>
-      <w:proofErr w:type="spellStart"/>
-      <w:r>
-        <w:rPr>
-          <w:rFonts w:hint="eastAsia"/>
-        </w:rPr>
-        <w:t>잃어버린거지</w:t>
-      </w:r>
-      <w:proofErr w:type="spellEnd"/>
-      <w:r>
-        <w:rPr>
-          <w:rFonts w:hint="eastAsia"/>
-        </w:rPr>
-        <w:t xml:space="preserve"> </w:t>
+        <w:t xml:space="preserve">그러다 리본을 잃어버린거지 </w:t>
       </w:r>
     </w:p>
     <w:p>
@@ -330,21 +298,7 @@
         <w:rPr>
           <w:rFonts w:hint="eastAsia"/>
         </w:rPr>
-        <w:t xml:space="preserve">에서 어느정도 떡밥을 </w:t>
-      </w:r>
-      <w:proofErr w:type="spellStart"/>
-      <w:r>
-        <w:rPr>
-          <w:rFonts w:hint="eastAsia"/>
-        </w:rPr>
-        <w:t>회수시키고</w:t>
-      </w:r>
-      <w:proofErr w:type="spellEnd"/>
-      <w:r>
-        <w:rPr>
-          <w:rFonts w:hint="eastAsia"/>
-        </w:rPr>
-        <w:t xml:space="preserve"> 협력관계가 된다</w:t>
+        <w:t>에서 어느정도 떡밥을 회수시키고 협력관계가 된다</w:t>
       </w:r>
     </w:p>
     <w:p/>
@@ -427,13 +381,7 @@
         <w:t>이어하기</w:t>
       </w:r>
     </w:p>
-    <w:p>
-      <w:pPr>
-        <w:rPr>
-          <w:rFonts w:hint="eastAsia"/>
-        </w:rPr>
-      </w:pPr>
-    </w:p>
+    <w:p/>
     <w:p>
       <w:r>
         <w:rPr>
@@ -455,7 +403,25 @@
         <w:rPr>
           <w:rFonts w:hint="eastAsia"/>
         </w:rPr>
-        <w:t>채팅 마무리</w:t>
+        <w:t>이어하기</w:t>
+      </w:r>
+      <w:r>
+        <w:rPr>
+          <w:rFonts w:hint="eastAsia"/>
+        </w:rPr>
+        <w:t xml:space="preserve"> </w:t>
+      </w:r>
+      <w:r>
+        <w:t>(</w:t>
+      </w:r>
+      <w:r>
+        <w:rPr>
+          <w:rFonts w:hint="eastAsia"/>
+        </w:rPr>
+        <w:t>세이브포인트 여러 개 있는 창 만들기</w:t>
+      </w:r>
+      <w:r>
+        <w:t>)</w:t>
       </w:r>
     </w:p>
     <w:p>
@@ -471,7 +437,7 @@
         <w:rPr>
           <w:rFonts w:hint="eastAsia"/>
         </w:rPr>
-        <w:t>이어하기</w:t>
+        <w:t>다음 싸이클로</w:t>
       </w:r>
       <w:r>
         <w:rPr>
@@ -480,16 +446,19 @@
         <w:t xml:space="preserve"> </w:t>
       </w:r>
       <w:r>
-        <w:t>(</w:t>
-      </w:r>
-      <w:r>
-        <w:rPr>
-          <w:rFonts w:hint="eastAsia"/>
-        </w:rPr>
-        <w:t>세이브포인트 여러 개 있는 창 만들기</w:t>
-      </w:r>
-      <w:r>
-        <w:t>)</w:t>
+        <w:t xml:space="preserve">/ </w:t>
+      </w:r>
+      <w:r>
+        <w:rPr>
+          <w:rFonts w:hint="eastAsia"/>
+        </w:rPr>
+        <w:t>최종</w:t>
+      </w:r>
+      <w:r>
+        <w:rPr>
+          <w:rFonts w:hint="eastAsia"/>
+        </w:rPr>
+        <w:t>으로 넘어가기</w:t>
       </w:r>
     </w:p>
     <w:p>
@@ -500,15 +469,17 @@
           <w:numId w:val="1"/>
         </w:numPr>
         <w:ind w:leftChars="0"/>
-      </w:pPr>
-      <w:r>
-        <w:rPr>
-          <w:rFonts w:hint="eastAsia"/>
-        </w:rPr>
-        <w:t>씬 매니저 만들기</w:t>
-      </w:r>
-    </w:p>
-    <w:p/>
+        <w:rPr>
+          <w:rFonts w:hint="eastAsia"/>
+        </w:rPr>
+      </w:pPr>
+      <w:r>
+        <w:rPr>
+          <w:rFonts w:hint="eastAsia"/>
+        </w:rPr>
+        <w:t>캐릭터 이미지 어떻게 바꿀 수 있는지</w:t>
+      </w:r>
+    </w:p>
     <w:p>
       <w:r>
         <w:rPr>
@@ -530,170 +501,34 @@
         <w:rPr>
           <w:rFonts w:hint="eastAsia"/>
         </w:rPr>
-        <w:t>퀘스트 창(퀘스트 매니저</w:t>
-      </w:r>
-      <w:r>
-        <w:t xml:space="preserve">) </w:t>
-      </w:r>
-    </w:p>
-    <w:p>
-      <w:pPr>
-        <w:pStyle w:val="a3"/>
-        <w:ind w:leftChars="0" w:left="760"/>
-      </w:pPr>
-      <w:r>
-        <w:t>(</w:t>
-      </w:r>
-      <w:proofErr w:type="spellStart"/>
-      <w:r>
-        <w:rPr>
-          <w:rFonts w:hint="eastAsia"/>
-        </w:rPr>
-        <w:t>예를들어</w:t>
-      </w:r>
-      <w:proofErr w:type="spellEnd"/>
-      <w:r>
-        <w:rPr>
-          <w:rFonts w:hint="eastAsia"/>
-        </w:rPr>
-        <w:t xml:space="preserve"> 노예 일 때</w:t>
-      </w:r>
-    </w:p>
-    <w:p>
-      <w:pPr>
-        <w:ind w:firstLine="760"/>
-      </w:pPr>
-      <w:r>
-        <w:rPr>
-          <w:rFonts w:hint="eastAsia"/>
-        </w:rPr>
-        <w:t>노예가 할 일 중 연관된 아이템을 구해오라는 식의 메인 퀘스트를 부여</w:t>
-      </w:r>
-    </w:p>
-    <w:p>
-      <w:pPr>
-        <w:ind w:firstLine="760"/>
-      </w:pPr>
-      <w:r>
-        <w:rPr>
-          <w:rFonts w:hint="eastAsia"/>
-        </w:rPr>
-        <w:t xml:space="preserve">노예 일을 </w:t>
-      </w:r>
-      <w:proofErr w:type="spellStart"/>
-      <w:r>
-        <w:rPr>
-          <w:rFonts w:hint="eastAsia"/>
-        </w:rPr>
-        <w:t>서브퀘스트로</w:t>
-      </w:r>
-      <w:proofErr w:type="spellEnd"/>
-      <w:r>
-        <w:rPr>
-          <w:rFonts w:hint="eastAsia"/>
-        </w:rPr>
+        <w:t>Qu</w:t>
+      </w:r>
+      <w:r>
+        <w:t xml:space="preserve">est </w:t>
+      </w:r>
+      <w:r>
+        <w:rPr>
+          <w:rFonts w:hint="eastAsia"/>
+        </w:rPr>
+        <w:t>스크립트 정리,</w:t>
+      </w:r>
+      <w:r>
         <w:t xml:space="preserve"> </w:t>
       </w:r>
-      <w:proofErr w:type="spellStart"/>
-      <w:r>
-        <w:t>todoprogress</w:t>
-      </w:r>
-      <w:proofErr w:type="spellEnd"/>
-      <w:r>
-        <w:rPr>
-          <w:rFonts w:hint="eastAsia"/>
-        </w:rPr>
-        <w:t>를 채우고,</w:t>
-      </w:r>
-      <w:r>
-        <w:t xml:space="preserve"> </w:t>
-      </w:r>
-      <w:proofErr w:type="spellStart"/>
-      <w:r>
-        <w:rPr>
-          <w:rFonts w:hint="eastAsia"/>
-        </w:rPr>
-        <w:t>추가노예퀘스트</w:t>
-      </w:r>
-      <w:proofErr w:type="spellEnd"/>
-      <w:r>
-        <w:rPr>
-          <w:rFonts w:hint="eastAsia"/>
-        </w:rPr>
-        <w:t xml:space="preserve"> </w:t>
-      </w:r>
-      <w:r>
-        <w:t xml:space="preserve">ex </w:t>
-      </w:r>
-      <w:r>
-        <w:rPr>
-          <w:rFonts w:hint="eastAsia"/>
-        </w:rPr>
-        <w:t>대장장이o</w:t>
-      </w:r>
-      <w:r>
-        <w:t>r</w:t>
-      </w:r>
-      <w:r>
-        <w:rPr>
-          <w:rFonts w:hint="eastAsia"/>
-        </w:rPr>
-        <w:t xml:space="preserve">상인 </w:t>
-      </w:r>
-    </w:p>
-    <w:p>
-      <w:pPr>
-        <w:ind w:firstLine="760"/>
-        <w:rPr>
-          <w:rFonts w:hint="eastAsia"/>
-        </w:rPr>
-      </w:pPr>
-      <w:r>
-        <w:rPr>
-          <w:rFonts w:hint="eastAsia"/>
-        </w:rPr>
-        <w:t>퀘</w:t>
-      </w:r>
-      <w:r>
-        <w:rPr>
-          <w:rFonts w:hint="eastAsia"/>
-        </w:rPr>
-        <w:t>스</w:t>
-      </w:r>
-      <w:r>
-        <w:rPr>
-          <w:rFonts w:hint="eastAsia"/>
-        </w:rPr>
-        <w:t>트를 했을 때,</w:t>
-      </w:r>
-      <w:r>
-        <w:t xml:space="preserve"> </w:t>
-      </w:r>
-      <w:proofErr w:type="spellStart"/>
-      <w:r>
-        <w:t>todoprogress</w:t>
-      </w:r>
-      <w:proofErr w:type="spellEnd"/>
-      <w:r>
-        <w:rPr>
-          <w:rFonts w:hint="eastAsia"/>
-        </w:rPr>
-        <w:t>는 올려주지 않고,</w:t>
-      </w:r>
-      <w:r>
-        <w:t xml:space="preserve"> </w:t>
-      </w:r>
-      <w:r>
-        <w:rPr>
-          <w:rFonts w:hint="eastAsia"/>
-        </w:rPr>
-        <w:t>추가 스택만 부여</w:t>
-      </w:r>
-      <w:r>
-        <w:rPr>
-          <w:rFonts w:hint="eastAsia"/>
-        </w:rPr>
-        <w:t>)</w:t>
+      <w:r>
+        <w:rPr>
+          <w:rFonts w:hint="eastAsia"/>
+        </w:rPr>
+        <w:t>맵넘버/퀘스트넘버 c</w:t>
+      </w:r>
+      <w:r>
+        <w:t xml:space="preserve">sv </w:t>
+      </w:r>
+      <w:r>
+        <w:rPr>
+          <w:rFonts w:hint="eastAsia"/>
+        </w:rPr>
+        <w:t>완성</w:t>
       </w:r>
     </w:p>
     <w:p>
@@ -709,22 +544,10 @@
         <w:rPr>
           <w:rFonts w:hint="eastAsia"/>
         </w:rPr>
-        <w:t xml:space="preserve">재성이형 </w:t>
-      </w:r>
-      <w:r>
-        <w:t>1</w:t>
-      </w:r>
-      <w:r>
-        <w:rPr>
-          <w:rFonts w:hint="eastAsia"/>
-        </w:rPr>
-        <w:t xml:space="preserve">이 완료 후 </w:t>
-      </w:r>
-      <w:r>
-        <w:rPr>
-          <w:rFonts w:hint="eastAsia"/>
-        </w:rPr>
-        <w:t>전달</w:t>
+        <w:t>S</w:t>
+      </w:r>
+      <w:r>
+        <w:t>ceneManager</w:t>
       </w:r>
     </w:p>
     <w:p>
@@ -735,37 +558,12 @@
           <w:numId w:val="3"/>
         </w:numPr>
         <w:ind w:leftChars="0"/>
-        <w:rPr>
-          <w:rFonts w:hint="eastAsia"/>
-        </w:rPr>
-      </w:pPr>
-      <w:proofErr w:type="spellStart"/>
-      <w:r>
-        <w:rPr>
-          <w:rFonts w:hint="eastAsia"/>
-        </w:rPr>
-        <w:t>메인퀘</w:t>
-      </w:r>
-      <w:proofErr w:type="spellEnd"/>
-      <w:r>
-        <w:rPr>
-          <w:rFonts w:hint="eastAsia"/>
-        </w:rPr>
-        <w:t xml:space="preserve"> 주는 놈(하루에 한 </w:t>
-      </w:r>
-      <w:proofErr w:type="gramStart"/>
-      <w:r>
-        <w:rPr>
-          <w:rFonts w:hint="eastAsia"/>
-        </w:rPr>
-        <w:t>번 씩</w:t>
-      </w:r>
-      <w:proofErr w:type="gramEnd"/>
-      <w:r>
-        <w:rPr>
-          <w:rFonts w:hint="eastAsia"/>
-        </w:rPr>
-        <w:t xml:space="preserve"> 바뀌게)</w:t>
+      </w:pPr>
+      <w:r>
+        <w:rPr>
+          <w:rFonts w:hint="eastAsia"/>
+        </w:rPr>
+        <w:t>데이터 구상 및 씬 완성</w:t>
       </w:r>
     </w:p>
     <w:sectPr>

</xml_diff>

<commit_message>
bug fix of character
</commit_message>
<xml_diff>
--- a/Excel/리본 설정.docx
+++ b/Excel/리본 설정.docx
@@ -54,14 +54,12 @@
       <w:r>
         <w:t xml:space="preserve">– </w:t>
       </w:r>
-      <w:proofErr w:type="spellStart"/>
       <w:r>
         <w:rPr>
           <w:rFonts w:hint="eastAsia"/>
         </w:rPr>
         <w:t>리본교</w:t>
       </w:r>
-      <w:proofErr w:type="spellEnd"/>
     </w:p>
     <w:p>
       <w:r>
@@ -139,16 +137,8 @@
         <w:rPr>
           <w:rFonts w:hint="eastAsia"/>
         </w:rPr>
-        <w:t xml:space="preserve">채우고 해당 퀘스트까지 </w:t>
-      </w:r>
-      <w:proofErr w:type="spellStart"/>
-      <w:r>
-        <w:rPr>
-          <w:rFonts w:hint="eastAsia"/>
-        </w:rPr>
-        <w:t>깨야한다</w:t>
-      </w:r>
-      <w:proofErr w:type="spellEnd"/>
+        <w:t>채우고 해당 퀘스트까지 깨야한다</w:t>
+      </w:r>
     </w:p>
     <w:p>
       <w:r>
@@ -167,16 +157,8 @@
         <w:rPr>
           <w:rFonts w:hint="eastAsia"/>
         </w:rPr>
-        <w:t xml:space="preserve">에서 리본과 관련된 설정을 </w:t>
-      </w:r>
-      <w:proofErr w:type="spellStart"/>
-      <w:r>
-        <w:rPr>
-          <w:rFonts w:hint="eastAsia"/>
-        </w:rPr>
-        <w:t>듣게된다</w:t>
-      </w:r>
-      <w:proofErr w:type="spellEnd"/>
+        <w:t>에서 리본과 관련된 설정을 듣게된다</w:t>
+      </w:r>
     </w:p>
     <w:p/>
     <w:p>
@@ -288,21 +270,7 @@
         <w:rPr>
           <w:rFonts w:hint="eastAsia"/>
         </w:rPr>
-        <w:t xml:space="preserve">그러다 리본을 </w:t>
-      </w:r>
-      <w:proofErr w:type="spellStart"/>
-      <w:r>
-        <w:rPr>
-          <w:rFonts w:hint="eastAsia"/>
-        </w:rPr>
-        <w:t>잃어버린거지</w:t>
-      </w:r>
-      <w:proofErr w:type="spellEnd"/>
-      <w:r>
-        <w:rPr>
-          <w:rFonts w:hint="eastAsia"/>
-        </w:rPr>
-        <w:t xml:space="preserve"> </w:t>
+        <w:t xml:space="preserve">그러다 리본을 잃어버린거지 </w:t>
       </w:r>
     </w:p>
     <w:p>
@@ -330,21 +298,7 @@
         <w:rPr>
           <w:rFonts w:hint="eastAsia"/>
         </w:rPr>
-        <w:t xml:space="preserve">에서 어느정도 떡밥을 </w:t>
-      </w:r>
-      <w:proofErr w:type="spellStart"/>
-      <w:r>
-        <w:rPr>
-          <w:rFonts w:hint="eastAsia"/>
-        </w:rPr>
-        <w:t>회수시키고</w:t>
-      </w:r>
-      <w:proofErr w:type="spellEnd"/>
-      <w:r>
-        <w:rPr>
-          <w:rFonts w:hint="eastAsia"/>
-        </w:rPr>
-        <w:t xml:space="preserve"> 협력관계가 된다</w:t>
+        <w:t>에서 어느정도 떡밥을 회수시키고 협력관계가 된다</w:t>
       </w:r>
     </w:p>
     <w:p/>
@@ -444,26 +398,24 @@
           <w:numId w:val="1"/>
         </w:numPr>
         <w:ind w:leftChars="0"/>
-      </w:pPr>
-      <w:r>
-        <w:rPr>
-          <w:rFonts w:hint="eastAsia"/>
-        </w:rPr>
-        <w:t xml:space="preserve">게임 로드 시 </w:t>
-      </w:r>
-      <w:proofErr w:type="spellStart"/>
-      <w:r>
-        <w:rPr>
-          <w:rFonts w:hint="eastAsia"/>
-        </w:rPr>
-        <w:t>씬도</w:t>
-      </w:r>
-      <w:proofErr w:type="spellEnd"/>
-      <w:r>
-        <w:rPr>
-          <w:rFonts w:hint="eastAsia"/>
-        </w:rPr>
-        <w:t xml:space="preserve"> 초기화</w:t>
+        <w:rPr>
+          <w:rFonts w:hint="eastAsia"/>
+        </w:rPr>
+      </w:pPr>
+      <w:r>
+        <w:rPr>
+          <w:rFonts w:hint="eastAsia"/>
+        </w:rPr>
+        <w:t xml:space="preserve">캐릭터 이미지 </w:t>
+      </w:r>
+      <w:r>
+        <w:rPr>
+          <w:rFonts w:hint="eastAsia"/>
+        </w:rPr>
+        <w:t>변경(</w:t>
+      </w:r>
+      <w:r>
+        <w:t>csv)</w:t>
       </w:r>
     </w:p>
     <w:p>
@@ -479,35 +431,40 @@
         <w:rPr>
           <w:rFonts w:hint="eastAsia"/>
         </w:rPr>
-        <w:t xml:space="preserve">다음 </w:t>
-      </w:r>
-      <w:proofErr w:type="spellStart"/>
-      <w:proofErr w:type="gramStart"/>
-      <w:r>
-        <w:rPr>
-          <w:rFonts w:hint="eastAsia"/>
-        </w:rPr>
-        <w:t>싸이클로</w:t>
-      </w:r>
-      <w:proofErr w:type="spellEnd"/>
-      <w:r>
-        <w:rPr>
-          <w:rFonts w:hint="eastAsia"/>
-        </w:rPr>
+        <w:t>자동저장,</w:t>
+      </w:r>
+      <w:r>
         <w:t xml:space="preserve"> </w:t>
       </w:r>
       <w:r>
-        <w:t>/</w:t>
-      </w:r>
-      <w:proofErr w:type="gramEnd"/>
-      <w:r>
-        <w:t xml:space="preserve"> </w:t>
-      </w:r>
-      <w:r>
-        <w:rPr>
-          <w:rFonts w:hint="eastAsia"/>
-        </w:rPr>
-        <w:t>최종으로 넘어가기</w:t>
+        <w:rPr>
+          <w:rFonts w:hint="eastAsia"/>
+        </w:rPr>
+        <w:t>최</w:t>
+      </w:r>
+      <w:r>
+        <w:rPr>
+          <w:rFonts w:hint="eastAsia"/>
+        </w:rPr>
+        <w:t>종장 캐릭터 정보 업데이트(</w:t>
+      </w:r>
+      <w:r>
+        <w:t xml:space="preserve">ex </w:t>
+      </w:r>
+      <w:r>
+        <w:rPr>
+          <w:rFonts w:hint="eastAsia"/>
+        </w:rPr>
+        <w:t>맵</w:t>
+      </w:r>
+      <w:r>
+        <w:rPr>
+          <w:rFonts w:hint="eastAsia"/>
+        </w:rPr>
+        <w:t>넘버</w:t>
+      </w:r>
+      <w:r>
+        <w:t>)</w:t>
       </w:r>
     </w:p>
     <w:p>
@@ -523,7 +480,34 @@
         <w:rPr>
           <w:rFonts w:hint="eastAsia"/>
         </w:rPr>
-        <w:t>캐릭터 이미지 어떻게 바꿀 수 있는지</w:t>
+        <w:t>U</w:t>
+      </w:r>
+      <w:r>
+        <w:t xml:space="preserve">I </w:t>
+      </w:r>
+      <w:r>
+        <w:rPr>
+          <w:rFonts w:hint="eastAsia"/>
+        </w:rPr>
+        <w:t xml:space="preserve">수정 </w:t>
+      </w:r>
+      <w:r>
+        <w:t>(</w:t>
+      </w:r>
+      <w:r>
+        <w:rPr>
+          <w:rFonts w:hint="eastAsia"/>
+        </w:rPr>
+        <w:t>설정창,</w:t>
+      </w:r>
+      <w:r>
+        <w:t xml:space="preserve"> </w:t>
+      </w:r>
+      <w:r>
+        <w:rPr>
+          <w:rFonts w:hint="eastAsia"/>
+        </w:rPr>
+        <w:t>인벤토리)</w:t>
       </w:r>
     </w:p>
     <w:p>
@@ -534,32 +518,15 @@
           <w:numId w:val="1"/>
         </w:numPr>
         <w:ind w:leftChars="0"/>
-      </w:pPr>
-      <w:r>
-        <w:rPr>
-          <w:rFonts w:hint="eastAsia"/>
-        </w:rPr>
-        <w:t xml:space="preserve">사운드 </w:t>
-      </w:r>
-      <w:proofErr w:type="gramStart"/>
-      <w:r>
-        <w:rPr>
-          <w:rFonts w:hint="eastAsia"/>
-        </w:rPr>
-        <w:t xml:space="preserve">찾아보기 </w:t>
-      </w:r>
-      <w:r>
-        <w:t>/</w:t>
-      </w:r>
-      <w:proofErr w:type="gramEnd"/>
-      <w:r>
-        <w:t xml:space="preserve"> </w:t>
-      </w:r>
-      <w:r>
-        <w:rPr>
-          <w:rFonts w:hint="eastAsia"/>
-        </w:rPr>
-        <w:t>적용</w:t>
+        <w:rPr>
+          <w:rFonts w:hint="eastAsia"/>
+        </w:rPr>
+      </w:pPr>
+      <w:r>
+        <w:rPr>
+          <w:rFonts w:hint="eastAsia"/>
+        </w:rPr>
+        <w:t>번들</w:t>
       </w:r>
     </w:p>
     <w:p>
@@ -585,7 +552,6 @@
         </w:rPr>
         <w:t xml:space="preserve">데이터 구상 및 </w:t>
       </w:r>
-      <w:proofErr w:type="spellStart"/>
       <w:r>
         <w:rPr>
           <w:rFonts w:hint="eastAsia"/>
@@ -604,7 +570,6 @@
         </w:rPr>
         <w:t>들</w:t>
       </w:r>
-      <w:proofErr w:type="spellEnd"/>
       <w:r>
         <w:rPr>
           <w:rFonts w:hint="eastAsia"/>
@@ -615,31 +580,11 @@
         <w:rPr>
           <w:rFonts w:hint="eastAsia"/>
         </w:rPr>
-        <w:t>(홈,</w:t>
-      </w:r>
-      <w:r>
-        <w:t xml:space="preserve"> </w:t>
-      </w:r>
-      <w:r>
-        <w:rPr>
-          <w:rFonts w:hint="eastAsia"/>
-        </w:rPr>
-        <w:t>타운,</w:t>
-      </w:r>
-      <w:r>
-        <w:t xml:space="preserve"> </w:t>
-      </w:r>
-      <w:r>
-        <w:rPr>
-          <w:rFonts w:hint="eastAsia"/>
-        </w:rPr>
-        <w:t>미니게임-</w:t>
-      </w:r>
-      <w:proofErr w:type="spellStart"/>
+        <w:t>(미니게임-</w:t>
+      </w:r>
       <w:r>
         <w:t>ddr</w:t>
       </w:r>
-      <w:proofErr w:type="spellEnd"/>
       <w:r>
         <w:t>/</w:t>
       </w:r>
@@ -648,12 +593,6 @@
           <w:rFonts w:hint="eastAsia"/>
         </w:rPr>
         <w:t>물건전달</w:t>
-      </w:r>
-      <w:r>
-        <w:rPr>
-          <w:rFonts w:hint="eastAsia"/>
-        </w:rPr>
-        <w:t>/오브젝트</w:t>
       </w:r>
       <w:r>
         <w:t>)</w:t>
@@ -677,8 +616,6 @@
       <w:r>
         <w:rPr>
           <w:rFonts w:hint="eastAsia"/>
-          <w:b/>
-          <w:bCs/>
         </w:rPr>
         <w:t>리본</w:t>
       </w:r>
@@ -686,7 +623,7 @@
         <w:rPr>
           <w:rFonts w:hint="eastAsia"/>
         </w:rPr>
-        <w:t>, 배경,</w:t>
+        <w:t>,</w:t>
       </w:r>
       <w:r>
         <w:t xml:space="preserve"> </w:t>
@@ -695,7 +632,57 @@
         <w:rPr>
           <w:rFonts w:hint="eastAsia"/>
         </w:rPr>
-        <w:t>나무,</w:t>
+        <w:t>직업)</w:t>
+      </w:r>
+    </w:p>
+    <w:p>
+      <w:pPr>
+        <w:pStyle w:val="a3"/>
+        <w:numPr>
+          <w:ilvl w:val="0"/>
+          <w:numId w:val="3"/>
+        </w:numPr>
+        <w:ind w:leftChars="0"/>
+      </w:pPr>
+      <w:r>
+        <w:rPr>
+          <w:rFonts w:hint="eastAsia"/>
+        </w:rPr>
+        <w:t>대장/상인 홈 및 타운</w:t>
+      </w:r>
+    </w:p>
+    <w:p>
+      <w:pPr>
+        <w:pStyle w:val="a3"/>
+        <w:numPr>
+          <w:ilvl w:val="0"/>
+          <w:numId w:val="3"/>
+        </w:numPr>
+        <w:ind w:leftChars="0"/>
+      </w:pPr>
+      <w:r>
+        <w:rPr>
+          <w:rFonts w:hint="eastAsia"/>
+        </w:rPr>
+        <w:t>U</w:t>
+      </w:r>
+      <w:r>
+        <w:t xml:space="preserve">I </w:t>
+      </w:r>
+      <w:r>
+        <w:rPr>
+          <w:rFonts w:hint="eastAsia"/>
+        </w:rPr>
+        <w:t xml:space="preserve">수정 </w:t>
+      </w:r>
+      <w:r>
+        <w:t>(</w:t>
+      </w:r>
+      <w:r>
+        <w:rPr>
+          <w:rFonts w:hint="eastAsia"/>
+        </w:rPr>
+        <w:t>퀘스트창,</w:t>
       </w:r>
       <w:r>
         <w:t xml:space="preserve"> </w:t>
@@ -704,20 +691,21 @@
         <w:rPr>
           <w:rFonts w:hint="eastAsia"/>
         </w:rPr>
-        <w:t>직업</w:t>
-      </w:r>
-      <w:r>
-        <w:t xml:space="preserve"> </w:t>
-      </w:r>
-      <w:r>
-        <w:rPr>
-          <w:rFonts w:hint="eastAsia"/>
-        </w:rPr>
-        <w:t>등</w:t>
+        <w:t>대화창,</w:t>
       </w:r>
       <w:r>
         <w:t>)</w:t>
       </w:r>
+    </w:p>
+    <w:p>
+      <w:pPr>
+        <w:pStyle w:val="a3"/>
+        <w:numPr>
+          <w:ilvl w:val="0"/>
+          <w:numId w:val="3"/>
+        </w:numPr>
+        <w:ind w:leftChars="0"/>
+      </w:pPr>
     </w:p>
     <w:sectPr>
       <w:pgSz w:w="11906" w:h="16838"/>

</xml_diff>

<commit_message>
mod docx mod font
</commit_message>
<xml_diff>
--- a/Excel/리본 설정.docx
+++ b/Excel/리본 설정.docx
@@ -1,6 +1,6 @@
 
 <file path=word/document.xml><?xml version="1.0" encoding="utf-8"?>
-<w:document xmlns:wpc="http://schemas.microsoft.com/office/word/2010/wordprocessingCanvas" xmlns:cx="http://schemas.microsoft.com/office/drawing/2014/chartex" xmlns:mc="http://schemas.openxmlformats.org/markup-compatibility/2006" xmlns:o="urn:schemas-microsoft-com:office:office" xmlns:r="http://schemas.openxmlformats.org/officeDocument/2006/relationships" xmlns:m="http://schemas.openxmlformats.org/officeDocument/2006/math" xmlns:v="urn:schemas-microsoft-com:vml" xmlns:wp14="http://schemas.microsoft.com/office/word/2010/wordprocessingDrawing" xmlns:wp="http://schemas.openxmlformats.org/drawingml/2006/wordprocessingDrawing" xmlns:w10="urn:schemas-microsoft-com:office:word" xmlns:w="http://schemas.openxmlformats.org/wordprocessingml/2006/main" xmlns:w14="http://schemas.microsoft.com/office/word/2010/wordml" xmlns:w15="http://schemas.microsoft.com/office/word/2012/wordml" xmlns:w16se="http://schemas.microsoft.com/office/word/2015/wordml/symex" xmlns:wpg="http://schemas.microsoft.com/office/word/2010/wordprocessingGroup" xmlns:wpi="http://schemas.microsoft.com/office/word/2010/wordprocessingInk" xmlns:wne="http://schemas.microsoft.com/office/word/2006/wordml" xmlns:wps="http://schemas.microsoft.com/office/word/2010/wordprocessingShape" mc:Ignorable="w14 w15 w16se wp14">
+<w:document xmlns:wpc="http://schemas.microsoft.com/office/word/2010/wordprocessingCanvas" xmlns:cx="http://schemas.microsoft.com/office/drawing/2014/chartex" xmlns:cx1="http://schemas.microsoft.com/office/drawing/2015/9/8/chartex" xmlns:cx2="http://schemas.microsoft.com/office/drawing/2015/10/21/chartex" xmlns:cx3="http://schemas.microsoft.com/office/drawing/2016/5/9/chartex" xmlns:cx4="http://schemas.microsoft.com/office/drawing/2016/5/10/chartex" xmlns:cx5="http://schemas.microsoft.com/office/drawing/2016/5/11/chartex" xmlns:cx6="http://schemas.microsoft.com/office/drawing/2016/5/12/chartex" xmlns:cx7="http://schemas.microsoft.com/office/drawing/2016/5/13/chartex" xmlns:cx8="http://schemas.microsoft.com/office/drawing/2016/5/14/chartex" xmlns:mc="http://schemas.openxmlformats.org/markup-compatibility/2006" xmlns:aink="http://schemas.microsoft.com/office/drawing/2016/ink" xmlns:am3d="http://schemas.microsoft.com/office/drawing/2017/model3d" xmlns:o="urn:schemas-microsoft-com:office:office" xmlns:oel="http://schemas.microsoft.com/office/2019/extlst" xmlns:r="http://schemas.openxmlformats.org/officeDocument/2006/relationships" xmlns:m="http://schemas.openxmlformats.org/officeDocument/2006/math" xmlns:v="urn:schemas-microsoft-com:vml" xmlns:wp14="http://schemas.microsoft.com/office/word/2010/wordprocessingDrawing" xmlns:wp="http://schemas.openxmlformats.org/drawingml/2006/wordprocessingDrawing" xmlns:w10="urn:schemas-microsoft-com:office:word" xmlns:w="http://schemas.openxmlformats.org/wordprocessingml/2006/main" xmlns:w14="http://schemas.microsoft.com/office/word/2010/wordml" xmlns:w15="http://schemas.microsoft.com/office/word/2012/wordml" xmlns:w16cex="http://schemas.microsoft.com/office/word/2018/wordml/cex" xmlns:w16cid="http://schemas.microsoft.com/office/word/2016/wordml/cid" xmlns:w16="http://schemas.microsoft.com/office/word/2018/wordml" xmlns:w16sdtdh="http://schemas.microsoft.com/office/word/2020/wordml/sdtdatahash" xmlns:w16se="http://schemas.microsoft.com/office/word/2015/wordml/symex" xmlns:wpg="http://schemas.microsoft.com/office/word/2010/wordprocessingGroup" xmlns:wpi="http://schemas.microsoft.com/office/word/2010/wordprocessingInk" xmlns:wne="http://schemas.microsoft.com/office/word/2006/wordml" xmlns:wps="http://schemas.microsoft.com/office/word/2010/wordprocessingShape" mc:Ignorable="w14 w15 w16se w16cid w16 w16cex w16sdtdh wp14">
   <w:body>
     <w:p>
       <w:r>
@@ -54,14 +54,12 @@
       <w:r>
         <w:t xml:space="preserve">– </w:t>
       </w:r>
-      <w:proofErr w:type="spellStart"/>
       <w:r>
         <w:rPr>
           <w:rFonts w:hint="eastAsia"/>
         </w:rPr>
         <w:t>리본교</w:t>
       </w:r>
-      <w:proofErr w:type="spellEnd"/>
     </w:p>
     <w:p>
       <w:r>
@@ -101,21 +99,7 @@
         <w:rPr>
           <w:rFonts w:hint="eastAsia"/>
         </w:rPr>
-        <w:t xml:space="preserve">2회자 때 자신이 리본을 다시 봤을 때 환생했다는 사실을 기억, 주민들이 </w:t>
-      </w:r>
-      <w:proofErr w:type="spellStart"/>
-      <w:r>
-        <w:rPr>
-          <w:rFonts w:hint="eastAsia"/>
-        </w:rPr>
-        <w:t>리본교에</w:t>
-      </w:r>
-      <w:proofErr w:type="spellEnd"/>
-      <w:r>
-        <w:rPr>
-          <w:rFonts w:hint="eastAsia"/>
-        </w:rPr>
-        <w:t xml:space="preserve"> 대한 이야기를 함,</w:t>
+        <w:t>2회자 때 자신이 리본을 다시 봤을 때 환생했다는 사실을 기억, 주민들이 리본교에 대한 이야기를 함,</w:t>
       </w:r>
       <w:r>
         <w:t xml:space="preserve"> </w:t>
@@ -153,16 +137,8 @@
         <w:rPr>
           <w:rFonts w:hint="eastAsia"/>
         </w:rPr>
-        <w:t xml:space="preserve">채우고 해당 퀘스트까지 </w:t>
-      </w:r>
-      <w:proofErr w:type="spellStart"/>
-      <w:r>
-        <w:rPr>
-          <w:rFonts w:hint="eastAsia"/>
-        </w:rPr>
-        <w:t>깨야한다</w:t>
-      </w:r>
-      <w:proofErr w:type="spellEnd"/>
+        <w:t>채우고 해당 퀘스트까지 깨야한다</w:t>
+      </w:r>
     </w:p>
     <w:p>
       <w:r>
@@ -181,24 +157,11 @@
         <w:rPr>
           <w:rFonts w:hint="eastAsia"/>
         </w:rPr>
-        <w:t xml:space="preserve">에서 리본과 관련된 설정을 </w:t>
-      </w:r>
-      <w:proofErr w:type="spellStart"/>
-      <w:r>
-        <w:rPr>
-          <w:rFonts w:hint="eastAsia"/>
-        </w:rPr>
-        <w:t>듣게된다</w:t>
-      </w:r>
-      <w:proofErr w:type="spellEnd"/>
+        <w:t>에서 리본과 관련된 설정을 듣게된다</w:t>
+      </w:r>
     </w:p>
     <w:p/>
     <w:p>
-      <w:pPr>
-        <w:rPr>
-          <w:rFonts w:hint="eastAsia"/>
-        </w:rPr>
-      </w:pPr>
       <w:r>
         <w:rPr>
           <w:rFonts w:hint="eastAsia"/>
@@ -207,11 +170,6 @@
       </w:r>
     </w:p>
     <w:p>
-      <w:pPr>
-        <w:rPr>
-          <w:rFonts w:hint="eastAsia"/>
-        </w:rPr>
-      </w:pPr>
       <w:r>
         <w:rPr>
           <w:rFonts w:hint="eastAsia"/>
@@ -220,11 +178,6 @@
       </w:r>
     </w:p>
     <w:p>
-      <w:pPr>
-        <w:rPr>
-          <w:rFonts w:hint="eastAsia"/>
-        </w:rPr>
-      </w:pPr>
       <w:r>
         <w:rPr>
           <w:rFonts w:hint="eastAsia"/>
@@ -240,13 +193,7 @@
         <w:t>6탄 미래</w:t>
       </w:r>
     </w:p>
-    <w:p>
-      <w:pPr>
-        <w:rPr>
-          <w:rFonts w:hint="eastAsia"/>
-        </w:rPr>
-      </w:pPr>
-    </w:p>
+    <w:p/>
     <w:p>
       <w:r>
         <w:rPr>
@@ -256,11 +203,6 @@
       </w:r>
     </w:p>
     <w:p>
-      <w:pPr>
-        <w:rPr>
-          <w:rFonts w:hint="eastAsia"/>
-        </w:rPr>
-      </w:pPr>
       <w:r>
         <w:rPr>
           <w:rFonts w:hint="eastAsia"/>
@@ -277,11 +219,6 @@
       </w:r>
     </w:p>
     <w:p>
-      <w:pPr>
-        <w:rPr>
-          <w:rFonts w:hint="eastAsia"/>
-        </w:rPr>
-      </w:pPr>
       <w:r>
         <w:rPr>
           <w:rFonts w:hint="eastAsia"/>
@@ -320,333 +257,216 @@
           <w:rFonts w:hint="eastAsia"/>
         </w:rPr>
         <w:lastRenderedPageBreak/>
-        <w:t xml:space="preserve">그러다 리본을 </w:t>
-      </w:r>
-      <w:proofErr w:type="spellStart"/>
-      <w:r>
-        <w:rPr>
-          <w:rFonts w:hint="eastAsia"/>
-        </w:rPr>
-        <w:t>잃어버린거지</w:t>
-      </w:r>
-      <w:proofErr w:type="spellEnd"/>
-      <w:r>
-        <w:rPr>
-          <w:rFonts w:hint="eastAsia"/>
-        </w:rPr>
+        <w:t xml:space="preserve">그러다 리본을 잃어버린거지 </w:t>
+      </w:r>
+    </w:p>
+    <w:p>
+      <w:r>
+        <w:rPr>
+          <w:rFonts w:hint="eastAsia"/>
+        </w:rPr>
+        <w:t>리본을 찾기 위해 신과 관련된 퀘스트를 만들어 해당 퀘스트를 수행한 유저를 만남</w:t>
+      </w:r>
+    </w:p>
+    <w:p>
+      <w:r>
+        <w:t>T</w:t>
+      </w:r>
+      <w:r>
+        <w:rPr>
+          <w:rFonts w:hint="eastAsia"/>
+        </w:rPr>
+        <w:t xml:space="preserve">rue </w:t>
+      </w:r>
+      <w:r>
+        <w:t>ending</w:t>
+      </w:r>
+      <w:r>
+        <w:rPr>
+          <w:rFonts w:hint="eastAsia"/>
+        </w:rPr>
+        <w:t>에서 어느정도 떡밥을 회수시키고 협력관계가 된다</w:t>
+      </w:r>
+    </w:p>
+    <w:p/>
+    <w:p>
+      <w:r>
+        <w:rPr>
+          <w:rFonts w:hint="eastAsia"/>
+        </w:rPr>
+        <w:t>미래</w:t>
+      </w:r>
+    </w:p>
+    <w:p>
+      <w:r>
+        <w:rPr>
+          <w:rFonts w:hint="eastAsia"/>
+        </w:rPr>
+        <w:t>온 인류가 멸망 직전까지 갔다</w:t>
+      </w:r>
+    </w:p>
+    <w:p>
+      <w:r>
+        <w:rPr>
+          <w:rFonts w:hint="eastAsia"/>
+        </w:rPr>
+        <w:t>그 이유 중 가장 큰 원인은 중세에 있다</w:t>
+      </w:r>
+    </w:p>
+    <w:p>
+      <w:r>
+        <w:rPr>
+          <w:rFonts w:hint="eastAsia"/>
+        </w:rPr>
+        <w:t>그래서 중세로 가고자 리본을 만든다</w:t>
+      </w:r>
+    </w:p>
+    <w:p>
+      <w:r>
+        <w:rPr>
+          <w:rFonts w:hint="eastAsia"/>
+        </w:rPr>
+        <w:t>허나 모종의 이유로 더 과거까지 가게 되었다</w:t>
+      </w:r>
+    </w:p>
+    <w:p/>
+    <w:p>
+      <w:r>
+        <w:rPr>
+          <w:rFonts w:hint="eastAsia"/>
+        </w:rPr>
+        <w:t>하루</w:t>
+      </w:r>
+    </w:p>
+    <w:p>
+      <w:r>
+        <w:rPr>
+          <w:rFonts w:hint="eastAsia"/>
+        </w:rPr>
+        <w:t>분기</w:t>
+      </w:r>
+      <w:r>
+        <w:t xml:space="preserve"> - 하루 x 3</w:t>
+      </w:r>
+    </w:p>
+    <w:p>
+      <w:r>
+        <w:t>3분기 - 1 사이클</w:t>
+      </w:r>
+    </w:p>
+    <w:p>
+      <w:r>
+        <w:t>3 사이클 - 최종 - 1게임</w:t>
+      </w:r>
+    </w:p>
+    <w:p>
+      <w:r>
+        <w:rPr>
+          <w:rFonts w:hint="eastAsia"/>
+        </w:rPr>
+        <w:t>분기</w:t>
+      </w:r>
+      <w:r>
+        <w:t xml:space="preserve"> 구분 - 나이(수치는 실제 플레이 해서 몇살로 할 지 정하기)</w:t>
+      </w:r>
+    </w:p>
+    <w:p>
+      <w:r>
+        <w:rPr>
+          <w:rFonts w:hint="eastAsia"/>
+        </w:rPr>
+        <w:t>사이클</w:t>
+      </w:r>
+      <w:r>
+        <w:t xml:space="preserve"> 구분 - 리본모양</w:t>
+      </w:r>
+    </w:p>
+    <w:p>
+      <w:r>
+        <w:rPr>
+          <w:rFonts w:hint="eastAsia"/>
+        </w:rPr>
+        <w:t>타임</w:t>
+      </w:r>
+      <w:r>
+        <w:t xml:space="preserve"> 리프 시 인트로에서 펜던트를 확인하는 장면 후 과거회상</w:t>
+      </w:r>
+    </w:p>
+    <w:p>
+      <w:r>
+        <w:rPr>
+          <w:rFonts w:hint="eastAsia"/>
+        </w:rPr>
+        <w:t>이어하기</w:t>
+      </w:r>
+      <w:r>
+        <w:rPr>
+          <w:rFonts w:hint="eastAsia"/>
+        </w:rPr>
+        <w:t>(여러 개</w:t>
+      </w:r>
+      <w:r>
+        <w:t>)</w:t>
+      </w:r>
+    </w:p>
+    <w:p>
+      <w:r>
+        <w:rPr>
+          <w:rFonts w:hint="eastAsia"/>
+        </w:rPr>
+        <w:t xml:space="preserve">다음 게임으로 시작 </w:t>
+      </w:r>
+      <w:r>
+        <w:t xml:space="preserve">– </w:t>
+      </w:r>
+      <w:r>
+        <w:rPr>
+          <w:rFonts w:hint="eastAsia"/>
+        </w:rPr>
+        <w:t>이어하기</w:t>
+      </w:r>
+    </w:p>
+    <w:p/>
+    <w:p>
+      <w:r>
+        <w:t>1</w:t>
+      </w:r>
+      <w:r>
+        <w:rPr>
+          <w:rFonts w:hint="eastAsia"/>
+        </w:rPr>
+        <w:t xml:space="preserve">게임 완료 시 </w:t>
+      </w:r>
+      <w:r>
+        <w:rPr>
+          <w:rFonts w:hint="eastAsia"/>
+        </w:rPr>
+        <w:t>최종적으로 start</w:t>
+      </w:r>
+      <w:r>
         <w:t xml:space="preserve"> </w:t>
       </w:r>
-    </w:p>
-    <w:p>
-      <w:r>
-        <w:rPr>
-          <w:rFonts w:hint="eastAsia"/>
-        </w:rPr>
-        <w:t>리본을 찾기 위해 신과 관련된 퀘스트를 만들어 해당 퀘스트를 수행한 유저를 만남</w:t>
-      </w:r>
-    </w:p>
-    <w:p>
-      <w:r>
-        <w:t>T</w:t>
-      </w:r>
-      <w:r>
-        <w:rPr>
-          <w:rFonts w:hint="eastAsia"/>
-        </w:rPr>
-        <w:t xml:space="preserve">rue </w:t>
-      </w:r>
-      <w:r>
-        <w:t>ending</w:t>
-      </w:r>
-      <w:r>
-        <w:rPr>
-          <w:rFonts w:hint="eastAsia"/>
-        </w:rPr>
-        <w:t xml:space="preserve">에서 어느정도 떡밥을 </w:t>
-      </w:r>
-      <w:proofErr w:type="spellStart"/>
-      <w:r>
-        <w:rPr>
-          <w:rFonts w:hint="eastAsia"/>
-        </w:rPr>
-        <w:t>회수시키고</w:t>
-      </w:r>
-      <w:proofErr w:type="spellEnd"/>
-      <w:r>
-        <w:rPr>
-          <w:rFonts w:hint="eastAsia"/>
-        </w:rPr>
-        <w:t xml:space="preserve"> 협력관계가 된다</w:t>
-      </w:r>
-    </w:p>
-    <w:p/>
-    <w:p>
-      <w:r>
-        <w:rPr>
-          <w:rFonts w:hint="eastAsia"/>
-        </w:rPr>
-        <w:t>미래</w:t>
-      </w:r>
-    </w:p>
-    <w:p>
-      <w:r>
-        <w:rPr>
-          <w:rFonts w:hint="eastAsia"/>
-        </w:rPr>
-        <w:t>온 인류가 멸망 직전까지 갔다</w:t>
-      </w:r>
-    </w:p>
-    <w:p>
-      <w:r>
-        <w:rPr>
-          <w:rFonts w:hint="eastAsia"/>
-        </w:rPr>
-        <w:t>그 이유 중 가장 큰 원인은 중세에 있다</w:t>
-      </w:r>
-    </w:p>
-    <w:p>
-      <w:r>
-        <w:rPr>
-          <w:rFonts w:hint="eastAsia"/>
-        </w:rPr>
-        <w:t>그래서 중세로 가고자 리본을 만든다</w:t>
-      </w:r>
-    </w:p>
-    <w:p>
-      <w:r>
-        <w:rPr>
-          <w:rFonts w:hint="eastAsia"/>
-        </w:rPr>
-        <w:t>허나 모종의 이유로 더 과거까지 가게 되었다</w:t>
-      </w:r>
-    </w:p>
-    <w:p/>
-    <w:p>
-      <w:r>
-        <w:rPr>
-          <w:rFonts w:hint="eastAsia"/>
-        </w:rPr>
-        <w:t>하루</w:t>
-      </w:r>
-    </w:p>
-    <w:p>
-      <w:r>
-        <w:rPr>
-          <w:rFonts w:hint="eastAsia"/>
-        </w:rPr>
-        <w:t>분기</w:t>
-      </w:r>
-      <w:r>
-        <w:t xml:space="preserve"> - 하루 x 3</w:t>
-      </w:r>
-    </w:p>
-    <w:p>
-      <w:r>
-        <w:t>3분기 - 1 사이클</w:t>
-      </w:r>
-    </w:p>
-    <w:p>
-      <w:r>
-        <w:t>3 사이클 - 최종 - 1게임</w:t>
-      </w:r>
-    </w:p>
-    <w:p>
-      <w:r>
-        <w:rPr>
-          <w:rFonts w:hint="eastAsia"/>
-        </w:rPr>
-        <w:t>분기</w:t>
-      </w:r>
-      <w:r>
-        <w:t xml:space="preserve"> 구분 - 나이(수치는 실제 플레이 해서 </w:t>
-      </w:r>
-      <w:proofErr w:type="spellStart"/>
-      <w:r>
-        <w:t>몇살로</w:t>
-      </w:r>
-      <w:proofErr w:type="spellEnd"/>
-      <w:r>
-        <w:t xml:space="preserve"> 할 지 정하기)</w:t>
-      </w:r>
-    </w:p>
-    <w:p>
-      <w:r>
-        <w:rPr>
-          <w:rFonts w:hint="eastAsia"/>
-        </w:rPr>
-        <w:t>사이클</w:t>
-      </w:r>
-      <w:r>
-        <w:t xml:space="preserve"> 구분 - </w:t>
-      </w:r>
-      <w:proofErr w:type="spellStart"/>
-      <w:r>
-        <w:t>리본모양</w:t>
-      </w:r>
-      <w:proofErr w:type="spellEnd"/>
-    </w:p>
-    <w:p>
-      <w:r>
-        <w:rPr>
-          <w:rFonts w:hint="eastAsia"/>
-        </w:rPr>
-        <w:t>타임</w:t>
-      </w:r>
-      <w:r>
-        <w:t xml:space="preserve"> 리프 시 </w:t>
-      </w:r>
-      <w:proofErr w:type="spellStart"/>
-      <w:r>
-        <w:t>인트로에서</w:t>
-      </w:r>
-      <w:proofErr w:type="spellEnd"/>
-      <w:r>
-        <w:t xml:space="preserve"> 펜던트를 확인하는 장면 후 </w:t>
-      </w:r>
-      <w:proofErr w:type="spellStart"/>
-      <w:r>
-        <w:t>과거회상</w:t>
-      </w:r>
-      <w:proofErr w:type="spellEnd"/>
-    </w:p>
-    <w:p>
-      <w:r>
-        <w:rPr>
-          <w:rFonts w:hint="eastAsia"/>
-        </w:rPr>
-        <w:t>이어하기</w:t>
-      </w:r>
-      <w:r>
-        <w:rPr>
-          <w:rFonts w:hint="eastAsia"/>
-        </w:rPr>
-        <w:t>(여러 개</w:t>
-      </w:r>
-      <w:r>
-        <w:t>)</w:t>
-      </w:r>
-    </w:p>
-    <w:p>
-      <w:r>
-        <w:rPr>
-          <w:rFonts w:hint="eastAsia"/>
-        </w:rPr>
-        <w:t xml:space="preserve">다음 게임으로 시작 </w:t>
-      </w:r>
-      <w:r>
-        <w:t xml:space="preserve">– </w:t>
-      </w:r>
-      <w:r>
-        <w:rPr>
-          <w:rFonts w:hint="eastAsia"/>
-        </w:rPr>
-        <w:t>이어하기</w:t>
-      </w:r>
-    </w:p>
-    <w:p/>
-    <w:p>
-      <w:r>
-        <w:t>1</w:t>
-      </w:r>
-      <w:r>
-        <w:rPr>
-          <w:rFonts w:hint="eastAsia"/>
-        </w:rPr>
-        <w:t xml:space="preserve">게임 완료 시 </w:t>
-      </w:r>
-      <w:r>
-        <w:rPr>
-          <w:rFonts w:hint="eastAsia"/>
-        </w:rPr>
-        <w:t>최종적으로 start</w:t>
-      </w:r>
-      <w:r>
-        <w:t xml:space="preserve"> </w:t>
-      </w:r>
-      <w:proofErr w:type="spellStart"/>
-      <w:r>
-        <w:rPr>
-          <w:rFonts w:hint="eastAsia"/>
-        </w:rPr>
-        <w:t>씬으로</w:t>
-      </w:r>
-      <w:proofErr w:type="spellEnd"/>
-      <w:r>
-        <w:rPr>
-          <w:rFonts w:hint="eastAsia"/>
-        </w:rPr>
-        <w:t xml:space="preserve"> 오게 되고</w:t>
-      </w:r>
-    </w:p>
-    <w:p>
-      <w:pPr>
-        <w:rPr>
-          <w:rFonts w:hint="eastAsia"/>
-        </w:rPr>
-      </w:pPr>
-      <w:proofErr w:type="spellStart"/>
-      <w:r>
-        <w:rPr>
-          <w:rFonts w:hint="eastAsia"/>
-        </w:rPr>
-        <w:t>NewGame</w:t>
-      </w:r>
-      <w:proofErr w:type="spellEnd"/>
-      <w:r>
-        <w:rPr>
-          <w:rFonts w:hint="eastAsia"/>
-        </w:rPr>
-        <w:t xml:space="preserve">을 누르면 캐릭터 선택하는 </w:t>
-      </w:r>
-      <w:proofErr w:type="spellStart"/>
-      <w:r>
-        <w:rPr>
-          <w:rFonts w:hint="eastAsia"/>
-        </w:rPr>
-        <w:t>씬이</w:t>
-      </w:r>
-      <w:proofErr w:type="spellEnd"/>
-      <w:r>
-        <w:rPr>
-          <w:rFonts w:hint="eastAsia"/>
-        </w:rPr>
-        <w:t xml:space="preserve"> 하나 필요</w:t>
-      </w:r>
-    </w:p>
-    <w:p>
-      <w:r>
-        <w:rPr>
-          <w:rFonts w:hint="eastAsia"/>
-        </w:rPr>
-        <w:t xml:space="preserve">캐릭터 선택 </w:t>
-      </w:r>
-      <w:proofErr w:type="spellStart"/>
-      <w:r>
-        <w:rPr>
-          <w:rFonts w:hint="eastAsia"/>
-        </w:rPr>
-        <w:t>씬에서는</w:t>
-      </w:r>
-      <w:proofErr w:type="spellEnd"/>
-      <w:r>
-        <w:rPr>
-          <w:rFonts w:hint="eastAsia"/>
-        </w:rPr>
-        <w:t xml:space="preserve"> 이전 </w:t>
-      </w:r>
-      <w:proofErr w:type="spellStart"/>
-      <w:r>
-        <w:rPr>
-          <w:rFonts w:hint="eastAsia"/>
-        </w:rPr>
-        <w:t>게임완료</w:t>
-      </w:r>
-      <w:proofErr w:type="spellEnd"/>
-      <w:r>
-        <w:rPr>
-          <w:rFonts w:hint="eastAsia"/>
-        </w:rPr>
-        <w:t xml:space="preserve"> 직업</w:t>
+      <w:r>
+        <w:rPr>
+          <w:rFonts w:hint="eastAsia"/>
+        </w:rPr>
+        <w:t>씬으로 오게 되고</w:t>
+      </w:r>
+    </w:p>
+    <w:p>
+      <w:r>
+        <w:rPr>
+          <w:rFonts w:hint="eastAsia"/>
+        </w:rPr>
+        <w:t>NewGame을 누르면 캐릭터 선택하는 씬이 하나 필요</w:t>
+      </w:r>
+    </w:p>
+    <w:p>
+      <w:r>
+        <w:rPr>
+          <w:rFonts w:hint="eastAsia"/>
+        </w:rPr>
+        <w:t>캐릭터 선택 씬에서는 이전 게임완료 직업</w:t>
       </w:r>
       <w:r>
         <w:t>–1</w:t>
@@ -662,16 +482,58 @@
     <w:p/>
     <w:p/>
     <w:p>
+      <w:pPr>
+        <w:rPr>
+          <w:rFonts w:hint="eastAsia"/>
+        </w:rPr>
+      </w:pPr>
       <w:r>
         <w:rPr>
           <w:rFonts w:hint="eastAsia"/>
         </w:rPr>
         <w:lastRenderedPageBreak/>
-        <w:t>캐릭터 선택 씬</w:t>
-      </w:r>
-    </w:p>
-    <w:p/>
-    <w:p/>
+        <w:t>이펙트,</w:t>
+      </w:r>
+      <w:r>
+        <w:t xml:space="preserve"> </w:t>
+      </w:r>
+    </w:p>
+    <w:p>
+      <w:r>
+        <w:rPr>
+          <w:rFonts w:hint="eastAsia"/>
+        </w:rPr>
+        <w:t xml:space="preserve">각 직업 저챗용 </w:t>
+      </w:r>
+      <w:r>
+        <w:t xml:space="preserve">npc </w:t>
+      </w:r>
+      <w:r>
+        <w:rPr>
+          <w:rFonts w:hint="eastAsia"/>
+        </w:rPr>
+        <w:t>넘버 설정하기</w:t>
+      </w:r>
+      <w:r>
+        <w:t xml:space="preserve">(npc </w:t>
+      </w:r>
+      <w:r>
+        <w:rPr>
+          <w:rFonts w:hint="eastAsia"/>
+        </w:rPr>
+        <w:t>대사</w:t>
+      </w:r>
+      <w:r>
+        <w:t>)</w:t>
+      </w:r>
+    </w:p>
+    <w:p>
+      <w:pPr>
+        <w:rPr>
+          <w:rFonts w:hint="eastAsia"/>
+        </w:rPr>
+      </w:pPr>
+    </w:p>
     <w:p>
       <w:r>
         <w:rPr>
@@ -693,111 +555,16 @@
         <w:rPr>
           <w:rFonts w:hint="eastAsia"/>
         </w:rPr>
-        <w:t>자동저장,</w:t>
-      </w:r>
-      <w:r>
-        <w:t xml:space="preserve"> </w:t>
-      </w:r>
-      <w:proofErr w:type="spellStart"/>
-      <w:r>
-        <w:rPr>
-          <w:rFonts w:hint="eastAsia"/>
-        </w:rPr>
-        <w:t>최</w:t>
-      </w:r>
-      <w:r>
-        <w:rPr>
-          <w:rFonts w:hint="eastAsia"/>
-        </w:rPr>
-        <w:t>종장</w:t>
-      </w:r>
-      <w:proofErr w:type="spellEnd"/>
-      <w:r>
-        <w:rPr>
-          <w:rFonts w:hint="eastAsia"/>
-        </w:rPr>
-        <w:t xml:space="preserve"> 캐릭터 정보 업데이트(</w:t>
-      </w:r>
-      <w:r>
-        <w:t xml:space="preserve">ex </w:t>
-      </w:r>
-      <w:proofErr w:type="spellStart"/>
-      <w:r>
-        <w:rPr>
-          <w:rFonts w:hint="eastAsia"/>
-        </w:rPr>
-        <w:t>맵</w:t>
-      </w:r>
-      <w:r>
-        <w:rPr>
-          <w:rFonts w:hint="eastAsia"/>
-        </w:rPr>
-        <w:t>넘버</w:t>
-      </w:r>
-      <w:proofErr w:type="spellEnd"/>
-      <w:r>
-        <w:t>)</w:t>
-      </w:r>
-      <w:r>
-        <w:t xml:space="preserve"> – </w:t>
-      </w:r>
-      <w:proofErr w:type="spellStart"/>
-      <w:r>
-        <w:rPr>
-          <w:rFonts w:hint="eastAsia"/>
-        </w:rPr>
-        <w:t>저챗에서</w:t>
-      </w:r>
-      <w:proofErr w:type="spellEnd"/>
-      <w:r>
-        <w:rPr>
-          <w:rFonts w:hint="eastAsia"/>
-        </w:rPr>
-        <w:t xml:space="preserve"> 다른 키 입력 막기</w:t>
-      </w:r>
-    </w:p>
-    <w:p>
-      <w:pPr>
-        <w:pStyle w:val="a3"/>
-        <w:numPr>
-          <w:ilvl w:val="1"/>
-          <w:numId w:val="1"/>
-        </w:numPr>
-        <w:ind w:leftChars="0"/>
-      </w:pPr>
-      <w:r>
-        <w:rPr>
-          <w:rFonts w:hint="eastAsia"/>
-        </w:rPr>
-        <w:t xml:space="preserve">각 직업 </w:t>
-      </w:r>
-      <w:proofErr w:type="spellStart"/>
-      <w:r>
-        <w:rPr>
-          <w:rFonts w:hint="eastAsia"/>
-        </w:rPr>
-        <w:t>저챗용</w:t>
-      </w:r>
-      <w:proofErr w:type="spellEnd"/>
-      <w:r>
-        <w:rPr>
-          <w:rFonts w:hint="eastAsia"/>
-        </w:rPr>
-        <w:t xml:space="preserve"> </w:t>
-      </w:r>
-      <w:proofErr w:type="spellStart"/>
-      <w:r>
-        <w:t>npc</w:t>
-      </w:r>
-      <w:proofErr w:type="spellEnd"/>
-      <w:r>
-        <w:t xml:space="preserve"> </w:t>
-      </w:r>
-      <w:r>
-        <w:rPr>
-          <w:rFonts w:hint="eastAsia"/>
-        </w:rPr>
-        <w:t>넘버 설정하기</w:t>
+        <w:t xml:space="preserve">메인 </w:t>
+      </w:r>
+      <w:r>
+        <w:t>U</w:t>
+      </w:r>
+      <w:r>
+        <w:rPr>
+          <w:rFonts w:hint="eastAsia"/>
+        </w:rPr>
+        <w:t>I에 원 4개로 나눠 분기 보여주기</w:t>
       </w:r>
     </w:p>
     <w:p>
@@ -813,36 +580,7 @@
         <w:rPr>
           <w:rFonts w:hint="eastAsia"/>
         </w:rPr>
-        <w:t>U</w:t>
-      </w:r>
-      <w:r>
-        <w:t xml:space="preserve">I </w:t>
-      </w:r>
-      <w:r>
-        <w:rPr>
-          <w:rFonts w:hint="eastAsia"/>
-        </w:rPr>
-        <w:t xml:space="preserve">수정 </w:t>
-      </w:r>
-      <w:r>
-        <w:t>(</w:t>
-      </w:r>
-      <w:proofErr w:type="spellStart"/>
-      <w:r>
-        <w:rPr>
-          <w:rFonts w:hint="eastAsia"/>
-        </w:rPr>
-        <w:t>설정창</w:t>
-      </w:r>
-      <w:proofErr w:type="spellEnd"/>
-      <w:r>
-        <w:rPr>
-          <w:rFonts w:hint="eastAsia"/>
-        </w:rPr>
-        <w:t xml:space="preserve"> 옆에 있는 걸로</w:t>
-      </w:r>
-      <w:r>
-        <w:t>)</w:t>
+        <w:t>맵 지우기</w:t>
       </w:r>
     </w:p>
     <w:p>
@@ -858,7 +596,7 @@
         <w:rPr>
           <w:rFonts w:hint="eastAsia"/>
         </w:rPr>
-        <w:t>설정 기능</w:t>
+        <w:t>캐릭터 이동 시 위치 맞추기</w:t>
       </w:r>
     </w:p>
     <w:p>
@@ -874,7 +612,7 @@
         <w:rPr>
           <w:rFonts w:hint="eastAsia"/>
         </w:rPr>
-        <w:t>나이 보여주기</w:t>
+        <w:t>로드 화면</w:t>
       </w:r>
     </w:p>
     <w:p>
@@ -890,16 +628,7 @@
         <w:rPr>
           <w:rFonts w:hint="eastAsia"/>
         </w:rPr>
-        <w:t xml:space="preserve">메인 </w:t>
-      </w:r>
-      <w:r>
-        <w:t>U</w:t>
-      </w:r>
-      <w:r>
-        <w:rPr>
-          <w:rFonts w:hint="eastAsia"/>
-        </w:rPr>
-        <w:t>I에 원 4개로 나눠 분기 보여주기</w:t>
+        <w:t>노예 계급 천민으로</w:t>
       </w:r>
     </w:p>
     <w:p>
@@ -910,9 +639,22 @@
           <w:numId w:val="1"/>
         </w:numPr>
         <w:ind w:leftChars="0"/>
-        <w:rPr>
-          <w:rFonts w:hint="eastAsia"/>
-        </w:rPr>
+      </w:pPr>
+      <w:r>
+        <w:rPr>
+          <w:rFonts w:hint="eastAsia"/>
+        </w:rPr>
+        <w:t>효과음</w:t>
+      </w:r>
+    </w:p>
+    <w:p>
+      <w:pPr>
+        <w:pStyle w:val="a3"/>
+        <w:numPr>
+          <w:ilvl w:val="0"/>
+          <w:numId w:val="1"/>
+        </w:numPr>
+        <w:ind w:leftChars="0"/>
       </w:pPr>
       <w:r>
         <w:rPr>
@@ -920,8 +662,25 @@
         </w:rPr>
         <w:t>캐릭터 입력 버그</w:t>
       </w:r>
-      <w:bookmarkStart w:id="0" w:name="_GoBack"/>
-      <w:bookmarkEnd w:id="0"/>
+    </w:p>
+    <w:p>
+      <w:pPr>
+        <w:pStyle w:val="a3"/>
+        <w:numPr>
+          <w:ilvl w:val="0"/>
+          <w:numId w:val="1"/>
+        </w:numPr>
+        <w:ind w:leftChars="0"/>
+        <w:rPr>
+          <w:rFonts w:hint="eastAsia"/>
+        </w:rPr>
+      </w:pPr>
+      <w:r>
+        <w:rPr>
+          <w:rFonts w:hint="eastAsia"/>
+        </w:rPr>
+        <w:t>로드 시 저장한 씬으로 이동</w:t>
+      </w:r>
     </w:p>
     <w:p>
       <w:r>
@@ -939,27 +698,33 @@
           <w:numId w:val="3"/>
         </w:numPr>
         <w:ind w:leftChars="0"/>
-      </w:pPr>
-      <w:r>
-        <w:rPr>
-          <w:rFonts w:hint="eastAsia"/>
-        </w:rPr>
-        <w:t>이미지 만들어보기(리본</w:t>
-      </w:r>
-      <w:r>
-        <w:rPr>
-          <w:rFonts w:hint="eastAsia"/>
-        </w:rPr>
-        <w:t>,</w:t>
-      </w:r>
-      <w:r>
-        <w:t xml:space="preserve"> </w:t>
-      </w:r>
-      <w:r>
-        <w:rPr>
-          <w:rFonts w:hint="eastAsia"/>
-        </w:rPr>
-        <w:t>직업)</w:t>
+        <w:rPr>
+          <w:rFonts w:hint="eastAsia"/>
+        </w:rPr>
+      </w:pPr>
+      <w:r>
+        <w:rPr>
+          <w:rFonts w:hint="eastAsia"/>
+        </w:rPr>
+        <w:t xml:space="preserve">뉴 게임 시 </w:t>
+      </w:r>
+      <w:r>
+        <w:t>1</w:t>
+      </w:r>
+      <w:r>
+        <w:rPr>
+          <w:rFonts w:hint="eastAsia"/>
+        </w:rPr>
+        <w:t>게임 완료했다면 완료한 직업-</w:t>
+      </w:r>
+      <w:r>
+        <w:t xml:space="preserve">1 </w:t>
+      </w:r>
+      <w:r>
+        <w:rPr>
+          <w:rFonts w:hint="eastAsia"/>
+        </w:rPr>
+        <w:t>선택 화면</w:t>
       </w:r>
     </w:p>
     <w:p>
@@ -975,51 +740,174 @@
         <w:rPr>
           <w:rFonts w:hint="eastAsia"/>
         </w:rPr>
-        <w:t>노예 추가 퀘스트(이게 사실 평민 퀘스트</w:t>
-      </w:r>
-      <w:r>
-        <w:t xml:space="preserve">……) </w:t>
-      </w:r>
-      <w:r>
-        <w:rPr>
-          <w:rFonts w:hint="eastAsia"/>
-        </w:rPr>
-        <w:t>만들기</w:t>
+        <w:t>노예</w:t>
+      </w:r>
+      <w:r>
+        <w:t xml:space="preserve"> 홈 화면 안정화</w:t>
+      </w:r>
+    </w:p>
+    <w:p>
+      <w:pPr>
+        <w:pStyle w:val="a3"/>
+        <w:numPr>
+          <w:ilvl w:val="0"/>
+          <w:numId w:val="3"/>
+        </w:numPr>
+        <w:ind w:leftChars="0"/>
+      </w:pPr>
+      <w:r>
+        <w:rPr>
+          <w:rFonts w:hint="eastAsia"/>
+        </w:rPr>
+        <w:t>상인</w:t>
+      </w:r>
+      <w:r>
+        <w:t xml:space="preserve"> 오브젝트배치 </w:t>
+      </w:r>
+    </w:p>
+    <w:p>
+      <w:pPr>
+        <w:pStyle w:val="a3"/>
+        <w:numPr>
+          <w:ilvl w:val="0"/>
+          <w:numId w:val="3"/>
+        </w:numPr>
+        <w:ind w:leftChars="0"/>
+      </w:pPr>
+      <w:r>
+        <w:rPr>
+          <w:rFonts w:hint="eastAsia"/>
+        </w:rPr>
+        <w:t>각</w:t>
+      </w:r>
+      <w:r>
+        <w:t xml:space="preserve"> 씬 맵 콜라이더 다시 그리기</w:t>
+      </w:r>
+    </w:p>
+    <w:p>
+      <w:pPr>
+        <w:pStyle w:val="a3"/>
+        <w:numPr>
+          <w:ilvl w:val="0"/>
+          <w:numId w:val="3"/>
+        </w:numPr>
+        <w:ind w:leftChars="0"/>
+      </w:pPr>
+      <w:r>
+        <w:rPr>
+          <w:rFonts w:hint="eastAsia"/>
+        </w:rPr>
+        <w:t>물건전달</w:t>
+      </w:r>
+      <w:r>
+        <w:t xml:space="preserve"> 노예 대화 2번되는거 확인</w:t>
+      </w:r>
+    </w:p>
+    <w:p>
+      <w:pPr>
+        <w:pStyle w:val="a3"/>
+        <w:numPr>
+          <w:ilvl w:val="0"/>
+          <w:numId w:val="3"/>
+        </w:numPr>
+        <w:ind w:leftChars="0"/>
+      </w:pPr>
+      <w:r>
+        <w:rPr>
+          <w:rFonts w:hint="eastAsia"/>
+        </w:rPr>
+        <w:t>대장간</w:t>
+      </w:r>
+      <w:r>
+        <w:t xml:space="preserve"> 제작에서 타이밍 바??</w:t>
+      </w:r>
+    </w:p>
+    <w:p>
+      <w:pPr>
+        <w:pStyle w:val="a3"/>
+        <w:numPr>
+          <w:ilvl w:val="0"/>
+          <w:numId w:val="3"/>
+        </w:numPr>
+        <w:ind w:leftChars="0"/>
+      </w:pPr>
+      <w:r>
+        <w:rPr>
+          <w:rFonts w:hint="eastAsia"/>
+        </w:rPr>
+        <w:t>퀴즈</w:t>
+      </w:r>
+      <w:r>
+        <w:t xml:space="preserve"> 맵 구성</w:t>
+      </w:r>
+    </w:p>
+    <w:p>
+      <w:pPr>
+        <w:pStyle w:val="a3"/>
+        <w:numPr>
+          <w:ilvl w:val="0"/>
+          <w:numId w:val="3"/>
+        </w:numPr>
+        <w:ind w:leftChars="0"/>
+      </w:pPr>
+      <w:r>
+        <w:t>Butler 채팅 왜 안달라지는지</w:t>
+      </w:r>
+    </w:p>
+    <w:p>
+      <w:pPr>
+        <w:pStyle w:val="a3"/>
+        <w:numPr>
+          <w:ilvl w:val="0"/>
+          <w:numId w:val="3"/>
+        </w:numPr>
+        <w:ind w:leftChars="0"/>
+        <w:rPr>
+          <w:rFonts w:hint="eastAsia"/>
+        </w:rPr>
+      </w:pPr>
+      <w:r>
+        <w:t>Random.Range 수치 수</w:t>
+      </w:r>
+      <w:r>
+        <w:rPr>
+          <w:rFonts w:hint="eastAsia"/>
+        </w:rPr>
+        <w:t>정</w:t>
+      </w:r>
+    </w:p>
+    <w:p>
+      <w:pPr>
+        <w:pStyle w:val="a3"/>
+        <w:numPr>
+          <w:ilvl w:val="0"/>
+          <w:numId w:val="3"/>
+        </w:numPr>
+        <w:ind w:leftChars="0"/>
+        <w:rPr>
+          <w:rFonts w:hint="eastAsia"/>
+        </w:rPr>
+      </w:pPr>
+      <w:r>
+        <w:rPr>
+          <w:rFonts w:hint="eastAsia"/>
+        </w:rPr>
+        <w:t>명장</w:t>
+      </w:r>
+      <w:r>
+        <w:t>, 대상인 씬 4개 만들기</w:t>
       </w:r>
     </w:p>
     <w:p/>
     <w:p/>
     <w:p/>
-    <w:p/>
-    <w:p/>
-    <w:p/>
-    <w:p/>
-    <w:p/>
-    <w:p/>
-    <w:p/>
-    <w:p/>
-    <w:p/>
     <w:p>
       <w:r>
         <w:rPr>
           <w:rFonts w:hint="eastAsia"/>
         </w:rPr>
         <w:lastRenderedPageBreak/>
-        <w:t xml:space="preserve">자식으로 </w:t>
-      </w:r>
-      <w:proofErr w:type="spellStart"/>
-      <w:r>
-        <w:rPr>
-          <w:rFonts w:hint="eastAsia"/>
-        </w:rPr>
-        <w:t>이어지는거지</w:t>
-      </w:r>
-      <w:proofErr w:type="spellEnd"/>
-      <w:r>
-        <w:rPr>
-          <w:rFonts w:hint="eastAsia"/>
-        </w:rPr>
-        <w:t xml:space="preserve"> </w:t>
+        <w:t xml:space="preserve">자식으로 이어지는거지 </w:t>
       </w:r>
       <w:r>
         <w:t>–</w:t>
@@ -1028,44 +916,8 @@
         <w:rPr>
           <w:rFonts w:hint="eastAsia"/>
         </w:rPr>
-        <w:t xml:space="preserve"> 마지막 분기점을 맞이할 때 직업이 변경되는 내용을 넣고 그 직업을 기준으로 다음 </w:t>
-      </w:r>
-      <w:proofErr w:type="spellStart"/>
-      <w:r>
-        <w:rPr>
-          <w:rFonts w:hint="eastAsia"/>
-        </w:rPr>
-        <w:t>싸이클의</w:t>
-      </w:r>
-      <w:proofErr w:type="spellEnd"/>
-      <w:r>
-        <w:rPr>
-          <w:rFonts w:hint="eastAsia"/>
-        </w:rPr>
-        <w:t xml:space="preserve"> 직업이 결정되므로 자식한테 너는 대충 이런 일을 </w:t>
-      </w:r>
-      <w:proofErr w:type="spellStart"/>
-      <w:r>
-        <w:rPr>
-          <w:rFonts w:hint="eastAsia"/>
-        </w:rPr>
-        <w:t>해야한다라고</w:t>
-      </w:r>
-      <w:proofErr w:type="spellEnd"/>
-      <w:r>
-        <w:rPr>
-          <w:rFonts w:hint="eastAsia"/>
-        </w:rPr>
-        <w:t xml:space="preserve"> 말하는 내용(</w:t>
-      </w:r>
-      <w:proofErr w:type="spellStart"/>
-      <w:r>
-        <w:rPr>
-          <w:rFonts w:hint="eastAsia"/>
-        </w:rPr>
-        <w:t>저챗</w:t>
-      </w:r>
-      <w:proofErr w:type="spellEnd"/>
+        <w:t xml:space="preserve"> 마지막 분기점을 맞이할 때 직업이 변경되는 내용을 넣고 그 직업을 기준으로 다음 싸이클의 직업이 결정되므로 자식한테 너는 대충 이런 일을 해야한다라고 말하는 내용(저챗</w:t>
+      </w:r>
       <w:r>
         <w:t>)</w:t>
       </w:r>
@@ -1115,21 +967,7 @@
         <w:rPr>
           <w:rFonts w:hint="eastAsia"/>
         </w:rPr>
-        <w:t>그 자식이 내가 되고 내가 부모</w:t>
-      </w:r>
-      <w:proofErr w:type="spellStart"/>
-      <w:r>
-        <w:rPr>
-          <w:rFonts w:hint="eastAsia"/>
-        </w:rPr>
-        <w:t>npc</w:t>
-      </w:r>
-      <w:proofErr w:type="spellEnd"/>
-      <w:r>
-        <w:rPr>
-          <w:rFonts w:hint="eastAsia"/>
-        </w:rPr>
-        <w:t>가 되겠지</w:t>
+        <w:t>그 자식이 내가 되고 내가 부모npc가 되겠지</w:t>
       </w:r>
     </w:p>
     <w:p>
@@ -1159,30 +997,8 @@
         <w:rPr>
           <w:rFonts w:hint="eastAsia"/>
         </w:rPr>
-        <w:t xml:space="preserve">또 그 자식이 </w:t>
-      </w:r>
-      <w:proofErr w:type="spellStart"/>
-      <w:r>
-        <w:rPr>
-          <w:rFonts w:hint="eastAsia"/>
-        </w:rPr>
-        <w:t>내가되고</w:t>
-      </w:r>
-      <w:proofErr w:type="spellEnd"/>
-      <w:r>
-        <w:rPr>
-          <w:rFonts w:hint="eastAsia"/>
-        </w:rPr>
-        <w:t xml:space="preserve"> 부모/조부모</w:t>
-      </w:r>
-      <w:proofErr w:type="spellStart"/>
-      <w:r>
-        <w:rPr>
-          <w:rFonts w:hint="eastAsia"/>
-        </w:rPr>
-        <w:t>npc</w:t>
-      </w:r>
-      <w:proofErr w:type="spellEnd"/>
+        <w:t>또 그 자식이 내가되고 부모/조부모npc</w:t>
+      </w:r>
     </w:p>
     <w:p>
       <w:r>
@@ -1202,16 +1018,8 @@
         <w:rPr>
           <w:rFonts w:hint="eastAsia"/>
         </w:rPr>
-        <w:t xml:space="preserve">최종의 최종도 </w:t>
-      </w:r>
-      <w:proofErr w:type="spellStart"/>
-      <w:r>
-        <w:rPr>
-          <w:rFonts w:hint="eastAsia"/>
-        </w:rPr>
-        <w:t>저챗</w:t>
-      </w:r>
-      <w:proofErr w:type="spellEnd"/>
+        <w:t>최종의 최종도 저챗</w:t>
+      </w:r>
       <w:r>
         <w:tab/>
       </w:r>
@@ -1241,21 +1049,8 @@
         <w:t>소리</w:t>
       </w:r>
       <w:r>
-        <w:t xml:space="preserve"> - 배경음악 / </w:t>
-      </w:r>
-      <w:proofErr w:type="spellStart"/>
-      <w:r>
-        <w:t>그외소리</w:t>
-      </w:r>
-      <w:proofErr w:type="spellEnd"/>
-      <w:r>
-        <w:t xml:space="preserve"> 조절, </w:t>
-      </w:r>
-      <w:proofErr w:type="spellStart"/>
-      <w:r>
-        <w:t>음소거</w:t>
-      </w:r>
-      <w:proofErr w:type="spellEnd"/>
+        <w:t xml:space="preserve"> - 배경음악 / 그외소리 조절, 음소거</w:t>
+      </w:r>
     </w:p>
     <w:p>
       <w:r>
@@ -1269,14 +1064,12 @@
       </w:r>
     </w:p>
     <w:p>
-      <w:proofErr w:type="spellStart"/>
       <w:r>
         <w:rPr>
           <w:rFonts w:hint="eastAsia"/>
         </w:rPr>
         <w:t>객붕</w:t>
       </w:r>
-      <w:proofErr w:type="spellEnd"/>
       <w:r>
         <w:t xml:space="preserve"> 이미지</w:t>
       </w:r>
@@ -1292,7 +1085,7 @@
 </file>
 
 <file path=word/numbering.xml><?xml version="1.0" encoding="utf-8"?>
-<w:numbering xmlns:wpc="http://schemas.microsoft.com/office/word/2010/wordprocessingCanvas" xmlns:cx="http://schemas.microsoft.com/office/drawing/2014/chartex" xmlns:mc="http://schemas.openxmlformats.org/markup-compatibility/2006" xmlns:o="urn:schemas-microsoft-com:office:office" xmlns:r="http://schemas.openxmlformats.org/officeDocument/2006/relationships" xmlns:m="http://schemas.openxmlformats.org/officeDocument/2006/math" xmlns:v="urn:schemas-microsoft-com:vml" xmlns:wp14="http://schemas.microsoft.com/office/word/2010/wordprocessingDrawing" xmlns:wp="http://schemas.openxmlformats.org/drawingml/2006/wordprocessingDrawing" xmlns:w10="urn:schemas-microsoft-com:office:word" xmlns:w="http://schemas.openxmlformats.org/wordprocessingml/2006/main" xmlns:w14="http://schemas.microsoft.com/office/word/2010/wordml" xmlns:w15="http://schemas.microsoft.com/office/word/2012/wordml" xmlns:w16se="http://schemas.microsoft.com/office/word/2015/wordml/symex" xmlns:wpg="http://schemas.microsoft.com/office/word/2010/wordprocessingGroup" xmlns:wpi="http://schemas.microsoft.com/office/word/2010/wordprocessingInk" xmlns:wne="http://schemas.microsoft.com/office/word/2006/wordml" xmlns:wps="http://schemas.microsoft.com/office/word/2010/wordprocessingShape" mc:Ignorable="w14 w15 w16se wp14">
+<w:numbering xmlns:wpc="http://schemas.microsoft.com/office/word/2010/wordprocessingCanvas" xmlns:cx="http://schemas.microsoft.com/office/drawing/2014/chartex" xmlns:cx1="http://schemas.microsoft.com/office/drawing/2015/9/8/chartex" xmlns:cx2="http://schemas.microsoft.com/office/drawing/2015/10/21/chartex" xmlns:cx3="http://schemas.microsoft.com/office/drawing/2016/5/9/chartex" xmlns:cx4="http://schemas.microsoft.com/office/drawing/2016/5/10/chartex" xmlns:cx5="http://schemas.microsoft.com/office/drawing/2016/5/11/chartex" xmlns:cx6="http://schemas.microsoft.com/office/drawing/2016/5/12/chartex" xmlns:cx7="http://schemas.microsoft.com/office/drawing/2016/5/13/chartex" xmlns:cx8="http://schemas.microsoft.com/office/drawing/2016/5/14/chartex" xmlns:mc="http://schemas.openxmlformats.org/markup-compatibility/2006" xmlns:aink="http://schemas.microsoft.com/office/drawing/2016/ink" xmlns:am3d="http://schemas.microsoft.com/office/drawing/2017/model3d" xmlns:o="urn:schemas-microsoft-com:office:office" xmlns:oel="http://schemas.microsoft.com/office/2019/extlst" xmlns:r="http://schemas.openxmlformats.org/officeDocument/2006/relationships" xmlns:m="http://schemas.openxmlformats.org/officeDocument/2006/math" xmlns:v="urn:schemas-microsoft-com:vml" xmlns:wp14="http://schemas.microsoft.com/office/word/2010/wordprocessingDrawing" xmlns:wp="http://schemas.openxmlformats.org/drawingml/2006/wordprocessingDrawing" xmlns:w10="urn:schemas-microsoft-com:office:word" xmlns:w="http://schemas.openxmlformats.org/wordprocessingml/2006/main" xmlns:w14="http://schemas.microsoft.com/office/word/2010/wordml" xmlns:w15="http://schemas.microsoft.com/office/word/2012/wordml" xmlns:w16cex="http://schemas.microsoft.com/office/word/2018/wordml/cex" xmlns:w16cid="http://schemas.microsoft.com/office/word/2016/wordml/cid" xmlns:w16="http://schemas.microsoft.com/office/word/2018/wordml" xmlns:w16sdtdh="http://schemas.microsoft.com/office/word/2020/wordml/sdtdatahash" xmlns:w16se="http://schemas.microsoft.com/office/word/2015/wordml/symex" xmlns:wpg="http://schemas.microsoft.com/office/word/2010/wordprocessingGroup" xmlns:wpi="http://schemas.microsoft.com/office/word/2010/wordprocessingInk" xmlns:wne="http://schemas.microsoft.com/office/word/2006/wordml" xmlns:wps="http://schemas.microsoft.com/office/word/2010/wordprocessingShape" mc:Ignorable="w14 w15 w16se w16cid w16 w16cex w16sdtdh wp14">
   <w:abstractNum w:abstractNumId="0" w15:restartNumberingAfterBreak="0">
     <w:nsid w:val="02813A28"/>
     <w:multiLevelType w:val="hybridMultilevel"/>
@@ -1560,20 +1353,20 @@
       </w:pPr>
     </w:lvl>
   </w:abstractNum>
-  <w:num w:numId="1">
+  <w:num w:numId="1" w16cid:durableId="1948996995">
     <w:abstractNumId w:val="2"/>
   </w:num>
-  <w:num w:numId="2">
+  <w:num w:numId="2" w16cid:durableId="163127848">
     <w:abstractNumId w:val="0"/>
   </w:num>
-  <w:num w:numId="3">
+  <w:num w:numId="3" w16cid:durableId="234899780">
     <w:abstractNumId w:val="1"/>
   </w:num>
 </w:numbering>
 </file>
 
 <file path=word/styles.xml><?xml version="1.0" encoding="utf-8"?>
-<w:styles xmlns:mc="http://schemas.openxmlformats.org/markup-compatibility/2006" xmlns:r="http://schemas.openxmlformats.org/officeDocument/2006/relationships" xmlns:w="http://schemas.openxmlformats.org/wordprocessingml/2006/main" xmlns:w14="http://schemas.microsoft.com/office/word/2010/wordml" xmlns:w15="http://schemas.microsoft.com/office/word/2012/wordml" xmlns:w16se="http://schemas.microsoft.com/office/word/2015/wordml/symex" mc:Ignorable="w14 w15 w16se">
+<w:styles xmlns:mc="http://schemas.openxmlformats.org/markup-compatibility/2006" xmlns:r="http://schemas.openxmlformats.org/officeDocument/2006/relationships" xmlns:w="http://schemas.openxmlformats.org/wordprocessingml/2006/main" xmlns:w14="http://schemas.microsoft.com/office/word/2010/wordml" xmlns:w15="http://schemas.microsoft.com/office/word/2012/wordml" xmlns:w16cex="http://schemas.microsoft.com/office/word/2018/wordml/cex" xmlns:w16cid="http://schemas.microsoft.com/office/word/2016/wordml/cid" xmlns:w16="http://schemas.microsoft.com/office/word/2018/wordml" xmlns:w16sdtdh="http://schemas.microsoft.com/office/word/2020/wordml/sdtdatahash" xmlns:w16se="http://schemas.microsoft.com/office/word/2015/wordml/symex" mc:Ignorable="w14 w15 w16se w16cid w16 w16cex w16sdtdh">
   <w:docDefaults>
     <w:rPrDefault>
       <w:rPr>
@@ -1590,7 +1383,7 @@
       </w:pPr>
     </w:pPrDefault>
   </w:docDefaults>
-  <w:latentStyles w:defLockedState="0" w:defUIPriority="99" w:defSemiHidden="0" w:defUnhideWhenUsed="0" w:defQFormat="0" w:count="371">
+  <w:latentStyles w:defLockedState="0" w:defUIPriority="99" w:defSemiHidden="0" w:defUnhideWhenUsed="0" w:defQFormat="0" w:count="376">
     <w:lsdException w:name="Normal" w:uiPriority="0" w:qFormat="1"/>
     <w:lsdException w:name="heading 1" w:uiPriority="9" w:qFormat="1"/>
     <w:lsdException w:name="heading 2" w:semiHidden="1" w:uiPriority="9" w:unhideWhenUsed="1" w:qFormat="1"/>
@@ -1696,7 +1489,6 @@
     <w:lsdException w:name="HTML Sample" w:semiHidden="1" w:unhideWhenUsed="1"/>
     <w:lsdException w:name="HTML Typewriter" w:semiHidden="1" w:unhideWhenUsed="1"/>
     <w:lsdException w:name="HTML Variable" w:semiHidden="1" w:unhideWhenUsed="1"/>
-    <w:lsdException w:name="Normal Table" w:semiHidden="1" w:unhideWhenUsed="1"/>
     <w:lsdException w:name="annotation subject" w:semiHidden="1" w:unhideWhenUsed="1"/>
     <w:lsdException w:name="No List" w:semiHidden="1" w:unhideWhenUsed="1"/>
     <w:lsdException w:name="Outline List 1" w:semiHidden="1" w:unhideWhenUsed="1"/>
@@ -1739,11 +1531,8 @@
     <w:lsdException w:name="Table Contemporary" w:semiHidden="1" w:unhideWhenUsed="1"/>
     <w:lsdException w:name="Table Elegant" w:semiHidden="1" w:unhideWhenUsed="1"/>
     <w:lsdException w:name="Table Professional" w:semiHidden="1" w:unhideWhenUsed="1"/>
-    <w:lsdException w:name="Table Subtle 1" w:semiHidden="1" w:unhideWhenUsed="1"/>
     <w:lsdException w:name="Table Subtle 2" w:semiHidden="1" w:unhideWhenUsed="1"/>
     <w:lsdException w:name="Table Web 1" w:semiHidden="1" w:unhideWhenUsed="1"/>
-    <w:lsdException w:name="Table Web 2" w:semiHidden="1" w:unhideWhenUsed="1"/>
-    <w:lsdException w:name="Table Web 3" w:semiHidden="1" w:unhideWhenUsed="1"/>
     <w:lsdException w:name="Balloon Text" w:semiHidden="1" w:unhideWhenUsed="1"/>
     <w:lsdException w:name="Table Grid" w:uiPriority="39"/>
     <w:lsdException w:name="Table Theme" w:semiHidden="1" w:unhideWhenUsed="1"/>
@@ -1962,6 +1751,11 @@
     <w:lsdException w:name="List Table 5 Dark Accent 6" w:uiPriority="50"/>
     <w:lsdException w:name="List Table 6 Colorful Accent 6" w:uiPriority="51"/>
     <w:lsdException w:name="List Table 7 Colorful Accent 6" w:uiPriority="52"/>
+    <w:lsdException w:name="Mention" w:semiHidden="1" w:unhideWhenUsed="1"/>
+    <w:lsdException w:name="Smart Hyperlink" w:semiHidden="1" w:unhideWhenUsed="1"/>
+    <w:lsdException w:name="Hashtag" w:semiHidden="1" w:unhideWhenUsed="1"/>
+    <w:lsdException w:name="Unresolved Mention" w:semiHidden="1" w:unhideWhenUsed="1"/>
+    <w:lsdException w:name="Smart Link" w:semiHidden="1" w:unhideWhenUsed="1"/>
   </w:latentStyles>
   <w:style w:type="paragraph" w:default="1" w:styleId="a">
     <w:name w:val="Normal"/>

</xml_diff>

<commit_message>
mod Random.Range mod myPosition -> myMapNumber mod PlayerVector -> myPosition mod timing bar image
</commit_message>
<xml_diff>
--- a/Excel/리본 설정.docx
+++ b/Excel/리본 설정.docx
@@ -54,12 +54,14 @@
       <w:r>
         <w:t xml:space="preserve">– </w:t>
       </w:r>
+      <w:proofErr w:type="spellStart"/>
       <w:r>
         <w:rPr>
           <w:rFonts w:hint="eastAsia"/>
         </w:rPr>
         <w:t>리본교</w:t>
       </w:r>
+      <w:proofErr w:type="spellEnd"/>
     </w:p>
     <w:p>
       <w:r>
@@ -137,8 +139,16 @@
         <w:rPr>
           <w:rFonts w:hint="eastAsia"/>
         </w:rPr>
-        <w:t>채우고 해당 퀘스트까지 깨야한다</w:t>
-      </w:r>
+        <w:t xml:space="preserve">채우고 해당 퀘스트까지 </w:t>
+      </w:r>
+      <w:proofErr w:type="spellStart"/>
+      <w:r>
+        <w:rPr>
+          <w:rFonts w:hint="eastAsia"/>
+        </w:rPr>
+        <w:t>깨야한다</w:t>
+      </w:r>
+      <w:proofErr w:type="spellEnd"/>
     </w:p>
     <w:p>
       <w:r>
@@ -157,8 +167,16 @@
         <w:rPr>
           <w:rFonts w:hint="eastAsia"/>
         </w:rPr>
-        <w:t>에서 리본과 관련된 설정을 듣게된다</w:t>
-      </w:r>
+        <w:t xml:space="preserve">에서 리본과 관련된 설정을 </w:t>
+      </w:r>
+      <w:proofErr w:type="spellStart"/>
+      <w:r>
+        <w:rPr>
+          <w:rFonts w:hint="eastAsia"/>
+        </w:rPr>
+        <w:t>듣게된다</w:t>
+      </w:r>
+      <w:proofErr w:type="spellEnd"/>
     </w:p>
     <w:p/>
     <w:p>
@@ -257,7 +275,21 @@
           <w:rFonts w:hint="eastAsia"/>
         </w:rPr>
         <w:lastRenderedPageBreak/>
-        <w:t xml:space="preserve">그러다 리본을 잃어버린거지 </w:t>
+        <w:t xml:space="preserve">그러다 리본을 </w:t>
+      </w:r>
+      <w:proofErr w:type="spellStart"/>
+      <w:r>
+        <w:rPr>
+          <w:rFonts w:hint="eastAsia"/>
+        </w:rPr>
+        <w:t>잃어버린거지</w:t>
+      </w:r>
+      <w:proofErr w:type="spellEnd"/>
+      <w:r>
+        <w:rPr>
+          <w:rFonts w:hint="eastAsia"/>
+        </w:rPr>
+        <w:t xml:space="preserve"> </w:t>
       </w:r>
     </w:p>
     <w:p>
@@ -285,7 +317,21 @@
         <w:rPr>
           <w:rFonts w:hint="eastAsia"/>
         </w:rPr>
-        <w:t>에서 어느정도 떡밥을 회수시키고 협력관계가 된다</w:t>
+        <w:t xml:space="preserve">에서 어느정도 떡밥을 </w:t>
+      </w:r>
+      <w:proofErr w:type="spellStart"/>
+      <w:r>
+        <w:rPr>
+          <w:rFonts w:hint="eastAsia"/>
+        </w:rPr>
+        <w:t>회수시키고</w:t>
+      </w:r>
+      <w:proofErr w:type="spellEnd"/>
+      <w:r>
+        <w:rPr>
+          <w:rFonts w:hint="eastAsia"/>
+        </w:rPr>
+        <w:t xml:space="preserve"> 협력관계가 된다</w:t>
       </w:r>
     </w:p>
     <w:p/>
@@ -367,7 +413,15 @@
         <w:t>분기</w:t>
       </w:r>
       <w:r>
-        <w:t xml:space="preserve"> 구분 - 나이(수치는 실제 플레이 해서 몇살로 할 지 정하기)</w:t>
+        <w:t xml:space="preserve"> 구분 - 나이(수치는 실제 플레이 해서 </w:t>
+      </w:r>
+      <w:proofErr w:type="spellStart"/>
+      <w:r>
+        <w:t>몇살로</w:t>
+      </w:r>
+      <w:proofErr w:type="spellEnd"/>
+      <w:r>
+        <w:t xml:space="preserve"> 할 지 정하기)</w:t>
       </w:r>
     </w:p>
     <w:p>
@@ -389,7 +443,15 @@
         <w:t>타임</w:t>
       </w:r>
       <w:r>
-        <w:t xml:space="preserve"> 리프 시 인트로에서 펜던트를 확인하는 장면 후 과거회상</w:t>
+        <w:t xml:space="preserve"> 리프 시 </w:t>
+      </w:r>
+      <w:proofErr w:type="spellStart"/>
+      <w:r>
+        <w:t>인트로에서</w:t>
+      </w:r>
+      <w:proofErr w:type="spellEnd"/>
+      <w:r>
+        <w:t xml:space="preserve"> 펜던트를 확인하는 장면 후 과거회상</w:t>
       </w:r>
     </w:p>
     <w:p>
@@ -454,19 +516,55 @@
       </w:r>
     </w:p>
     <w:p>
-      <w:r>
-        <w:rPr>
-          <w:rFonts w:hint="eastAsia"/>
-        </w:rPr>
-        <w:t>NewGame을 누르면 캐릭터 선택하는 씬이 하나 필요</w:t>
-      </w:r>
-    </w:p>
-    <w:p>
-      <w:r>
-        <w:rPr>
-          <w:rFonts w:hint="eastAsia"/>
-        </w:rPr>
-        <w:t>캐릭터 선택 씬에서는 이전 게임완료 직업</w:t>
+      <w:proofErr w:type="spellStart"/>
+      <w:r>
+        <w:rPr>
+          <w:rFonts w:hint="eastAsia"/>
+        </w:rPr>
+        <w:t>NewGame</w:t>
+      </w:r>
+      <w:proofErr w:type="spellEnd"/>
+      <w:r>
+        <w:rPr>
+          <w:rFonts w:hint="eastAsia"/>
+        </w:rPr>
+        <w:t xml:space="preserve">을 누르면 캐릭터 선택하는 </w:t>
+      </w:r>
+      <w:proofErr w:type="spellStart"/>
+      <w:r>
+        <w:rPr>
+          <w:rFonts w:hint="eastAsia"/>
+        </w:rPr>
+        <w:t>씬이</w:t>
+      </w:r>
+      <w:proofErr w:type="spellEnd"/>
+      <w:r>
+        <w:rPr>
+          <w:rFonts w:hint="eastAsia"/>
+        </w:rPr>
+        <w:t xml:space="preserve"> 하나 필요</w:t>
+      </w:r>
+    </w:p>
+    <w:p>
+      <w:r>
+        <w:rPr>
+          <w:rFonts w:hint="eastAsia"/>
+        </w:rPr>
+        <w:t xml:space="preserve">캐릭터 선택 </w:t>
+      </w:r>
+      <w:proofErr w:type="spellStart"/>
+      <w:r>
+        <w:rPr>
+          <w:rFonts w:hint="eastAsia"/>
+        </w:rPr>
+        <w:t>씬에서는</w:t>
+      </w:r>
+      <w:proofErr w:type="spellEnd"/>
+      <w:r>
+        <w:rPr>
+          <w:rFonts w:hint="eastAsia"/>
+        </w:rPr>
+        <w:t xml:space="preserve"> 이전 게임완료 직업</w:t>
       </w:r>
       <w:r>
         <w:t>–1</w:t>
@@ -482,11 +580,6 @@
     <w:p/>
     <w:p/>
     <w:p>
-      <w:pPr>
-        <w:rPr>
-          <w:rFonts w:hint="eastAsia"/>
-        </w:rPr>
-      </w:pPr>
       <w:r>
         <w:rPr>
           <w:rFonts w:hint="eastAsia"/>
@@ -503,10 +596,29 @@
         <w:rPr>
           <w:rFonts w:hint="eastAsia"/>
         </w:rPr>
-        <w:t xml:space="preserve">각 직업 저챗용 </w:t>
-      </w:r>
-      <w:r>
-        <w:t xml:space="preserve">npc </w:t>
+        <w:t xml:space="preserve">각 직업 </w:t>
+      </w:r>
+      <w:proofErr w:type="spellStart"/>
+      <w:r>
+        <w:rPr>
+          <w:rFonts w:hint="eastAsia"/>
+        </w:rPr>
+        <w:t>저챗용</w:t>
+      </w:r>
+      <w:proofErr w:type="spellEnd"/>
+      <w:r>
+        <w:rPr>
+          <w:rFonts w:hint="eastAsia"/>
+        </w:rPr>
+        <w:t xml:space="preserve"> </w:t>
+      </w:r>
+      <w:proofErr w:type="spellStart"/>
+      <w:r>
+        <w:t>npc</w:t>
+      </w:r>
+      <w:proofErr w:type="spellEnd"/>
+      <w:r>
+        <w:t xml:space="preserve"> </w:t>
       </w:r>
       <w:r>
         <w:rPr>
@@ -515,7 +627,15 @@
         <w:t>넘버 설정하기</w:t>
       </w:r>
       <w:r>
-        <w:t xml:space="preserve">(npc </w:t>
+        <w:t>(</w:t>
+      </w:r>
+      <w:proofErr w:type="spellStart"/>
+      <w:r>
+        <w:t>npc</w:t>
+      </w:r>
+      <w:proofErr w:type="spellEnd"/>
+      <w:r>
+        <w:t xml:space="preserve"> </w:t>
       </w:r>
       <w:r>
         <w:rPr>
@@ -527,13 +647,7 @@
         <w:t>)</w:t>
       </w:r>
     </w:p>
-    <w:p>
-      <w:pPr>
-        <w:rPr>
-          <w:rFonts w:hint="eastAsia"/>
-        </w:rPr>
-      </w:pPr>
-    </w:p>
+    <w:p/>
     <w:p>
       <w:r>
         <w:rPr>
@@ -671,15 +785,26 @@
           <w:numId w:val="1"/>
         </w:numPr>
         <w:ind w:leftChars="0"/>
-        <w:rPr>
-          <w:rFonts w:hint="eastAsia"/>
-        </w:rPr>
-      </w:pPr>
-      <w:r>
-        <w:rPr>
-          <w:rFonts w:hint="eastAsia"/>
-        </w:rPr>
-        <w:t>로드 시 저장한 씬으로 이동</w:t>
+      </w:pPr>
+      <w:r>
+        <w:rPr>
+          <w:rFonts w:hint="eastAsia"/>
+        </w:rPr>
+        <w:t xml:space="preserve">로드 시 저장한 </w:t>
+      </w:r>
+      <w:proofErr w:type="spellStart"/>
+      <w:r>
+        <w:rPr>
+          <w:rFonts w:hint="eastAsia"/>
+        </w:rPr>
+        <w:t>씬으로</w:t>
+      </w:r>
+      <w:proofErr w:type="spellEnd"/>
+      <w:r>
+        <w:rPr>
+          <w:rFonts w:hint="eastAsia"/>
+        </w:rPr>
+        <w:t xml:space="preserve"> 이동</w:t>
       </w:r>
     </w:p>
     <w:p>
@@ -699,30 +824,45 @@
         </w:numPr>
         <w:ind w:leftChars="0"/>
         <w:rPr>
-          <w:rFonts w:hint="eastAsia"/>
-        </w:rPr>
-      </w:pPr>
-      <w:r>
-        <w:rPr>
-          <w:rFonts w:hint="eastAsia"/>
+          <w:b/>
+          <w:bCs/>
+        </w:rPr>
+      </w:pPr>
+      <w:r>
+        <w:rPr>
+          <w:rFonts w:hint="eastAsia"/>
+          <w:b/>
+          <w:bCs/>
         </w:rPr>
         <w:t xml:space="preserve">뉴 게임 시 </w:t>
       </w:r>
       <w:r>
+        <w:rPr>
+          <w:b/>
+          <w:bCs/>
+        </w:rPr>
         <w:t>1</w:t>
       </w:r>
       <w:r>
         <w:rPr>
           <w:rFonts w:hint="eastAsia"/>
+          <w:b/>
+          <w:bCs/>
         </w:rPr>
         <w:t>게임 완료했다면 완료한 직업-</w:t>
       </w:r>
       <w:r>
+        <w:rPr>
+          <w:b/>
+          <w:bCs/>
+        </w:rPr>
         <w:t xml:space="preserve">1 </w:t>
       </w:r>
       <w:r>
         <w:rPr>
           <w:rFonts w:hint="eastAsia"/>
+          <w:b/>
+          <w:bCs/>
         </w:rPr>
         <w:t>선택 화면</w:t>
       </w:r>
@@ -735,14 +875,24 @@
           <w:numId w:val="3"/>
         </w:numPr>
         <w:ind w:leftChars="0"/>
-      </w:pPr>
-      <w:r>
-        <w:rPr>
-          <w:rFonts w:hint="eastAsia"/>
+        <w:rPr>
+          <w:b/>
+          <w:bCs/>
+        </w:rPr>
+      </w:pPr>
+      <w:r>
+        <w:rPr>
+          <w:rFonts w:hint="eastAsia"/>
+          <w:b/>
+          <w:bCs/>
         </w:rPr>
         <w:t>노예</w:t>
       </w:r>
       <w:r>
+        <w:rPr>
+          <w:b/>
+          <w:bCs/>
+        </w:rPr>
         <w:t xml:space="preserve"> 홈 화면 안정화</w:t>
       </w:r>
     </w:p>
@@ -754,14 +904,24 @@
           <w:numId w:val="3"/>
         </w:numPr>
         <w:ind w:leftChars="0"/>
-      </w:pPr>
-      <w:r>
-        <w:rPr>
-          <w:rFonts w:hint="eastAsia"/>
+        <w:rPr>
+          <w:b/>
+          <w:bCs/>
+        </w:rPr>
+      </w:pPr>
+      <w:r>
+        <w:rPr>
+          <w:rFonts w:hint="eastAsia"/>
+          <w:b/>
+          <w:bCs/>
         </w:rPr>
         <w:t>상인</w:t>
       </w:r>
       <w:r>
+        <w:rPr>
+          <w:b/>
+          <w:bCs/>
+        </w:rPr>
         <w:t xml:space="preserve"> 오브젝트배치 </w:t>
       </w:r>
     </w:p>
@@ -773,15 +933,41 @@
           <w:numId w:val="3"/>
         </w:numPr>
         <w:ind w:leftChars="0"/>
-      </w:pPr>
-      <w:r>
-        <w:rPr>
-          <w:rFonts w:hint="eastAsia"/>
+        <w:rPr>
+          <w:b/>
+          <w:bCs/>
+        </w:rPr>
+      </w:pPr>
+      <w:r>
+        <w:rPr>
+          <w:rFonts w:hint="eastAsia"/>
+          <w:b/>
+          <w:bCs/>
         </w:rPr>
         <w:t>각</w:t>
       </w:r>
       <w:r>
-        <w:t xml:space="preserve"> 씬 맵 콜라이더 다시 그리기</w:t>
+        <w:rPr>
+          <w:b/>
+          <w:bCs/>
+        </w:rPr>
+        <w:t xml:space="preserve"> 씬 맵 </w:t>
+      </w:r>
+      <w:proofErr w:type="spellStart"/>
+      <w:r>
+        <w:rPr>
+          <w:b/>
+          <w:bCs/>
+        </w:rPr>
+        <w:t>콜라이더</w:t>
+      </w:r>
+      <w:proofErr w:type="spellEnd"/>
+      <w:r>
+        <w:rPr>
+          <w:b/>
+          <w:bCs/>
+        </w:rPr>
+        <w:t xml:space="preserve"> 다시 그리기</w:t>
       </w:r>
     </w:p>
     <w:p>
@@ -792,14 +978,24 @@
           <w:numId w:val="3"/>
         </w:numPr>
         <w:ind w:leftChars="0"/>
-      </w:pPr>
-      <w:r>
-        <w:rPr>
-          <w:rFonts w:hint="eastAsia"/>
+        <w:rPr>
+          <w:b/>
+          <w:bCs/>
+        </w:rPr>
+      </w:pPr>
+      <w:r>
+        <w:rPr>
+          <w:rFonts w:hint="eastAsia"/>
+          <w:b/>
+          <w:bCs/>
         </w:rPr>
         <w:t>물건전달</w:t>
       </w:r>
       <w:r>
+        <w:rPr>
+          <w:b/>
+          <w:bCs/>
+        </w:rPr>
         <w:t xml:space="preserve"> 노예 대화 2번되는거 확인</w:t>
       </w:r>
     </w:p>
@@ -811,14 +1007,24 @@
           <w:numId w:val="3"/>
         </w:numPr>
         <w:ind w:leftChars="0"/>
-      </w:pPr>
-      <w:r>
-        <w:rPr>
-          <w:rFonts w:hint="eastAsia"/>
+        <w:rPr>
+          <w:b/>
+          <w:bCs/>
+        </w:rPr>
+      </w:pPr>
+      <w:r>
+        <w:rPr>
+          <w:rFonts w:hint="eastAsia"/>
+          <w:b/>
+          <w:bCs/>
         </w:rPr>
         <w:t>대장간</w:t>
       </w:r>
       <w:r>
+        <w:rPr>
+          <w:b/>
+          <w:bCs/>
+        </w:rPr>
         <w:t xml:space="preserve"> 제작에서 타이밍 바??</w:t>
       </w:r>
     </w:p>
@@ -830,14 +1036,24 @@
           <w:numId w:val="3"/>
         </w:numPr>
         <w:ind w:leftChars="0"/>
-      </w:pPr>
-      <w:r>
-        <w:rPr>
-          <w:rFonts w:hint="eastAsia"/>
+        <w:rPr>
+          <w:b/>
+          <w:bCs/>
+        </w:rPr>
+      </w:pPr>
+      <w:r>
+        <w:rPr>
+          <w:rFonts w:hint="eastAsia"/>
+          <w:b/>
+          <w:bCs/>
         </w:rPr>
         <w:t>퀴즈</w:t>
       </w:r>
       <w:r>
+        <w:rPr>
+          <w:b/>
+          <w:bCs/>
+        </w:rPr>
         <w:t xml:space="preserve"> 맵 구성</w:t>
       </w:r>
     </w:p>
@@ -849,10 +1065,27 @@
           <w:numId w:val="3"/>
         </w:numPr>
         <w:ind w:leftChars="0"/>
-      </w:pPr>
-      <w:r>
-        <w:t>Butler 채팅 왜 안달라지는지</w:t>
-      </w:r>
+        <w:rPr>
+          <w:b/>
+          <w:bCs/>
+        </w:rPr>
+      </w:pPr>
+      <w:r>
+        <w:rPr>
+          <w:b/>
+          <w:bCs/>
+        </w:rPr>
+        <w:t xml:space="preserve">Butler 채팅 왜 </w:t>
+      </w:r>
+      <w:proofErr w:type="spellStart"/>
+      <w:r>
+        <w:rPr>
+          <w:b/>
+          <w:bCs/>
+        </w:rPr>
+        <w:t>안달라지는지</w:t>
+      </w:r>
+      <w:proofErr w:type="spellEnd"/>
     </w:p>
     <w:p>
       <w:pPr>
@@ -863,15 +1096,31 @@
         </w:numPr>
         <w:ind w:leftChars="0"/>
         <w:rPr>
-          <w:rFonts w:hint="eastAsia"/>
-        </w:rPr>
-      </w:pPr>
-      <w:r>
-        <w:t>Random.Range 수치 수</w:t>
-      </w:r>
-      <w:r>
-        <w:rPr>
-          <w:rFonts w:hint="eastAsia"/>
+          <w:b/>
+          <w:bCs/>
+        </w:rPr>
+      </w:pPr>
+      <w:proofErr w:type="spellStart"/>
+      <w:r>
+        <w:rPr>
+          <w:b/>
+          <w:bCs/>
+        </w:rPr>
+        <w:t>Random.Range</w:t>
+      </w:r>
+      <w:proofErr w:type="spellEnd"/>
+      <w:r>
+        <w:rPr>
+          <w:b/>
+          <w:bCs/>
+        </w:rPr>
+        <w:t xml:space="preserve"> 수치 수</w:t>
+      </w:r>
+      <w:r>
+        <w:rPr>
+          <w:rFonts w:hint="eastAsia"/>
+          <w:b/>
+          <w:bCs/>
         </w:rPr>
         <w:t>정</w:t>
       </w:r>
@@ -885,16 +1134,23 @@
         </w:numPr>
         <w:ind w:leftChars="0"/>
         <w:rPr>
-          <w:rFonts w:hint="eastAsia"/>
-        </w:rPr>
-      </w:pPr>
-      <w:r>
-        <w:rPr>
-          <w:rFonts w:hint="eastAsia"/>
+          <w:b/>
+          <w:bCs/>
+        </w:rPr>
+      </w:pPr>
+      <w:r>
+        <w:rPr>
+          <w:rFonts w:hint="eastAsia"/>
+          <w:b/>
+          <w:bCs/>
         </w:rPr>
         <w:t>명장</w:t>
       </w:r>
       <w:r>
+        <w:rPr>
+          <w:b/>
+          <w:bCs/>
+        </w:rPr>
         <w:t>, 대상인 씬 4개 만들기</w:t>
       </w:r>
     </w:p>
@@ -907,7 +1163,21 @@
           <w:rFonts w:hint="eastAsia"/>
         </w:rPr>
         <w:lastRenderedPageBreak/>
-        <w:t xml:space="preserve">자식으로 이어지는거지 </w:t>
+        <w:t xml:space="preserve">자식으로 </w:t>
+      </w:r>
+      <w:proofErr w:type="spellStart"/>
+      <w:r>
+        <w:rPr>
+          <w:rFonts w:hint="eastAsia"/>
+        </w:rPr>
+        <w:t>이어지는거지</w:t>
+      </w:r>
+      <w:proofErr w:type="spellEnd"/>
+      <w:r>
+        <w:rPr>
+          <w:rFonts w:hint="eastAsia"/>
+        </w:rPr>
+        <w:t xml:space="preserve"> </w:t>
       </w:r>
       <w:r>
         <w:t>–</w:t>
@@ -916,8 +1186,44 @@
         <w:rPr>
           <w:rFonts w:hint="eastAsia"/>
         </w:rPr>
-        <w:t xml:space="preserve"> 마지막 분기점을 맞이할 때 직업이 변경되는 내용을 넣고 그 직업을 기준으로 다음 싸이클의 직업이 결정되므로 자식한테 너는 대충 이런 일을 해야한다라고 말하는 내용(저챗</w:t>
-      </w:r>
+        <w:t xml:space="preserve"> 마지막 분기점을 맞이할 때 직업이 변경되는 내용을 넣고 그 직업을 기준으로 다음 </w:t>
+      </w:r>
+      <w:proofErr w:type="spellStart"/>
+      <w:r>
+        <w:rPr>
+          <w:rFonts w:hint="eastAsia"/>
+        </w:rPr>
+        <w:t>싸이클의</w:t>
+      </w:r>
+      <w:proofErr w:type="spellEnd"/>
+      <w:r>
+        <w:rPr>
+          <w:rFonts w:hint="eastAsia"/>
+        </w:rPr>
+        <w:t xml:space="preserve"> 직업이 결정되므로 자식한테 너는 대충 이런 일을 </w:t>
+      </w:r>
+      <w:proofErr w:type="spellStart"/>
+      <w:r>
+        <w:rPr>
+          <w:rFonts w:hint="eastAsia"/>
+        </w:rPr>
+        <w:t>해야한다라고</w:t>
+      </w:r>
+      <w:proofErr w:type="spellEnd"/>
+      <w:r>
+        <w:rPr>
+          <w:rFonts w:hint="eastAsia"/>
+        </w:rPr>
+        <w:t xml:space="preserve"> 말하는 내용(</w:t>
+      </w:r>
+      <w:proofErr w:type="spellStart"/>
+      <w:r>
+        <w:rPr>
+          <w:rFonts w:hint="eastAsia"/>
+        </w:rPr>
+        <w:t>저챗</w:t>
+      </w:r>
+      <w:proofErr w:type="spellEnd"/>
       <w:r>
         <w:t>)</w:t>
       </w:r>
@@ -967,7 +1273,21 @@
         <w:rPr>
           <w:rFonts w:hint="eastAsia"/>
         </w:rPr>
-        <w:t>그 자식이 내가 되고 내가 부모npc가 되겠지</w:t>
+        <w:t>그 자식이 내가 되고 내가 부모</w:t>
+      </w:r>
+      <w:proofErr w:type="spellStart"/>
+      <w:r>
+        <w:rPr>
+          <w:rFonts w:hint="eastAsia"/>
+        </w:rPr>
+        <w:t>npc</w:t>
+      </w:r>
+      <w:proofErr w:type="spellEnd"/>
+      <w:r>
+        <w:rPr>
+          <w:rFonts w:hint="eastAsia"/>
+        </w:rPr>
+        <w:t>가 되겠지</w:t>
       </w:r>
     </w:p>
     <w:p>
@@ -997,8 +1317,30 @@
         <w:rPr>
           <w:rFonts w:hint="eastAsia"/>
         </w:rPr>
-        <w:t>또 그 자식이 내가되고 부모/조부모npc</w:t>
-      </w:r>
+        <w:t xml:space="preserve">또 그 자식이 </w:t>
+      </w:r>
+      <w:proofErr w:type="spellStart"/>
+      <w:r>
+        <w:rPr>
+          <w:rFonts w:hint="eastAsia"/>
+        </w:rPr>
+        <w:t>내가되고</w:t>
+      </w:r>
+      <w:proofErr w:type="spellEnd"/>
+      <w:r>
+        <w:rPr>
+          <w:rFonts w:hint="eastAsia"/>
+        </w:rPr>
+        <w:t xml:space="preserve"> 부모/조부모</w:t>
+      </w:r>
+      <w:proofErr w:type="spellStart"/>
+      <w:r>
+        <w:rPr>
+          <w:rFonts w:hint="eastAsia"/>
+        </w:rPr>
+        <w:t>npc</w:t>
+      </w:r>
+      <w:proofErr w:type="spellEnd"/>
     </w:p>
     <w:p>
       <w:r>
@@ -1018,8 +1360,16 @@
         <w:rPr>
           <w:rFonts w:hint="eastAsia"/>
         </w:rPr>
-        <w:t>최종의 최종도 저챗</w:t>
-      </w:r>
+        <w:t xml:space="preserve">최종의 최종도 </w:t>
+      </w:r>
+      <w:proofErr w:type="spellStart"/>
+      <w:r>
+        <w:rPr>
+          <w:rFonts w:hint="eastAsia"/>
+        </w:rPr>
+        <w:t>저챗</w:t>
+      </w:r>
+      <w:proofErr w:type="spellEnd"/>
       <w:r>
         <w:tab/>
       </w:r>
@@ -1049,10 +1399,32 @@
         <w:t>소리</w:t>
       </w:r>
       <w:r>
-        <w:t xml:space="preserve"> - 배경음악 / 그외소리 조절, 음소거</w:t>
-      </w:r>
-    </w:p>
-    <w:p>
+        <w:t xml:space="preserve"> - </w:t>
+      </w:r>
+      <w:proofErr w:type="gramStart"/>
+      <w:r>
+        <w:t>배경음악 /</w:t>
+      </w:r>
+      <w:proofErr w:type="gramEnd"/>
+      <w:r>
+        <w:t xml:space="preserve"> </w:t>
+      </w:r>
+      <w:proofErr w:type="spellStart"/>
+      <w:r>
+        <w:t>그외소리</w:t>
+      </w:r>
+      <w:proofErr w:type="spellEnd"/>
+      <w:r>
+        <w:t xml:space="preserve"> 조절, </w:t>
+      </w:r>
+      <w:proofErr w:type="spellStart"/>
+      <w:r>
+        <w:t>음소거</w:t>
+      </w:r>
+      <w:proofErr w:type="spellEnd"/>
+    </w:p>
+    <w:p>
+      <w:proofErr w:type="gramStart"/>
       <w:r>
         <w:rPr>
           <w:rFonts w:hint="eastAsia"/>
@@ -1060,16 +1432,22 @@
         <w:t>저장</w:t>
       </w:r>
       <w:r>
-        <w:t xml:space="preserve"> / 불러오기</w:t>
-      </w:r>
-    </w:p>
-    <w:p>
+        <w:t xml:space="preserve"> /</w:t>
+      </w:r>
+      <w:proofErr w:type="gramEnd"/>
+      <w:r>
+        <w:t xml:space="preserve"> 불러오기</w:t>
+      </w:r>
+    </w:p>
+    <w:p>
+      <w:proofErr w:type="spellStart"/>
       <w:r>
         <w:rPr>
           <w:rFonts w:hint="eastAsia"/>
         </w:rPr>
         <w:t>객붕</w:t>
       </w:r>
+      <w:proofErr w:type="spellEnd"/>
       <w:r>
         <w:t xml:space="preserve"> 이미지</w:t>
       </w:r>
@@ -1489,6 +1867,7 @@
     <w:lsdException w:name="HTML Sample" w:semiHidden="1" w:unhideWhenUsed="1"/>
     <w:lsdException w:name="HTML Typewriter" w:semiHidden="1" w:unhideWhenUsed="1"/>
     <w:lsdException w:name="HTML Variable" w:semiHidden="1" w:unhideWhenUsed="1"/>
+    <w:lsdException w:name="Normal Table" w:semiHidden="1" w:unhideWhenUsed="1"/>
     <w:lsdException w:name="annotation subject" w:semiHidden="1" w:unhideWhenUsed="1"/>
     <w:lsdException w:name="No List" w:semiHidden="1" w:unhideWhenUsed="1"/>
     <w:lsdException w:name="Outline List 1" w:semiHidden="1" w:unhideWhenUsed="1"/>
@@ -1531,8 +1910,11 @@
     <w:lsdException w:name="Table Contemporary" w:semiHidden="1" w:unhideWhenUsed="1"/>
     <w:lsdException w:name="Table Elegant" w:semiHidden="1" w:unhideWhenUsed="1"/>
     <w:lsdException w:name="Table Professional" w:semiHidden="1" w:unhideWhenUsed="1"/>
+    <w:lsdException w:name="Table Subtle 1" w:semiHidden="1" w:unhideWhenUsed="1"/>
     <w:lsdException w:name="Table Subtle 2" w:semiHidden="1" w:unhideWhenUsed="1"/>
     <w:lsdException w:name="Table Web 1" w:semiHidden="1" w:unhideWhenUsed="1"/>
+    <w:lsdException w:name="Table Web 2" w:semiHidden="1" w:unhideWhenUsed="1"/>
+    <w:lsdException w:name="Table Web 3" w:semiHidden="1" w:unhideWhenUsed="1"/>
     <w:lsdException w:name="Balloon Text" w:semiHidden="1" w:unhideWhenUsed="1"/>
     <w:lsdException w:name="Table Grid" w:uiPriority="39"/>
     <w:lsdException w:name="Table Theme" w:semiHidden="1" w:unhideWhenUsed="1"/>

</xml_diff>

<commit_message>
add MapNumber.csv mod arrow mod DDR,ObjectManager
</commit_message>
<xml_diff>
--- a/Excel/리본 설정.docx
+++ b/Excel/리본 설정.docx
@@ -846,9 +846,6 @@
           <w:numId w:val="1"/>
         </w:numPr>
         <w:ind w:leftChars="0"/>
-        <w:rPr>
-          <w:rFonts w:hint="eastAsia"/>
-        </w:rPr>
       </w:pPr>
       <w:r>
         <w:rPr>
@@ -873,28 +870,46 @@
           <w:numId w:val="3"/>
         </w:numPr>
         <w:ind w:leftChars="0"/>
-      </w:pPr>
-      <w:r>
-        <w:rPr>
-          <w:rFonts w:hint="eastAsia"/>
+        <w:rPr>
+          <w:b/>
+          <w:bCs/>
+        </w:rPr>
+      </w:pPr>
+      <w:r>
+        <w:rPr>
+          <w:rFonts w:hint="eastAsia"/>
+          <w:b/>
+          <w:bCs/>
         </w:rPr>
         <w:t>씬 네임이 아닌 맵 넘버로 변경.</w:t>
       </w:r>
       <w:r>
+        <w:rPr>
+          <w:b/>
+          <w:bCs/>
+        </w:rPr>
         <w:t xml:space="preserve"> </w:t>
       </w:r>
       <w:r>
         <w:rPr>
           <w:rFonts w:hint="eastAsia"/>
+          <w:b/>
+          <w:bCs/>
         </w:rPr>
         <w:t xml:space="preserve">맵 넘버 </w:t>
       </w:r>
       <w:r>
+        <w:rPr>
+          <w:b/>
+          <w:bCs/>
+        </w:rPr>
         <w:t>csv</w:t>
       </w:r>
       <w:r>
         <w:rPr>
           <w:rFonts w:hint="eastAsia"/>
+          <w:b/>
+          <w:bCs/>
         </w:rPr>
         <w:t>로 변경</w:t>
       </w:r>

</xml_diff>

<commit_message>
add QuestGiveNpc.cs add ManufactureRecipe.csv add QuestUI
</commit_message>
<xml_diff>
--- a/Excel/리본 설정.docx
+++ b/Excel/리본 설정.docx
@@ -771,21 +771,7 @@
         <w:rPr>
           <w:rFonts w:hint="eastAsia"/>
         </w:rPr>
-        <w:t xml:space="preserve">다양한 직업을 거쳐 최종 </w:t>
-      </w:r>
-      <w:proofErr w:type="gramStart"/>
-      <w:r>
-        <w:rPr>
-          <w:rFonts w:hint="eastAsia"/>
-        </w:rPr>
-        <w:t>시련?에</w:t>
-      </w:r>
-      <w:proofErr w:type="gramEnd"/>
-      <w:r>
-        <w:rPr>
-          <w:rFonts w:hint="eastAsia"/>
-        </w:rPr>
-        <w:t xml:space="preserve"> 도달해야 한다 </w:t>
+        <w:t xml:space="preserve">다양한 직업을 거쳐 최종 시련?에 도달해야 한다 </w:t>
       </w:r>
       <w:r>
         <w:t>–</w:t>
@@ -829,21 +815,7 @@
         <w:rPr>
           <w:rFonts w:hint="eastAsia"/>
         </w:rPr>
-        <w:t xml:space="preserve">대충 애니에서 </w:t>
-      </w:r>
-      <w:proofErr w:type="gramStart"/>
-      <w:r>
-        <w:rPr>
-          <w:rFonts w:hint="eastAsia"/>
-        </w:rPr>
-        <w:t>선택 받았다고</w:t>
-      </w:r>
-      <w:proofErr w:type="gramEnd"/>
-      <w:r>
-        <w:rPr>
-          <w:rFonts w:hint="eastAsia"/>
-        </w:rPr>
-        <w:t xml:space="preserve"> 하면 무지성으로 받아들이는 주인공 </w:t>
+        <w:t xml:space="preserve">대충 애니에서 선택 받았다고 하면 무지성으로 받아들이는 주인공 </w:t>
       </w:r>
       <w:proofErr w:type="spellStart"/>
       <w:r>
@@ -1161,9 +1133,6 @@
           <w:numId w:val="1"/>
         </w:numPr>
         <w:ind w:leftChars="0"/>
-        <w:rPr>
-          <w:rFonts w:hint="eastAsia"/>
-        </w:rPr>
       </w:pPr>
       <w:r>
         <w:rPr>
@@ -1197,10 +1166,16 @@
           <w:numId w:val="3"/>
         </w:numPr>
         <w:ind w:leftChars="0"/>
-      </w:pPr>
-      <w:r>
-        <w:rPr>
-          <w:rFonts w:hint="eastAsia"/>
+        <w:rPr>
+          <w:b/>
+          <w:bCs/>
+        </w:rPr>
+      </w:pPr>
+      <w:r>
+        <w:rPr>
+          <w:rFonts w:hint="eastAsia"/>
+          <w:b/>
+          <w:bCs/>
         </w:rPr>
         <w:t>퀘스트 구조</w:t>
       </w:r>
@@ -1213,14 +1188,24 @@
           <w:numId w:val="3"/>
         </w:numPr>
         <w:ind w:leftChars="0"/>
-      </w:pPr>
-      <w:r>
-        <w:rPr>
-          <w:rFonts w:hint="eastAsia"/>
+        <w:rPr>
+          <w:b/>
+          <w:bCs/>
+        </w:rPr>
+      </w:pPr>
+      <w:r>
+        <w:rPr>
+          <w:rFonts w:hint="eastAsia"/>
+          <w:b/>
+          <w:bCs/>
         </w:rPr>
         <w:t xml:space="preserve">퀘스트 </w:t>
       </w:r>
       <w:r>
+        <w:rPr>
+          <w:b/>
+          <w:bCs/>
+        </w:rPr>
         <w:t>UI</w:t>
       </w:r>
     </w:p>
@@ -1233,13 +1218,16 @@
         </w:numPr>
         <w:ind w:leftChars="0"/>
         <w:rPr>
-          <w:rFonts w:hint="eastAsia"/>
+          <w:b/>
+          <w:bCs/>
         </w:rPr>
       </w:pPr>
       <w:proofErr w:type="spellStart"/>
       <w:r>
         <w:rPr>
           <w:rFonts w:hint="eastAsia"/>
+          <w:b/>
+          <w:bCs/>
         </w:rPr>
         <w:t>퀘스트넘버리스트</w:t>
       </w:r>
@@ -1247,10 +1235,16 @@
       <w:r>
         <w:rPr>
           <w:rFonts w:hint="eastAsia"/>
+          <w:b/>
+          <w:bCs/>
         </w:rPr>
         <w:t xml:space="preserve"> </w:t>
       </w:r>
       <w:r>
+        <w:rPr>
+          <w:b/>
+          <w:bCs/>
+        </w:rPr>
         <w:t>csv</w:t>
       </w:r>
     </w:p>
@@ -1805,6 +1799,7 @@
     <w:lsdException w:name="HTML Sample" w:semiHidden="1" w:unhideWhenUsed="1"/>
     <w:lsdException w:name="HTML Typewriter" w:semiHidden="1" w:unhideWhenUsed="1"/>
     <w:lsdException w:name="HTML Variable" w:semiHidden="1" w:unhideWhenUsed="1"/>
+    <w:lsdException w:name="Normal Table" w:semiHidden="1" w:unhideWhenUsed="1"/>
     <w:lsdException w:name="annotation subject" w:semiHidden="1" w:unhideWhenUsed="1"/>
     <w:lsdException w:name="No List" w:semiHidden="1" w:unhideWhenUsed="1"/>
     <w:lsdException w:name="Outline List 1" w:semiHidden="1" w:unhideWhenUsed="1"/>
@@ -1847,8 +1842,11 @@
     <w:lsdException w:name="Table Contemporary" w:semiHidden="1" w:unhideWhenUsed="1"/>
     <w:lsdException w:name="Table Elegant" w:semiHidden="1" w:unhideWhenUsed="1"/>
     <w:lsdException w:name="Table Professional" w:semiHidden="1" w:unhideWhenUsed="1"/>
+    <w:lsdException w:name="Table Subtle 1" w:semiHidden="1" w:unhideWhenUsed="1"/>
     <w:lsdException w:name="Table Subtle 2" w:semiHidden="1" w:unhideWhenUsed="1"/>
     <w:lsdException w:name="Table Web 1" w:semiHidden="1" w:unhideWhenUsed="1"/>
+    <w:lsdException w:name="Table Web 2" w:semiHidden="1" w:unhideWhenUsed="1"/>
+    <w:lsdException w:name="Table Web 3" w:semiHidden="1" w:unhideWhenUsed="1"/>
     <w:lsdException w:name="Balloon Text" w:semiHidden="1" w:unhideWhenUsed="1"/>
     <w:lsdException w:name="Table Grid" w:uiPriority="39"/>
     <w:lsdException w:name="Table Theme" w:semiHidden="1" w:unhideWhenUsed="1"/>

</xml_diff>

<commit_message>
Complete ResidenceNPC / QuestNPC, Complete ConversationManager, Add SelectPanel
</commit_message>
<xml_diff>
--- a/Excel/리본 설정.docx
+++ b/Excel/리본 설정.docx
@@ -1,6 +1,6 @@
 
 <file path=word/document.xml><?xml version="1.0" encoding="utf-8"?>
-<w:document xmlns:wpc="http://schemas.microsoft.com/office/word/2010/wordprocessingCanvas" xmlns:cx="http://schemas.microsoft.com/office/drawing/2014/chartex" xmlns:cx1="http://schemas.microsoft.com/office/drawing/2015/9/8/chartex" xmlns:cx2="http://schemas.microsoft.com/office/drawing/2015/10/21/chartex" xmlns:cx3="http://schemas.microsoft.com/office/drawing/2016/5/9/chartex" xmlns:cx4="http://schemas.microsoft.com/office/drawing/2016/5/10/chartex" xmlns:cx5="http://schemas.microsoft.com/office/drawing/2016/5/11/chartex" xmlns:cx6="http://schemas.microsoft.com/office/drawing/2016/5/12/chartex" xmlns:cx7="http://schemas.microsoft.com/office/drawing/2016/5/13/chartex" xmlns:cx8="http://schemas.microsoft.com/office/drawing/2016/5/14/chartex" xmlns:mc="http://schemas.openxmlformats.org/markup-compatibility/2006" xmlns:aink="http://schemas.microsoft.com/office/drawing/2016/ink" xmlns:am3d="http://schemas.microsoft.com/office/drawing/2017/model3d" xmlns:o="urn:schemas-microsoft-com:office:office" xmlns:oel="http://schemas.microsoft.com/office/2019/extlst" xmlns:r="http://schemas.openxmlformats.org/officeDocument/2006/relationships" xmlns:m="http://schemas.openxmlformats.org/officeDocument/2006/math" xmlns:v="urn:schemas-microsoft-com:vml" xmlns:wp14="http://schemas.microsoft.com/office/word/2010/wordprocessingDrawing" xmlns:wp="http://schemas.openxmlformats.org/drawingml/2006/wordprocessingDrawing" xmlns:w10="urn:schemas-microsoft-com:office:word" xmlns:w="http://schemas.openxmlformats.org/wordprocessingml/2006/main" xmlns:w14="http://schemas.microsoft.com/office/word/2010/wordml" xmlns:w15="http://schemas.microsoft.com/office/word/2012/wordml" xmlns:w16cex="http://schemas.microsoft.com/office/word/2018/wordml/cex" xmlns:w16cid="http://schemas.microsoft.com/office/word/2016/wordml/cid" xmlns:w16="http://schemas.microsoft.com/office/word/2018/wordml" xmlns:w16sdtdh="http://schemas.microsoft.com/office/word/2020/wordml/sdtdatahash" xmlns:w16se="http://schemas.microsoft.com/office/word/2015/wordml/symex" xmlns:wpg="http://schemas.microsoft.com/office/word/2010/wordprocessingGroup" xmlns:wpi="http://schemas.microsoft.com/office/word/2010/wordprocessingInk" xmlns:wne="http://schemas.microsoft.com/office/word/2006/wordml" xmlns:wps="http://schemas.microsoft.com/office/word/2010/wordprocessingShape" mc:Ignorable="w14 w15 w16se w16cid w16 w16cex w16sdtdh wp14">
+<w:document xmlns:wpc="http://schemas.microsoft.com/office/word/2010/wordprocessingCanvas" xmlns:cx="http://schemas.microsoft.com/office/drawing/2014/chartex" xmlns:mc="http://schemas.openxmlformats.org/markup-compatibility/2006" xmlns:o="urn:schemas-microsoft-com:office:office" xmlns:r="http://schemas.openxmlformats.org/officeDocument/2006/relationships" xmlns:m="http://schemas.openxmlformats.org/officeDocument/2006/math" xmlns:v="urn:schemas-microsoft-com:vml" xmlns:wp14="http://schemas.microsoft.com/office/word/2010/wordprocessingDrawing" xmlns:wp="http://schemas.openxmlformats.org/drawingml/2006/wordprocessingDrawing" xmlns:w10="urn:schemas-microsoft-com:office:word" xmlns:w="http://schemas.openxmlformats.org/wordprocessingml/2006/main" xmlns:w14="http://schemas.microsoft.com/office/word/2010/wordml" xmlns:w15="http://schemas.microsoft.com/office/word/2012/wordml" xmlns:w16se="http://schemas.microsoft.com/office/word/2015/wordml/symex" xmlns:wpg="http://schemas.microsoft.com/office/word/2010/wordprocessingGroup" xmlns:wpi="http://schemas.microsoft.com/office/word/2010/wordprocessingInk" xmlns:wne="http://schemas.microsoft.com/office/word/2006/wordml" xmlns:wps="http://schemas.microsoft.com/office/word/2010/wordprocessingShape" mc:Ignorable="w14 w15 w16se wp14">
   <w:body>
     <w:p>
       <w:r>
@@ -888,23 +888,17 @@
     <w:p/>
     <w:p/>
     <w:p/>
-    <w:p/>
-    <w:p/>
-    <w:p/>
-    <w:p/>
-    <w:p/>
-    <w:p>
-      <w:r>
-        <w:rPr>
-          <w:rFonts w:hint="eastAsia"/>
-        </w:rPr>
+    <w:p>
+      <w:r>
+        <w:rPr>
+          <w:rFonts w:hint="eastAsia"/>
+        </w:rPr>
+        <w:lastRenderedPageBreak/>
         <w:t>이펙트,</w:t>
       </w:r>
       <w:r>
         <w:t xml:space="preserve"> </w:t>
       </w:r>
-    </w:p>
-    <w:p>
       <w:r>
         <w:rPr>
           <w:rFonts w:hint="eastAsia"/>
@@ -933,7 +927,20 @@
         <w:t>)</w:t>
       </w:r>
     </w:p>
-    <w:p/>
+    <w:p>
+      <w:pPr>
+        <w:rPr>
+          <w:rFonts w:hint="eastAsia"/>
+        </w:rPr>
+      </w:pPr>
+    </w:p>
+    <w:p>
+      <w:pPr>
+        <w:rPr>
+          <w:rFonts w:hint="eastAsia"/>
+        </w:rPr>
+      </w:pPr>
+    </w:p>
     <w:p>
       <w:r>
         <w:rPr>
@@ -955,13 +962,30 @@
         </w:rPr>
       </w:pPr>
       <w:r>
-        <w:t xml:space="preserve">Npc </w:t>
-      </w:r>
-      <w:r>
-        <w:rPr>
-          <w:rFonts w:hint="eastAsia"/>
-        </w:rPr>
-        <w:t>대화 비정상적 종료</w:t>
+        <w:t>C</w:t>
+      </w:r>
+      <w:r>
+        <w:rPr>
+          <w:rFonts w:hint="eastAsia"/>
+        </w:rPr>
+        <w:t xml:space="preserve">hatting csv </w:t>
+      </w:r>
+      <w:r>
+        <w:t>–</w:t>
+      </w:r>
+      <w:r>
+        <w:rPr>
+          <w:rFonts w:hint="eastAsia"/>
+        </w:rPr>
+        <w:t xml:space="preserve"> 해당 대사 밑에 이</w:t>
+      </w:r>
+      <w:bookmarkStart w:id="0" w:name="_GoBack"/>
+      <w:bookmarkEnd w:id="0"/>
+      <w:r>
+        <w:rPr>
+          <w:rFonts w:hint="eastAsia"/>
+        </w:rPr>
+        <w:t>름 넣기</w:t>
       </w:r>
     </w:p>
     <w:p>
@@ -977,7 +1001,16 @@
         <w:rPr>
           <w:rFonts w:hint="eastAsia"/>
         </w:rPr>
-        <w:t>대화창에서 선택창 나오게</w:t>
+        <w:t xml:space="preserve">인벤토리 </w:t>
+      </w:r>
+      <w:r>
+        <w:t>– 7/8/9000</w:t>
+      </w:r>
+      <w:r>
+        <w:rPr>
+          <w:rFonts w:hint="eastAsia"/>
+        </w:rPr>
+        <w:t xml:space="preserve"> 안보이게, 변수 구분</w:t>
       </w:r>
     </w:p>
     <w:p>
@@ -993,16 +1026,16 @@
         <w:rPr>
           <w:rFonts w:hint="eastAsia"/>
         </w:rPr>
-        <w:t xml:space="preserve">상점 </w:t>
-      </w:r>
-      <w:r>
-        <w:t xml:space="preserve">– </w:t>
-      </w:r>
-      <w:r>
-        <w:rPr>
-          <w:rFonts w:hint="eastAsia"/>
-        </w:rPr>
-        <w:t>의뢰 만들기</w:t>
+        <w:t>메인 UI 숙련도로 변경,</w:t>
+      </w:r>
+      <w:r>
+        <w:t xml:space="preserve"> </w:t>
+      </w:r>
+      <w:r>
+        <w:rPr>
+          <w:rFonts w:hint="eastAsia"/>
+        </w:rPr>
+        <w:t>캐릭터에 숙련도 추가</w:t>
       </w:r>
     </w:p>
     <w:p>
@@ -1018,7 +1051,7 @@
         <w:rPr>
           <w:rFonts w:hint="eastAsia"/>
         </w:rPr>
-        <w:t xml:space="preserve">의뢰 </w:t>
+        <w:t xml:space="preserve">인벤토리 </w:t>
       </w:r>
       <w:r>
         <w:t xml:space="preserve">– </w:t>
@@ -1027,35 +1060,25 @@
         <w:rPr>
           <w:rFonts w:hint="eastAsia"/>
         </w:rPr>
-        <w:t>퀘스트 연동</w:t>
-      </w:r>
-    </w:p>
-    <w:p>
-      <w:pPr>
-        <w:pStyle w:val="a3"/>
-        <w:numPr>
-          <w:ilvl w:val="0"/>
-          <w:numId w:val="1"/>
-        </w:numPr>
-        <w:ind w:leftChars="0"/>
-      </w:pPr>
-      <w:r>
-        <w:rPr>
-          <w:rFonts w:hint="eastAsia"/>
-        </w:rPr>
-        <w:t>상주</w:t>
-      </w:r>
-      <w:r>
-        <w:t xml:space="preserve"> npc / </w:t>
-      </w:r>
-      <w:r>
-        <w:rPr>
-          <w:rFonts w:hint="eastAsia"/>
-        </w:rPr>
-        <w:t xml:space="preserve">일반 퀘스트 </w:t>
-      </w:r>
-      <w:r>
-        <w:t>npc</w:t>
+        <w:t>캐릭터 인포</w:t>
+      </w:r>
+      <w:r>
+        <w:rPr>
+          <w:rFonts w:hint="eastAsia"/>
+        </w:rPr>
+        <w:t xml:space="preserve"> </w:t>
+      </w:r>
+      <w:r>
+        <w:rPr>
+          <w:rFonts w:hint="eastAsia"/>
+        </w:rPr>
+        <w:t>패널</w:t>
+      </w:r>
+      <w:r>
+        <w:rPr>
+          <w:rFonts w:hint="eastAsia"/>
+        </w:rPr>
+        <w:t xml:space="preserve"> 사진 변경</w:t>
       </w:r>
     </w:p>
     <w:p>
@@ -1074,48 +1097,12 @@
           <w:numId w:val="3"/>
         </w:numPr>
         <w:ind w:leftChars="0"/>
-        <w:rPr>
-          <w:b/>
-          <w:bCs/>
-        </w:rPr>
-      </w:pPr>
-      <w:r>
-        <w:rPr>
-          <w:rFonts w:hint="eastAsia"/>
-          <w:b/>
-          <w:bCs/>
-        </w:rPr>
-        <w:t>U</w:t>
-      </w:r>
-      <w:r>
-        <w:rPr>
-          <w:b/>
-          <w:bCs/>
-        </w:rPr>
-        <w:t xml:space="preserve">IFrameWork </w:t>
-      </w:r>
-      <w:r>
-        <w:rPr>
-          <w:rFonts w:hint="eastAsia"/>
-          <w:b/>
-          <w:bCs/>
-        </w:rPr>
-        <w:t>키 입력,</w:t>
-      </w:r>
-      <w:r>
-        <w:rPr>
-          <w:b/>
-          <w:bCs/>
-        </w:rPr>
-        <w:t xml:space="preserve"> </w:t>
-      </w:r>
-      <w:r>
-        <w:rPr>
-          <w:rFonts w:hint="eastAsia"/>
-          <w:b/>
-          <w:bCs/>
-        </w:rPr>
-        <w:t>주조 연동</w:t>
+      </w:pPr>
+      <w:r>
+        <w:rPr>
+          <w:rFonts w:hint="eastAsia"/>
+        </w:rPr>
+        <w:t>모험 만들기</w:t>
       </w:r>
     </w:p>
     <w:p>
@@ -1126,42 +1113,30 @@
           <w:numId w:val="3"/>
         </w:numPr>
         <w:ind w:leftChars="0"/>
-        <w:rPr>
-          <w:b/>
-          <w:bCs/>
-        </w:rPr>
-      </w:pPr>
-      <w:r>
-        <w:rPr>
-          <w:rFonts w:hint="eastAsia"/>
-          <w:b/>
-          <w:bCs/>
-        </w:rPr>
-        <w:t>퀘스트</w:t>
-      </w:r>
-      <w:r>
-        <w:rPr>
-          <w:rFonts w:hint="eastAsia"/>
-          <w:b/>
-          <w:bCs/>
-        </w:rPr>
-        <w:t xml:space="preserve"> 메인 퀘스트</w:t>
-      </w:r>
-      <w:r>
-        <w:rPr>
-          <w:rFonts w:hint="eastAsia"/>
-          <w:b/>
-          <w:bCs/>
-        </w:rPr>
+      </w:pPr>
+      <w:r>
+        <w:rPr>
+          <w:rFonts w:hint="eastAsia"/>
+        </w:rPr>
+        <w:t xml:space="preserve">서브퀘 </w:t>
+      </w:r>
+      <w:r>
+        <w:t xml:space="preserve">– </w:t>
+      </w:r>
+      <w:r>
+        <w:rPr>
+          <w:rFonts w:hint="eastAsia"/>
+        </w:rPr>
+        <w:t>평판을 올리지 않음,</w:t>
+      </w:r>
+      <w:r>
         <w:t xml:space="preserve"> </w:t>
       </w:r>
       <w:r>
         <w:rPr>
           <w:rFonts w:hint="eastAsia"/>
-          <w:b/>
-          <w:bCs/>
-        </w:rPr>
-        <w:t>스크롤 뷰</w:t>
+        </w:rPr>
+        <w:t>숙련도 증가</w:t>
       </w:r>
     </w:p>
     <w:p>
@@ -1177,19 +1152,34 @@
         <w:rPr>
           <w:rFonts w:hint="eastAsia"/>
         </w:rPr>
-        <w:t xml:space="preserve">경비병 </w:t>
-      </w:r>
-      <w:r>
-        <w:t>(</w:t>
-      </w:r>
-      <w:r>
-        <w:rPr>
-          <w:rFonts w:hint="eastAsia"/>
-        </w:rPr>
-        <w:t>얘가 있는 장소까지</w:t>
-      </w:r>
-      <w:r>
-        <w:t>)</w:t>
+        <w:t xml:space="preserve">메인퀘 </w:t>
+      </w:r>
+      <w:r>
+        <w:t xml:space="preserve">– </w:t>
+      </w:r>
+      <w:r>
+        <w:rPr>
+          <w:rFonts w:hint="eastAsia"/>
+        </w:rPr>
+        <w:t>특정 레벨마다 스토리 대사,</w:t>
+      </w:r>
+      <w:r>
+        <w:t xml:space="preserve"> </w:t>
+      </w:r>
+      <w:r>
+        <w:rPr>
+          <w:rFonts w:hint="eastAsia"/>
+        </w:rPr>
+        <w:t>평판 증가,</w:t>
+      </w:r>
+      <w:r>
+        <w:t xml:space="preserve"> </w:t>
+      </w:r>
+      <w:r>
+        <w:rPr>
+          <w:rFonts w:hint="eastAsia"/>
+        </w:rPr>
+        <w:t>가이드</w:t>
       </w:r>
     </w:p>
     <w:p>
@@ -1200,22 +1190,45 @@
           <w:numId w:val="3"/>
         </w:numPr>
         <w:ind w:leftChars="0"/>
-      </w:pPr>
-      <w:r>
-        <w:rPr>
-          <w:rFonts w:hint="eastAsia"/>
-        </w:rPr>
-        <w:t>모험</w:t>
-      </w:r>
-    </w:p>
-    <w:p/>
-    <w:p/>
-    <w:p/>
-    <w:p/>
-    <w:p/>
-    <w:p/>
-    <w:p/>
-    <w:p/>
+        <w:rPr>
+          <w:rFonts w:hint="eastAsia"/>
+        </w:rPr>
+      </w:pPr>
+      <w:r>
+        <w:rPr>
+          <w:rFonts w:hint="eastAsia"/>
+        </w:rPr>
+        <w:t>저스트챗 씬 번들로</w:t>
+      </w:r>
+    </w:p>
+    <w:p>
+      <w:pPr>
+        <w:pStyle w:val="a3"/>
+        <w:numPr>
+          <w:ilvl w:val="0"/>
+          <w:numId w:val="3"/>
+        </w:numPr>
+        <w:ind w:leftChars="0"/>
+        <w:rPr>
+          <w:rFonts w:hint="eastAsia"/>
+        </w:rPr>
+      </w:pPr>
+      <w:r>
+        <w:rPr>
+          <w:rFonts w:hint="eastAsia"/>
+        </w:rPr>
+        <w:t xml:space="preserve">탐험 </w:t>
+      </w:r>
+      <w:r>
+        <w:t xml:space="preserve">movebg </w:t>
+      </w:r>
+      <w:r>
+        <w:rPr>
+          <w:rFonts w:hint="eastAsia"/>
+        </w:rPr>
+        <w:t>원래 자리에서 시작</w:t>
+      </w:r>
+    </w:p>
     <w:sectPr>
       <w:pgSz w:w="11906" w:h="16838"/>
       <w:pgMar w:top="1701" w:right="1440" w:bottom="1440" w:left="1440" w:header="851" w:footer="992" w:gutter="0"/>
@@ -1227,7 +1240,7 @@
 </file>
 
 <file path=word/endnotes.xml><?xml version="1.0" encoding="utf-8"?>
-<w:endnotes xmlns:wpc="http://schemas.microsoft.com/office/word/2010/wordprocessingCanvas" xmlns:cx="http://schemas.microsoft.com/office/drawing/2014/chartex" xmlns:cx1="http://schemas.microsoft.com/office/drawing/2015/9/8/chartex" xmlns:cx2="http://schemas.microsoft.com/office/drawing/2015/10/21/chartex" xmlns:cx3="http://schemas.microsoft.com/office/drawing/2016/5/9/chartex" xmlns:cx4="http://schemas.microsoft.com/office/drawing/2016/5/10/chartex" xmlns:cx5="http://schemas.microsoft.com/office/drawing/2016/5/11/chartex" xmlns:cx6="http://schemas.microsoft.com/office/drawing/2016/5/12/chartex" xmlns:cx7="http://schemas.microsoft.com/office/drawing/2016/5/13/chartex" xmlns:cx8="http://schemas.microsoft.com/office/drawing/2016/5/14/chartex" xmlns:mc="http://schemas.openxmlformats.org/markup-compatibility/2006" xmlns:aink="http://schemas.microsoft.com/office/drawing/2016/ink" xmlns:am3d="http://schemas.microsoft.com/office/drawing/2017/model3d" xmlns:o="urn:schemas-microsoft-com:office:office" xmlns:oel="http://schemas.microsoft.com/office/2019/extlst" xmlns:r="http://schemas.openxmlformats.org/officeDocument/2006/relationships" xmlns:m="http://schemas.openxmlformats.org/officeDocument/2006/math" xmlns:v="urn:schemas-microsoft-com:vml" xmlns:wp14="http://schemas.microsoft.com/office/word/2010/wordprocessingDrawing" xmlns:wp="http://schemas.openxmlformats.org/drawingml/2006/wordprocessingDrawing" xmlns:w10="urn:schemas-microsoft-com:office:word" xmlns:w="http://schemas.openxmlformats.org/wordprocessingml/2006/main" xmlns:w14="http://schemas.microsoft.com/office/word/2010/wordml" xmlns:w15="http://schemas.microsoft.com/office/word/2012/wordml" xmlns:w16cex="http://schemas.microsoft.com/office/word/2018/wordml/cex" xmlns:w16cid="http://schemas.microsoft.com/office/word/2016/wordml/cid" xmlns:w16="http://schemas.microsoft.com/office/word/2018/wordml" xmlns:w16sdtdh="http://schemas.microsoft.com/office/word/2020/wordml/sdtdatahash" xmlns:w16se="http://schemas.microsoft.com/office/word/2015/wordml/symex" xmlns:wpg="http://schemas.microsoft.com/office/word/2010/wordprocessingGroup" xmlns:wpi="http://schemas.microsoft.com/office/word/2010/wordprocessingInk" xmlns:wne="http://schemas.microsoft.com/office/word/2006/wordml" xmlns:wps="http://schemas.microsoft.com/office/word/2010/wordprocessingShape" mc:Ignorable="w14 w15 w16se w16cid w16 w16cex w16sdtdh wp14">
+<w:endnotes xmlns:wpc="http://schemas.microsoft.com/office/word/2010/wordprocessingCanvas" xmlns:cx="http://schemas.microsoft.com/office/drawing/2014/chartex" xmlns:mc="http://schemas.openxmlformats.org/markup-compatibility/2006" xmlns:o="urn:schemas-microsoft-com:office:office" xmlns:r="http://schemas.openxmlformats.org/officeDocument/2006/relationships" xmlns:m="http://schemas.openxmlformats.org/officeDocument/2006/math" xmlns:v="urn:schemas-microsoft-com:vml" xmlns:wp14="http://schemas.microsoft.com/office/word/2010/wordprocessingDrawing" xmlns:wp="http://schemas.openxmlformats.org/drawingml/2006/wordprocessingDrawing" xmlns:w10="urn:schemas-microsoft-com:office:word" xmlns:w="http://schemas.openxmlformats.org/wordprocessingml/2006/main" xmlns:w14="http://schemas.microsoft.com/office/word/2010/wordml" xmlns:w15="http://schemas.microsoft.com/office/word/2012/wordml" xmlns:w16se="http://schemas.microsoft.com/office/word/2015/wordml/symex" xmlns:wpg="http://schemas.microsoft.com/office/word/2010/wordprocessingGroup" xmlns:wpi="http://schemas.microsoft.com/office/word/2010/wordprocessingInk" xmlns:wne="http://schemas.microsoft.com/office/word/2006/wordml" xmlns:wps="http://schemas.microsoft.com/office/word/2010/wordprocessingShape" mc:Ignorable="w14 w15 w16se wp14">
   <w:endnote w:type="separator" w:id="-1">
     <w:p>
       <w:pPr>
@@ -1252,7 +1265,7 @@
 </file>
 
 <file path=word/footnotes.xml><?xml version="1.0" encoding="utf-8"?>
-<w:footnotes xmlns:wpc="http://schemas.microsoft.com/office/word/2010/wordprocessingCanvas" xmlns:cx="http://schemas.microsoft.com/office/drawing/2014/chartex" xmlns:cx1="http://schemas.microsoft.com/office/drawing/2015/9/8/chartex" xmlns:cx2="http://schemas.microsoft.com/office/drawing/2015/10/21/chartex" xmlns:cx3="http://schemas.microsoft.com/office/drawing/2016/5/9/chartex" xmlns:cx4="http://schemas.microsoft.com/office/drawing/2016/5/10/chartex" xmlns:cx5="http://schemas.microsoft.com/office/drawing/2016/5/11/chartex" xmlns:cx6="http://schemas.microsoft.com/office/drawing/2016/5/12/chartex" xmlns:cx7="http://schemas.microsoft.com/office/drawing/2016/5/13/chartex" xmlns:cx8="http://schemas.microsoft.com/office/drawing/2016/5/14/chartex" xmlns:mc="http://schemas.openxmlformats.org/markup-compatibility/2006" xmlns:aink="http://schemas.microsoft.com/office/drawing/2016/ink" xmlns:am3d="http://schemas.microsoft.com/office/drawing/2017/model3d" xmlns:o="urn:schemas-microsoft-com:office:office" xmlns:oel="http://schemas.microsoft.com/office/2019/extlst" xmlns:r="http://schemas.openxmlformats.org/officeDocument/2006/relationships" xmlns:m="http://schemas.openxmlformats.org/officeDocument/2006/math" xmlns:v="urn:schemas-microsoft-com:vml" xmlns:wp14="http://schemas.microsoft.com/office/word/2010/wordprocessingDrawing" xmlns:wp="http://schemas.openxmlformats.org/drawingml/2006/wordprocessingDrawing" xmlns:w10="urn:schemas-microsoft-com:office:word" xmlns:w="http://schemas.openxmlformats.org/wordprocessingml/2006/main" xmlns:w14="http://schemas.microsoft.com/office/word/2010/wordml" xmlns:w15="http://schemas.microsoft.com/office/word/2012/wordml" xmlns:w16cex="http://schemas.microsoft.com/office/word/2018/wordml/cex" xmlns:w16cid="http://schemas.microsoft.com/office/word/2016/wordml/cid" xmlns:w16="http://schemas.microsoft.com/office/word/2018/wordml" xmlns:w16sdtdh="http://schemas.microsoft.com/office/word/2020/wordml/sdtdatahash" xmlns:w16se="http://schemas.microsoft.com/office/word/2015/wordml/symex" xmlns:wpg="http://schemas.microsoft.com/office/word/2010/wordprocessingGroup" xmlns:wpi="http://schemas.microsoft.com/office/word/2010/wordprocessingInk" xmlns:wne="http://schemas.microsoft.com/office/word/2006/wordml" xmlns:wps="http://schemas.microsoft.com/office/word/2010/wordprocessingShape" mc:Ignorable="w14 w15 w16se w16cid w16 w16cex w16sdtdh wp14">
+<w:footnotes xmlns:wpc="http://schemas.microsoft.com/office/word/2010/wordprocessingCanvas" xmlns:cx="http://schemas.microsoft.com/office/drawing/2014/chartex" xmlns:mc="http://schemas.openxmlformats.org/markup-compatibility/2006" xmlns:o="urn:schemas-microsoft-com:office:office" xmlns:r="http://schemas.openxmlformats.org/officeDocument/2006/relationships" xmlns:m="http://schemas.openxmlformats.org/officeDocument/2006/math" xmlns:v="urn:schemas-microsoft-com:vml" xmlns:wp14="http://schemas.microsoft.com/office/word/2010/wordprocessingDrawing" xmlns:wp="http://schemas.openxmlformats.org/drawingml/2006/wordprocessingDrawing" xmlns:w10="urn:schemas-microsoft-com:office:word" xmlns:w="http://schemas.openxmlformats.org/wordprocessingml/2006/main" xmlns:w14="http://schemas.microsoft.com/office/word/2010/wordml" xmlns:w15="http://schemas.microsoft.com/office/word/2012/wordml" xmlns:w16se="http://schemas.microsoft.com/office/word/2015/wordml/symex" xmlns:wpg="http://schemas.microsoft.com/office/word/2010/wordprocessingGroup" xmlns:wpi="http://schemas.microsoft.com/office/word/2010/wordprocessingInk" xmlns:wne="http://schemas.microsoft.com/office/word/2006/wordml" xmlns:wps="http://schemas.microsoft.com/office/word/2010/wordprocessingShape" mc:Ignorable="w14 w15 w16se wp14">
   <w:footnote w:type="separator" w:id="-1">
     <w:p>
       <w:pPr>
@@ -1277,7 +1290,7 @@
 </file>
 
 <file path=word/numbering.xml><?xml version="1.0" encoding="utf-8"?>
-<w:numbering xmlns:wpc="http://schemas.microsoft.com/office/word/2010/wordprocessingCanvas" xmlns:cx="http://schemas.microsoft.com/office/drawing/2014/chartex" xmlns:cx1="http://schemas.microsoft.com/office/drawing/2015/9/8/chartex" xmlns:cx2="http://schemas.microsoft.com/office/drawing/2015/10/21/chartex" xmlns:cx3="http://schemas.microsoft.com/office/drawing/2016/5/9/chartex" xmlns:cx4="http://schemas.microsoft.com/office/drawing/2016/5/10/chartex" xmlns:cx5="http://schemas.microsoft.com/office/drawing/2016/5/11/chartex" xmlns:cx6="http://schemas.microsoft.com/office/drawing/2016/5/12/chartex" xmlns:cx7="http://schemas.microsoft.com/office/drawing/2016/5/13/chartex" xmlns:cx8="http://schemas.microsoft.com/office/drawing/2016/5/14/chartex" xmlns:mc="http://schemas.openxmlformats.org/markup-compatibility/2006" xmlns:aink="http://schemas.microsoft.com/office/drawing/2016/ink" xmlns:am3d="http://schemas.microsoft.com/office/drawing/2017/model3d" xmlns:o="urn:schemas-microsoft-com:office:office" xmlns:oel="http://schemas.microsoft.com/office/2019/extlst" xmlns:r="http://schemas.openxmlformats.org/officeDocument/2006/relationships" xmlns:m="http://schemas.openxmlformats.org/officeDocument/2006/math" xmlns:v="urn:schemas-microsoft-com:vml" xmlns:wp14="http://schemas.microsoft.com/office/word/2010/wordprocessingDrawing" xmlns:wp="http://schemas.openxmlformats.org/drawingml/2006/wordprocessingDrawing" xmlns:w10="urn:schemas-microsoft-com:office:word" xmlns:w="http://schemas.openxmlformats.org/wordprocessingml/2006/main" xmlns:w14="http://schemas.microsoft.com/office/word/2010/wordml" xmlns:w15="http://schemas.microsoft.com/office/word/2012/wordml" xmlns:w16cex="http://schemas.microsoft.com/office/word/2018/wordml/cex" xmlns:w16cid="http://schemas.microsoft.com/office/word/2016/wordml/cid" xmlns:w16="http://schemas.microsoft.com/office/word/2018/wordml" xmlns:w16sdtdh="http://schemas.microsoft.com/office/word/2020/wordml/sdtdatahash" xmlns:w16se="http://schemas.microsoft.com/office/word/2015/wordml/symex" xmlns:wpg="http://schemas.microsoft.com/office/word/2010/wordprocessingGroup" xmlns:wpi="http://schemas.microsoft.com/office/word/2010/wordprocessingInk" xmlns:wne="http://schemas.microsoft.com/office/word/2006/wordml" xmlns:wps="http://schemas.microsoft.com/office/word/2010/wordprocessingShape" mc:Ignorable="w14 w15 w16se w16cid w16 w16cex w16sdtdh wp14">
+<w:numbering xmlns:wpc="http://schemas.microsoft.com/office/word/2010/wordprocessingCanvas" xmlns:cx="http://schemas.microsoft.com/office/drawing/2014/chartex" xmlns:mc="http://schemas.openxmlformats.org/markup-compatibility/2006" xmlns:o="urn:schemas-microsoft-com:office:office" xmlns:r="http://schemas.openxmlformats.org/officeDocument/2006/relationships" xmlns:m="http://schemas.openxmlformats.org/officeDocument/2006/math" xmlns:v="urn:schemas-microsoft-com:vml" xmlns:wp14="http://schemas.microsoft.com/office/word/2010/wordprocessingDrawing" xmlns:wp="http://schemas.openxmlformats.org/drawingml/2006/wordprocessingDrawing" xmlns:w10="urn:schemas-microsoft-com:office:word" xmlns:w="http://schemas.openxmlformats.org/wordprocessingml/2006/main" xmlns:w14="http://schemas.microsoft.com/office/word/2010/wordml" xmlns:w15="http://schemas.microsoft.com/office/word/2012/wordml" xmlns:w16se="http://schemas.microsoft.com/office/word/2015/wordml/symex" xmlns:wpg="http://schemas.microsoft.com/office/word/2010/wordprocessingGroup" xmlns:wpi="http://schemas.microsoft.com/office/word/2010/wordprocessingInk" xmlns:wne="http://schemas.microsoft.com/office/word/2006/wordml" xmlns:wps="http://schemas.microsoft.com/office/word/2010/wordprocessingShape" mc:Ignorable="w14 w15 w16se wp14">
   <w:abstractNum w:abstractNumId="0" w15:restartNumberingAfterBreak="0">
     <w:nsid w:val="02813A28"/>
     <w:multiLevelType w:val="hybridMultilevel"/>
@@ -1545,20 +1558,20 @@
       </w:pPr>
     </w:lvl>
   </w:abstractNum>
-  <w:num w:numId="1" w16cid:durableId="1005205675">
+  <w:num w:numId="1">
     <w:abstractNumId w:val="2"/>
   </w:num>
-  <w:num w:numId="2" w16cid:durableId="337002994">
+  <w:num w:numId="2">
     <w:abstractNumId w:val="0"/>
   </w:num>
-  <w:num w:numId="3" w16cid:durableId="483740589">
+  <w:num w:numId="3">
     <w:abstractNumId w:val="1"/>
   </w:num>
 </w:numbering>
 </file>
 
 <file path=word/styles.xml><?xml version="1.0" encoding="utf-8"?>
-<w:styles xmlns:mc="http://schemas.openxmlformats.org/markup-compatibility/2006" xmlns:r="http://schemas.openxmlformats.org/officeDocument/2006/relationships" xmlns:w="http://schemas.openxmlformats.org/wordprocessingml/2006/main" xmlns:w14="http://schemas.microsoft.com/office/word/2010/wordml" xmlns:w15="http://schemas.microsoft.com/office/word/2012/wordml" xmlns:w16cex="http://schemas.microsoft.com/office/word/2018/wordml/cex" xmlns:w16cid="http://schemas.microsoft.com/office/word/2016/wordml/cid" xmlns:w16="http://schemas.microsoft.com/office/word/2018/wordml" xmlns:w16sdtdh="http://schemas.microsoft.com/office/word/2020/wordml/sdtdatahash" xmlns:w16se="http://schemas.microsoft.com/office/word/2015/wordml/symex" mc:Ignorable="w14 w15 w16se w16cid w16 w16cex w16sdtdh">
+<w:styles xmlns:mc="http://schemas.openxmlformats.org/markup-compatibility/2006" xmlns:r="http://schemas.openxmlformats.org/officeDocument/2006/relationships" xmlns:w="http://schemas.openxmlformats.org/wordprocessingml/2006/main" xmlns:w14="http://schemas.microsoft.com/office/word/2010/wordml" xmlns:w15="http://schemas.microsoft.com/office/word/2012/wordml" xmlns:w16se="http://schemas.microsoft.com/office/word/2015/wordml/symex" mc:Ignorable="w14 w15 w16se">
   <w:docDefaults>
     <w:rPrDefault>
       <w:rPr>
@@ -1575,7 +1588,7 @@
       </w:pPr>
     </w:pPrDefault>
   </w:docDefaults>
-  <w:latentStyles w:defLockedState="0" w:defUIPriority="99" w:defSemiHidden="0" w:defUnhideWhenUsed="0" w:defQFormat="0" w:count="376">
+  <w:latentStyles w:defLockedState="0" w:defUIPriority="99" w:defSemiHidden="0" w:defUnhideWhenUsed="0" w:defQFormat="0" w:count="371">
     <w:lsdException w:name="Normal" w:uiPriority="0" w:qFormat="1"/>
     <w:lsdException w:name="heading 1" w:uiPriority="9" w:qFormat="1"/>
     <w:lsdException w:name="heading 2" w:semiHidden="1" w:uiPriority="9" w:unhideWhenUsed="1" w:qFormat="1"/>
@@ -1947,11 +1960,6 @@
     <w:lsdException w:name="List Table 5 Dark Accent 6" w:uiPriority="50"/>
     <w:lsdException w:name="List Table 6 Colorful Accent 6" w:uiPriority="51"/>
     <w:lsdException w:name="List Table 7 Colorful Accent 6" w:uiPriority="52"/>
-    <w:lsdException w:name="Mention" w:semiHidden="1" w:unhideWhenUsed="1"/>
-    <w:lsdException w:name="Smart Hyperlink" w:semiHidden="1" w:unhideWhenUsed="1"/>
-    <w:lsdException w:name="Hashtag" w:semiHidden="1" w:unhideWhenUsed="1"/>
-    <w:lsdException w:name="Unresolved Mention" w:semiHidden="1" w:unhideWhenUsed="1"/>
-    <w:lsdException w:name="Smart Link" w:semiHidden="1" w:unhideWhenUsed="1"/>
   </w:latentStyles>
   <w:style w:type="paragraph" w:default="1" w:styleId="a">
     <w:name w:val="Normal"/>
@@ -2313,7 +2321,7 @@
 </file>
 
 <file path=customXml/itemProps1.xml><?xml version="1.0" encoding="utf-8"?>
-<ds:datastoreItem xmlns:ds="http://schemas.openxmlformats.org/officeDocument/2006/customXml" ds:itemID="{786A1313-39A8-47A1-B2C6-B365AF689F3D}">
+<ds:datastoreItem xmlns:ds="http://schemas.openxmlformats.org/officeDocument/2006/customXml" ds:itemID="{C5968C3B-B2F1-4C4C-AABD-136DADCAC032}">
   <ds:schemaRefs>
     <ds:schemaRef ds:uri="http://schemas.openxmlformats.org/officeDocument/2006/bibliography"/>
   </ds:schemaRefs>

</xml_diff>

<commit_message>
mod warning message mod Word.docx mod Quest, Adventure
</commit_message>
<xml_diff>
--- a/Excel/리본 설정.docx
+++ b/Excel/리본 설정.docx
@@ -1,6 +1,6 @@
 
 <file path=word/document.xml><?xml version="1.0" encoding="utf-8"?>
-<w:document xmlns:wpc="http://schemas.microsoft.com/office/word/2010/wordprocessingCanvas" xmlns:cx="http://schemas.microsoft.com/office/drawing/2014/chartex" xmlns:mc="http://schemas.openxmlformats.org/markup-compatibility/2006" xmlns:o="urn:schemas-microsoft-com:office:office" xmlns:r="http://schemas.openxmlformats.org/officeDocument/2006/relationships" xmlns:m="http://schemas.openxmlformats.org/officeDocument/2006/math" xmlns:v="urn:schemas-microsoft-com:vml" xmlns:wp14="http://schemas.microsoft.com/office/word/2010/wordprocessingDrawing" xmlns:wp="http://schemas.openxmlformats.org/drawingml/2006/wordprocessingDrawing" xmlns:w10="urn:schemas-microsoft-com:office:word" xmlns:w="http://schemas.openxmlformats.org/wordprocessingml/2006/main" xmlns:w14="http://schemas.microsoft.com/office/word/2010/wordml" xmlns:w15="http://schemas.microsoft.com/office/word/2012/wordml" xmlns:w16se="http://schemas.microsoft.com/office/word/2015/wordml/symex" xmlns:wpg="http://schemas.microsoft.com/office/word/2010/wordprocessingGroup" xmlns:wpi="http://schemas.microsoft.com/office/word/2010/wordprocessingInk" xmlns:wne="http://schemas.microsoft.com/office/word/2006/wordml" xmlns:wps="http://schemas.microsoft.com/office/word/2010/wordprocessingShape" mc:Ignorable="w14 w15 w16se wp14">
+<w:document xmlns:wpc="http://schemas.microsoft.com/office/word/2010/wordprocessingCanvas" xmlns:cx="http://schemas.microsoft.com/office/drawing/2014/chartex" xmlns:cx1="http://schemas.microsoft.com/office/drawing/2015/9/8/chartex" xmlns:cx2="http://schemas.microsoft.com/office/drawing/2015/10/21/chartex" xmlns:cx3="http://schemas.microsoft.com/office/drawing/2016/5/9/chartex" xmlns:cx4="http://schemas.microsoft.com/office/drawing/2016/5/10/chartex" xmlns:cx5="http://schemas.microsoft.com/office/drawing/2016/5/11/chartex" xmlns:cx6="http://schemas.microsoft.com/office/drawing/2016/5/12/chartex" xmlns:cx7="http://schemas.microsoft.com/office/drawing/2016/5/13/chartex" xmlns:cx8="http://schemas.microsoft.com/office/drawing/2016/5/14/chartex" xmlns:mc="http://schemas.openxmlformats.org/markup-compatibility/2006" xmlns:aink="http://schemas.microsoft.com/office/drawing/2016/ink" xmlns:am3d="http://schemas.microsoft.com/office/drawing/2017/model3d" xmlns:o="urn:schemas-microsoft-com:office:office" xmlns:oel="http://schemas.microsoft.com/office/2019/extlst" xmlns:r="http://schemas.openxmlformats.org/officeDocument/2006/relationships" xmlns:m="http://schemas.openxmlformats.org/officeDocument/2006/math" xmlns:v="urn:schemas-microsoft-com:vml" xmlns:wp14="http://schemas.microsoft.com/office/word/2010/wordprocessingDrawing" xmlns:wp="http://schemas.openxmlformats.org/drawingml/2006/wordprocessingDrawing" xmlns:w10="urn:schemas-microsoft-com:office:word" xmlns:w="http://schemas.openxmlformats.org/wordprocessingml/2006/main" xmlns:w14="http://schemas.microsoft.com/office/word/2010/wordml" xmlns:w15="http://schemas.microsoft.com/office/word/2012/wordml" xmlns:w16cex="http://schemas.microsoft.com/office/word/2018/wordml/cex" xmlns:w16cid="http://schemas.microsoft.com/office/word/2016/wordml/cid" xmlns:w16="http://schemas.microsoft.com/office/word/2018/wordml" xmlns:w16sdtdh="http://schemas.microsoft.com/office/word/2020/wordml/sdtdatahash" xmlns:w16se="http://schemas.microsoft.com/office/word/2015/wordml/symex" xmlns:wpg="http://schemas.microsoft.com/office/word/2010/wordprocessingGroup" xmlns:wpi="http://schemas.microsoft.com/office/word/2010/wordprocessingInk" xmlns:wne="http://schemas.microsoft.com/office/word/2006/wordml" xmlns:wps="http://schemas.microsoft.com/office/word/2010/wordprocessingShape" mc:Ignorable="w14 w15 w16se w16cid w16 w16cex w16sdtdh wp14">
   <w:body>
     <w:p>
       <w:r>
@@ -54,12 +54,14 @@
       <w:r>
         <w:t xml:space="preserve">– </w:t>
       </w:r>
+      <w:proofErr w:type="spellStart"/>
       <w:r>
         <w:rPr>
           <w:rFonts w:hint="eastAsia"/>
         </w:rPr>
         <w:t>리본교</w:t>
       </w:r>
+      <w:proofErr w:type="spellEnd"/>
     </w:p>
     <w:p>
       <w:r>
@@ -137,8 +139,16 @@
         <w:rPr>
           <w:rFonts w:hint="eastAsia"/>
         </w:rPr>
-        <w:t>채우고 해당 퀘스트까지 깨야한다</w:t>
-      </w:r>
+        <w:t xml:space="preserve">채우고 해당 퀘스트까지 </w:t>
+      </w:r>
+      <w:proofErr w:type="spellStart"/>
+      <w:r>
+        <w:rPr>
+          <w:rFonts w:hint="eastAsia"/>
+        </w:rPr>
+        <w:t>깨야한다</w:t>
+      </w:r>
+      <w:proofErr w:type="spellEnd"/>
     </w:p>
     <w:p>
       <w:r>
@@ -157,8 +167,16 @@
         <w:rPr>
           <w:rFonts w:hint="eastAsia"/>
         </w:rPr>
-        <w:t>에서 리본과 관련된 설정을 듣게된다</w:t>
-      </w:r>
+        <w:t xml:space="preserve">에서 리본과 관련된 설정을 </w:t>
+      </w:r>
+      <w:proofErr w:type="spellStart"/>
+      <w:r>
+        <w:rPr>
+          <w:rFonts w:hint="eastAsia"/>
+        </w:rPr>
+        <w:t>듣게된다</w:t>
+      </w:r>
+      <w:proofErr w:type="spellEnd"/>
     </w:p>
     <w:p/>
     <w:p>
@@ -257,7 +275,21 @@
           <w:rFonts w:hint="eastAsia"/>
         </w:rPr>
         <w:lastRenderedPageBreak/>
-        <w:t xml:space="preserve">그러다 리본을 잃어버린거지 </w:t>
+        <w:t xml:space="preserve">그러다 리본을 </w:t>
+      </w:r>
+      <w:proofErr w:type="spellStart"/>
+      <w:r>
+        <w:rPr>
+          <w:rFonts w:hint="eastAsia"/>
+        </w:rPr>
+        <w:t>잃어버린거지</w:t>
+      </w:r>
+      <w:proofErr w:type="spellEnd"/>
+      <w:r>
+        <w:rPr>
+          <w:rFonts w:hint="eastAsia"/>
+        </w:rPr>
+        <w:t xml:space="preserve"> </w:t>
       </w:r>
     </w:p>
     <w:p>
@@ -285,7 +317,21 @@
         <w:rPr>
           <w:rFonts w:hint="eastAsia"/>
         </w:rPr>
-        <w:t>에서 어느정도 떡밥을 회수시키고 협력관계가 된다</w:t>
+        <w:t xml:space="preserve">에서 어느정도 떡밥을 </w:t>
+      </w:r>
+      <w:proofErr w:type="spellStart"/>
+      <w:r>
+        <w:rPr>
+          <w:rFonts w:hint="eastAsia"/>
+        </w:rPr>
+        <w:t>회수시키고</w:t>
+      </w:r>
+      <w:proofErr w:type="spellEnd"/>
+      <w:r>
+        <w:rPr>
+          <w:rFonts w:hint="eastAsia"/>
+        </w:rPr>
+        <w:t xml:space="preserve"> 협력관계가 된다</w:t>
       </w:r>
     </w:p>
     <w:p/>
@@ -385,7 +431,15 @@
         <w:t>분기</w:t>
       </w:r>
       <w:r>
-        <w:t xml:space="preserve"> 구분 - 나이(수치는 실제 플레이 해서 몇살로 할 지 정하기)</w:t>
+        <w:t xml:space="preserve"> 구분 - 나이(수치는 실제 플레이 해서 </w:t>
+      </w:r>
+      <w:proofErr w:type="spellStart"/>
+      <w:r>
+        <w:t>몇살로</w:t>
+      </w:r>
+      <w:proofErr w:type="spellEnd"/>
+      <w:r>
+        <w:t xml:space="preserve"> 할 지 정하기)</w:t>
       </w:r>
     </w:p>
     <w:p>
@@ -407,7 +461,15 @@
         <w:t>타임</w:t>
       </w:r>
       <w:r>
-        <w:t xml:space="preserve"> 리프 시 인트로에서 펜던트를 확인하는 장면 후 과거회상</w:t>
+        <w:t xml:space="preserve"> 리프 시 </w:t>
+      </w:r>
+      <w:proofErr w:type="spellStart"/>
+      <w:r>
+        <w:t>인트로에서</w:t>
+      </w:r>
+      <w:proofErr w:type="spellEnd"/>
+      <w:r>
+        <w:t xml:space="preserve"> 펜던트를 확인하는 장면 후 과거회상</w:t>
       </w:r>
     </w:p>
     <w:p>
@@ -496,15 +558,43 @@
         <w:rPr>
           <w:rFonts w:hint="eastAsia"/>
         </w:rPr>
-        <w:t>흔한 이세계처럼 마법을 당연하게 쓸 수 있는데 그 이유가 미래에서 과거로 온 애가 마법이 가능한 무언가를 들고와서 어느 순간부터 마법을 쓸 수 있게 되었다</w:t>
-      </w:r>
-    </w:p>
-    <w:p>
-      <w:r>
-        <w:rPr>
-          <w:rFonts w:hint="eastAsia"/>
-        </w:rPr>
-        <w:t xml:space="preserve">(TodoProgress </w:t>
+        <w:t xml:space="preserve">흔한 이세계처럼 마법을 당연하게 쓸 수 있는데 그 이유가 미래에서 과거로 온 애가 마법이 가능한 무언가를 </w:t>
+      </w:r>
+      <w:proofErr w:type="spellStart"/>
+      <w:r>
+        <w:rPr>
+          <w:rFonts w:hint="eastAsia"/>
+        </w:rPr>
+        <w:t>들고와서</w:t>
+      </w:r>
+      <w:proofErr w:type="spellEnd"/>
+      <w:r>
+        <w:rPr>
+          <w:rFonts w:hint="eastAsia"/>
+        </w:rPr>
+        <w:t xml:space="preserve"> 어느 순간부터 마법을 쓸 수 있게 되었다</w:t>
+      </w:r>
+    </w:p>
+    <w:p>
+      <w:r>
+        <w:rPr>
+          <w:rFonts w:hint="eastAsia"/>
+        </w:rPr>
+        <w:t>(</w:t>
+      </w:r>
+      <w:proofErr w:type="spellStart"/>
+      <w:r>
+        <w:rPr>
+          <w:rFonts w:hint="eastAsia"/>
+        </w:rPr>
+        <w:t>TodoProgress</w:t>
+      </w:r>
+      <w:proofErr w:type="spellEnd"/>
+      <w:r>
+        <w:rPr>
+          <w:rFonts w:hint="eastAsia"/>
+        </w:rPr>
+        <w:t xml:space="preserve"> </w:t>
       </w:r>
       <w:r>
         <w:t>–</w:t>
@@ -538,7 +628,21 @@
         <w:rPr>
           <w:rFonts w:hint="eastAsia"/>
         </w:rPr>
-        <w:t xml:space="preserve">하 ㅈㄴ 힘드네 하면서 쉬다가 길가에서 펜던트 주움 </w:t>
+        <w:t xml:space="preserve">하 </w:t>
+      </w:r>
+      <w:proofErr w:type="spellStart"/>
+      <w:r>
+        <w:rPr>
+          <w:rFonts w:hint="eastAsia"/>
+        </w:rPr>
+        <w:t>ㅈㄴ</w:t>
+      </w:r>
+      <w:proofErr w:type="spellEnd"/>
+      <w:r>
+        <w:rPr>
+          <w:rFonts w:hint="eastAsia"/>
+        </w:rPr>
+        <w:t xml:space="preserve"> 힘드네 하면서 쉬다가 길가에서 펜던트 주움 </w:t>
       </w:r>
       <w:r>
         <w:t>–</w:t>
@@ -574,10 +678,21 @@
         <w:rPr>
           <w:rFonts w:hint="eastAsia"/>
         </w:rPr>
-        <w:t xml:space="preserve"> 주인공이 </w:t>
-      </w:r>
-      <w:r>
-        <w:t xml:space="preserve">??? </w:t>
+        <w:t xml:space="preserve"> </w:t>
+      </w:r>
+      <w:proofErr w:type="gramStart"/>
+      <w:r>
+        <w:rPr>
+          <w:rFonts w:hint="eastAsia"/>
+        </w:rPr>
+        <w:t xml:space="preserve">주인공이 </w:t>
+      </w:r>
+      <w:r>
+        <w:t>???</w:t>
+      </w:r>
+      <w:proofErr w:type="gramEnd"/>
+      <w:r>
+        <w:t xml:space="preserve"> </w:t>
       </w:r>
       <w:r>
         <w:rPr>
@@ -592,7 +707,21 @@
         <w:rPr>
           <w:rFonts w:hint="eastAsia"/>
         </w:rPr>
-        <w:t xml:space="preserve"> 개깜짝 놀라서 펜던트 빼려고 하는데 안 빠짐 </w:t>
+        <w:t xml:space="preserve"> </w:t>
+      </w:r>
+      <w:proofErr w:type="spellStart"/>
+      <w:r>
+        <w:rPr>
+          <w:rFonts w:hint="eastAsia"/>
+        </w:rPr>
+        <w:t>개깜짝</w:t>
+      </w:r>
+      <w:proofErr w:type="spellEnd"/>
+      <w:r>
+        <w:rPr>
+          <w:rFonts w:hint="eastAsia"/>
+        </w:rPr>
+        <w:t xml:space="preserve"> 놀라서 펜던트 빼려고 하는데 안 빠짐 </w:t>
       </w:r>
       <w:r>
         <w:t xml:space="preserve">– </w:t>
@@ -610,7 +739,21 @@
         <w:rPr>
           <w:rFonts w:hint="eastAsia"/>
         </w:rPr>
-        <w:t>뭐 너가 선택되었다, ???를 위해서 다양한 일을 할 줄 알아야 한다, 펜던트는 해당 일을 얼마나 잘 했는지를 판단한다,</w:t>
+        <w:t>뭐 너가 선택되었다, ???</w:t>
+      </w:r>
+      <w:proofErr w:type="spellStart"/>
+      <w:r>
+        <w:rPr>
+          <w:rFonts w:hint="eastAsia"/>
+        </w:rPr>
+        <w:t>를</w:t>
+      </w:r>
+      <w:proofErr w:type="spellEnd"/>
+      <w:r>
+        <w:rPr>
+          <w:rFonts w:hint="eastAsia"/>
+        </w:rPr>
+        <w:t xml:space="preserve"> 위해서 다양한 일을 할 줄 알아야 한다, 펜던트는 해당 일을 얼마나 잘 했는지를 판단한다,</w:t>
       </w:r>
       <w:r>
         <w:t xml:space="preserve"> </w:t>
@@ -628,7 +771,21 @@
         <w:rPr>
           <w:rFonts w:hint="eastAsia"/>
         </w:rPr>
-        <w:t xml:space="preserve">다양한 직업을 거쳐 최종 시련?에 도달해야 한다 </w:t>
+        <w:t xml:space="preserve">다양한 직업을 거쳐 최종 </w:t>
+      </w:r>
+      <w:proofErr w:type="gramStart"/>
+      <w:r>
+        <w:rPr>
+          <w:rFonts w:hint="eastAsia"/>
+        </w:rPr>
+        <w:t>시련?에</w:t>
+      </w:r>
+      <w:proofErr w:type="gramEnd"/>
+      <w:r>
+        <w:rPr>
+          <w:rFonts w:hint="eastAsia"/>
+        </w:rPr>
+        <w:t xml:space="preserve"> 도달해야 한다 </w:t>
       </w:r>
       <w:r>
         <w:t>–</w:t>
@@ -642,11 +799,19 @@
       <w:r>
         <w:t xml:space="preserve"> </w:t>
       </w:r>
-      <w:r>
-        <w:rPr>
-          <w:rFonts w:hint="eastAsia"/>
-        </w:rPr>
-        <w:t>그걸요?</w:t>
+      <w:proofErr w:type="spellStart"/>
+      <w:r>
+        <w:rPr>
+          <w:rFonts w:hint="eastAsia"/>
+        </w:rPr>
+        <w:t>그걸요</w:t>
+      </w:r>
+      <w:proofErr w:type="spellEnd"/>
+      <w:r>
+        <w:rPr>
+          <w:rFonts w:hint="eastAsia"/>
+        </w:rPr>
+        <w:t>?</w:t>
       </w:r>
       <w:r>
         <w:t xml:space="preserve"> </w:t>
@@ -664,7 +829,35 @@
         <w:rPr>
           <w:rFonts w:hint="eastAsia"/>
         </w:rPr>
-        <w:t>대충 애니에서 선택 받았다고 하면 무지성으로 받아들이는 주인공 클리셰 비틀기</w:t>
+        <w:t xml:space="preserve">대충 애니에서 </w:t>
+      </w:r>
+      <w:proofErr w:type="gramStart"/>
+      <w:r>
+        <w:rPr>
+          <w:rFonts w:hint="eastAsia"/>
+        </w:rPr>
+        <w:t>선택 받았다고</w:t>
+      </w:r>
+      <w:proofErr w:type="gramEnd"/>
+      <w:r>
+        <w:rPr>
+          <w:rFonts w:hint="eastAsia"/>
+        </w:rPr>
+        <w:t xml:space="preserve"> 하면 무지성으로 받아들이는 주인공 </w:t>
+      </w:r>
+      <w:proofErr w:type="spellStart"/>
+      <w:r>
+        <w:rPr>
+          <w:rFonts w:hint="eastAsia"/>
+        </w:rPr>
+        <w:t>클리셰</w:t>
+      </w:r>
+      <w:proofErr w:type="spellEnd"/>
+      <w:r>
+        <w:rPr>
+          <w:rFonts w:hint="eastAsia"/>
+        </w:rPr>
+        <w:t xml:space="preserve"> 비틀기</w:t>
       </w:r>
       <w:r>
         <w:t>)</w:t>
@@ -718,7 +911,21 @@
         <w:rPr>
           <w:rFonts w:hint="eastAsia"/>
         </w:rPr>
-        <w:t>결국 클리셰 따라가기</w:t>
+        <w:t xml:space="preserve">결국 </w:t>
+      </w:r>
+      <w:proofErr w:type="spellStart"/>
+      <w:r>
+        <w:rPr>
+          <w:rFonts w:hint="eastAsia"/>
+        </w:rPr>
+        <w:t>클리셰</w:t>
+      </w:r>
+      <w:proofErr w:type="spellEnd"/>
+      <w:r>
+        <w:rPr>
+          <w:rFonts w:hint="eastAsia"/>
+        </w:rPr>
+        <w:t xml:space="preserve"> 따라가기</w:t>
       </w:r>
       <w:r>
         <w:t xml:space="preserve">) – </w:t>
@@ -754,7 +961,21 @@
         <w:rPr>
           <w:rFonts w:hint="eastAsia"/>
         </w:rPr>
-        <w:t xml:space="preserve"> 대장장이 선택 - 저챗씬으로 이동 </w:t>
+        <w:t xml:space="preserve"> 대장장이 선택 - </w:t>
+      </w:r>
+      <w:proofErr w:type="spellStart"/>
+      <w:r>
+        <w:rPr>
+          <w:rFonts w:hint="eastAsia"/>
+        </w:rPr>
+        <w:t>저챗씬으로</w:t>
+      </w:r>
+      <w:proofErr w:type="spellEnd"/>
+      <w:r>
+        <w:rPr>
+          <w:rFonts w:hint="eastAsia"/>
+        </w:rPr>
+        <w:t xml:space="preserve"> 이동 </w:t>
       </w:r>
       <w:r>
         <w:t xml:space="preserve">– </w:t>
@@ -815,12 +1036,31 @@
         <w:rPr>
           <w:rFonts w:hint="eastAsia"/>
         </w:rPr>
-        <w:t>과 액티브포인트를 활용하자</w:t>
-      </w:r>
-    </w:p>
-    <w:p>
-      <w:r>
-        <w:t xml:space="preserve">Ex ) </w:t>
+        <w:t xml:space="preserve">과 </w:t>
+      </w:r>
+      <w:proofErr w:type="spellStart"/>
+      <w:r>
+        <w:rPr>
+          <w:rFonts w:hint="eastAsia"/>
+        </w:rPr>
+        <w:t>액티브포인트를</w:t>
+      </w:r>
+      <w:proofErr w:type="spellEnd"/>
+      <w:r>
+        <w:rPr>
+          <w:rFonts w:hint="eastAsia"/>
+        </w:rPr>
+        <w:t xml:space="preserve"> 활용하자</w:t>
+      </w:r>
+    </w:p>
+    <w:p>
+      <w:proofErr w:type="gramStart"/>
+      <w:r>
+        <w:t>Ex )</w:t>
+      </w:r>
+      <w:proofErr w:type="gramEnd"/>
+      <w:r>
+        <w:t xml:space="preserve"> </w:t>
       </w:r>
       <w:r>
         <w:rPr>
@@ -883,11 +1123,212 @@
         <w:t xml:space="preserve"> </w:t>
       </w:r>
     </w:p>
-    <w:p/>
-    <w:p/>
-    <w:p/>
-    <w:p/>
-    <w:p/>
+    <w:p>
+      <w:pPr>
+        <w:rPr>
+          <w:rFonts w:hint="eastAsia"/>
+        </w:rPr>
+      </w:pPr>
+      <w:r>
+        <w:rPr>
+          <w:rFonts w:hint="eastAsia"/>
+        </w:rPr>
+        <w:t xml:space="preserve">숙련도 </w:t>
+      </w:r>
+      <w:r>
+        <w:t xml:space="preserve">– </w:t>
+      </w:r>
+      <w:proofErr w:type="spellStart"/>
+      <w:r>
+        <w:rPr>
+          <w:rFonts w:hint="eastAsia"/>
+        </w:rPr>
+        <w:t>메인퀘스트를</w:t>
+      </w:r>
+      <w:proofErr w:type="spellEnd"/>
+      <w:r>
+        <w:rPr>
+          <w:rFonts w:hint="eastAsia"/>
+        </w:rPr>
+        <w:t xml:space="preserve"> 해금하기 위한 수치 </w:t>
+      </w:r>
+      <w:r>
+        <w:t>(</w:t>
+      </w:r>
+      <w:proofErr w:type="spellStart"/>
+      <w:r>
+        <w:rPr>
+          <w:rFonts w:hint="eastAsia"/>
+        </w:rPr>
+        <w:t>서브퀘스트로</w:t>
+      </w:r>
+      <w:proofErr w:type="spellEnd"/>
+      <w:r>
+        <w:rPr>
+          <w:rFonts w:hint="eastAsia"/>
+        </w:rPr>
+        <w:t xml:space="preserve"> 증가)</w:t>
+      </w:r>
+    </w:p>
+    <w:p>
+      <w:pPr>
+        <w:pStyle w:val="a3"/>
+        <w:numPr>
+          <w:ilvl w:val="1"/>
+          <w:numId w:val="1"/>
+        </w:numPr>
+        <w:ind w:leftChars="0"/>
+      </w:pPr>
+      <w:r>
+        <w:rPr>
+          <w:rFonts w:hint="eastAsia"/>
+        </w:rPr>
+        <w:t xml:space="preserve">상인/대장장이 </w:t>
+      </w:r>
+      <w:r>
+        <w:t xml:space="preserve">– </w:t>
+      </w:r>
+      <w:proofErr w:type="gramStart"/>
+      <w:r>
+        <w:rPr>
+          <w:rFonts w:hint="eastAsia"/>
+        </w:rPr>
+        <w:t xml:space="preserve">기사 </w:t>
+      </w:r>
+      <w:r>
+        <w:t>/</w:t>
+      </w:r>
+      <w:proofErr w:type="gramEnd"/>
+      <w:r>
+        <w:t xml:space="preserve"> </w:t>
+      </w:r>
+      <w:r>
+        <w:rPr>
+          <w:rFonts w:hint="eastAsia"/>
+        </w:rPr>
+        <w:t>연금술사</w:t>
+      </w:r>
+    </w:p>
+    <w:p>
+      <w:pPr>
+        <w:pStyle w:val="a3"/>
+        <w:numPr>
+          <w:ilvl w:val="1"/>
+          <w:numId w:val="1"/>
+        </w:numPr>
+        <w:ind w:leftChars="0"/>
+      </w:pPr>
+      <w:r>
+        <w:rPr>
+          <w:rFonts w:hint="eastAsia"/>
+        </w:rPr>
+        <w:t xml:space="preserve">기사/연금술사 </w:t>
+      </w:r>
+      <w:r>
+        <w:t xml:space="preserve">– </w:t>
+      </w:r>
+      <w:proofErr w:type="gramStart"/>
+      <w:r>
+        <w:rPr>
+          <w:rFonts w:hint="eastAsia"/>
+        </w:rPr>
+        <w:t xml:space="preserve">평민 </w:t>
+      </w:r>
+      <w:r>
+        <w:t>/</w:t>
+      </w:r>
+      <w:proofErr w:type="gramEnd"/>
+      <w:r>
+        <w:t xml:space="preserve"> </w:t>
+      </w:r>
+      <w:r>
+        <w:rPr>
+          <w:rFonts w:hint="eastAsia"/>
+        </w:rPr>
+        <w:t>귀족</w:t>
+      </w:r>
+    </w:p>
+    <w:p>
+      <w:pPr>
+        <w:pStyle w:val="a3"/>
+        <w:numPr>
+          <w:ilvl w:val="1"/>
+          <w:numId w:val="1"/>
+        </w:numPr>
+        <w:ind w:leftChars="0"/>
+      </w:pPr>
+      <w:r>
+        <w:rPr>
+          <w:rFonts w:hint="eastAsia"/>
+        </w:rPr>
+        <w:t xml:space="preserve">귀족 </w:t>
+      </w:r>
+      <w:r>
+        <w:t xml:space="preserve">– </w:t>
+      </w:r>
+      <w:proofErr w:type="gramStart"/>
+      <w:r>
+        <w:rPr>
+          <w:rFonts w:hint="eastAsia"/>
+        </w:rPr>
+        <w:t xml:space="preserve">백성 </w:t>
+      </w:r>
+      <w:r>
+        <w:t>/</w:t>
+      </w:r>
+      <w:proofErr w:type="gramEnd"/>
+      <w:r>
+        <w:t xml:space="preserve"> </w:t>
+      </w:r>
+      <w:r>
+        <w:rPr>
+          <w:rFonts w:hint="eastAsia"/>
+        </w:rPr>
+        <w:t>왕</w:t>
+      </w:r>
+    </w:p>
+    <w:p>
+      <w:pPr>
+        <w:pStyle w:val="a3"/>
+        <w:numPr>
+          <w:ilvl w:val="1"/>
+          <w:numId w:val="1"/>
+        </w:numPr>
+        <w:ind w:leftChars="0"/>
+        <w:rPr>
+          <w:rFonts w:hint="eastAsia"/>
+        </w:rPr>
+      </w:pPr>
+      <w:r>
+        <w:rPr>
+          <w:rFonts w:hint="eastAsia"/>
+        </w:rPr>
+        <w:t xml:space="preserve">왕 </w:t>
+      </w:r>
+      <w:r>
+        <w:t xml:space="preserve">– </w:t>
+      </w:r>
+      <w:proofErr w:type="gramStart"/>
+      <w:r>
+        <w:rPr>
+          <w:rFonts w:hint="eastAsia"/>
+        </w:rPr>
+        <w:t xml:space="preserve">백성 </w:t>
+      </w:r>
+      <w:r>
+        <w:t>/</w:t>
+      </w:r>
+      <w:proofErr w:type="gramEnd"/>
+      <w:r>
+        <w:t xml:space="preserve"> </w:t>
+      </w:r>
+      <w:r>
+        <w:rPr>
+          <w:rFonts w:hint="eastAsia"/>
+        </w:rPr>
+        <w:t>귀족)</w:t>
+      </w:r>
+    </w:p>
     <w:p>
       <w:r>
         <w:rPr>
@@ -905,15 +1346,46 @@
           <w:numId w:val="1"/>
         </w:numPr>
         <w:ind w:leftChars="0"/>
-      </w:pPr>
-      <w:r>
-        <w:t>C</w:t>
-      </w:r>
-      <w:r>
-        <w:rPr>
-          <w:rFonts w:hint="eastAsia"/>
-        </w:rPr>
-        <w:t xml:space="preserve">hatting csv </w:t>
+        <w:rPr>
+          <w:rFonts w:hint="eastAsia"/>
+        </w:rPr>
+      </w:pPr>
+      <w:r>
+        <w:rPr>
+          <w:rFonts w:hint="eastAsia"/>
+        </w:rPr>
+        <w:t xml:space="preserve">인벤토리 </w:t>
+      </w:r>
+      <w:r>
+        <w:t xml:space="preserve">– </w:t>
+      </w:r>
+      <w:r>
+        <w:rPr>
+          <w:rFonts w:hint="eastAsia"/>
+        </w:rPr>
+        <w:t xml:space="preserve">아이템 </w:t>
+      </w:r>
+      <w:r>
+        <w:rPr>
+          <w:rFonts w:hint="eastAsia"/>
+        </w:rPr>
+        <w:t>매니저에서 아이템 넘버를 매개변수로 받고 개수를 반환하는 함수</w:t>
+      </w:r>
+    </w:p>
+    <w:p>
+      <w:pPr>
+        <w:pStyle w:val="a3"/>
+        <w:numPr>
+          <w:ilvl w:val="0"/>
+          <w:numId w:val="1"/>
+        </w:numPr>
+        <w:ind w:leftChars="0"/>
+      </w:pPr>
+      <w:r>
+        <w:rPr>
+          <w:rFonts w:hint="eastAsia"/>
+        </w:rPr>
+        <w:t xml:space="preserve">캐릭터 </w:t>
       </w:r>
       <w:r>
         <w:t>–</w:t>
@@ -928,16 +1400,103 @@
         <w:rPr>
           <w:rFonts w:hint="eastAsia"/>
         </w:rPr>
-        <w:t xml:space="preserve">이름은 각 캐릭터가 들고 있고 이름 </w:t>
-      </w:r>
-      <w:r>
-        <w:t>csv</w:t>
-      </w:r>
-      <w:r>
-        <w:rPr>
-          <w:rFonts w:hint="eastAsia"/>
-        </w:rPr>
-        <w:t>추가</w:t>
+        <w:t xml:space="preserve">캐릭터 이름 </w:t>
+      </w:r>
+      <w:r>
+        <w:t>(</w:t>
+      </w:r>
+      <w:r>
+        <w:rPr>
+          <w:rFonts w:hint="eastAsia"/>
+        </w:rPr>
+        <w:t>1</w:t>
+      </w:r>
+      <w:r>
+        <w:t>)</w:t>
+      </w:r>
+      <w:r>
+        <w:rPr>
+          <w:rFonts w:hint="eastAsia"/>
+        </w:rPr>
+        <w:t>을 통해 셋 하기,</w:t>
+      </w:r>
+      <w:r>
+        <w:t xml:space="preserve"> </w:t>
+      </w:r>
+      <w:r>
+        <w:rPr>
+          <w:rFonts w:hint="eastAsia"/>
+        </w:rPr>
+        <w:t>골드(골드 코드 제거)</w:t>
+      </w:r>
+    </w:p>
+    <w:p>
+      <w:pPr>
+        <w:pStyle w:val="a3"/>
+        <w:numPr>
+          <w:ilvl w:val="0"/>
+          <w:numId w:val="1"/>
+        </w:numPr>
+        <w:ind w:leftChars="0"/>
+      </w:pPr>
+      <w:r>
+        <w:rPr>
+          <w:rFonts w:hint="eastAsia"/>
+        </w:rPr>
+        <w:t>N</w:t>
+      </w:r>
+      <w:r>
+        <w:t xml:space="preserve">PC </w:t>
+      </w:r>
+      <w:r>
+        <w:rPr>
+          <w:rFonts w:hint="eastAsia"/>
+        </w:rPr>
+        <w:t>정리</w:t>
+      </w:r>
+    </w:p>
+    <w:p>
+      <w:pPr>
+        <w:pStyle w:val="a3"/>
+        <w:numPr>
+          <w:ilvl w:val="0"/>
+          <w:numId w:val="1"/>
+        </w:numPr>
+        <w:ind w:leftChars="0"/>
+      </w:pPr>
+      <w:r>
+        <w:rPr>
+          <w:rFonts w:hint="eastAsia"/>
+        </w:rPr>
+        <w:t>(</w:t>
+      </w:r>
+      <w:r>
+        <w:t>1)</w:t>
+      </w:r>
+      <w:r>
+        <w:rPr>
+          <w:rFonts w:hint="eastAsia"/>
+        </w:rPr>
+        <w:t>에 옮길 거 적기</w:t>
+      </w:r>
+    </w:p>
+    <w:p>
+      <w:pPr>
+        <w:pStyle w:val="a3"/>
+        <w:numPr>
+          <w:ilvl w:val="0"/>
+          <w:numId w:val="1"/>
+        </w:numPr>
+        <w:ind w:leftChars="0"/>
+        <w:rPr>
+          <w:rFonts w:hint="eastAsia"/>
+        </w:rPr>
+      </w:pPr>
+      <w:r>
+        <w:rPr>
+          <w:rFonts w:hint="eastAsia"/>
+        </w:rPr>
+        <w:t>튜토리얼 완성</w:t>
       </w:r>
     </w:p>
     <w:p>
@@ -953,7 +1512,7 @@
         <w:rPr>
           <w:rFonts w:hint="eastAsia"/>
         </w:rPr>
-        <w:t xml:space="preserve">뒤 숫자를 끝에서부터 </w:t>
+        <w:t xml:space="preserve">대장간 진입 </w:t>
       </w:r>
       <w:r>
         <w:t xml:space="preserve">– </w:t>
@@ -962,40 +1521,25 @@
         <w:rPr>
           <w:rFonts w:hint="eastAsia"/>
         </w:rPr>
-        <w:t>대사를 찾을 때 첫 대사의 뒤 숫자를 가져오면 해당 대사가 몇 개인지 알 수 있어 모든 대사를 검사할 필요가 없어지므로</w:t>
-      </w:r>
-    </w:p>
-    <w:p>
-      <w:pPr>
-        <w:pStyle w:val="a3"/>
-        <w:numPr>
-          <w:ilvl w:val="0"/>
-          <w:numId w:val="1"/>
-        </w:numPr>
-        <w:ind w:leftChars="0"/>
-        <w:rPr>
-          <w:b/>
-        </w:rPr>
-      </w:pPr>
-      <w:r>
-        <w:rPr>
-          <w:rFonts w:hint="eastAsia"/>
-          <w:b/>
-        </w:rPr>
-        <w:t>메인 UI 숙련도로 변경,</w:t>
-      </w:r>
-      <w:r>
-        <w:rPr>
-          <w:b/>
-        </w:rPr>
-        <w:t xml:space="preserve"> </w:t>
-      </w:r>
-      <w:r>
-        <w:rPr>
-          <w:rFonts w:hint="eastAsia"/>
-          <w:b/>
-        </w:rPr>
-        <w:t>캐릭터에 숙련도 추가</w:t>
+        <w:t xml:space="preserve">레시피 주고 </w:t>
+      </w:r>
+      <w:r>
+        <w:t xml:space="preserve">– </w:t>
+      </w:r>
+      <w:r>
+        <w:rPr>
+          <w:rFonts w:hint="eastAsia"/>
+        </w:rPr>
+        <w:t>제작 창 열고 재료가 필요하지?</w:t>
+      </w:r>
+      <w:r>
+        <w:t xml:space="preserve"> – </w:t>
+      </w:r>
+      <w:r>
+        <w:rPr>
+          <w:rFonts w:hint="eastAsia"/>
+        </w:rPr>
+        <w:t>구해와</w:t>
       </w:r>
     </w:p>
     <w:p>
@@ -1006,362 +1550,9 @@
           <w:numId w:val="1"/>
         </w:numPr>
         <w:ind w:leftChars="0"/>
-      </w:pPr>
-      <w:r>
-        <w:rPr>
-          <w:rFonts w:hint="eastAsia"/>
-        </w:rPr>
-        <w:t xml:space="preserve">메인퀘스트를 해금하기 위한 수치 </w:t>
-      </w:r>
-      <w:r>
-        <w:t xml:space="preserve">– </w:t>
-      </w:r>
-      <w:r>
-        <w:rPr>
-          <w:rFonts w:hint="eastAsia"/>
-        </w:rPr>
-        <w:t>서브 퀘스트로 증가</w:t>
-      </w:r>
-    </w:p>
-    <w:p>
-      <w:pPr>
-        <w:pStyle w:val="a3"/>
-        <w:numPr>
-          <w:ilvl w:val="1"/>
-          <w:numId w:val="1"/>
-        </w:numPr>
-        <w:ind w:leftChars="0"/>
-        <w:rPr>
-          <w:b/>
-        </w:rPr>
-      </w:pPr>
-      <w:r>
-        <w:rPr>
-          <w:rFonts w:hint="eastAsia"/>
-          <w:b/>
-        </w:rPr>
-        <w:t>나머지는 바꿨는데 우선 MainUI는 그대로 놓음</w:t>
-      </w:r>
-    </w:p>
-    <w:p>
-      <w:pPr>
-        <w:pStyle w:val="a3"/>
-        <w:numPr>
-          <w:ilvl w:val="0"/>
-          <w:numId w:val="1"/>
-        </w:numPr>
-        <w:ind w:leftChars="0"/>
-      </w:pPr>
-      <w:bookmarkStart w:id="0" w:name="_GoBack"/>
-      <w:r>
-        <w:rPr>
-          <w:rFonts w:hint="eastAsia"/>
-        </w:rPr>
-        <w:t xml:space="preserve">인벤토리 </w:t>
-      </w:r>
-      <w:r>
-        <w:t xml:space="preserve">– </w:t>
-      </w:r>
-      <w:r>
-        <w:rPr>
-          <w:rFonts w:hint="eastAsia"/>
-        </w:rPr>
-        <w:t>캐릭터 인포</w:t>
-      </w:r>
-      <w:r>
-        <w:rPr>
-          <w:rFonts w:hint="eastAsia"/>
-        </w:rPr>
-        <w:t xml:space="preserve"> </w:t>
-      </w:r>
-      <w:r>
-        <w:rPr>
-          <w:rFonts w:hint="eastAsia"/>
-        </w:rPr>
-        <w:t>패널</w:t>
-      </w:r>
-      <w:r>
-        <w:rPr>
-          <w:rFonts w:hint="eastAsia"/>
-        </w:rPr>
-        <w:t xml:space="preserve"> 사진 변경</w:t>
-      </w:r>
-      <w:r>
-        <w:rPr>
-          <w:rFonts w:hint="eastAsia"/>
-        </w:rPr>
-        <w:t xml:space="preserve"> </w:t>
-      </w:r>
-      <w:r>
-        <w:t>–</w:t>
-      </w:r>
-      <w:r>
-        <w:rPr>
-          <w:rFonts w:hint="eastAsia"/>
-        </w:rPr>
-        <w:t xml:space="preserve"> 인포 패널 왼쪽으로 좀 땡기는게 나을 듯?</w:t>
-      </w:r>
-    </w:p>
-    <w:p>
-      <w:pPr>
-        <w:pStyle w:val="a3"/>
-        <w:numPr>
-          <w:ilvl w:val="1"/>
-          <w:numId w:val="1"/>
-        </w:numPr>
-        <w:ind w:leftChars="0"/>
-      </w:pPr>
-      <w:r>
-        <w:rPr>
-          <w:rFonts w:hint="eastAsia"/>
-        </w:rPr>
-        <w:t>아이템에 마우스 오버랩 시 설명 창 보여주기, 아이템 개수</w:t>
-      </w:r>
-    </w:p>
-    <w:bookmarkEnd w:id="0"/>
-    <w:p>
-      <w:pPr>
-        <w:pStyle w:val="a3"/>
-        <w:numPr>
-          <w:ilvl w:val="1"/>
-          <w:numId w:val="1"/>
-        </w:numPr>
-        <w:ind w:leftChars="0"/>
-      </w:pPr>
-      <w:r>
-        <w:rPr>
-          <w:rFonts w:hint="eastAsia"/>
-        </w:rPr>
-        <w:t xml:space="preserve">상인/대장장이 </w:t>
-      </w:r>
-      <w:r>
-        <w:t xml:space="preserve">– </w:t>
-      </w:r>
-      <w:r>
-        <w:rPr>
-          <w:rFonts w:hint="eastAsia"/>
-        </w:rPr>
-        <w:t xml:space="preserve">기사 </w:t>
-      </w:r>
-      <w:r>
-        <w:t xml:space="preserve">/ </w:t>
-      </w:r>
-      <w:r>
-        <w:rPr>
-          <w:rFonts w:hint="eastAsia"/>
-        </w:rPr>
-        <w:t>연금술사</w:t>
-      </w:r>
-    </w:p>
-    <w:p>
-      <w:pPr>
-        <w:pStyle w:val="a3"/>
-        <w:numPr>
-          <w:ilvl w:val="1"/>
-          <w:numId w:val="1"/>
-        </w:numPr>
-        <w:ind w:leftChars="0"/>
-      </w:pPr>
-      <w:r>
-        <w:rPr>
-          <w:rFonts w:hint="eastAsia"/>
-        </w:rPr>
-        <w:t xml:space="preserve">기사/연금술사 </w:t>
-      </w:r>
-      <w:r>
-        <w:t xml:space="preserve">– </w:t>
-      </w:r>
-      <w:r>
-        <w:rPr>
-          <w:rFonts w:hint="eastAsia"/>
-        </w:rPr>
-        <w:t xml:space="preserve">평민 </w:t>
-      </w:r>
-      <w:r>
-        <w:t xml:space="preserve">/ </w:t>
-      </w:r>
-      <w:r>
-        <w:rPr>
-          <w:rFonts w:hint="eastAsia"/>
-        </w:rPr>
-        <w:t>귀족</w:t>
-      </w:r>
-    </w:p>
-    <w:p>
-      <w:pPr>
-        <w:pStyle w:val="a3"/>
-        <w:numPr>
-          <w:ilvl w:val="1"/>
-          <w:numId w:val="1"/>
-        </w:numPr>
-        <w:ind w:leftChars="0"/>
-      </w:pPr>
-      <w:r>
-        <w:rPr>
-          <w:rFonts w:hint="eastAsia"/>
-        </w:rPr>
-        <w:t xml:space="preserve">귀족 </w:t>
-      </w:r>
-      <w:r>
-        <w:t xml:space="preserve">– </w:t>
-      </w:r>
-      <w:r>
-        <w:rPr>
-          <w:rFonts w:hint="eastAsia"/>
-        </w:rPr>
-        <w:t xml:space="preserve">백성 </w:t>
-      </w:r>
-      <w:r>
-        <w:t xml:space="preserve">/ </w:t>
-      </w:r>
-      <w:r>
-        <w:rPr>
-          <w:rFonts w:hint="eastAsia"/>
-        </w:rPr>
-        <w:t>왕</w:t>
-      </w:r>
-    </w:p>
-    <w:p>
-      <w:pPr>
-        <w:pStyle w:val="a3"/>
-        <w:numPr>
-          <w:ilvl w:val="1"/>
-          <w:numId w:val="1"/>
-        </w:numPr>
-        <w:ind w:leftChars="0"/>
-      </w:pPr>
-      <w:r>
-        <w:rPr>
-          <w:rFonts w:hint="eastAsia"/>
-        </w:rPr>
-        <w:t xml:space="preserve">왕 </w:t>
-      </w:r>
-      <w:r>
-        <w:t xml:space="preserve">– </w:t>
-      </w:r>
-      <w:r>
-        <w:rPr>
-          <w:rFonts w:hint="eastAsia"/>
-        </w:rPr>
-        <w:t xml:space="preserve">백성 </w:t>
-      </w:r>
-      <w:r>
-        <w:t xml:space="preserve">/ </w:t>
-      </w:r>
-      <w:r>
-        <w:rPr>
-          <w:rFonts w:hint="eastAsia"/>
-        </w:rPr>
-        <w:t>귀족</w:t>
-      </w:r>
-    </w:p>
-    <w:p>
-      <w:pPr>
-        <w:pStyle w:val="a3"/>
-        <w:numPr>
-          <w:ilvl w:val="0"/>
-          <w:numId w:val="1"/>
-        </w:numPr>
-        <w:ind w:leftChars="0"/>
-      </w:pPr>
-      <w:r>
-        <w:rPr>
-          <w:rFonts w:hint="eastAsia"/>
-        </w:rPr>
-        <w:t>캐릭터 - 죽는 기능, 키보드로 선택, 캐릭터/NPC</w:t>
-      </w:r>
-      <w:r>
-        <w:t xml:space="preserve"> </w:t>
-      </w:r>
-      <w:r>
-        <w:rPr>
-          <w:rFonts w:hint="eastAsia"/>
-        </w:rPr>
-        <w:t>이름 빼기</w:t>
-      </w:r>
-      <w:r>
-        <w:rPr>
-          <w:rFonts w:hint="eastAsia"/>
-        </w:rPr>
-        <w:t xml:space="preserve">, 골드 추가 </w:t>
-      </w:r>
-      <w:r>
-        <w:t>–</w:t>
-      </w:r>
-      <w:r>
-        <w:rPr>
-          <w:rFonts w:hint="eastAsia"/>
-        </w:rPr>
-        <w:t xml:space="preserve"> 0000번</w:t>
-      </w:r>
-    </w:p>
-    <w:p>
-      <w:pPr>
-        <w:pStyle w:val="a3"/>
-        <w:numPr>
-          <w:ilvl w:val="0"/>
-          <w:numId w:val="1"/>
-        </w:numPr>
-        <w:ind w:leftChars="0"/>
-      </w:pPr>
-      <w:r>
-        <w:rPr>
-          <w:rFonts w:hint="eastAsia"/>
-        </w:rPr>
-        <w:t>튜토리얼 완성</w:t>
-      </w:r>
-    </w:p>
-    <w:p>
-      <w:pPr>
-        <w:pStyle w:val="a3"/>
-        <w:numPr>
-          <w:ilvl w:val="1"/>
-          <w:numId w:val="1"/>
-        </w:numPr>
-        <w:ind w:leftChars="0"/>
-      </w:pPr>
-      <w:r>
-        <w:rPr>
-          <w:rFonts w:hint="eastAsia"/>
-        </w:rPr>
-        <w:t xml:space="preserve">대장간 진입 </w:t>
-      </w:r>
-      <w:r>
-        <w:t xml:space="preserve">– </w:t>
-      </w:r>
-      <w:r>
-        <w:rPr>
-          <w:rFonts w:hint="eastAsia"/>
-        </w:rPr>
-        <w:t xml:space="preserve">레시피 주고 </w:t>
-      </w:r>
-      <w:r>
-        <w:t xml:space="preserve">– </w:t>
-      </w:r>
-      <w:r>
-        <w:rPr>
-          <w:rFonts w:hint="eastAsia"/>
-        </w:rPr>
-        <w:t>제작 창 열고 재료가 필요하지?</w:t>
-      </w:r>
-      <w:r>
-        <w:t xml:space="preserve"> – </w:t>
-      </w:r>
-      <w:r>
-        <w:rPr>
-          <w:rFonts w:hint="eastAsia"/>
-        </w:rPr>
-        <w:t>구해와</w:t>
-      </w:r>
-    </w:p>
-    <w:p>
-      <w:pPr>
-        <w:pStyle w:val="a3"/>
-        <w:numPr>
-          <w:ilvl w:val="1"/>
-          <w:numId w:val="1"/>
-        </w:numPr>
-        <w:ind w:leftChars="0"/>
+        <w:rPr>
+          <w:rFonts w:hint="eastAsia"/>
+        </w:rPr>
       </w:pPr>
       <w:r>
         <w:rPr>
@@ -1529,28 +1720,13 @@
         <w:rPr>
           <w:rFonts w:hint="eastAsia"/>
         </w:rPr>
-        <w:t xml:space="preserve"> 사망시 </w:t>
-      </w:r>
-      <w:r>
-        <w:t xml:space="preserve">-20, </w:t>
-      </w:r>
-      <w:r>
-        <w:rPr>
-          <w:rFonts w:hint="eastAsia"/>
-        </w:rPr>
-        <w:t xml:space="preserve">완주 시 </w:t>
-      </w:r>
-      <w:r>
-        <w:t>-10</w:t>
-      </w:r>
-      <w:r>
-        <w:t xml:space="preserve">, </w:t>
-      </w:r>
-      <w:r>
-        <w:rPr>
-          <w:rFonts w:hint="eastAsia"/>
-        </w:rPr>
-        <w:t>원거리 공격, 사망 판정,</w:t>
+        <w:t>원거리 공격</w:t>
+      </w:r>
+      <w:r>
+        <w:rPr>
+          <w:rFonts w:hint="eastAsia"/>
+        </w:rPr>
+        <w:t>,</w:t>
       </w:r>
       <w:r>
         <w:t xml:space="preserve"> </w:t>
@@ -1559,7 +1735,31 @@
         <w:rPr>
           <w:rFonts w:hint="eastAsia"/>
         </w:rPr>
-        <w:t>체력 설정,</w:t>
+        <w:t>보상은 바뀌는 골드 코드로</w:t>
+      </w:r>
+      <w:r>
+        <w:br/>
+        <w:t xml:space="preserve">// </w:t>
+      </w:r>
+      <w:r>
+        <w:rPr>
+          <w:rFonts w:hint="eastAsia"/>
+        </w:rPr>
+        <w:t xml:space="preserve">원거리 공격은 오브젝트 </w:t>
+      </w:r>
+      <w:proofErr w:type="spellStart"/>
+      <w:r>
+        <w:rPr>
+          <w:rFonts w:hint="eastAsia"/>
+        </w:rPr>
+        <w:t>풀링</w:t>
+      </w:r>
+      <w:proofErr w:type="spellEnd"/>
+      <w:r>
+        <w:rPr>
+          <w:rFonts w:hint="eastAsia"/>
+        </w:rPr>
+        <w:t>,</w:t>
       </w:r>
       <w:r>
         <w:t xml:space="preserve"> </w:t>
@@ -1568,7 +1768,109 @@
         <w:rPr>
           <w:rFonts w:hint="eastAsia"/>
         </w:rPr>
-        <w:t>보상</w:t>
+        <w:t>p</w:t>
+      </w:r>
+      <w:r>
+        <w:t xml:space="preserve">ools </w:t>
+      </w:r>
+      <w:proofErr w:type="spellStart"/>
+      <w:r>
+        <w:rPr>
+          <w:rFonts w:hint="eastAsia"/>
+        </w:rPr>
+        <w:t>에셋을</w:t>
+      </w:r>
+      <w:proofErr w:type="spellEnd"/>
+      <w:r>
+        <w:rPr>
+          <w:rFonts w:hint="eastAsia"/>
+        </w:rPr>
+        <w:t xml:space="preserve"> 이용해서 만들 예정</w:t>
+      </w:r>
+      <w:r>
+        <w:br/>
+        <w:t xml:space="preserve">// </w:t>
+      </w:r>
+      <w:r>
+        <w:rPr>
+          <w:rFonts w:hint="eastAsia"/>
+        </w:rPr>
+        <w:t>원거리 공격을 하기 위한 알고리즘은 만들어진 상태</w:t>
+      </w:r>
+      <w:r>
+        <w:br/>
+        <w:t xml:space="preserve">// </w:t>
+      </w:r>
+      <w:r>
+        <w:rPr>
+          <w:rFonts w:hint="eastAsia"/>
+        </w:rPr>
+        <w:t xml:space="preserve">데이터에서 </w:t>
+      </w:r>
+      <w:r>
+        <w:t>distance</w:t>
+      </w:r>
+      <w:r>
+        <w:rPr>
+          <w:rFonts w:hint="eastAsia"/>
+        </w:rPr>
+        <w:t xml:space="preserve">를 뽑아내서 오브젝트 </w:t>
+      </w:r>
+      <w:proofErr w:type="spellStart"/>
+      <w:r>
+        <w:rPr>
+          <w:rFonts w:hint="eastAsia"/>
+        </w:rPr>
+        <w:t>풀링을</w:t>
+      </w:r>
+      <w:proofErr w:type="spellEnd"/>
+      <w:r>
+        <w:rPr>
+          <w:rFonts w:hint="eastAsia"/>
+        </w:rPr>
+        <w:t xml:space="preserve"> 이용한 </w:t>
+      </w:r>
+      <w:r>
+        <w:t xml:space="preserve">projectile </w:t>
+      </w:r>
+      <w:r>
+        <w:rPr>
+          <w:rFonts w:hint="eastAsia"/>
+        </w:rPr>
+        <w:t>발사</w:t>
+      </w:r>
+      <w:r>
+        <w:br/>
+        <w:t xml:space="preserve">// </w:t>
+      </w:r>
+      <w:r>
+        <w:rPr>
+          <w:rFonts w:hint="eastAsia"/>
+        </w:rPr>
+        <w:t>체력 설정에서,</w:t>
+      </w:r>
+      <w:r>
+        <w:t xml:space="preserve"> </w:t>
+      </w:r>
+      <w:proofErr w:type="spellStart"/>
+      <w:r>
+        <w:t>activePoint</w:t>
+      </w:r>
+      <w:r>
+        <w:rPr>
+          <w:rFonts w:hint="eastAsia"/>
+        </w:rPr>
+        <w:t>U</w:t>
+      </w:r>
+      <w:r>
+        <w:t>I</w:t>
+      </w:r>
+      <w:proofErr w:type="spellEnd"/>
+      <w:r>
+        <w:rPr>
+          <w:rFonts w:hint="eastAsia"/>
+        </w:rPr>
+        <w:t>를 깎는</w:t>
       </w:r>
     </w:p>
     <w:p>
@@ -1584,25 +1886,35 @@
         <w:rPr>
           <w:rFonts w:hint="eastAsia"/>
         </w:rPr>
-        <w:t xml:space="preserve">서브퀘 </w:t>
-      </w:r>
-      <w:r>
-        <w:t xml:space="preserve">– </w:t>
-      </w:r>
-      <w:r>
-        <w:rPr>
-          <w:rFonts w:hint="eastAsia"/>
-        </w:rPr>
-        <w:t>평판을 올리지 않음,</w:t>
-      </w:r>
-      <w:r>
-        <w:t xml:space="preserve"> </w:t>
-      </w:r>
-      <w:r>
-        <w:rPr>
-          <w:rFonts w:hint="eastAsia"/>
-        </w:rPr>
-        <w:t>숙련도 증가</w:t>
+        <w:t xml:space="preserve">재성이형 아이템 매니저 함수 </w:t>
+      </w:r>
+      <w:proofErr w:type="spellStart"/>
+      <w:r>
+        <w:rPr>
+          <w:rFonts w:hint="eastAsia"/>
+        </w:rPr>
+        <w:t>만들어주시면</w:t>
+      </w:r>
+      <w:proofErr w:type="spellEnd"/>
+      <w:r>
+        <w:rPr>
+          <w:rFonts w:hint="eastAsia"/>
+        </w:rPr>
+        <w:t xml:space="preserve"> 클리어 </w:t>
+      </w:r>
+      <w:proofErr w:type="spellStart"/>
+      <w:r>
+        <w:rPr>
+          <w:rFonts w:hint="eastAsia"/>
+        </w:rPr>
+        <w:t>카운트랑</w:t>
+      </w:r>
+      <w:proofErr w:type="spellEnd"/>
+      <w:r>
+        <w:rPr>
+          <w:rFonts w:hint="eastAsia"/>
+        </w:rPr>
+        <w:t xml:space="preserve"> 비교해서 버튼 기능 구현</w:t>
       </w:r>
     </w:p>
     <w:p>
@@ -1618,34 +1930,7 @@
         <w:rPr>
           <w:rFonts w:hint="eastAsia"/>
         </w:rPr>
-        <w:t xml:space="preserve">메인퀘 </w:t>
-      </w:r>
-      <w:r>
-        <w:t xml:space="preserve">– </w:t>
-      </w:r>
-      <w:r>
-        <w:rPr>
-          <w:rFonts w:hint="eastAsia"/>
-        </w:rPr>
-        <w:t>특정 레벨마다 스토리 대사,</w:t>
-      </w:r>
-      <w:r>
-        <w:t xml:space="preserve"> </w:t>
-      </w:r>
-      <w:r>
-        <w:rPr>
-          <w:rFonts w:hint="eastAsia"/>
-        </w:rPr>
-        <w:t>평판 증가,</w:t>
-      </w:r>
-      <w:r>
-        <w:t xml:space="preserve"> </w:t>
-      </w:r>
-      <w:r>
-        <w:rPr>
-          <w:rFonts w:hint="eastAsia"/>
-        </w:rPr>
-        <w:t>가이드</w:t>
+        <w:t>노예 탐험 보상</w:t>
       </w:r>
     </w:p>
     <w:p>
@@ -1661,16 +1946,13 @@
         <w:rPr>
           <w:rFonts w:hint="eastAsia"/>
         </w:rPr>
-        <w:t xml:space="preserve">탐험 </w:t>
-      </w:r>
-      <w:r>
-        <w:t xml:space="preserve">– </w:t>
-      </w:r>
-      <w:r>
-        <w:rPr>
-          <w:rFonts w:hint="eastAsia"/>
-        </w:rPr>
-        <w:t>주조/제작 재료</w:t>
+        <w:t>퀴</w:t>
+      </w:r>
+      <w:r>
+        <w:rPr>
+          <w:rFonts w:hint="eastAsia"/>
+        </w:rPr>
+        <w:t>즈</w:t>
       </w:r>
     </w:p>
     <w:p>
@@ -1681,30 +1963,69 @@
           <w:numId w:val="3"/>
         </w:numPr>
         <w:ind w:leftChars="0"/>
-      </w:pPr>
-      <w:r>
-        <w:rPr>
-          <w:rFonts w:hint="eastAsia"/>
-        </w:rPr>
-        <w:t xml:space="preserve">대장간 </w:t>
-      </w:r>
-      <w:r>
-        <w:t xml:space="preserve">– </w:t>
-      </w:r>
-      <w:r>
-        <w:rPr>
-          <w:rFonts w:hint="eastAsia"/>
-        </w:rPr>
-        <w:t xml:space="preserve">상주 </w:t>
-      </w:r>
-      <w:r>
-        <w:t xml:space="preserve">NPC </w:t>
-      </w:r>
-      <w:r>
-        <w:rPr>
-          <w:rFonts w:hint="eastAsia"/>
-        </w:rPr>
-        <w:t>추가</w:t>
+        <w:rPr>
+          <w:rFonts w:hint="eastAsia"/>
+        </w:rPr>
+      </w:pPr>
+      <w:r>
+        <w:t>(1)</w:t>
+      </w:r>
+      <w:proofErr w:type="spellStart"/>
+      <w:r>
+        <w:rPr>
+          <w:rFonts w:hint="eastAsia"/>
+        </w:rPr>
+        <w:t>G</w:t>
+      </w:r>
+      <w:r>
+        <w:t>ameObject.Find</w:t>
+      </w:r>
+      <w:proofErr w:type="spellEnd"/>
+      <w:r>
+        <w:rPr>
+          <w:rFonts w:hint="eastAsia"/>
+        </w:rPr>
+        <w:t xml:space="preserve">하는 모든 오브젝트는 </w:t>
+      </w:r>
+      <w:proofErr w:type="spellStart"/>
+      <w:r>
+        <w:t>SceneLoadManager</w:t>
+      </w:r>
+      <w:proofErr w:type="spellEnd"/>
+      <w:r>
+        <w:rPr>
+          <w:rFonts w:hint="eastAsia"/>
+        </w:rPr>
+        <w:t xml:space="preserve">에서 </w:t>
+      </w:r>
+      <w:proofErr w:type="spellStart"/>
+      <w:proofErr w:type="gramStart"/>
+      <w:r>
+        <w:rPr>
+          <w:rFonts w:hint="eastAsia"/>
+        </w:rPr>
+        <w:t>들고있기</w:t>
+      </w:r>
+      <w:proofErr w:type="spellEnd"/>
+      <w:proofErr w:type="gramEnd"/>
+    </w:p>
+    <w:p>
+      <w:pPr>
+        <w:pStyle w:val="a3"/>
+        <w:numPr>
+          <w:ilvl w:val="0"/>
+          <w:numId w:val="3"/>
+        </w:numPr>
+        <w:ind w:leftChars="0"/>
+        <w:rPr>
+          <w:rFonts w:hint="eastAsia"/>
+        </w:rPr>
+      </w:pPr>
+      <w:r>
+        <w:rPr>
+          <w:rFonts w:hint="eastAsia"/>
+        </w:rPr>
+        <w:t>메인 퀘스트 스토리 대사와 가이드</w:t>
       </w:r>
     </w:p>
     <w:sectPr>
@@ -1718,7 +2039,7 @@
 </file>
 
 <file path=word/endnotes.xml><?xml version="1.0" encoding="utf-8"?>
-<w:endnotes xmlns:wpc="http://schemas.microsoft.com/office/word/2010/wordprocessingCanvas" xmlns:cx="http://schemas.microsoft.com/office/drawing/2014/chartex" xmlns:mc="http://schemas.openxmlformats.org/markup-compatibility/2006" xmlns:o="urn:schemas-microsoft-com:office:office" xmlns:r="http://schemas.openxmlformats.org/officeDocument/2006/relationships" xmlns:m="http://schemas.openxmlformats.org/officeDocument/2006/math" xmlns:v="urn:schemas-microsoft-com:vml" xmlns:wp14="http://schemas.microsoft.com/office/word/2010/wordprocessingDrawing" xmlns:wp="http://schemas.openxmlformats.org/drawingml/2006/wordprocessingDrawing" xmlns:w10="urn:schemas-microsoft-com:office:word" xmlns:w="http://schemas.openxmlformats.org/wordprocessingml/2006/main" xmlns:w14="http://schemas.microsoft.com/office/word/2010/wordml" xmlns:w15="http://schemas.microsoft.com/office/word/2012/wordml" xmlns:w16se="http://schemas.microsoft.com/office/word/2015/wordml/symex" xmlns:wpg="http://schemas.microsoft.com/office/word/2010/wordprocessingGroup" xmlns:wpi="http://schemas.microsoft.com/office/word/2010/wordprocessingInk" xmlns:wne="http://schemas.microsoft.com/office/word/2006/wordml" xmlns:wps="http://schemas.microsoft.com/office/word/2010/wordprocessingShape" mc:Ignorable="w14 w15 w16se wp14">
+<w:endnotes xmlns:wpc="http://schemas.microsoft.com/office/word/2010/wordprocessingCanvas" xmlns:cx="http://schemas.microsoft.com/office/drawing/2014/chartex" xmlns:cx1="http://schemas.microsoft.com/office/drawing/2015/9/8/chartex" xmlns:cx2="http://schemas.microsoft.com/office/drawing/2015/10/21/chartex" xmlns:cx3="http://schemas.microsoft.com/office/drawing/2016/5/9/chartex" xmlns:cx4="http://schemas.microsoft.com/office/drawing/2016/5/10/chartex" xmlns:cx5="http://schemas.microsoft.com/office/drawing/2016/5/11/chartex" xmlns:cx6="http://schemas.microsoft.com/office/drawing/2016/5/12/chartex" xmlns:cx7="http://schemas.microsoft.com/office/drawing/2016/5/13/chartex" xmlns:cx8="http://schemas.microsoft.com/office/drawing/2016/5/14/chartex" xmlns:mc="http://schemas.openxmlformats.org/markup-compatibility/2006" xmlns:aink="http://schemas.microsoft.com/office/drawing/2016/ink" xmlns:am3d="http://schemas.microsoft.com/office/drawing/2017/model3d" xmlns:o="urn:schemas-microsoft-com:office:office" xmlns:oel="http://schemas.microsoft.com/office/2019/extlst" xmlns:r="http://schemas.openxmlformats.org/officeDocument/2006/relationships" xmlns:m="http://schemas.openxmlformats.org/officeDocument/2006/math" xmlns:v="urn:schemas-microsoft-com:vml" xmlns:wp14="http://schemas.microsoft.com/office/word/2010/wordprocessingDrawing" xmlns:wp="http://schemas.openxmlformats.org/drawingml/2006/wordprocessingDrawing" xmlns:w10="urn:schemas-microsoft-com:office:word" xmlns:w="http://schemas.openxmlformats.org/wordprocessingml/2006/main" xmlns:w14="http://schemas.microsoft.com/office/word/2010/wordml" xmlns:w15="http://schemas.microsoft.com/office/word/2012/wordml" xmlns:w16cex="http://schemas.microsoft.com/office/word/2018/wordml/cex" xmlns:w16cid="http://schemas.microsoft.com/office/word/2016/wordml/cid" xmlns:w16="http://schemas.microsoft.com/office/word/2018/wordml" xmlns:w16sdtdh="http://schemas.microsoft.com/office/word/2020/wordml/sdtdatahash" xmlns:w16se="http://schemas.microsoft.com/office/word/2015/wordml/symex" xmlns:wpg="http://schemas.microsoft.com/office/word/2010/wordprocessingGroup" xmlns:wpi="http://schemas.microsoft.com/office/word/2010/wordprocessingInk" xmlns:wne="http://schemas.microsoft.com/office/word/2006/wordml" xmlns:wps="http://schemas.microsoft.com/office/word/2010/wordprocessingShape" mc:Ignorable="w14 w15 w16se w16cid w16 w16cex w16sdtdh wp14">
   <w:endnote w:type="separator" w:id="-1">
     <w:p>
       <w:pPr>
@@ -1743,7 +2064,7 @@
 </file>
 
 <file path=word/footnotes.xml><?xml version="1.0" encoding="utf-8"?>
-<w:footnotes xmlns:wpc="http://schemas.microsoft.com/office/word/2010/wordprocessingCanvas" xmlns:cx="http://schemas.microsoft.com/office/drawing/2014/chartex" xmlns:mc="http://schemas.openxmlformats.org/markup-compatibility/2006" xmlns:o="urn:schemas-microsoft-com:office:office" xmlns:r="http://schemas.openxmlformats.org/officeDocument/2006/relationships" xmlns:m="http://schemas.openxmlformats.org/officeDocument/2006/math" xmlns:v="urn:schemas-microsoft-com:vml" xmlns:wp14="http://schemas.microsoft.com/office/word/2010/wordprocessingDrawing" xmlns:wp="http://schemas.openxmlformats.org/drawingml/2006/wordprocessingDrawing" xmlns:w10="urn:schemas-microsoft-com:office:word" xmlns:w="http://schemas.openxmlformats.org/wordprocessingml/2006/main" xmlns:w14="http://schemas.microsoft.com/office/word/2010/wordml" xmlns:w15="http://schemas.microsoft.com/office/word/2012/wordml" xmlns:w16se="http://schemas.microsoft.com/office/word/2015/wordml/symex" xmlns:wpg="http://schemas.microsoft.com/office/word/2010/wordprocessingGroup" xmlns:wpi="http://schemas.microsoft.com/office/word/2010/wordprocessingInk" xmlns:wne="http://schemas.microsoft.com/office/word/2006/wordml" xmlns:wps="http://schemas.microsoft.com/office/word/2010/wordprocessingShape" mc:Ignorable="w14 w15 w16se wp14">
+<w:footnotes xmlns:wpc="http://schemas.microsoft.com/office/word/2010/wordprocessingCanvas" xmlns:cx="http://schemas.microsoft.com/office/drawing/2014/chartex" xmlns:cx1="http://schemas.microsoft.com/office/drawing/2015/9/8/chartex" xmlns:cx2="http://schemas.microsoft.com/office/drawing/2015/10/21/chartex" xmlns:cx3="http://schemas.microsoft.com/office/drawing/2016/5/9/chartex" xmlns:cx4="http://schemas.microsoft.com/office/drawing/2016/5/10/chartex" xmlns:cx5="http://schemas.microsoft.com/office/drawing/2016/5/11/chartex" xmlns:cx6="http://schemas.microsoft.com/office/drawing/2016/5/12/chartex" xmlns:cx7="http://schemas.microsoft.com/office/drawing/2016/5/13/chartex" xmlns:cx8="http://schemas.microsoft.com/office/drawing/2016/5/14/chartex" xmlns:mc="http://schemas.openxmlformats.org/markup-compatibility/2006" xmlns:aink="http://schemas.microsoft.com/office/drawing/2016/ink" xmlns:am3d="http://schemas.microsoft.com/office/drawing/2017/model3d" xmlns:o="urn:schemas-microsoft-com:office:office" xmlns:oel="http://schemas.microsoft.com/office/2019/extlst" xmlns:r="http://schemas.openxmlformats.org/officeDocument/2006/relationships" xmlns:m="http://schemas.openxmlformats.org/officeDocument/2006/math" xmlns:v="urn:schemas-microsoft-com:vml" xmlns:wp14="http://schemas.microsoft.com/office/word/2010/wordprocessingDrawing" xmlns:wp="http://schemas.openxmlformats.org/drawingml/2006/wordprocessingDrawing" xmlns:w10="urn:schemas-microsoft-com:office:word" xmlns:w="http://schemas.openxmlformats.org/wordprocessingml/2006/main" xmlns:w14="http://schemas.microsoft.com/office/word/2010/wordml" xmlns:w15="http://schemas.microsoft.com/office/word/2012/wordml" xmlns:w16cex="http://schemas.microsoft.com/office/word/2018/wordml/cex" xmlns:w16cid="http://schemas.microsoft.com/office/word/2016/wordml/cid" xmlns:w16="http://schemas.microsoft.com/office/word/2018/wordml" xmlns:w16sdtdh="http://schemas.microsoft.com/office/word/2020/wordml/sdtdatahash" xmlns:w16se="http://schemas.microsoft.com/office/word/2015/wordml/symex" xmlns:wpg="http://schemas.microsoft.com/office/word/2010/wordprocessingGroup" xmlns:wpi="http://schemas.microsoft.com/office/word/2010/wordprocessingInk" xmlns:wne="http://schemas.microsoft.com/office/word/2006/wordml" xmlns:wps="http://schemas.microsoft.com/office/word/2010/wordprocessingShape" mc:Ignorable="w14 w15 w16se w16cid w16 w16cex w16sdtdh wp14">
   <w:footnote w:type="separator" w:id="-1">
     <w:p>
       <w:pPr>
@@ -1768,7 +2089,7 @@
 </file>
 
 <file path=word/numbering.xml><?xml version="1.0" encoding="utf-8"?>
-<w:numbering xmlns:wpc="http://schemas.microsoft.com/office/word/2010/wordprocessingCanvas" xmlns:cx="http://schemas.microsoft.com/office/drawing/2014/chartex" xmlns:mc="http://schemas.openxmlformats.org/markup-compatibility/2006" xmlns:o="urn:schemas-microsoft-com:office:office" xmlns:r="http://schemas.openxmlformats.org/officeDocument/2006/relationships" xmlns:m="http://schemas.openxmlformats.org/officeDocument/2006/math" xmlns:v="urn:schemas-microsoft-com:vml" xmlns:wp14="http://schemas.microsoft.com/office/word/2010/wordprocessingDrawing" xmlns:wp="http://schemas.openxmlformats.org/drawingml/2006/wordprocessingDrawing" xmlns:w10="urn:schemas-microsoft-com:office:word" xmlns:w="http://schemas.openxmlformats.org/wordprocessingml/2006/main" xmlns:w14="http://schemas.microsoft.com/office/word/2010/wordml" xmlns:w15="http://schemas.microsoft.com/office/word/2012/wordml" xmlns:w16se="http://schemas.microsoft.com/office/word/2015/wordml/symex" xmlns:wpg="http://schemas.microsoft.com/office/word/2010/wordprocessingGroup" xmlns:wpi="http://schemas.microsoft.com/office/word/2010/wordprocessingInk" xmlns:wne="http://schemas.microsoft.com/office/word/2006/wordml" xmlns:wps="http://schemas.microsoft.com/office/word/2010/wordprocessingShape" mc:Ignorable="w14 w15 w16se wp14">
+<w:numbering xmlns:wpc="http://schemas.microsoft.com/office/word/2010/wordprocessingCanvas" xmlns:cx="http://schemas.microsoft.com/office/drawing/2014/chartex" xmlns:cx1="http://schemas.microsoft.com/office/drawing/2015/9/8/chartex" xmlns:cx2="http://schemas.microsoft.com/office/drawing/2015/10/21/chartex" xmlns:cx3="http://schemas.microsoft.com/office/drawing/2016/5/9/chartex" xmlns:cx4="http://schemas.microsoft.com/office/drawing/2016/5/10/chartex" xmlns:cx5="http://schemas.microsoft.com/office/drawing/2016/5/11/chartex" xmlns:cx6="http://schemas.microsoft.com/office/drawing/2016/5/12/chartex" xmlns:cx7="http://schemas.microsoft.com/office/drawing/2016/5/13/chartex" xmlns:cx8="http://schemas.microsoft.com/office/drawing/2016/5/14/chartex" xmlns:mc="http://schemas.openxmlformats.org/markup-compatibility/2006" xmlns:aink="http://schemas.microsoft.com/office/drawing/2016/ink" xmlns:am3d="http://schemas.microsoft.com/office/drawing/2017/model3d" xmlns:o="urn:schemas-microsoft-com:office:office" xmlns:oel="http://schemas.microsoft.com/office/2019/extlst" xmlns:r="http://schemas.openxmlformats.org/officeDocument/2006/relationships" xmlns:m="http://schemas.openxmlformats.org/officeDocument/2006/math" xmlns:v="urn:schemas-microsoft-com:vml" xmlns:wp14="http://schemas.microsoft.com/office/word/2010/wordprocessingDrawing" xmlns:wp="http://schemas.openxmlformats.org/drawingml/2006/wordprocessingDrawing" xmlns:w10="urn:schemas-microsoft-com:office:word" xmlns:w="http://schemas.openxmlformats.org/wordprocessingml/2006/main" xmlns:w14="http://schemas.microsoft.com/office/word/2010/wordml" xmlns:w15="http://schemas.microsoft.com/office/word/2012/wordml" xmlns:w16cex="http://schemas.microsoft.com/office/word/2018/wordml/cex" xmlns:w16cid="http://schemas.microsoft.com/office/word/2016/wordml/cid" xmlns:w16="http://schemas.microsoft.com/office/word/2018/wordml" xmlns:w16sdtdh="http://schemas.microsoft.com/office/word/2020/wordml/sdtdatahash" xmlns:w16se="http://schemas.microsoft.com/office/word/2015/wordml/symex" xmlns:wpg="http://schemas.microsoft.com/office/word/2010/wordprocessingGroup" xmlns:wpi="http://schemas.microsoft.com/office/word/2010/wordprocessingInk" xmlns:wne="http://schemas.microsoft.com/office/word/2006/wordml" xmlns:wps="http://schemas.microsoft.com/office/word/2010/wordprocessingShape" mc:Ignorable="w14 w15 w16se w16cid w16 w16cex w16sdtdh wp14">
   <w:abstractNum w:abstractNumId="0" w15:restartNumberingAfterBreak="0">
     <w:nsid w:val="02813A28"/>
     <w:multiLevelType w:val="hybridMultilevel"/>
@@ -2036,20 +2357,20 @@
       </w:pPr>
     </w:lvl>
   </w:abstractNum>
-  <w:num w:numId="1">
+  <w:num w:numId="1" w16cid:durableId="1848641140">
     <w:abstractNumId w:val="2"/>
   </w:num>
-  <w:num w:numId="2">
+  <w:num w:numId="2" w16cid:durableId="321012803">
     <w:abstractNumId w:val="0"/>
   </w:num>
-  <w:num w:numId="3">
+  <w:num w:numId="3" w16cid:durableId="665086278">
     <w:abstractNumId w:val="1"/>
   </w:num>
 </w:numbering>
 </file>
 
 <file path=word/styles.xml><?xml version="1.0" encoding="utf-8"?>
-<w:styles xmlns:mc="http://schemas.openxmlformats.org/markup-compatibility/2006" xmlns:r="http://schemas.openxmlformats.org/officeDocument/2006/relationships" xmlns:w="http://schemas.openxmlformats.org/wordprocessingml/2006/main" xmlns:w14="http://schemas.microsoft.com/office/word/2010/wordml" xmlns:w15="http://schemas.microsoft.com/office/word/2012/wordml" xmlns:w16se="http://schemas.microsoft.com/office/word/2015/wordml/symex" mc:Ignorable="w14 w15 w16se">
+<w:styles xmlns:mc="http://schemas.openxmlformats.org/markup-compatibility/2006" xmlns:r="http://schemas.openxmlformats.org/officeDocument/2006/relationships" xmlns:w="http://schemas.openxmlformats.org/wordprocessingml/2006/main" xmlns:w14="http://schemas.microsoft.com/office/word/2010/wordml" xmlns:w15="http://schemas.microsoft.com/office/word/2012/wordml" xmlns:w16cex="http://schemas.microsoft.com/office/word/2018/wordml/cex" xmlns:w16cid="http://schemas.microsoft.com/office/word/2016/wordml/cid" xmlns:w16="http://schemas.microsoft.com/office/word/2018/wordml" xmlns:w16sdtdh="http://schemas.microsoft.com/office/word/2020/wordml/sdtdatahash" xmlns:w16se="http://schemas.microsoft.com/office/word/2015/wordml/symex" mc:Ignorable="w14 w15 w16se w16cid w16 w16cex w16sdtdh">
   <w:docDefaults>
     <w:rPrDefault>
       <w:rPr>
@@ -2066,7 +2387,7 @@
       </w:pPr>
     </w:pPrDefault>
   </w:docDefaults>
-  <w:latentStyles w:defLockedState="0" w:defUIPriority="99" w:defSemiHidden="0" w:defUnhideWhenUsed="0" w:defQFormat="0" w:count="371">
+  <w:latentStyles w:defLockedState="0" w:defUIPriority="99" w:defSemiHidden="0" w:defUnhideWhenUsed="0" w:defQFormat="0" w:count="376">
     <w:lsdException w:name="Normal" w:uiPriority="0" w:qFormat="1"/>
     <w:lsdException w:name="heading 1" w:uiPriority="9" w:qFormat="1"/>
     <w:lsdException w:name="heading 2" w:semiHidden="1" w:uiPriority="9" w:unhideWhenUsed="1" w:qFormat="1"/>
@@ -2438,6 +2759,11 @@
     <w:lsdException w:name="List Table 5 Dark Accent 6" w:uiPriority="50"/>
     <w:lsdException w:name="List Table 6 Colorful Accent 6" w:uiPriority="51"/>
     <w:lsdException w:name="List Table 7 Colorful Accent 6" w:uiPriority="52"/>
+    <w:lsdException w:name="Mention" w:semiHidden="1" w:unhideWhenUsed="1"/>
+    <w:lsdException w:name="Smart Hyperlink" w:semiHidden="1" w:unhideWhenUsed="1"/>
+    <w:lsdException w:name="Hashtag" w:semiHidden="1" w:unhideWhenUsed="1"/>
+    <w:lsdException w:name="Unresolved Mention" w:semiHidden="1" w:unhideWhenUsed="1"/>
+    <w:lsdException w:name="Smart Link" w:semiHidden="1" w:unhideWhenUsed="1"/>
   </w:latentStyles>
   <w:style w:type="paragraph" w:default="1" w:styleId="a">
     <w:name w:val="Normal"/>
@@ -2452,7 +2778,6 @@
   <w:style w:type="character" w:default="1" w:styleId="a0">
     <w:name w:val="Default Paragraph Font"/>
     <w:uiPriority w:val="1"/>
-    <w:semiHidden/>
     <w:unhideWhenUsed/>
   </w:style>
   <w:style w:type="table" w:default="1" w:styleId="a1">

</xml_diff>

<commit_message>
mod SceneLoadManager mod QuizManager mod word,excel mod DNFBitBit/DNFBitBitTTF SDF.asset
</commit_message>
<xml_diff>
--- a/Excel/리본 설정.docx
+++ b/Excel/리본 설정.docx
@@ -1124,11 +1124,6 @@
       </w:r>
     </w:p>
     <w:p>
-      <w:pPr>
-        <w:rPr>
-          <w:rFonts w:hint="eastAsia"/>
-        </w:rPr>
-      </w:pPr>
       <w:r>
         <w:rPr>
           <w:rFonts w:hint="eastAsia"/>
@@ -1295,9 +1290,6 @@
           <w:numId w:val="1"/>
         </w:numPr>
         <w:ind w:leftChars="0"/>
-        <w:rPr>
-          <w:rFonts w:hint="eastAsia"/>
-        </w:rPr>
       </w:pPr>
       <w:r>
         <w:rPr>
@@ -1346,9 +1338,6 @@
           <w:numId w:val="1"/>
         </w:numPr>
         <w:ind w:leftChars="0"/>
-        <w:rPr>
-          <w:rFonts w:hint="eastAsia"/>
-        </w:rPr>
       </w:pPr>
       <w:r>
         <w:rPr>
@@ -1363,13 +1352,7 @@
         <w:rPr>
           <w:rFonts w:hint="eastAsia"/>
         </w:rPr>
-        <w:t xml:space="preserve">아이템 </w:t>
-      </w:r>
-      <w:r>
-        <w:rPr>
-          <w:rFonts w:hint="eastAsia"/>
-        </w:rPr>
-        <w:t>매니저에서 아이템 넘버를 매개변수로 받고 개수를 반환하는 함수</w:t>
+        <w:t>아이템 매니저에서 아이템 넘버를 매개변수로 받고 개수를 반환하는 함수</w:t>
       </w:r>
     </w:p>
     <w:p>
@@ -1488,9 +1471,6 @@
           <w:numId w:val="1"/>
         </w:numPr>
         <w:ind w:leftChars="0"/>
-        <w:rPr>
-          <w:rFonts w:hint="eastAsia"/>
-        </w:rPr>
       </w:pPr>
       <w:r>
         <w:rPr>
@@ -1550,9 +1530,6 @@
           <w:numId w:val="1"/>
         </w:numPr>
         <w:ind w:leftChars="0"/>
-        <w:rPr>
-          <w:rFonts w:hint="eastAsia"/>
-        </w:rPr>
       </w:pPr>
       <w:r>
         <w:rPr>
@@ -1932,6 +1909,63 @@
         </w:rPr>
         <w:t>노예 탐험 보상</w:t>
       </w:r>
+      <w:r>
+        <w:br/>
+        <w:t xml:space="preserve">// </w:t>
+      </w:r>
+      <w:r>
+        <w:rPr>
+          <w:rFonts w:hint="eastAsia"/>
+        </w:rPr>
+        <w:t xml:space="preserve">가이드 퀘스트에서 </w:t>
+      </w:r>
+      <w:proofErr w:type="spellStart"/>
+      <w:r>
+        <w:rPr>
+          <w:rFonts w:hint="eastAsia"/>
+        </w:rPr>
+        <w:t>받는걸로</w:t>
+      </w:r>
+      <w:proofErr w:type="spellEnd"/>
+      <w:r>
+        <w:rPr>
+          <w:rFonts w:hint="eastAsia"/>
+        </w:rPr>
+        <w:t xml:space="preserve"> 하자</w:t>
+      </w:r>
+      <w:r>
+        <w:t>,</w:t>
+      </w:r>
+      <w:r>
+        <w:br/>
+        <w:t>/</w:t>
+      </w:r>
+      <w:proofErr w:type="gramStart"/>
+      <w:r>
+        <w:t xml:space="preserve">/ </w:t>
+      </w:r>
+      <w:r>
+        <w:rPr>
+          <w:rFonts w:hint="eastAsia"/>
+        </w:rPr>
+        <w:t>가이드</w:t>
+      </w:r>
+      <w:proofErr w:type="gramEnd"/>
+      <w:r>
+        <w:rPr>
+          <w:rFonts w:hint="eastAsia"/>
+        </w:rPr>
+        <w:t xml:space="preserve"> 퀘스트 </w:t>
+      </w:r>
+      <w:r>
+        <w:t xml:space="preserve">-&gt; </w:t>
+      </w:r>
+      <w:r>
+        <w:rPr>
+          <w:rFonts w:hint="eastAsia"/>
+        </w:rPr>
+        <w:t>노예 메인 퀘스트로 하면 어떨까</w:t>
+      </w:r>
     </w:p>
     <w:p>
       <w:pPr>
@@ -1941,16 +1975,24 @@
           <w:numId w:val="3"/>
         </w:numPr>
         <w:ind w:leftChars="0"/>
-      </w:pPr>
-      <w:r>
-        <w:rPr>
-          <w:rFonts w:hint="eastAsia"/>
+        <w:rPr>
+          <w:b/>
+          <w:bCs/>
+        </w:rPr>
+      </w:pPr>
+      <w:r>
+        <w:rPr>
+          <w:rFonts w:hint="eastAsia"/>
+          <w:b/>
+          <w:bCs/>
         </w:rPr>
         <w:t>퀴</w:t>
       </w:r>
       <w:r>
         <w:rPr>
           <w:rFonts w:hint="eastAsia"/>
+          <w:b/>
+          <w:bCs/>
         </w:rPr>
         <w:t>즈</w:t>
       </w:r>
@@ -1963,9 +2005,6 @@
           <w:numId w:val="3"/>
         </w:numPr>
         <w:ind w:leftChars="0"/>
-        <w:rPr>
-          <w:rFonts w:hint="eastAsia"/>
-        </w:rPr>
       </w:pPr>
       <w:r>
         <w:t>(1)</w:t>
@@ -2017,9 +2056,6 @@
           <w:numId w:val="3"/>
         </w:numPr>
         <w:ind w:leftChars="0"/>
-        <w:rPr>
-          <w:rFonts w:hint="eastAsia"/>
-        </w:rPr>
       </w:pPr>
       <w:r>
         <w:rPr>
@@ -2778,6 +2814,7 @@
   <w:style w:type="character" w:default="1" w:styleId="a0">
     <w:name w:val="Default Paragraph Font"/>
     <w:uiPriority w:val="1"/>
+    <w:semiHidden/>
     <w:unhideWhenUsed/>
   </w:style>
   <w:style w:type="table" w:default="1" w:styleId="a1">

</xml_diff>

<commit_message>
add pools Asset add EnemyAttack.png, Prefabs add projectile5,6 .png add Boomerang.prefab add YieldCache.cs mod word
</commit_message>
<xml_diff>
--- a/Excel/리본 설정.docx
+++ b/Excel/리본 설정.docx
@@ -54,14 +54,12 @@
       <w:r>
         <w:t xml:space="preserve">– </w:t>
       </w:r>
-      <w:proofErr w:type="spellStart"/>
       <w:r>
         <w:rPr>
           <w:rFonts w:hint="eastAsia"/>
         </w:rPr>
         <w:t>리본교</w:t>
       </w:r>
-      <w:proofErr w:type="spellEnd"/>
     </w:p>
     <w:p>
       <w:r>
@@ -139,16 +137,8 @@
         <w:rPr>
           <w:rFonts w:hint="eastAsia"/>
         </w:rPr>
-        <w:t xml:space="preserve">채우고 해당 퀘스트까지 </w:t>
-      </w:r>
-      <w:proofErr w:type="spellStart"/>
-      <w:r>
-        <w:rPr>
-          <w:rFonts w:hint="eastAsia"/>
-        </w:rPr>
-        <w:t>깨야한다</w:t>
-      </w:r>
-      <w:proofErr w:type="spellEnd"/>
+        <w:t>채우고 해당 퀘스트까지 깨야한다</w:t>
+      </w:r>
     </w:p>
     <w:p>
       <w:r>
@@ -167,16 +157,8 @@
         <w:rPr>
           <w:rFonts w:hint="eastAsia"/>
         </w:rPr>
-        <w:t xml:space="preserve">에서 리본과 관련된 설정을 </w:t>
-      </w:r>
-      <w:proofErr w:type="spellStart"/>
-      <w:r>
-        <w:rPr>
-          <w:rFonts w:hint="eastAsia"/>
-        </w:rPr>
-        <w:t>듣게된다</w:t>
-      </w:r>
-      <w:proofErr w:type="spellEnd"/>
+        <w:t>에서 리본과 관련된 설정을 듣게된다</w:t>
+      </w:r>
     </w:p>
     <w:p/>
     <w:p>
@@ -275,21 +257,7 @@
           <w:rFonts w:hint="eastAsia"/>
         </w:rPr>
         <w:lastRenderedPageBreak/>
-        <w:t xml:space="preserve">그러다 리본을 </w:t>
-      </w:r>
-      <w:proofErr w:type="spellStart"/>
-      <w:r>
-        <w:rPr>
-          <w:rFonts w:hint="eastAsia"/>
-        </w:rPr>
-        <w:t>잃어버린거지</w:t>
-      </w:r>
-      <w:proofErr w:type="spellEnd"/>
-      <w:r>
-        <w:rPr>
-          <w:rFonts w:hint="eastAsia"/>
-        </w:rPr>
-        <w:t xml:space="preserve"> </w:t>
+        <w:t xml:space="preserve">그러다 리본을 잃어버린거지 </w:t>
       </w:r>
     </w:p>
     <w:p>
@@ -317,21 +285,7 @@
         <w:rPr>
           <w:rFonts w:hint="eastAsia"/>
         </w:rPr>
-        <w:t xml:space="preserve">에서 어느정도 떡밥을 </w:t>
-      </w:r>
-      <w:proofErr w:type="spellStart"/>
-      <w:r>
-        <w:rPr>
-          <w:rFonts w:hint="eastAsia"/>
-        </w:rPr>
-        <w:t>회수시키고</w:t>
-      </w:r>
-      <w:proofErr w:type="spellEnd"/>
-      <w:r>
-        <w:rPr>
-          <w:rFonts w:hint="eastAsia"/>
-        </w:rPr>
-        <w:t xml:space="preserve"> 협력관계가 된다</w:t>
+        <w:t>에서 어느정도 떡밥을 회수시키고 협력관계가 된다</w:t>
       </w:r>
     </w:p>
     <w:p/>
@@ -431,15 +385,7 @@
         <w:t>분기</w:t>
       </w:r>
       <w:r>
-        <w:t xml:space="preserve"> 구분 - 나이(수치는 실제 플레이 해서 </w:t>
-      </w:r>
-      <w:proofErr w:type="spellStart"/>
-      <w:r>
-        <w:t>몇살로</w:t>
-      </w:r>
-      <w:proofErr w:type="spellEnd"/>
-      <w:r>
-        <w:t xml:space="preserve"> 할 지 정하기)</w:t>
+        <w:t xml:space="preserve"> 구분 - 나이(수치는 실제 플레이 해서 몇살로 할 지 정하기)</w:t>
       </w:r>
     </w:p>
     <w:p>
@@ -461,15 +407,7 @@
         <w:t>타임</w:t>
       </w:r>
       <w:r>
-        <w:t xml:space="preserve"> 리프 시 </w:t>
-      </w:r>
-      <w:proofErr w:type="spellStart"/>
-      <w:r>
-        <w:t>인트로에서</w:t>
-      </w:r>
-      <w:proofErr w:type="spellEnd"/>
-      <w:r>
-        <w:t xml:space="preserve"> 펜던트를 확인하는 장면 후 과거회상</w:t>
+        <w:t xml:space="preserve"> 리프 시 인트로에서 펜던트를 확인하는 장면 후 과거회상</w:t>
       </w:r>
     </w:p>
     <w:p>
@@ -558,68 +496,103 @@
         <w:rPr>
           <w:rFonts w:hint="eastAsia"/>
         </w:rPr>
-        <w:t xml:space="preserve">흔한 이세계처럼 마법을 당연하게 쓸 수 있는데 그 이유가 미래에서 과거로 온 애가 마법이 가능한 무언가를 </w:t>
-      </w:r>
-      <w:proofErr w:type="spellStart"/>
-      <w:r>
-        <w:rPr>
-          <w:rFonts w:hint="eastAsia"/>
-        </w:rPr>
-        <w:t>들고와서</w:t>
-      </w:r>
-      <w:proofErr w:type="spellEnd"/>
-      <w:r>
-        <w:rPr>
-          <w:rFonts w:hint="eastAsia"/>
-        </w:rPr>
-        <w:t xml:space="preserve"> 어느 순간부터 마법을 쓸 수 있게 되었다</w:t>
-      </w:r>
-    </w:p>
-    <w:p>
-      <w:r>
-        <w:rPr>
-          <w:rFonts w:hint="eastAsia"/>
-        </w:rPr>
-        <w:t>(</w:t>
-      </w:r>
-      <w:proofErr w:type="spellStart"/>
-      <w:r>
-        <w:rPr>
-          <w:rFonts w:hint="eastAsia"/>
-        </w:rPr>
-        <w:t>TodoProgress</w:t>
-      </w:r>
-      <w:proofErr w:type="spellEnd"/>
-      <w:r>
-        <w:rPr>
-          <w:rFonts w:hint="eastAsia"/>
-        </w:rPr>
+        <w:t>흔한 이세계처럼 마법을 당연하게 쓸 수 있는데 그 이유가 미래에서 과거로 온 애가 마법이 가능한 무언가를 들고와서 어느 순간부터 마법을 쓸 수 있게 되었다</w:t>
+      </w:r>
+    </w:p>
+    <w:p>
+      <w:r>
+        <w:rPr>
+          <w:rFonts w:hint="eastAsia"/>
+        </w:rPr>
+        <w:t xml:space="preserve">(TodoProgress </w:t>
+      </w:r>
+      <w:r>
+        <w:t>–</w:t>
+      </w:r>
+      <w:r>
+        <w:rPr>
+          <w:rFonts w:hint="eastAsia"/>
+        </w:rPr>
+        <w:t xml:space="preserve"> 평판이라 할까)</w:t>
+      </w:r>
+    </w:p>
+    <w:p>
+      <w:r>
+        <w:rPr>
+          <w:rFonts w:hint="eastAsia"/>
+        </w:rPr>
+        <w:t>부모님 얘기 없음</w:t>
+      </w:r>
+    </w:p>
+    <w:p>
+      <w:r>
+        <w:rPr>
+          <w:rFonts w:hint="eastAsia"/>
+        </w:rPr>
+        <w:t xml:space="preserve">노역하는 장면 </w:t>
+      </w:r>
+      <w:r>
+        <w:t xml:space="preserve">– </w:t>
+      </w:r>
+      <w:r>
+        <w:rPr>
+          <w:rFonts w:hint="eastAsia"/>
+        </w:rPr>
+        <w:t xml:space="preserve">하 ㅈㄴ 힘드네 하면서 쉬다가 길가에서 펜던트 주움 </w:t>
+      </w:r>
+      <w:r>
+        <w:t>–</w:t>
+      </w:r>
+      <w:r>
+        <w:rPr>
+          <w:rFonts w:hint="eastAsia"/>
+        </w:rPr>
+        <w:t xml:space="preserve"> 이쁘네?</w:t>
+      </w:r>
+      <w:r>
         <w:t xml:space="preserve"> </w:t>
       </w:r>
       <w:r>
+        <w:rPr>
+          <w:rFonts w:hint="eastAsia"/>
+        </w:rPr>
+        <w:t xml:space="preserve">가져야지 하고 목에 걸음 </w:t>
+      </w:r>
+      <w:r>
+        <w:t xml:space="preserve">– </w:t>
+      </w:r>
+      <w:r>
+        <w:rPr>
+          <w:rFonts w:hint="eastAsia"/>
+        </w:rPr>
+        <w:t xml:space="preserve">펜던트에서 리본소녀가 나옴 </w:t>
+      </w:r>
+      <w:r>
         <w:t>–</w:t>
       </w:r>
       <w:r>
         <w:rPr>
           <w:rFonts w:hint="eastAsia"/>
         </w:rPr>
-        <w:t xml:space="preserve"> 평판이라 할까)</w:t>
-      </w:r>
-    </w:p>
-    <w:p>
-      <w:r>
-        <w:rPr>
-          <w:rFonts w:hint="eastAsia"/>
-        </w:rPr>
-        <w:t>부모님 얘기 없음</w:t>
-      </w:r>
-    </w:p>
-    <w:p>
-      <w:r>
-        <w:rPr>
-          <w:rFonts w:hint="eastAsia"/>
-        </w:rPr>
-        <w:t xml:space="preserve">노역하는 장면 </w:t>
+        <w:t xml:space="preserve"> 주인공이 </w:t>
+      </w:r>
+      <w:r>
+        <w:t xml:space="preserve">??? </w:t>
+      </w:r>
+      <w:r>
+        <w:rPr>
+          <w:rFonts w:hint="eastAsia"/>
+        </w:rPr>
+        <w:t xml:space="preserve">하는데 리본소녀가 너가 새로운 주인이구나 함 </w:t>
+      </w:r>
+      <w:r>
+        <w:t>–</w:t>
+      </w:r>
+      <w:r>
+        <w:rPr>
+          <w:rFonts w:hint="eastAsia"/>
+        </w:rPr>
+        <w:t xml:space="preserve"> 개깜짝 놀라서 펜던트 빼려고 하는데 안 빠짐 </w:t>
       </w:r>
       <w:r>
         <w:t xml:space="preserve">– </w:t>
@@ -628,21 +601,34 @@
         <w:rPr>
           <w:rFonts w:hint="eastAsia"/>
         </w:rPr>
-        <w:t xml:space="preserve">하 </w:t>
-      </w:r>
-      <w:proofErr w:type="spellStart"/>
-      <w:r>
-        <w:rPr>
-          <w:rFonts w:hint="eastAsia"/>
-        </w:rPr>
-        <w:t>ㅈㄴ</w:t>
-      </w:r>
-      <w:proofErr w:type="spellEnd"/>
-      <w:r>
-        <w:rPr>
-          <w:rFonts w:hint="eastAsia"/>
-        </w:rPr>
-        <w:t xml:space="preserve"> 힘드네 하면서 쉬다가 길가에서 펜던트 주움 </w:t>
+        <w:t xml:space="preserve">대충 이제 못 뺀다 하며 설명충이 됨 </w:t>
+      </w:r>
+      <w:r>
+        <w:t xml:space="preserve">– </w:t>
+      </w:r>
+      <w:r>
+        <w:rPr>
+          <w:rFonts w:hint="eastAsia"/>
+        </w:rPr>
+        <w:t>뭐 너가 선택되었다, ???를 위해서 다양한 일을 할 줄 알아야 한다, 펜던트는 해당 일을 얼마나 잘 했는지를 판단한다,</w:t>
+      </w:r>
+      <w:r>
+        <w:t xml:space="preserve"> </w:t>
+      </w:r>
+      <w:r>
+        <w:rPr>
+          <w:rFonts w:hint="eastAsia"/>
+        </w:rPr>
+        <w:t>현재 일을 잘 하고 추가 일까지 하면 다른 사람이 된다</w:t>
+      </w:r>
+      <w:r>
+        <w:t xml:space="preserve">, </w:t>
+      </w:r>
+      <w:r>
+        <w:rPr>
+          <w:rFonts w:hint="eastAsia"/>
+        </w:rPr>
+        <w:t xml:space="preserve">다양한 직업을 거쳐 최종 시련?에 도달해야 한다 </w:t>
       </w:r>
       <w:r>
         <w:t>–</w:t>
@@ -651,7 +637,7 @@
         <w:rPr>
           <w:rFonts w:hint="eastAsia"/>
         </w:rPr>
-        <w:t xml:space="preserve"> 이쁘네?</w:t>
+        <w:t xml:space="preserve"> 내가요?</w:t>
       </w:r>
       <w:r>
         <w:t xml:space="preserve"> </w:t>
@@ -660,7 +646,34 @@
         <w:rPr>
           <w:rFonts w:hint="eastAsia"/>
         </w:rPr>
-        <w:t xml:space="preserve">가져야지 하고 목에 걸음 </w:t>
+        <w:t>그걸요?</w:t>
+      </w:r>
+      <w:r>
+        <w:t xml:space="preserve"> </w:t>
+      </w:r>
+      <w:r>
+        <w:rPr>
+          <w:rFonts w:hint="eastAsia"/>
+        </w:rPr>
+        <w:t>왜요?</w:t>
+      </w:r>
+      <w:r>
+        <w:t xml:space="preserve"> (</w:t>
+      </w:r>
+      <w:r>
+        <w:rPr>
+          <w:rFonts w:hint="eastAsia"/>
+        </w:rPr>
+        <w:t>대충 애니에서 선택 받았다고 하면 무지성으로 받아들이는 주인공 클리셰 비틀기</w:t>
+      </w:r>
+      <w:r>
+        <w:t>)</w:t>
+      </w:r>
+      <w:r>
+        <w:rPr>
+          <w:rFonts w:hint="eastAsia"/>
+        </w:rPr>
+        <w:t xml:space="preserve"> </w:t>
       </w:r>
       <w:r>
         <w:t xml:space="preserve">– </w:t>
@@ -669,7 +682,61 @@
         <w:rPr>
           <w:rFonts w:hint="eastAsia"/>
         </w:rPr>
-        <w:t xml:space="preserve">펜던트에서 리본소녀가 나옴 </w:t>
+        <w:t>암튼 해!</w:t>
+      </w:r>
+      <w:r>
+        <w:t xml:space="preserve"> </w:t>
+      </w:r>
+      <w:r>
+        <w:rPr>
+          <w:rFonts w:hint="eastAsia"/>
+        </w:rPr>
+        <w:t>못하면 죽는다,</w:t>
+      </w:r>
+      <w:r>
+        <w:t xml:space="preserve"> </w:t>
+      </w:r>
+      <w:r>
+        <w:rPr>
+          <w:rFonts w:hint="eastAsia"/>
+        </w:rPr>
+        <w:t>거부할 수 없다</w:t>
+      </w:r>
+      <w:r>
+        <w:t xml:space="preserve"> – </w:t>
+      </w:r>
+      <w:r>
+        <w:rPr>
+          <w:rFonts w:hint="eastAsia"/>
+        </w:rPr>
+        <w:t>주인공이 호구라 수긍(끄덕</w:t>
+      </w:r>
+      <w:r>
+        <w:t>)(</w:t>
+      </w:r>
+      <w:r>
+        <w:rPr>
+          <w:rFonts w:hint="eastAsia"/>
+        </w:rPr>
+        <w:t>결국 클리셰 따라가기</w:t>
+      </w:r>
+      <w:r>
+        <w:t xml:space="preserve">) – </w:t>
+      </w:r>
+      <w:r>
+        <w:rPr>
+          <w:rFonts w:hint="eastAsia"/>
+        </w:rPr>
+        <w:t>노예도 벗어날 수 있으니까</w:t>
+      </w:r>
+      <w:r>
+        <w:t xml:space="preserve"> – </w:t>
+      </w:r>
+      <w:r>
+        <w:rPr>
+          <w:rFonts w:hint="eastAsia"/>
+        </w:rPr>
+        <w:t xml:space="preserve">우선 평판이 낮으니까 노예로 대장장이/상인 미리보기 </w:t>
       </w:r>
       <w:r>
         <w:t>–</w:t>
@@ -678,27 +745,7 @@
         <w:rPr>
           <w:rFonts w:hint="eastAsia"/>
         </w:rPr>
-        <w:t xml:space="preserve"> </w:t>
-      </w:r>
-      <w:proofErr w:type="gramStart"/>
-      <w:r>
-        <w:rPr>
-          <w:rFonts w:hint="eastAsia"/>
-        </w:rPr>
-        <w:t xml:space="preserve">주인공이 </w:t>
-      </w:r>
-      <w:r>
-        <w:t>???</w:t>
-      </w:r>
-      <w:proofErr w:type="gramEnd"/>
-      <w:r>
-        <w:t xml:space="preserve"> </w:t>
-      </w:r>
-      <w:r>
-        <w:rPr>
-          <w:rFonts w:hint="eastAsia"/>
-        </w:rPr>
-        <w:t xml:space="preserve">하는데 리본소녀가 너가 새로운 주인이구나 함 </w:t>
+        <w:t xml:space="preserve"> 둘 중에 하나 고르라고 하고 시작 </w:t>
       </w:r>
       <w:r>
         <w:t>–</w:t>
@@ -707,275 +754,7 @@
         <w:rPr>
           <w:rFonts w:hint="eastAsia"/>
         </w:rPr>
-        <w:t xml:space="preserve"> </w:t>
-      </w:r>
-      <w:proofErr w:type="spellStart"/>
-      <w:r>
-        <w:rPr>
-          <w:rFonts w:hint="eastAsia"/>
-        </w:rPr>
-        <w:t>개깜짝</w:t>
-      </w:r>
-      <w:proofErr w:type="spellEnd"/>
-      <w:r>
-        <w:rPr>
-          <w:rFonts w:hint="eastAsia"/>
-        </w:rPr>
-        <w:t xml:space="preserve"> 놀라서 펜던트 빼려고 하는데 안 빠짐 </w:t>
-      </w:r>
-      <w:r>
-        <w:t xml:space="preserve">– </w:t>
-      </w:r>
-      <w:r>
-        <w:rPr>
-          <w:rFonts w:hint="eastAsia"/>
-        </w:rPr>
-        <w:t xml:space="preserve">대충 이제 못 뺀다 하며 설명충이 됨 </w:t>
-      </w:r>
-      <w:r>
-        <w:t xml:space="preserve">– </w:t>
-      </w:r>
-      <w:r>
-        <w:rPr>
-          <w:rFonts w:hint="eastAsia"/>
-        </w:rPr>
-        <w:t>뭐 너가 선택되었다, ???</w:t>
-      </w:r>
-      <w:proofErr w:type="spellStart"/>
-      <w:r>
-        <w:rPr>
-          <w:rFonts w:hint="eastAsia"/>
-        </w:rPr>
-        <w:t>를</w:t>
-      </w:r>
-      <w:proofErr w:type="spellEnd"/>
-      <w:r>
-        <w:rPr>
-          <w:rFonts w:hint="eastAsia"/>
-        </w:rPr>
-        <w:t xml:space="preserve"> 위해서 다양한 일을 할 줄 알아야 한다, 펜던트는 해당 일을 얼마나 잘 했는지를 판단한다,</w:t>
-      </w:r>
-      <w:r>
-        <w:t xml:space="preserve"> </w:t>
-      </w:r>
-      <w:r>
-        <w:rPr>
-          <w:rFonts w:hint="eastAsia"/>
-        </w:rPr>
-        <w:t>현재 일을 잘 하고 추가 일까지 하면 다른 사람이 된다</w:t>
-      </w:r>
-      <w:r>
-        <w:t xml:space="preserve">, </w:t>
-      </w:r>
-      <w:r>
-        <w:rPr>
-          <w:rFonts w:hint="eastAsia"/>
-        </w:rPr>
-        <w:t xml:space="preserve">다양한 직업을 거쳐 최종 </w:t>
-      </w:r>
-      <w:proofErr w:type="gramStart"/>
-      <w:r>
-        <w:rPr>
-          <w:rFonts w:hint="eastAsia"/>
-        </w:rPr>
-        <w:t>시련?에</w:t>
-      </w:r>
-      <w:proofErr w:type="gramEnd"/>
-      <w:r>
-        <w:rPr>
-          <w:rFonts w:hint="eastAsia"/>
-        </w:rPr>
-        <w:t xml:space="preserve"> 도달해야 한다 </w:t>
-      </w:r>
-      <w:r>
-        <w:t>–</w:t>
-      </w:r>
-      <w:r>
-        <w:rPr>
-          <w:rFonts w:hint="eastAsia"/>
-        </w:rPr>
-        <w:t xml:space="preserve"> 내가요?</w:t>
-      </w:r>
-      <w:r>
-        <w:t xml:space="preserve"> </w:t>
-      </w:r>
-      <w:proofErr w:type="spellStart"/>
-      <w:r>
-        <w:rPr>
-          <w:rFonts w:hint="eastAsia"/>
-        </w:rPr>
-        <w:t>그걸요</w:t>
-      </w:r>
-      <w:proofErr w:type="spellEnd"/>
-      <w:r>
-        <w:rPr>
-          <w:rFonts w:hint="eastAsia"/>
-        </w:rPr>
-        <w:t>?</w:t>
-      </w:r>
-      <w:r>
-        <w:t xml:space="preserve"> </w:t>
-      </w:r>
-      <w:r>
-        <w:rPr>
-          <w:rFonts w:hint="eastAsia"/>
-        </w:rPr>
-        <w:t>왜요?</w:t>
-      </w:r>
-      <w:r>
-        <w:t xml:space="preserve"> (</w:t>
-      </w:r>
-      <w:r>
-        <w:rPr>
-          <w:rFonts w:hint="eastAsia"/>
-        </w:rPr>
-        <w:t xml:space="preserve">대충 애니에서 </w:t>
-      </w:r>
-      <w:proofErr w:type="gramStart"/>
-      <w:r>
-        <w:rPr>
-          <w:rFonts w:hint="eastAsia"/>
-        </w:rPr>
-        <w:t>선택 받았다고</w:t>
-      </w:r>
-      <w:proofErr w:type="gramEnd"/>
-      <w:r>
-        <w:rPr>
-          <w:rFonts w:hint="eastAsia"/>
-        </w:rPr>
-        <w:t xml:space="preserve"> 하면 무지성으로 받아들이는 주인공 </w:t>
-      </w:r>
-      <w:proofErr w:type="spellStart"/>
-      <w:r>
-        <w:rPr>
-          <w:rFonts w:hint="eastAsia"/>
-        </w:rPr>
-        <w:t>클리셰</w:t>
-      </w:r>
-      <w:proofErr w:type="spellEnd"/>
-      <w:r>
-        <w:rPr>
-          <w:rFonts w:hint="eastAsia"/>
-        </w:rPr>
-        <w:t xml:space="preserve"> 비틀기</w:t>
-      </w:r>
-      <w:r>
-        <w:t>)</w:t>
-      </w:r>
-      <w:r>
-        <w:rPr>
-          <w:rFonts w:hint="eastAsia"/>
-        </w:rPr>
-        <w:t xml:space="preserve"> </w:t>
-      </w:r>
-      <w:r>
-        <w:t xml:space="preserve">– </w:t>
-      </w:r>
-      <w:r>
-        <w:rPr>
-          <w:rFonts w:hint="eastAsia"/>
-        </w:rPr>
-        <w:t>암튼 해!</w:t>
-      </w:r>
-      <w:r>
-        <w:t xml:space="preserve"> </w:t>
-      </w:r>
-      <w:r>
-        <w:rPr>
-          <w:rFonts w:hint="eastAsia"/>
-        </w:rPr>
-        <w:t>못하면 죽는다,</w:t>
-      </w:r>
-      <w:r>
-        <w:t xml:space="preserve"> </w:t>
-      </w:r>
-      <w:r>
-        <w:rPr>
-          <w:rFonts w:hint="eastAsia"/>
-        </w:rPr>
-        <w:t>거부할 수 없다</w:t>
-      </w:r>
-      <w:r>
-        <w:t xml:space="preserve"> – </w:t>
-      </w:r>
-      <w:r>
-        <w:rPr>
-          <w:rFonts w:hint="eastAsia"/>
-        </w:rPr>
-        <w:t>주인공이 호구라 수긍(끄덕</w:t>
-      </w:r>
-      <w:r>
-        <w:t>)(</w:t>
-      </w:r>
-      <w:r>
-        <w:rPr>
-          <w:rFonts w:hint="eastAsia"/>
-        </w:rPr>
-        <w:t xml:space="preserve">결국 </w:t>
-      </w:r>
-      <w:proofErr w:type="spellStart"/>
-      <w:r>
-        <w:rPr>
-          <w:rFonts w:hint="eastAsia"/>
-        </w:rPr>
-        <w:t>클리셰</w:t>
-      </w:r>
-      <w:proofErr w:type="spellEnd"/>
-      <w:r>
-        <w:rPr>
-          <w:rFonts w:hint="eastAsia"/>
-        </w:rPr>
-        <w:t xml:space="preserve"> 따라가기</w:t>
-      </w:r>
-      <w:r>
-        <w:t xml:space="preserve">) – </w:t>
-      </w:r>
-      <w:r>
-        <w:rPr>
-          <w:rFonts w:hint="eastAsia"/>
-        </w:rPr>
-        <w:t>노예도 벗어날 수 있으니까</w:t>
-      </w:r>
-      <w:r>
-        <w:t xml:space="preserve"> – </w:t>
-      </w:r>
-      <w:r>
-        <w:rPr>
-          <w:rFonts w:hint="eastAsia"/>
-        </w:rPr>
-        <w:t xml:space="preserve">우선 평판이 낮으니까 노예로 대장장이/상인 미리보기 </w:t>
-      </w:r>
-      <w:r>
-        <w:t>–</w:t>
-      </w:r>
-      <w:r>
-        <w:rPr>
-          <w:rFonts w:hint="eastAsia"/>
-        </w:rPr>
-        <w:t xml:space="preserve"> 둘 중에 하나 고르라고 하고 시작 </w:t>
-      </w:r>
-      <w:r>
-        <w:t>–</w:t>
-      </w:r>
-      <w:r>
-        <w:rPr>
-          <w:rFonts w:hint="eastAsia"/>
-        </w:rPr>
-        <w:t xml:space="preserve"> 대장장이 선택 - </w:t>
-      </w:r>
-      <w:proofErr w:type="spellStart"/>
-      <w:r>
-        <w:rPr>
-          <w:rFonts w:hint="eastAsia"/>
-        </w:rPr>
-        <w:t>저챗씬으로</w:t>
-      </w:r>
-      <w:proofErr w:type="spellEnd"/>
-      <w:r>
-        <w:rPr>
-          <w:rFonts w:hint="eastAsia"/>
-        </w:rPr>
-        <w:t xml:space="preserve"> 이동 </w:t>
+        <w:t xml:space="preserve"> 대장장이 선택 - 저챗씬으로 이동 </w:t>
       </w:r>
       <w:r>
         <w:t xml:space="preserve">– </w:t>
@@ -1036,29 +815,41 @@
         <w:rPr>
           <w:rFonts w:hint="eastAsia"/>
         </w:rPr>
-        <w:t xml:space="preserve">과 </w:t>
-      </w:r>
-      <w:proofErr w:type="spellStart"/>
-      <w:r>
-        <w:rPr>
-          <w:rFonts w:hint="eastAsia"/>
-        </w:rPr>
-        <w:t>액티브포인트를</w:t>
-      </w:r>
-      <w:proofErr w:type="spellEnd"/>
-      <w:r>
-        <w:rPr>
-          <w:rFonts w:hint="eastAsia"/>
-        </w:rPr>
-        <w:t xml:space="preserve"> 활용하자</w:t>
-      </w:r>
-    </w:p>
-    <w:p>
-      <w:proofErr w:type="gramStart"/>
-      <w:r>
-        <w:t>Ex )</w:t>
-      </w:r>
-      <w:proofErr w:type="gramEnd"/>
+        <w:t>과 액티브포인트를 활용하자</w:t>
+      </w:r>
+    </w:p>
+    <w:p>
+      <w:r>
+        <w:t xml:space="preserve">Ex ) </w:t>
+      </w:r>
+      <w:r>
+        <w:rPr>
+          <w:rFonts w:hint="eastAsia"/>
+        </w:rPr>
+        <w:t>평판이 높으면 공격력 업</w:t>
+      </w:r>
+    </w:p>
+    <w:p>
+      <w:r>
+        <w:tab/>
+      </w:r>
+      <w:r>
+        <w:rPr>
+          <w:rFonts w:hint="eastAsia"/>
+        </w:rPr>
+        <w:t>액티브 포인트는 곧 모험과 탐험의 체력</w:t>
+      </w:r>
+    </w:p>
+    <w:p>
+      <w:r>
+        <w:tab/>
+      </w:r>
+      <w:r>
+        <w:rPr>
+          <w:rFonts w:hint="eastAsia"/>
+        </w:rPr>
+        <w:t>모험은 한 번 나가면 끝까지 가야한다.</w:t>
+      </w:r>
       <w:r>
         <w:t xml:space="preserve"> </w:t>
       </w:r>
@@ -1066,7 +857,16 @@
         <w:rPr>
           <w:rFonts w:hint="eastAsia"/>
         </w:rPr>
-        <w:t>평판이 높으면 공격력 업</w:t>
+        <w:t>도망가면 액티브가 많이 깎이고 완주하면 조금 덜 깎이는 구조.</w:t>
+      </w:r>
+      <w:r>
+        <w:t xml:space="preserve"> </w:t>
+      </w:r>
+      <w:r>
+        <w:rPr>
+          <w:rFonts w:hint="eastAsia"/>
+        </w:rPr>
+        <w:t>인스턴스 던전으로 구성되어 평판에 따라 강한 던전을 갈 수 있다.</w:t>
       </w:r>
     </w:p>
     <w:p>
@@ -1077,51 +877,11 @@
         <w:rPr>
           <w:rFonts w:hint="eastAsia"/>
         </w:rPr>
-        <w:t>액티브 포인트는 곧 모험과 탐험의 체력</w:t>
-      </w:r>
-    </w:p>
-    <w:p>
-      <w:r>
-        <w:tab/>
-      </w:r>
-      <w:r>
-        <w:rPr>
-          <w:rFonts w:hint="eastAsia"/>
-        </w:rPr>
-        <w:t>모험은 한 번 나가면 끝까지 가야한다.</w:t>
+        <w:t>탐험은 언제든 도망갈 수 있지만 체력이 깎이는 만큼 바로 내 액티브 포인트가 깎인다.</w:t>
       </w:r>
       <w:r>
         <w:t xml:space="preserve"> </w:t>
       </w:r>
-      <w:r>
-        <w:rPr>
-          <w:rFonts w:hint="eastAsia"/>
-        </w:rPr>
-        <w:t>도망가면 액티브가 많이 깎이고 완주하면 조금 덜 깎이는 구조.</w:t>
-      </w:r>
-      <w:r>
-        <w:t xml:space="preserve"> </w:t>
-      </w:r>
-      <w:r>
-        <w:rPr>
-          <w:rFonts w:hint="eastAsia"/>
-        </w:rPr>
-        <w:t>인스턴스 던전으로 구성되어 평판에 따라 강한 던전을 갈 수 있다.</w:t>
-      </w:r>
-    </w:p>
-    <w:p>
-      <w:r>
-        <w:tab/>
-      </w:r>
-      <w:r>
-        <w:rPr>
-          <w:rFonts w:hint="eastAsia"/>
-        </w:rPr>
-        <w:t>탐험은 언제든 도망갈 수 있지만 체력이 깎이는 만큼 바로 내 액티브 포인트가 깎인다.</w:t>
-      </w:r>
-      <w:r>
-        <w:t xml:space="preserve"> </w:t>
-      </w:r>
     </w:p>
     <w:p>
       <w:r>
@@ -1133,36 +893,20 @@
       <w:r>
         <w:t xml:space="preserve">– </w:t>
       </w:r>
-      <w:proofErr w:type="spellStart"/>
-      <w:r>
-        <w:rPr>
-          <w:rFonts w:hint="eastAsia"/>
-        </w:rPr>
-        <w:t>메인퀘스트를</w:t>
-      </w:r>
-      <w:proofErr w:type="spellEnd"/>
-      <w:r>
-        <w:rPr>
-          <w:rFonts w:hint="eastAsia"/>
-        </w:rPr>
-        <w:t xml:space="preserve"> 해금하기 위한 수치 </w:t>
+      <w:r>
+        <w:rPr>
+          <w:rFonts w:hint="eastAsia"/>
+        </w:rPr>
+        <w:t xml:space="preserve">메인퀘스트를 해금하기 위한 수치 </w:t>
       </w:r>
       <w:r>
         <w:t>(</w:t>
       </w:r>
-      <w:proofErr w:type="spellStart"/>
-      <w:r>
-        <w:rPr>
-          <w:rFonts w:hint="eastAsia"/>
-        </w:rPr>
-        <w:t>서브퀘스트로</w:t>
-      </w:r>
-      <w:proofErr w:type="spellEnd"/>
-      <w:r>
-        <w:rPr>
-          <w:rFonts w:hint="eastAsia"/>
-        </w:rPr>
-        <w:t xml:space="preserve"> 증가)</w:t>
+      <w:r>
+        <w:rPr>
+          <w:rFonts w:hint="eastAsia"/>
+        </w:rPr>
+        <w:t>서브퀘스트로 증가)</w:t>
       </w:r>
     </w:p>
     <w:p>
@@ -1183,7 +927,6 @@
       <w:r>
         <w:t xml:space="preserve">– </w:t>
       </w:r>
-      <w:proofErr w:type="gramStart"/>
       <w:r>
         <w:rPr>
           <w:rFonts w:hint="eastAsia"/>
@@ -1191,11 +934,7 @@
         <w:t xml:space="preserve">기사 </w:t>
       </w:r>
       <w:r>
-        <w:t>/</w:t>
-      </w:r>
-      <w:proofErr w:type="gramEnd"/>
-      <w:r>
-        <w:t xml:space="preserve"> </w:t>
+        <w:t xml:space="preserve">/ </w:t>
       </w:r>
       <w:r>
         <w:rPr>
@@ -1222,7 +961,6 @@
       <w:r>
         <w:t xml:space="preserve">– </w:t>
       </w:r>
-      <w:proofErr w:type="gramStart"/>
       <w:r>
         <w:rPr>
           <w:rFonts w:hint="eastAsia"/>
@@ -1230,11 +968,7 @@
         <w:t xml:space="preserve">평민 </w:t>
       </w:r>
       <w:r>
-        <w:t>/</w:t>
-      </w:r>
-      <w:proofErr w:type="gramEnd"/>
-      <w:r>
-        <w:t xml:space="preserve"> </w:t>
+        <w:t xml:space="preserve">/ </w:t>
       </w:r>
       <w:r>
         <w:rPr>
@@ -1261,7 +995,6 @@
       <w:r>
         <w:t xml:space="preserve">– </w:t>
       </w:r>
-      <w:proofErr w:type="gramStart"/>
       <w:r>
         <w:rPr>
           <w:rFonts w:hint="eastAsia"/>
@@ -1269,11 +1002,7 @@
         <w:t xml:space="preserve">백성 </w:t>
       </w:r>
       <w:r>
-        <w:t>/</w:t>
-      </w:r>
-      <w:proofErr w:type="gramEnd"/>
-      <w:r>
-        <w:t xml:space="preserve"> </w:t>
+        <w:t xml:space="preserve">/ </w:t>
       </w:r>
       <w:r>
         <w:rPr>
@@ -1300,7 +1029,6 @@
       <w:r>
         <w:t xml:space="preserve">– </w:t>
       </w:r>
-      <w:proofErr w:type="gramStart"/>
       <w:r>
         <w:rPr>
           <w:rFonts w:hint="eastAsia"/>
@@ -1308,11 +1036,7 @@
         <w:t xml:space="preserve">백성 </w:t>
       </w:r>
       <w:r>
-        <w:t>/</w:t>
-      </w:r>
-      <w:proofErr w:type="gramEnd"/>
-      <w:r>
-        <w:t xml:space="preserve"> </w:t>
+        <w:t xml:space="preserve">/ </w:t>
       </w:r>
       <w:r>
         <w:rPr>
@@ -1343,16 +1067,34 @@
         <w:rPr>
           <w:rFonts w:hint="eastAsia"/>
         </w:rPr>
-        <w:t xml:space="preserve">인벤토리 </w:t>
-      </w:r>
-      <w:r>
-        <w:t xml:space="preserve">– </w:t>
-      </w:r>
-      <w:r>
-        <w:rPr>
-          <w:rFonts w:hint="eastAsia"/>
-        </w:rPr>
-        <w:t>아이템 매니저에서 아이템 넘버를 매개변수로 받고 개수를 반환하는 함수</w:t>
+        <w:t>인벤토리</w:t>
+      </w:r>
+      <w:r>
+        <w:t xml:space="preserve"> –</w:t>
+      </w:r>
+      <w:r>
+        <w:rPr>
+          <w:rFonts w:hint="eastAsia"/>
+        </w:rPr>
+        <w:t xml:space="preserve"> 없는 아이템 넘버가 들어갔을 때 예외처리,</w:t>
+      </w:r>
+      <w:r>
+        <w:t xml:space="preserve"> </w:t>
+      </w:r>
+      <w:r>
+        <w:rPr>
+          <w:rFonts w:hint="eastAsia"/>
+        </w:rPr>
+        <w:t>아이템을</w:t>
+      </w:r>
+      <w:r>
+        <w:t xml:space="preserve"> 10</w:t>
+      </w:r>
+      <w:r>
+        <w:rPr>
+          <w:rFonts w:hint="eastAsia"/>
+        </w:rPr>
+        <w:t>개 이상 주기</w:t>
       </w:r>
     </w:p>
     <w:p>
@@ -1711,6 +1453,8 @@
       <w:r>
         <w:rPr>
           <w:rFonts w:hint="eastAsia"/>
+          <w:b/>
+          <w:bCs/>
         </w:rPr>
         <w:t>보상은 바뀌는 골드 코드로</w:t>
       </w:r>
@@ -1721,48 +1465,58 @@
       <w:r>
         <w:rPr>
           <w:rFonts w:hint="eastAsia"/>
-        </w:rPr>
-        <w:t xml:space="preserve">원거리 공격은 오브젝트 </w:t>
-      </w:r>
-      <w:proofErr w:type="spellStart"/>
-      <w:r>
-        <w:rPr>
-          <w:rFonts w:hint="eastAsia"/>
-        </w:rPr>
-        <w:t>풀링</w:t>
-      </w:r>
-      <w:proofErr w:type="spellEnd"/>
-      <w:r>
-        <w:rPr>
-          <w:rFonts w:hint="eastAsia"/>
-        </w:rPr>
-        <w:t>,</w:t>
-      </w:r>
-      <w:r>
+          <w:b/>
+          <w:bCs/>
+        </w:rPr>
+        <w:t>원거리 공격은 오브젝트 풀링,</w:t>
+      </w:r>
+      <w:r>
+        <w:rPr>
+          <w:b/>
+          <w:bCs/>
+        </w:rPr>
         <w:t xml:space="preserve"> </w:t>
       </w:r>
       <w:r>
         <w:rPr>
           <w:rFonts w:hint="eastAsia"/>
+          <w:b/>
+          <w:bCs/>
         </w:rPr>
         <w:t>p</w:t>
       </w:r>
       <w:r>
+        <w:rPr>
+          <w:b/>
+          <w:bCs/>
+        </w:rPr>
         <w:t xml:space="preserve">ools </w:t>
       </w:r>
-      <w:proofErr w:type="spellStart"/>
-      <w:r>
-        <w:rPr>
-          <w:rFonts w:hint="eastAsia"/>
-        </w:rPr>
-        <w:t>에셋을</w:t>
-      </w:r>
-      <w:proofErr w:type="spellEnd"/>
-      <w:r>
-        <w:rPr>
-          <w:rFonts w:hint="eastAsia"/>
-        </w:rPr>
-        <w:t xml:space="preserve"> 이용해서 만들 예정</w:t>
+      <w:r>
+        <w:rPr>
+          <w:rFonts w:hint="eastAsia"/>
+          <w:b/>
+          <w:bCs/>
+        </w:rPr>
+        <w:t>에셋을 이용해서 만들 예정</w:t>
+      </w:r>
+      <w:r>
+        <w:rPr>
+          <w:b/>
+          <w:bCs/>
+        </w:rPr>
+        <w:br/>
+      </w:r>
+      <w:r>
+        <w:t xml:space="preserve">// </w:t>
+      </w:r>
+      <w:r>
+        <w:rPr>
+          <w:rFonts w:hint="eastAsia"/>
+          <w:b/>
+          <w:bCs/>
+        </w:rPr>
+        <w:t>원거리 공격을 하기 위한 알고리즘은 만들어진 상태</w:t>
       </w:r>
       <w:r>
         <w:br/>
@@ -1771,8 +1525,40 @@
       <w:r>
         <w:rPr>
           <w:rFonts w:hint="eastAsia"/>
-        </w:rPr>
-        <w:t>원거리 공격을 하기 위한 알고리즘은 만들어진 상태</w:t>
+          <w:b/>
+          <w:bCs/>
+        </w:rPr>
+        <w:t xml:space="preserve">데이터에서 </w:t>
+      </w:r>
+      <w:r>
+        <w:rPr>
+          <w:b/>
+          <w:bCs/>
+        </w:rPr>
+        <w:t>distance</w:t>
+      </w:r>
+      <w:r>
+        <w:rPr>
+          <w:rFonts w:hint="eastAsia"/>
+          <w:b/>
+          <w:bCs/>
+        </w:rPr>
+        <w:t xml:space="preserve">를 뽑아내서 오브젝트 풀링을 이용한 </w:t>
+      </w:r>
+      <w:r>
+        <w:rPr>
+          <w:b/>
+          <w:bCs/>
+        </w:rPr>
+        <w:t xml:space="preserve">projectile </w:t>
+      </w:r>
+      <w:r>
+        <w:rPr>
+          <w:rFonts w:hint="eastAsia"/>
+          <w:b/>
+          <w:bCs/>
+        </w:rPr>
+        <w:t>발사</w:t>
       </w:r>
       <w:r>
         <w:br/>
@@ -1781,40 +1567,40 @@
       <w:r>
         <w:rPr>
           <w:rFonts w:hint="eastAsia"/>
-        </w:rPr>
-        <w:t xml:space="preserve">데이터에서 </w:t>
-      </w:r>
-      <w:r>
-        <w:t>distance</w:t>
-      </w:r>
-      <w:r>
-        <w:rPr>
-          <w:rFonts w:hint="eastAsia"/>
-        </w:rPr>
-        <w:t xml:space="preserve">를 뽑아내서 오브젝트 </w:t>
-      </w:r>
-      <w:proofErr w:type="spellStart"/>
-      <w:r>
-        <w:rPr>
-          <w:rFonts w:hint="eastAsia"/>
-        </w:rPr>
-        <w:t>풀링을</w:t>
-      </w:r>
-      <w:proofErr w:type="spellEnd"/>
-      <w:r>
-        <w:rPr>
-          <w:rFonts w:hint="eastAsia"/>
-        </w:rPr>
-        <w:t xml:space="preserve"> 이용한 </w:t>
-      </w:r>
-      <w:r>
-        <w:t xml:space="preserve">projectile </w:t>
-      </w:r>
-      <w:r>
-        <w:rPr>
-          <w:rFonts w:hint="eastAsia"/>
-        </w:rPr>
-        <w:t>발사</w:t>
+          <w:b/>
+          <w:bCs/>
+        </w:rPr>
+        <w:t>체력 설정에서,</w:t>
+      </w:r>
+      <w:r>
+        <w:rPr>
+          <w:b/>
+          <w:bCs/>
+        </w:rPr>
+        <w:t xml:space="preserve"> activePoint</w:t>
+      </w:r>
+      <w:r>
+        <w:rPr>
+          <w:rFonts w:hint="eastAsia"/>
+          <w:b/>
+          <w:bCs/>
+        </w:rPr>
+        <w:t>U</w:t>
+      </w:r>
+      <w:r>
+        <w:rPr>
+          <w:b/>
+          <w:bCs/>
+        </w:rPr>
+        <w:t>I</w:t>
+      </w:r>
+      <w:r>
+        <w:rPr>
+          <w:rFonts w:hint="eastAsia"/>
+          <w:b/>
+          <w:bCs/>
+        </w:rPr>
+        <w:t>를 깎는</w:t>
       </w:r>
       <w:r>
         <w:br/>
@@ -1824,30 +1610,75 @@
         <w:rPr>
           <w:rFonts w:hint="eastAsia"/>
         </w:rPr>
-        <w:t>체력 설정에서,</w:t>
+        <w:t>대가리 무한진동 이슈</w:t>
+      </w:r>
+      <w:r>
+        <w:br/>
+        <w:t>// Projectile</w:t>
+      </w:r>
+      <w:r>
+        <w:rPr>
+          <w:rFonts w:hint="eastAsia"/>
+        </w:rPr>
+        <w:t>이 모습을 드러내지 않음.</w:t>
+      </w:r>
+      <w:r>
+        <w:t>.</w:t>
       </w:r>
       <w:r>
         <w:t xml:space="preserve"> </w:t>
       </w:r>
-      <w:proofErr w:type="spellStart"/>
-      <w:r>
-        <w:t>activePoint</w:t>
-      </w:r>
-      <w:r>
-        <w:rPr>
-          <w:rFonts w:hint="eastAsia"/>
-        </w:rPr>
-        <w:t>U</w:t>
-      </w:r>
-      <w:r>
-        <w:t>I</w:t>
-      </w:r>
-      <w:proofErr w:type="spellEnd"/>
-      <w:r>
-        <w:rPr>
-          <w:rFonts w:hint="eastAsia"/>
-        </w:rPr>
-        <w:t>를 깎는</w:t>
+      <w:r>
+        <w:rPr>
+          <w:rFonts w:hint="eastAsia"/>
+        </w:rPr>
+        <w:t>왜?</w:t>
+      </w:r>
+      <w:r>
+        <w:br/>
+        <w:t xml:space="preserve">// </w:t>
+      </w:r>
+      <w:r>
+        <w:rPr>
+          <w:rFonts w:hint="eastAsia"/>
+        </w:rPr>
+        <w:t xml:space="preserve">아이템 얻기 </w:t>
+      </w:r>
+      <w:r>
+        <w:t xml:space="preserve">00003000 </w:t>
+      </w:r>
+      <w:r>
+        <w:rPr>
+          <w:rFonts w:hint="eastAsia"/>
+        </w:rPr>
+        <w:t>이 되는지?</w:t>
+      </w:r>
+      <w:r>
+        <w:t xml:space="preserve"> -&gt; </w:t>
+      </w:r>
+      <w:r>
+        <w:rPr>
+          <w:rFonts w:hint="eastAsia"/>
+        </w:rPr>
+        <w:t>안됨.</w:t>
+      </w:r>
+      <w:r>
+        <w:t xml:space="preserve"> 3</w:t>
+      </w:r>
+      <w:r>
+        <w:rPr>
+          <w:rFonts w:hint="eastAsia"/>
+        </w:rPr>
+        <w:t xml:space="preserve">개만 들어온다 </w:t>
+      </w:r>
+      <w:r>
+        <w:t xml:space="preserve">&gt; </w:t>
+      </w:r>
+      <w:r>
+        <w:rPr>
+          <w:rFonts w:hint="eastAsia"/>
+        </w:rPr>
+        <w:t>아이템 얻는 코드를 바꿔야하나봄</w:t>
       </w:r>
     </w:p>
     <w:p>
@@ -1858,40 +1689,33 @@
           <w:numId w:val="3"/>
         </w:numPr>
         <w:ind w:leftChars="0"/>
-      </w:pPr>
-      <w:r>
-        <w:rPr>
-          <w:rFonts w:hint="eastAsia"/>
-        </w:rPr>
-        <w:t xml:space="preserve">재성이형 아이템 매니저 함수 </w:t>
-      </w:r>
-      <w:proofErr w:type="spellStart"/>
-      <w:r>
-        <w:rPr>
-          <w:rFonts w:hint="eastAsia"/>
-        </w:rPr>
-        <w:t>만들어주시면</w:t>
-      </w:r>
-      <w:proofErr w:type="spellEnd"/>
-      <w:r>
-        <w:rPr>
-          <w:rFonts w:hint="eastAsia"/>
-        </w:rPr>
-        <w:t xml:space="preserve"> 클리어 </w:t>
-      </w:r>
-      <w:proofErr w:type="spellStart"/>
-      <w:r>
-        <w:rPr>
-          <w:rFonts w:hint="eastAsia"/>
-        </w:rPr>
-        <w:t>카운트랑</w:t>
-      </w:r>
-      <w:proofErr w:type="spellEnd"/>
-      <w:r>
-        <w:rPr>
-          <w:rFonts w:hint="eastAsia"/>
-        </w:rPr>
-        <w:t xml:space="preserve"> 비교해서 버튼 기능 구현</w:t>
+        <w:rPr>
+          <w:b/>
+          <w:bCs/>
+        </w:rPr>
+      </w:pPr>
+      <w:r>
+        <w:rPr>
+          <w:rFonts w:hint="eastAsia"/>
+          <w:b/>
+          <w:bCs/>
+        </w:rPr>
+        <w:t>모험에서 플레이어의 공격을</w:t>
+      </w:r>
+      <w:r>
+        <w:rPr>
+          <w:b/>
+          <w:bCs/>
+        </w:rPr>
+        <w:t xml:space="preserve"> </w:t>
+      </w:r>
+      <w:r>
+        <w:rPr>
+          <w:rFonts w:hint="eastAsia"/>
+          <w:b/>
+          <w:bCs/>
+        </w:rPr>
+        <w:t>콜라이더 기반 공격에서 투사체 기반 공격으로 바꿈</w:t>
       </w:r>
     </w:p>
     <w:p>
@@ -1907,64 +1731,7 @@
         <w:rPr>
           <w:rFonts w:hint="eastAsia"/>
         </w:rPr>
-        <w:t>노예 탐험 보상</w:t>
-      </w:r>
-      <w:r>
-        <w:br/>
-        <w:t xml:space="preserve">// </w:t>
-      </w:r>
-      <w:r>
-        <w:rPr>
-          <w:rFonts w:hint="eastAsia"/>
-        </w:rPr>
-        <w:t xml:space="preserve">가이드 퀘스트에서 </w:t>
-      </w:r>
-      <w:proofErr w:type="spellStart"/>
-      <w:r>
-        <w:rPr>
-          <w:rFonts w:hint="eastAsia"/>
-        </w:rPr>
-        <w:t>받는걸로</w:t>
-      </w:r>
-      <w:proofErr w:type="spellEnd"/>
-      <w:r>
-        <w:rPr>
-          <w:rFonts w:hint="eastAsia"/>
-        </w:rPr>
-        <w:t xml:space="preserve"> 하자</w:t>
-      </w:r>
-      <w:r>
-        <w:t>,</w:t>
-      </w:r>
-      <w:r>
-        <w:br/>
-        <w:t>/</w:t>
-      </w:r>
-      <w:proofErr w:type="gramStart"/>
-      <w:r>
-        <w:t xml:space="preserve">/ </w:t>
-      </w:r>
-      <w:r>
-        <w:rPr>
-          <w:rFonts w:hint="eastAsia"/>
-        </w:rPr>
-        <w:t>가이드</w:t>
-      </w:r>
-      <w:proofErr w:type="gramEnd"/>
-      <w:r>
-        <w:rPr>
-          <w:rFonts w:hint="eastAsia"/>
-        </w:rPr>
-        <w:t xml:space="preserve"> 퀘스트 </w:t>
-      </w:r>
-      <w:r>
-        <w:t xml:space="preserve">-&gt; </w:t>
-      </w:r>
-      <w:r>
-        <w:rPr>
-          <w:rFonts w:hint="eastAsia"/>
-        </w:rPr>
-        <w:t>노예 메인 퀘스트로 하면 어떨까</w:t>
+        <w:t>재성이형 아이템 매니저 함수 만들어주시면 클리어 카운트랑 비교해서 버튼 기능 구현</w:t>
       </w:r>
     </w:p>
     <w:p>
@@ -1975,26 +1742,46 @@
           <w:numId w:val="3"/>
         </w:numPr>
         <w:ind w:leftChars="0"/>
-        <w:rPr>
-          <w:b/>
-          <w:bCs/>
-        </w:rPr>
-      </w:pPr>
-      <w:r>
-        <w:rPr>
-          <w:rFonts w:hint="eastAsia"/>
-          <w:b/>
-          <w:bCs/>
-        </w:rPr>
-        <w:t>퀴</w:t>
-      </w:r>
-      <w:r>
-        <w:rPr>
-          <w:rFonts w:hint="eastAsia"/>
-          <w:b/>
-          <w:bCs/>
-        </w:rPr>
-        <w:t>즈</w:t>
+      </w:pPr>
+      <w:r>
+        <w:rPr>
+          <w:rFonts w:hint="eastAsia"/>
+          <w:b/>
+          <w:bCs/>
+        </w:rPr>
+        <w:t>노예 탐험 보상</w:t>
+      </w:r>
+      <w:r>
+        <w:br/>
+        <w:t xml:space="preserve">// </w:t>
+      </w:r>
+      <w:r>
+        <w:rPr>
+          <w:rFonts w:hint="eastAsia"/>
+        </w:rPr>
+        <w:t>가이드 퀘스트에서 받는걸로 하자</w:t>
+      </w:r>
+      <w:r>
+        <w:t>,</w:t>
+      </w:r>
+      <w:r>
+        <w:br/>
+        <w:t xml:space="preserve">// </w:t>
+      </w:r>
+      <w:r>
+        <w:rPr>
+          <w:rFonts w:hint="eastAsia"/>
+        </w:rPr>
+        <w:t xml:space="preserve">가이드 퀘스트 </w:t>
+      </w:r>
+      <w:r>
+        <w:t xml:space="preserve">-&gt; </w:t>
+      </w:r>
+      <w:r>
+        <w:rPr>
+          <w:rFonts w:hint="eastAsia"/>
+        </w:rPr>
+        <w:t>노예 메인 퀘스트로 하면 어떨까</w:t>
       </w:r>
     </w:p>
     <w:p>
@@ -2005,48 +1792,27 @@
           <w:numId w:val="3"/>
         </w:numPr>
         <w:ind w:leftChars="0"/>
-      </w:pPr>
-      <w:r>
-        <w:t>(1)</w:t>
-      </w:r>
-      <w:proofErr w:type="spellStart"/>
-      <w:r>
-        <w:rPr>
-          <w:rFonts w:hint="eastAsia"/>
-        </w:rPr>
-        <w:t>G</w:t>
-      </w:r>
-      <w:r>
-        <w:t>ameObject.Find</w:t>
-      </w:r>
-      <w:proofErr w:type="spellEnd"/>
-      <w:r>
-        <w:rPr>
-          <w:rFonts w:hint="eastAsia"/>
-        </w:rPr>
-        <w:t xml:space="preserve">하는 모든 오브젝트는 </w:t>
-      </w:r>
-      <w:proofErr w:type="spellStart"/>
-      <w:r>
-        <w:t>SceneLoadManager</w:t>
-      </w:r>
-      <w:proofErr w:type="spellEnd"/>
-      <w:r>
-        <w:rPr>
-          <w:rFonts w:hint="eastAsia"/>
-        </w:rPr>
-        <w:t xml:space="preserve">에서 </w:t>
-      </w:r>
-      <w:proofErr w:type="spellStart"/>
-      <w:proofErr w:type="gramStart"/>
-      <w:r>
-        <w:rPr>
-          <w:rFonts w:hint="eastAsia"/>
-        </w:rPr>
-        <w:t>들고있기</w:t>
-      </w:r>
-      <w:proofErr w:type="spellEnd"/>
-      <w:proofErr w:type="gramEnd"/>
+        <w:rPr>
+          <w:b/>
+          <w:bCs/>
+        </w:rPr>
+      </w:pPr>
+      <w:r>
+        <w:rPr>
+          <w:rFonts w:hint="eastAsia"/>
+          <w:b/>
+          <w:bCs/>
+        </w:rPr>
+        <w:t>퀴</w:t>
+      </w:r>
+      <w:r>
+        <w:rPr>
+          <w:rFonts w:hint="eastAsia"/>
+          <w:b/>
+          <w:bCs/>
+        </w:rPr>
+        <w:t>즈</w:t>
+      </w:r>
     </w:p>
     <w:p>
       <w:pPr>
@@ -2056,12 +1822,94 @@
           <w:numId w:val="3"/>
         </w:numPr>
         <w:ind w:leftChars="0"/>
+        <w:rPr>
+          <w:b/>
+          <w:bCs/>
+        </w:rPr>
+      </w:pPr>
+      <w:r>
+        <w:rPr>
+          <w:b/>
+          <w:bCs/>
+        </w:rPr>
+        <w:t>(1)</w:t>
+      </w:r>
+      <w:r>
+        <w:rPr>
+          <w:rFonts w:hint="eastAsia"/>
+          <w:b/>
+          <w:bCs/>
+        </w:rPr>
+        <w:t>G</w:t>
+      </w:r>
+      <w:r>
+        <w:rPr>
+          <w:b/>
+          <w:bCs/>
+        </w:rPr>
+        <w:t>ameObject.Find</w:t>
+      </w:r>
+      <w:r>
+        <w:rPr>
+          <w:rFonts w:hint="eastAsia"/>
+          <w:b/>
+          <w:bCs/>
+        </w:rPr>
+        <w:t xml:space="preserve">하는 모든 오브젝트는 </w:t>
+      </w:r>
+      <w:r>
+        <w:rPr>
+          <w:b/>
+          <w:bCs/>
+        </w:rPr>
+        <w:t>SceneLoadManager</w:t>
+      </w:r>
+      <w:r>
+        <w:rPr>
+          <w:rFonts w:hint="eastAsia"/>
+          <w:b/>
+          <w:bCs/>
+        </w:rPr>
+        <w:t>에서 들고있기</w:t>
+      </w:r>
+    </w:p>
+    <w:p>
+      <w:pPr>
+        <w:pStyle w:val="a3"/>
+        <w:numPr>
+          <w:ilvl w:val="0"/>
+          <w:numId w:val="3"/>
+        </w:numPr>
+        <w:ind w:leftChars="0"/>
       </w:pPr>
       <w:r>
         <w:rPr>
           <w:rFonts w:hint="eastAsia"/>
         </w:rPr>
         <w:t>메인 퀘스트 스토리 대사와 가이드</w:t>
+      </w:r>
+    </w:p>
+    <w:p>
+      <w:pPr>
+        <w:pStyle w:val="a3"/>
+        <w:numPr>
+          <w:ilvl w:val="0"/>
+          <w:numId w:val="3"/>
+        </w:numPr>
+        <w:ind w:leftChars="0"/>
+        <w:rPr>
+          <w:b/>
+          <w:bCs/>
+        </w:rPr>
+      </w:pPr>
+      <w:r>
+        <w:rPr>
+          <w:rFonts w:hint="eastAsia"/>
+          <w:b/>
+          <w:bCs/>
+        </w:rPr>
+        <w:lastRenderedPageBreak/>
+        <w:t>주조 아이템이 제대로 안만들어지는 이슈</w:t>
       </w:r>
     </w:p>
     <w:sectPr>

</xml_diff>

<commit_message>
mod SceneLoadManager mod QuestNumberList mod word
</commit_message>
<xml_diff>
--- a/Excel/리본 설정.docx
+++ b/Excel/리본 설정.docx
@@ -54,12 +54,14 @@
       <w:r>
         <w:t xml:space="preserve">– </w:t>
       </w:r>
+      <w:proofErr w:type="spellStart"/>
       <w:r>
         <w:rPr>
           <w:rFonts w:hint="eastAsia"/>
         </w:rPr>
         <w:t>리본교</w:t>
       </w:r>
+      <w:proofErr w:type="spellEnd"/>
     </w:p>
     <w:p>
       <w:r>
@@ -137,8 +139,16 @@
         <w:rPr>
           <w:rFonts w:hint="eastAsia"/>
         </w:rPr>
-        <w:t>채우고 해당 퀘스트까지 깨야한다</w:t>
-      </w:r>
+        <w:t xml:space="preserve">채우고 해당 퀘스트까지 </w:t>
+      </w:r>
+      <w:proofErr w:type="spellStart"/>
+      <w:r>
+        <w:rPr>
+          <w:rFonts w:hint="eastAsia"/>
+        </w:rPr>
+        <w:t>깨야한다</w:t>
+      </w:r>
+      <w:proofErr w:type="spellEnd"/>
     </w:p>
     <w:p>
       <w:r>
@@ -157,8 +167,16 @@
         <w:rPr>
           <w:rFonts w:hint="eastAsia"/>
         </w:rPr>
-        <w:t>에서 리본과 관련된 설정을 듣게된다</w:t>
-      </w:r>
+        <w:t xml:space="preserve">에서 리본과 관련된 설정을 </w:t>
+      </w:r>
+      <w:proofErr w:type="spellStart"/>
+      <w:r>
+        <w:rPr>
+          <w:rFonts w:hint="eastAsia"/>
+        </w:rPr>
+        <w:t>듣게된다</w:t>
+      </w:r>
+      <w:proofErr w:type="spellEnd"/>
     </w:p>
     <w:p/>
     <w:p>
@@ -257,7 +275,21 @@
           <w:rFonts w:hint="eastAsia"/>
         </w:rPr>
         <w:lastRenderedPageBreak/>
-        <w:t xml:space="preserve">그러다 리본을 잃어버린거지 </w:t>
+        <w:t xml:space="preserve">그러다 리본을 </w:t>
+      </w:r>
+      <w:proofErr w:type="spellStart"/>
+      <w:r>
+        <w:rPr>
+          <w:rFonts w:hint="eastAsia"/>
+        </w:rPr>
+        <w:t>잃어버린거지</w:t>
+      </w:r>
+      <w:proofErr w:type="spellEnd"/>
+      <w:r>
+        <w:rPr>
+          <w:rFonts w:hint="eastAsia"/>
+        </w:rPr>
+        <w:t xml:space="preserve"> </w:t>
       </w:r>
     </w:p>
     <w:p>
@@ -285,7 +317,21 @@
         <w:rPr>
           <w:rFonts w:hint="eastAsia"/>
         </w:rPr>
-        <w:t>에서 어느정도 떡밥을 회수시키고 협력관계가 된다</w:t>
+        <w:t xml:space="preserve">에서 어느정도 떡밥을 </w:t>
+      </w:r>
+      <w:proofErr w:type="spellStart"/>
+      <w:r>
+        <w:rPr>
+          <w:rFonts w:hint="eastAsia"/>
+        </w:rPr>
+        <w:t>회수시키고</w:t>
+      </w:r>
+      <w:proofErr w:type="spellEnd"/>
+      <w:r>
+        <w:rPr>
+          <w:rFonts w:hint="eastAsia"/>
+        </w:rPr>
+        <w:t xml:space="preserve"> 협력관계가 된다</w:t>
       </w:r>
     </w:p>
     <w:p/>
@@ -385,7 +431,15 @@
         <w:t>분기</w:t>
       </w:r>
       <w:r>
-        <w:t xml:space="preserve"> 구분 - 나이(수치는 실제 플레이 해서 몇살로 할 지 정하기)</w:t>
+        <w:t xml:space="preserve"> 구분 - 나이(수치는 실제 플레이 해서 </w:t>
+      </w:r>
+      <w:proofErr w:type="spellStart"/>
+      <w:r>
+        <w:t>몇살로</w:t>
+      </w:r>
+      <w:proofErr w:type="spellEnd"/>
+      <w:r>
+        <w:t xml:space="preserve"> 할 지 정하기)</w:t>
       </w:r>
     </w:p>
     <w:p>
@@ -407,7 +461,15 @@
         <w:t>타임</w:t>
       </w:r>
       <w:r>
-        <w:t xml:space="preserve"> 리프 시 인트로에서 펜던트를 확인하는 장면 후 과거회상</w:t>
+        <w:t xml:space="preserve"> 리프 시 </w:t>
+      </w:r>
+      <w:proofErr w:type="spellStart"/>
+      <w:r>
+        <w:t>인트로에서</w:t>
+      </w:r>
+      <w:proofErr w:type="spellEnd"/>
+      <w:r>
+        <w:t xml:space="preserve"> 펜던트를 확인하는 장면 후 과거회상</w:t>
       </w:r>
     </w:p>
     <w:p>
@@ -496,15 +558,43 @@
         <w:rPr>
           <w:rFonts w:hint="eastAsia"/>
         </w:rPr>
-        <w:t>흔한 이세계처럼 마법을 당연하게 쓸 수 있는데 그 이유가 미래에서 과거로 온 애가 마법이 가능한 무언가를 들고와서 어느 순간부터 마법을 쓸 수 있게 되었다</w:t>
-      </w:r>
-    </w:p>
-    <w:p>
-      <w:r>
-        <w:rPr>
-          <w:rFonts w:hint="eastAsia"/>
-        </w:rPr>
-        <w:t xml:space="preserve">(TodoProgress </w:t>
+        <w:t xml:space="preserve">흔한 이세계처럼 마법을 당연하게 쓸 수 있는데 그 이유가 미래에서 과거로 온 애가 마법이 가능한 무언가를 </w:t>
+      </w:r>
+      <w:proofErr w:type="spellStart"/>
+      <w:r>
+        <w:rPr>
+          <w:rFonts w:hint="eastAsia"/>
+        </w:rPr>
+        <w:t>들고와서</w:t>
+      </w:r>
+      <w:proofErr w:type="spellEnd"/>
+      <w:r>
+        <w:rPr>
+          <w:rFonts w:hint="eastAsia"/>
+        </w:rPr>
+        <w:t xml:space="preserve"> 어느 순간부터 마법을 쓸 수 있게 되었다</w:t>
+      </w:r>
+    </w:p>
+    <w:p>
+      <w:r>
+        <w:rPr>
+          <w:rFonts w:hint="eastAsia"/>
+        </w:rPr>
+        <w:t>(</w:t>
+      </w:r>
+      <w:proofErr w:type="spellStart"/>
+      <w:r>
+        <w:rPr>
+          <w:rFonts w:hint="eastAsia"/>
+        </w:rPr>
+        <w:t>TodoProgress</w:t>
+      </w:r>
+      <w:proofErr w:type="spellEnd"/>
+      <w:r>
+        <w:rPr>
+          <w:rFonts w:hint="eastAsia"/>
+        </w:rPr>
+        <w:t xml:space="preserve"> </w:t>
       </w:r>
       <w:r>
         <w:t>–</w:t>
@@ -538,7 +628,21 @@
         <w:rPr>
           <w:rFonts w:hint="eastAsia"/>
         </w:rPr>
-        <w:t xml:space="preserve">하 ㅈㄴ 힘드네 하면서 쉬다가 길가에서 펜던트 주움 </w:t>
+        <w:t xml:space="preserve">하 </w:t>
+      </w:r>
+      <w:proofErr w:type="spellStart"/>
+      <w:r>
+        <w:rPr>
+          <w:rFonts w:hint="eastAsia"/>
+        </w:rPr>
+        <w:t>ㅈㄴ</w:t>
+      </w:r>
+      <w:proofErr w:type="spellEnd"/>
+      <w:r>
+        <w:rPr>
+          <w:rFonts w:hint="eastAsia"/>
+        </w:rPr>
+        <w:t xml:space="preserve"> 힘드네 하면서 쉬다가 길가에서 펜던트 주움 </w:t>
       </w:r>
       <w:r>
         <w:t>–</w:t>
@@ -574,10 +678,21 @@
         <w:rPr>
           <w:rFonts w:hint="eastAsia"/>
         </w:rPr>
-        <w:t xml:space="preserve"> 주인공이 </w:t>
-      </w:r>
-      <w:r>
-        <w:t xml:space="preserve">??? </w:t>
+        <w:t xml:space="preserve"> </w:t>
+      </w:r>
+      <w:proofErr w:type="gramStart"/>
+      <w:r>
+        <w:rPr>
+          <w:rFonts w:hint="eastAsia"/>
+        </w:rPr>
+        <w:t xml:space="preserve">주인공이 </w:t>
+      </w:r>
+      <w:r>
+        <w:t>???</w:t>
+      </w:r>
+      <w:proofErr w:type="gramEnd"/>
+      <w:r>
+        <w:t xml:space="preserve"> </w:t>
       </w:r>
       <w:r>
         <w:rPr>
@@ -592,7 +707,21 @@
         <w:rPr>
           <w:rFonts w:hint="eastAsia"/>
         </w:rPr>
-        <w:t xml:space="preserve"> 개깜짝 놀라서 펜던트 빼려고 하는데 안 빠짐 </w:t>
+        <w:t xml:space="preserve"> </w:t>
+      </w:r>
+      <w:proofErr w:type="spellStart"/>
+      <w:r>
+        <w:rPr>
+          <w:rFonts w:hint="eastAsia"/>
+        </w:rPr>
+        <w:t>개깜짝</w:t>
+      </w:r>
+      <w:proofErr w:type="spellEnd"/>
+      <w:r>
+        <w:rPr>
+          <w:rFonts w:hint="eastAsia"/>
+        </w:rPr>
+        <w:t xml:space="preserve"> 놀라서 펜던트 빼려고 하는데 안 빠짐 </w:t>
       </w:r>
       <w:r>
         <w:t xml:space="preserve">– </w:t>
@@ -610,7 +739,21 @@
         <w:rPr>
           <w:rFonts w:hint="eastAsia"/>
         </w:rPr>
-        <w:t>뭐 너가 선택되었다, ???를 위해서 다양한 일을 할 줄 알아야 한다, 펜던트는 해당 일을 얼마나 잘 했는지를 판단한다,</w:t>
+        <w:t>뭐 너가 선택되었다, ???</w:t>
+      </w:r>
+      <w:proofErr w:type="spellStart"/>
+      <w:r>
+        <w:rPr>
+          <w:rFonts w:hint="eastAsia"/>
+        </w:rPr>
+        <w:t>를</w:t>
+      </w:r>
+      <w:proofErr w:type="spellEnd"/>
+      <w:r>
+        <w:rPr>
+          <w:rFonts w:hint="eastAsia"/>
+        </w:rPr>
+        <w:t xml:space="preserve"> 위해서 다양한 일을 할 줄 알아야 한다, 펜던트는 해당 일을 얼마나 잘 했는지를 판단한다,</w:t>
       </w:r>
       <w:r>
         <w:t xml:space="preserve"> </w:t>
@@ -628,7 +771,21 @@
         <w:rPr>
           <w:rFonts w:hint="eastAsia"/>
         </w:rPr>
-        <w:t xml:space="preserve">다양한 직업을 거쳐 최종 시련?에 도달해야 한다 </w:t>
+        <w:t xml:space="preserve">다양한 직업을 거쳐 최종 </w:t>
+      </w:r>
+      <w:proofErr w:type="gramStart"/>
+      <w:r>
+        <w:rPr>
+          <w:rFonts w:hint="eastAsia"/>
+        </w:rPr>
+        <w:t>시련?에</w:t>
+      </w:r>
+      <w:proofErr w:type="gramEnd"/>
+      <w:r>
+        <w:rPr>
+          <w:rFonts w:hint="eastAsia"/>
+        </w:rPr>
+        <w:t xml:space="preserve"> 도달해야 한다 </w:t>
       </w:r>
       <w:r>
         <w:t>–</w:t>
@@ -642,11 +799,19 @@
       <w:r>
         <w:t xml:space="preserve"> </w:t>
       </w:r>
-      <w:r>
-        <w:rPr>
-          <w:rFonts w:hint="eastAsia"/>
-        </w:rPr>
-        <w:t>그걸요?</w:t>
+      <w:proofErr w:type="spellStart"/>
+      <w:r>
+        <w:rPr>
+          <w:rFonts w:hint="eastAsia"/>
+        </w:rPr>
+        <w:t>그걸요</w:t>
+      </w:r>
+      <w:proofErr w:type="spellEnd"/>
+      <w:r>
+        <w:rPr>
+          <w:rFonts w:hint="eastAsia"/>
+        </w:rPr>
+        <w:t>?</w:t>
       </w:r>
       <w:r>
         <w:t xml:space="preserve"> </w:t>
@@ -664,7 +829,35 @@
         <w:rPr>
           <w:rFonts w:hint="eastAsia"/>
         </w:rPr>
-        <w:t>대충 애니에서 선택 받았다고 하면 무지성으로 받아들이는 주인공 클리셰 비틀기</w:t>
+        <w:t xml:space="preserve">대충 애니에서 </w:t>
+      </w:r>
+      <w:proofErr w:type="gramStart"/>
+      <w:r>
+        <w:rPr>
+          <w:rFonts w:hint="eastAsia"/>
+        </w:rPr>
+        <w:t>선택 받았다고</w:t>
+      </w:r>
+      <w:proofErr w:type="gramEnd"/>
+      <w:r>
+        <w:rPr>
+          <w:rFonts w:hint="eastAsia"/>
+        </w:rPr>
+        <w:t xml:space="preserve"> 하면 무지성으로 받아들이는 주인공 </w:t>
+      </w:r>
+      <w:proofErr w:type="spellStart"/>
+      <w:r>
+        <w:rPr>
+          <w:rFonts w:hint="eastAsia"/>
+        </w:rPr>
+        <w:t>클리셰</w:t>
+      </w:r>
+      <w:proofErr w:type="spellEnd"/>
+      <w:r>
+        <w:rPr>
+          <w:rFonts w:hint="eastAsia"/>
+        </w:rPr>
+        <w:t xml:space="preserve"> 비틀기</w:t>
       </w:r>
       <w:r>
         <w:t>)</w:t>
@@ -718,7 +911,21 @@
         <w:rPr>
           <w:rFonts w:hint="eastAsia"/>
         </w:rPr>
-        <w:t>결국 클리셰 따라가기</w:t>
+        <w:t xml:space="preserve">결국 </w:t>
+      </w:r>
+      <w:proofErr w:type="spellStart"/>
+      <w:r>
+        <w:rPr>
+          <w:rFonts w:hint="eastAsia"/>
+        </w:rPr>
+        <w:t>클리셰</w:t>
+      </w:r>
+      <w:proofErr w:type="spellEnd"/>
+      <w:r>
+        <w:rPr>
+          <w:rFonts w:hint="eastAsia"/>
+        </w:rPr>
+        <w:t xml:space="preserve"> 따라가기</w:t>
       </w:r>
       <w:r>
         <w:t xml:space="preserve">) – </w:t>
@@ -754,7 +961,21 @@
         <w:rPr>
           <w:rFonts w:hint="eastAsia"/>
         </w:rPr>
-        <w:t xml:space="preserve"> 대장장이 선택 - 저챗씬으로 이동 </w:t>
+        <w:t xml:space="preserve"> 대장장이 선택 - </w:t>
+      </w:r>
+      <w:proofErr w:type="spellStart"/>
+      <w:r>
+        <w:rPr>
+          <w:rFonts w:hint="eastAsia"/>
+        </w:rPr>
+        <w:t>저챗씬으로</w:t>
+      </w:r>
+      <w:proofErr w:type="spellEnd"/>
+      <w:r>
+        <w:rPr>
+          <w:rFonts w:hint="eastAsia"/>
+        </w:rPr>
+        <w:t xml:space="preserve"> 이동 </w:t>
       </w:r>
       <w:r>
         <w:t xml:space="preserve">– </w:t>
@@ -815,12 +1036,31 @@
         <w:rPr>
           <w:rFonts w:hint="eastAsia"/>
         </w:rPr>
-        <w:t>과 액티브포인트를 활용하자</w:t>
-      </w:r>
-    </w:p>
-    <w:p>
-      <w:r>
-        <w:t xml:space="preserve">Ex ) </w:t>
+        <w:t xml:space="preserve">과 </w:t>
+      </w:r>
+      <w:proofErr w:type="spellStart"/>
+      <w:r>
+        <w:rPr>
+          <w:rFonts w:hint="eastAsia"/>
+        </w:rPr>
+        <w:t>액티브포인트를</w:t>
+      </w:r>
+      <w:proofErr w:type="spellEnd"/>
+      <w:r>
+        <w:rPr>
+          <w:rFonts w:hint="eastAsia"/>
+        </w:rPr>
+        <w:t xml:space="preserve"> 활용하자</w:t>
+      </w:r>
+    </w:p>
+    <w:p>
+      <w:proofErr w:type="gramStart"/>
+      <w:r>
+        <w:t>Ex )</w:t>
+      </w:r>
+      <w:proofErr w:type="gramEnd"/>
+      <w:r>
+        <w:t xml:space="preserve"> </w:t>
       </w:r>
       <w:r>
         <w:rPr>
@@ -893,20 +1133,36 @@
       <w:r>
         <w:t xml:space="preserve">– </w:t>
       </w:r>
-      <w:r>
-        <w:rPr>
-          <w:rFonts w:hint="eastAsia"/>
-        </w:rPr>
-        <w:t xml:space="preserve">메인퀘스트를 해금하기 위한 수치 </w:t>
+      <w:proofErr w:type="spellStart"/>
+      <w:r>
+        <w:rPr>
+          <w:rFonts w:hint="eastAsia"/>
+        </w:rPr>
+        <w:t>메인퀘스트를</w:t>
+      </w:r>
+      <w:proofErr w:type="spellEnd"/>
+      <w:r>
+        <w:rPr>
+          <w:rFonts w:hint="eastAsia"/>
+        </w:rPr>
+        <w:t xml:space="preserve"> 해금하기 위한 수치 </w:t>
       </w:r>
       <w:r>
         <w:t>(</w:t>
       </w:r>
-      <w:r>
-        <w:rPr>
-          <w:rFonts w:hint="eastAsia"/>
-        </w:rPr>
-        <w:t>서브퀘스트로 증가)</w:t>
+      <w:proofErr w:type="spellStart"/>
+      <w:r>
+        <w:rPr>
+          <w:rFonts w:hint="eastAsia"/>
+        </w:rPr>
+        <w:t>서브퀘스트로</w:t>
+      </w:r>
+      <w:proofErr w:type="spellEnd"/>
+      <w:r>
+        <w:rPr>
+          <w:rFonts w:hint="eastAsia"/>
+        </w:rPr>
+        <w:t xml:space="preserve"> 증가)</w:t>
       </w:r>
     </w:p>
     <w:p>
@@ -927,6 +1183,7 @@
       <w:r>
         <w:t xml:space="preserve">– </w:t>
       </w:r>
+      <w:proofErr w:type="gramStart"/>
       <w:r>
         <w:rPr>
           <w:rFonts w:hint="eastAsia"/>
@@ -934,7 +1191,11 @@
         <w:t xml:space="preserve">기사 </w:t>
       </w:r>
       <w:r>
-        <w:t xml:space="preserve">/ </w:t>
+        <w:t>/</w:t>
+      </w:r>
+      <w:proofErr w:type="gramEnd"/>
+      <w:r>
+        <w:t xml:space="preserve"> </w:t>
       </w:r>
       <w:r>
         <w:rPr>
@@ -961,6 +1222,7 @@
       <w:r>
         <w:t xml:space="preserve">– </w:t>
       </w:r>
+      <w:proofErr w:type="gramStart"/>
       <w:r>
         <w:rPr>
           <w:rFonts w:hint="eastAsia"/>
@@ -968,7 +1230,11 @@
         <w:t xml:space="preserve">평민 </w:t>
       </w:r>
       <w:r>
-        <w:t xml:space="preserve">/ </w:t>
+        <w:t>/</w:t>
+      </w:r>
+      <w:proofErr w:type="gramEnd"/>
+      <w:r>
+        <w:t xml:space="preserve"> </w:t>
       </w:r>
       <w:r>
         <w:rPr>
@@ -995,6 +1261,7 @@
       <w:r>
         <w:t xml:space="preserve">– </w:t>
       </w:r>
+      <w:proofErr w:type="gramStart"/>
       <w:r>
         <w:rPr>
           <w:rFonts w:hint="eastAsia"/>
@@ -1002,7 +1269,11 @@
         <w:t xml:space="preserve">백성 </w:t>
       </w:r>
       <w:r>
-        <w:t xml:space="preserve">/ </w:t>
+        <w:t>/</w:t>
+      </w:r>
+      <w:proofErr w:type="gramEnd"/>
+      <w:r>
+        <w:t xml:space="preserve"> </w:t>
       </w:r>
       <w:r>
         <w:rPr>
@@ -1029,6 +1300,7 @@
       <w:r>
         <w:t xml:space="preserve">– </w:t>
       </w:r>
+      <w:proofErr w:type="gramStart"/>
       <w:r>
         <w:rPr>
           <w:rFonts w:hint="eastAsia"/>
@@ -1036,7 +1308,11 @@
         <w:t xml:space="preserve">백성 </w:t>
       </w:r>
       <w:r>
-        <w:t xml:space="preserve">/ </w:t>
+        <w:t>/</w:t>
+      </w:r>
+      <w:proofErr w:type="gramEnd"/>
+      <w:r>
+        <w:t xml:space="preserve"> </w:t>
       </w:r>
       <w:r>
         <w:rPr>
@@ -1110,7 +1386,134 @@
         <w:rPr>
           <w:rFonts w:hint="eastAsia"/>
         </w:rPr>
-        <w:t xml:space="preserve">캐릭터 </w:t>
+        <w:t>튜토리얼 완성</w:t>
+      </w:r>
+    </w:p>
+    <w:p>
+      <w:pPr>
+        <w:pStyle w:val="a3"/>
+        <w:numPr>
+          <w:ilvl w:val="1"/>
+          <w:numId w:val="1"/>
+        </w:numPr>
+        <w:ind w:leftChars="0"/>
+        <w:rPr>
+          <w:b/>
+          <w:bCs/>
+        </w:rPr>
+      </w:pPr>
+      <w:r>
+        <w:rPr>
+          <w:rFonts w:hint="eastAsia"/>
+          <w:b/>
+          <w:bCs/>
+        </w:rPr>
+        <w:t xml:space="preserve">대장간 진입 </w:t>
+      </w:r>
+      <w:r>
+        <w:rPr>
+          <w:b/>
+          <w:bCs/>
+        </w:rPr>
+        <w:t xml:space="preserve">– </w:t>
+      </w:r>
+      <w:r>
+        <w:rPr>
+          <w:rFonts w:hint="eastAsia"/>
+          <w:b/>
+          <w:bCs/>
+        </w:rPr>
+        <w:t xml:space="preserve">레시피 주고 </w:t>
+      </w:r>
+      <w:r>
+        <w:rPr>
+          <w:b/>
+          <w:bCs/>
+        </w:rPr>
+        <w:t xml:space="preserve">– </w:t>
+      </w:r>
+      <w:r>
+        <w:rPr>
+          <w:rFonts w:hint="eastAsia"/>
+          <w:b/>
+          <w:bCs/>
+        </w:rPr>
+        <w:t>제작 창 열고 재료가 필요하지?</w:t>
+      </w:r>
+      <w:r>
+        <w:rPr>
+          <w:b/>
+          <w:bCs/>
+        </w:rPr>
+        <w:t xml:space="preserve"> – </w:t>
+      </w:r>
+      <w:r>
+        <w:rPr>
+          <w:rFonts w:hint="eastAsia"/>
+          <w:b/>
+          <w:bCs/>
+        </w:rPr>
+        <w:t>구해와</w:t>
+      </w:r>
+    </w:p>
+    <w:p>
+      <w:pPr>
+        <w:pStyle w:val="a3"/>
+        <w:numPr>
+          <w:ilvl w:val="1"/>
+          <w:numId w:val="1"/>
+        </w:numPr>
+        <w:ind w:leftChars="0"/>
+      </w:pPr>
+      <w:r>
+        <w:rPr>
+          <w:rFonts w:hint="eastAsia"/>
+          <w:b/>
+          <w:bCs/>
+        </w:rPr>
+        <w:t>탐험 가기</w:t>
+      </w:r>
+      <w:r>
+        <w:rPr>
+          <w:rFonts w:hint="eastAsia"/>
+        </w:rPr>
+        <w:t xml:space="preserve"> </w:t>
+      </w:r>
+      <w:r>
+        <w:t xml:space="preserve">– </w:t>
+      </w:r>
+      <w:r>
+        <w:rPr>
+          <w:rFonts w:hint="eastAsia"/>
+        </w:rPr>
+        <w:t xml:space="preserve">결과 </w:t>
+      </w:r>
+      <w:r>
+        <w:t>(</w:t>
+      </w:r>
+      <w:r>
+        <w:rPr>
+          <w:rFonts w:hint="eastAsia"/>
+        </w:rPr>
+        <w:t>성공은 다음으로 실패 시 다시 탐험</w:t>
+      </w:r>
+      <w:r>
+        <w:t>)</w:t>
+      </w:r>
+      <w:r>
+        <w:rPr>
+          <w:rFonts w:hint="eastAsia"/>
+        </w:rPr>
+        <w:t xml:space="preserve"> -</w:t>
+      </w:r>
+      <w:r>
+        <w:t xml:space="preserve"> </w:t>
+      </w:r>
+      <w:r>
+        <w:rPr>
+          <w:rFonts w:hint="eastAsia"/>
+        </w:rPr>
+        <w:t xml:space="preserve">다음 재료 주기 </w:t>
       </w:r>
       <w:r>
         <w:t>–</w:t>
@@ -1119,13 +1522,16 @@
         <w:rPr>
           <w:rFonts w:hint="eastAsia"/>
         </w:rPr>
-        <w:t xml:space="preserve"> </w:t>
-      </w:r>
-      <w:r>
-        <w:rPr>
-          <w:rFonts w:hint="eastAsia"/>
-        </w:rPr>
-        <w:t xml:space="preserve">캐릭터 이름 </w:t>
+        <w:t xml:space="preserve"> 그 재료로 주조 </w:t>
+      </w:r>
+      <w:r>
+        <w:t xml:space="preserve">– </w:t>
+      </w:r>
+      <w:r>
+        <w:rPr>
+          <w:rFonts w:hint="eastAsia"/>
+        </w:rPr>
+        <w:t xml:space="preserve">결과 </w:t>
       </w:r>
       <w:r>
         <w:t>(</w:t>
@@ -1134,25 +1540,61 @@
         <w:rPr>
           <w:rFonts w:hint="eastAsia"/>
         </w:rPr>
+        <w:t>성공 시 다음 실패 시 탐험 다시</w:t>
+      </w:r>
+      <w:r>
+        <w:t xml:space="preserve">) - </w:t>
+      </w:r>
+      <w:r>
+        <w:rPr>
+          <w:rFonts w:hint="eastAsia"/>
+        </w:rPr>
+        <w:t xml:space="preserve">성공 시 제작에 필요한 재료 주기 </w:t>
+      </w:r>
+      <w:r>
+        <w:t xml:space="preserve">– </w:t>
+      </w:r>
+      <w:r>
+        <w:rPr>
+          <w:rFonts w:hint="eastAsia"/>
+        </w:rPr>
+        <w:t xml:space="preserve">다시 제작으로 이동 </w:t>
+      </w:r>
+      <w:r>
+        <w:t xml:space="preserve">– </w:t>
+      </w:r>
+      <w:r>
+        <w:rPr>
+          <w:rFonts w:hint="eastAsia"/>
+        </w:rPr>
+        <w:t xml:space="preserve">제작 </w:t>
+      </w:r>
+      <w:r>
+        <w:t xml:space="preserve">– </w:t>
+      </w:r>
+      <w:r>
+        <w:rPr>
+          <w:rFonts w:hint="eastAsia"/>
+        </w:rPr>
+        <w:t>결과(성공 시 다음 실패 시 다시 주조)</w:t>
+      </w:r>
+      <w:r>
+        <w:t xml:space="preserve"> – </w:t>
+      </w:r>
+      <w:r>
+        <w:rPr>
+          <w:rFonts w:hint="eastAsia"/>
+        </w:rPr>
+        <w:t xml:space="preserve">성공 시 대장장이로 </w:t>
+      </w:r>
+      <w:r>
         <w:t>1</w:t>
       </w:r>
       <w:r>
-        <w:t>)</w:t>
-      </w:r>
-      <w:r>
-        <w:rPr>
-          <w:rFonts w:hint="eastAsia"/>
-        </w:rPr>
-        <w:t>을 통해 셋 하기,</w:t>
-      </w:r>
-      <w:r>
-        <w:t xml:space="preserve"> </w:t>
-      </w:r>
-      <w:r>
-        <w:rPr>
-          <w:rFonts w:hint="eastAsia"/>
-        </w:rPr>
-        <w:t>골드(골드 코드 제거)</w:t>
+        <w:rPr>
+          <w:rFonts w:hint="eastAsia"/>
+        </w:rPr>
+        <w:t>일차 시작</w:t>
       </w:r>
     </w:p>
     <w:p>
@@ -1168,16 +1610,25 @@
         <w:rPr>
           <w:rFonts w:hint="eastAsia"/>
         </w:rPr>
-        <w:t>N</w:t>
-      </w:r>
-      <w:r>
-        <w:t xml:space="preserve">PC </w:t>
-      </w:r>
-      <w:r>
-        <w:rPr>
-          <w:rFonts w:hint="eastAsia"/>
-        </w:rPr>
-        <w:t>정리</w:t>
+        <w:t>상주N</w:t>
+      </w:r>
+      <w:r>
+        <w:t>PC</w:t>
+      </w:r>
+      <w:r>
+        <w:rPr>
+          <w:rFonts w:hint="eastAsia"/>
+        </w:rPr>
+        <w:t xml:space="preserve"> 기능 완성 </w:t>
+      </w:r>
+      <w:r>
+        <w:t>–</w:t>
+      </w:r>
+      <w:r>
+        <w:rPr>
+          <w:rFonts w:hint="eastAsia"/>
+        </w:rPr>
+        <w:t xml:space="preserve"> 뭐가 들어갈지는 알아서 고민</w:t>
       </w:r>
     </w:p>
     <w:p>
@@ -1188,225 +1639,15 @@
           <w:numId w:val="1"/>
         </w:numPr>
         <w:ind w:leftChars="0"/>
-      </w:pPr>
-      <w:r>
-        <w:rPr>
-          <w:rFonts w:hint="eastAsia"/>
-        </w:rPr>
-        <w:t>(</w:t>
-      </w:r>
-      <w:r>
-        <w:t>1)</w:t>
-      </w:r>
-      <w:r>
-        <w:rPr>
-          <w:rFonts w:hint="eastAsia"/>
-        </w:rPr>
-        <w:t>에 옮길 거 적기</w:t>
-      </w:r>
-    </w:p>
-    <w:p>
-      <w:pPr>
-        <w:pStyle w:val="a3"/>
-        <w:numPr>
-          <w:ilvl w:val="0"/>
-          <w:numId w:val="1"/>
-        </w:numPr>
-        <w:ind w:leftChars="0"/>
-      </w:pPr>
-      <w:r>
-        <w:rPr>
-          <w:rFonts w:hint="eastAsia"/>
-        </w:rPr>
-        <w:t>튜토리얼 완성</w:t>
-      </w:r>
-    </w:p>
-    <w:p>
-      <w:pPr>
-        <w:pStyle w:val="a3"/>
-        <w:numPr>
-          <w:ilvl w:val="1"/>
-          <w:numId w:val="1"/>
-        </w:numPr>
-        <w:ind w:leftChars="0"/>
-      </w:pPr>
-      <w:r>
-        <w:rPr>
-          <w:rFonts w:hint="eastAsia"/>
-        </w:rPr>
-        <w:t xml:space="preserve">대장간 진입 </w:t>
-      </w:r>
-      <w:r>
-        <w:t xml:space="preserve">– </w:t>
-      </w:r>
-      <w:r>
-        <w:rPr>
-          <w:rFonts w:hint="eastAsia"/>
-        </w:rPr>
-        <w:t xml:space="preserve">레시피 주고 </w:t>
-      </w:r>
-      <w:r>
-        <w:t xml:space="preserve">– </w:t>
-      </w:r>
-      <w:r>
-        <w:rPr>
-          <w:rFonts w:hint="eastAsia"/>
-        </w:rPr>
-        <w:t>제작 창 열고 재료가 필요하지?</w:t>
-      </w:r>
-      <w:r>
-        <w:t xml:space="preserve"> – </w:t>
-      </w:r>
-      <w:r>
-        <w:rPr>
-          <w:rFonts w:hint="eastAsia"/>
-        </w:rPr>
-        <w:t>구해와</w:t>
-      </w:r>
-    </w:p>
-    <w:p>
-      <w:pPr>
-        <w:pStyle w:val="a3"/>
-        <w:numPr>
-          <w:ilvl w:val="1"/>
-          <w:numId w:val="1"/>
-        </w:numPr>
-        <w:ind w:leftChars="0"/>
-      </w:pPr>
-      <w:r>
-        <w:rPr>
-          <w:rFonts w:hint="eastAsia"/>
-        </w:rPr>
-        <w:t xml:space="preserve">탐험 가기 </w:t>
-      </w:r>
-      <w:r>
-        <w:t xml:space="preserve">– </w:t>
-      </w:r>
-      <w:r>
-        <w:rPr>
-          <w:rFonts w:hint="eastAsia"/>
-        </w:rPr>
-        <w:t xml:space="preserve">결과 </w:t>
-      </w:r>
-      <w:r>
-        <w:t>(</w:t>
-      </w:r>
-      <w:r>
-        <w:rPr>
-          <w:rFonts w:hint="eastAsia"/>
-        </w:rPr>
-        <w:t>성공은 다음으로 실패 시 다시 탐험</w:t>
-      </w:r>
-      <w:r>
-        <w:t>)</w:t>
-      </w:r>
-      <w:r>
-        <w:rPr>
-          <w:rFonts w:hint="eastAsia"/>
-        </w:rPr>
-        <w:t xml:space="preserve"> -</w:t>
-      </w:r>
-      <w:r>
-        <w:t xml:space="preserve"> </w:t>
-      </w:r>
-      <w:r>
-        <w:rPr>
-          <w:rFonts w:hint="eastAsia"/>
-        </w:rPr>
-        <w:t xml:space="preserve">다음 재료 주기 </w:t>
-      </w:r>
-      <w:r>
-        <w:t>–</w:t>
-      </w:r>
-      <w:r>
-        <w:rPr>
-          <w:rFonts w:hint="eastAsia"/>
-        </w:rPr>
-        <w:t xml:space="preserve"> 그 재료로 주조 </w:t>
-      </w:r>
-      <w:r>
-        <w:t xml:space="preserve">– </w:t>
-      </w:r>
-      <w:r>
-        <w:rPr>
-          <w:rFonts w:hint="eastAsia"/>
-        </w:rPr>
-        <w:t xml:space="preserve">결과 </w:t>
-      </w:r>
-      <w:r>
-        <w:t>(</w:t>
-      </w:r>
-      <w:r>
-        <w:rPr>
-          <w:rFonts w:hint="eastAsia"/>
-        </w:rPr>
-        <w:t xml:space="preserve">성공 시 다음 실패 시 </w:t>
-      </w:r>
-      <w:r>
-        <w:rPr>
-          <w:rFonts w:hint="eastAsia"/>
-        </w:rPr>
-        <w:t>탐험 다시</w:t>
-      </w:r>
-      <w:r>
-        <w:t xml:space="preserve">) - </w:t>
-      </w:r>
-      <w:r>
-        <w:rPr>
-          <w:rFonts w:hint="eastAsia"/>
-        </w:rPr>
-        <w:t xml:space="preserve">성공 시 제작에 필요한 재료 주기 </w:t>
-      </w:r>
-      <w:r>
-        <w:t xml:space="preserve">– </w:t>
-      </w:r>
-      <w:r>
-        <w:rPr>
-          <w:rFonts w:hint="eastAsia"/>
-        </w:rPr>
-        <w:t xml:space="preserve">다시 제작으로 이동 </w:t>
-      </w:r>
-      <w:r>
-        <w:t xml:space="preserve">– </w:t>
-      </w:r>
-      <w:r>
-        <w:rPr>
-          <w:rFonts w:hint="eastAsia"/>
-        </w:rPr>
-        <w:t xml:space="preserve">제작 </w:t>
-      </w:r>
-      <w:r>
-        <w:t xml:space="preserve">– </w:t>
-      </w:r>
-      <w:r>
-        <w:rPr>
-          <w:rFonts w:hint="eastAsia"/>
-        </w:rPr>
-        <w:t>결과</w:t>
-      </w:r>
-      <w:r>
-        <w:rPr>
-          <w:rFonts w:hint="eastAsia"/>
-        </w:rPr>
-        <w:t>(성공 시 다음 실패 시 다시 주조)</w:t>
-      </w:r>
-      <w:r>
-        <w:t xml:space="preserve"> – </w:t>
-      </w:r>
-      <w:r>
-        <w:rPr>
-          <w:rFonts w:hint="eastAsia"/>
-        </w:rPr>
-        <w:t xml:space="preserve">성공 시 대장장이로 </w:t>
-      </w:r>
-      <w:r>
-        <w:t>1</w:t>
-      </w:r>
-      <w:r>
-        <w:rPr>
-          <w:rFonts w:hint="eastAsia"/>
-        </w:rPr>
-        <w:t>일차 시작</w:t>
+        <w:rPr>
+          <w:rFonts w:hint="eastAsia"/>
+        </w:rPr>
+      </w:pPr>
+      <w:r>
+        <w:rPr>
+          <w:rFonts w:hint="eastAsia"/>
+        </w:rPr>
+        <w:t>상점 완성</w:t>
       </w:r>
     </w:p>
     <w:p>
@@ -1442,21 +1683,7 @@
         <w:t>원거리 공격</w:t>
       </w:r>
       <w:r>
-        <w:rPr>
-          <w:rFonts w:hint="eastAsia"/>
-        </w:rPr>
-        <w:t>,</w:t>
-      </w:r>
-      <w:r>
         <w:t xml:space="preserve"> </w:t>
-      </w:r>
-      <w:r>
-        <w:rPr>
-          <w:rFonts w:hint="eastAsia"/>
-          <w:b/>
-          <w:bCs/>
-        </w:rPr>
-        <w:t>보상은 바뀌는 골드 코드로</w:t>
       </w:r>
       <w:r>
         <w:br/>
@@ -1465,58 +1692,61 @@
       <w:r>
         <w:rPr>
           <w:rFonts w:hint="eastAsia"/>
-          <w:b/>
-          <w:bCs/>
-        </w:rPr>
-        <w:t>원거리 공격은 오브젝트 풀링,</w:t>
-      </w:r>
-      <w:r>
-        <w:rPr>
-          <w:b/>
-          <w:bCs/>
-        </w:rPr>
+        </w:rPr>
+        <w:t>대가리 무한진동 이슈</w:t>
+      </w:r>
+      <w:r>
+        <w:br/>
+        <w:t>// Projectile</w:t>
+      </w:r>
+      <w:r>
+        <w:rPr>
+          <w:rFonts w:hint="eastAsia"/>
+        </w:rPr>
+        <w:t xml:space="preserve">이 모습을 드러내지 </w:t>
+      </w:r>
+      <w:proofErr w:type="gramStart"/>
+      <w:r>
+        <w:rPr>
+          <w:rFonts w:hint="eastAsia"/>
+        </w:rPr>
+        <w:t>않음.</w:t>
+      </w:r>
+      <w:r>
+        <w:t>.</w:t>
+      </w:r>
+      <w:proofErr w:type="gramEnd"/>
+      <w:r>
         <w:t xml:space="preserve"> </w:t>
       </w:r>
       <w:r>
         <w:rPr>
           <w:rFonts w:hint="eastAsia"/>
-          <w:b/>
-          <w:bCs/>
-        </w:rPr>
-        <w:t>p</w:t>
-      </w:r>
-      <w:r>
-        <w:rPr>
-          <w:b/>
-          <w:bCs/>
-        </w:rPr>
-        <w:t xml:space="preserve">ools </w:t>
-      </w:r>
-      <w:r>
-        <w:rPr>
-          <w:rFonts w:hint="eastAsia"/>
-          <w:b/>
-          <w:bCs/>
-        </w:rPr>
-        <w:t>에셋을 이용해서 만들 예정</w:t>
-      </w:r>
-      <w:r>
-        <w:rPr>
-          <w:b/>
-          <w:bCs/>
-        </w:rPr>
+        </w:rPr>
+        <w:t>왜?</w:t>
+      </w:r>
+      <w:r>
         <w:br/>
-      </w:r>
-      <w:r>
-        <w:t xml:space="preserve">// </w:t>
-      </w:r>
-      <w:r>
-        <w:rPr>
-          <w:rFonts w:hint="eastAsia"/>
-          <w:b/>
-          <w:bCs/>
-        </w:rPr>
-        <w:t>원거리 공격을 하기 위한 알고리즘은 만들어진 상태</w:t>
+        <w:t>/</w:t>
+      </w:r>
+      <w:proofErr w:type="gramStart"/>
+      <w:r>
+        <w:t xml:space="preserve">/ </w:t>
+      </w:r>
+      <w:proofErr w:type="spellStart"/>
+      <w:r>
+        <w:rPr>
+          <w:rFonts w:hint="eastAsia"/>
+        </w:rPr>
+        <w:t>두번</w:t>
+      </w:r>
+      <w:proofErr w:type="spellEnd"/>
+      <w:proofErr w:type="gramEnd"/>
+      <w:r>
+        <w:rPr>
+          <w:rFonts w:hint="eastAsia"/>
+        </w:rPr>
+        <w:t xml:space="preserve"> 죽는 이유</w:t>
       </w:r>
       <w:r>
         <w:br/>
@@ -1525,40 +1755,8 @@
       <w:r>
         <w:rPr>
           <w:rFonts w:hint="eastAsia"/>
-          <w:b/>
-          <w:bCs/>
-        </w:rPr>
-        <w:t xml:space="preserve">데이터에서 </w:t>
-      </w:r>
-      <w:r>
-        <w:rPr>
-          <w:b/>
-          <w:bCs/>
-        </w:rPr>
-        <w:t>distance</w:t>
-      </w:r>
-      <w:r>
-        <w:rPr>
-          <w:rFonts w:hint="eastAsia"/>
-          <w:b/>
-          <w:bCs/>
-        </w:rPr>
-        <w:t xml:space="preserve">를 뽑아내서 오브젝트 풀링을 이용한 </w:t>
-      </w:r>
-      <w:r>
-        <w:rPr>
-          <w:b/>
-          <w:bCs/>
-        </w:rPr>
-        <w:t xml:space="preserve">projectile </w:t>
-      </w:r>
-      <w:r>
-        <w:rPr>
-          <w:rFonts w:hint="eastAsia"/>
-          <w:b/>
-          <w:bCs/>
-        </w:rPr>
-        <w:t>발사</w:t>
+        </w:rPr>
+        <w:t>몬스터 피격 애니메이션</w:t>
       </w:r>
       <w:r>
         <w:br/>
@@ -1567,118 +1765,72 @@
       <w:r>
         <w:rPr>
           <w:rFonts w:hint="eastAsia"/>
-          <w:b/>
-          <w:bCs/>
-        </w:rPr>
-        <w:t>체력 설정에서,</w:t>
-      </w:r>
-      <w:r>
-        <w:rPr>
-          <w:b/>
-          <w:bCs/>
-        </w:rPr>
-        <w:t xml:space="preserve"> activePoint</w:t>
-      </w:r>
-      <w:r>
-        <w:rPr>
-          <w:rFonts w:hint="eastAsia"/>
-          <w:b/>
-          <w:bCs/>
-        </w:rPr>
-        <w:t>U</w:t>
-      </w:r>
-      <w:r>
-        <w:rPr>
-          <w:b/>
-          <w:bCs/>
-        </w:rPr>
-        <w:t>I</w:t>
-      </w:r>
-      <w:r>
-        <w:rPr>
-          <w:rFonts w:hint="eastAsia"/>
-          <w:b/>
-          <w:bCs/>
-        </w:rPr>
-        <w:t>를 깎는</w:t>
+        </w:rPr>
+        <w:t xml:space="preserve">플레이어 피격이 비벼야만 지속되는 문제 </w:t>
+      </w:r>
+      <w:r>
+        <w:t xml:space="preserve">– </w:t>
+      </w:r>
+      <w:r>
+        <w:rPr>
+          <w:rFonts w:hint="eastAsia"/>
+        </w:rPr>
+        <w:t>알고리즘적 문제</w:t>
       </w:r>
       <w:r>
         <w:br/>
-        <w:t xml:space="preserve">// </w:t>
-      </w:r>
-      <w:r>
-        <w:rPr>
-          <w:rFonts w:hint="eastAsia"/>
-        </w:rPr>
-        <w:t>대가리 무한진동 이슈</w:t>
-      </w:r>
-      <w:r>
-        <w:br/>
-        <w:t>// Projectile</w:t>
-      </w:r>
-      <w:r>
-        <w:rPr>
-          <w:rFonts w:hint="eastAsia"/>
-        </w:rPr>
-        <w:t>이 모습을 드러내지 않음.</w:t>
-      </w:r>
-      <w:r>
-        <w:t>.</w:t>
-      </w:r>
-      <w:r>
-        <w:t xml:space="preserve"> </w:t>
-      </w:r>
-      <w:r>
-        <w:rPr>
-          <w:rFonts w:hint="eastAsia"/>
-        </w:rPr>
-        <w:t>왜?</w:t>
-      </w:r>
-      <w:r>
-        <w:br/>
-        <w:t xml:space="preserve">// </w:t>
-      </w:r>
-      <w:r>
-        <w:rPr>
-          <w:rFonts w:hint="eastAsia"/>
-        </w:rPr>
-        <w:t xml:space="preserve">아이템 얻기 </w:t>
-      </w:r>
-      <w:r>
-        <w:t xml:space="preserve">00003000 </w:t>
-      </w:r>
-      <w:r>
-        <w:rPr>
-          <w:rFonts w:hint="eastAsia"/>
-        </w:rPr>
-        <w:t>이 되는지?</w:t>
-      </w:r>
-      <w:r>
-        <w:t xml:space="preserve"> -&gt; </w:t>
-      </w:r>
-      <w:r>
-        <w:rPr>
-          <w:rFonts w:hint="eastAsia"/>
-        </w:rPr>
-        <w:t>안됨.</w:t>
-      </w:r>
-      <w:r>
-        <w:t xml:space="preserve"> 3</w:t>
-      </w:r>
-      <w:r>
-        <w:rPr>
-          <w:rFonts w:hint="eastAsia"/>
-        </w:rPr>
-        <w:t xml:space="preserve">개만 들어온다 </w:t>
-      </w:r>
-      <w:r>
-        <w:t xml:space="preserve">&gt; </w:t>
-      </w:r>
-      <w:r>
-        <w:rPr>
-          <w:rFonts w:hint="eastAsia"/>
-        </w:rPr>
-        <w:t>아이템 얻는 코드를 바꿔야하나봄</w:t>
+      </w:r>
+      <w:r>
+        <w:rPr>
+          <w:rFonts w:hint="eastAsia"/>
+        </w:rPr>
+        <w:t>/</w:t>
+      </w:r>
+      <w:r>
+        <w:t xml:space="preserve">/ </w:t>
+      </w:r>
+      <w:r>
+        <w:rPr>
+          <w:rFonts w:hint="eastAsia"/>
+        </w:rPr>
+        <w:t xml:space="preserve">캐릭터 </w:t>
+      </w:r>
+      <w:proofErr w:type="spellStart"/>
+      <w:r>
+        <w:rPr>
+          <w:rFonts w:hint="eastAsia"/>
+        </w:rPr>
+        <w:t>사망시</w:t>
+      </w:r>
+      <w:proofErr w:type="spellEnd"/>
+      <w:r>
+        <w:rPr>
+          <w:rFonts w:hint="eastAsia"/>
+        </w:rPr>
+        <w:t xml:space="preserve"> 무한루프 도는 에러 </w:t>
+      </w:r>
+      <w:r>
+        <w:t xml:space="preserve">-&gt; </w:t>
+      </w:r>
+      <w:r>
+        <w:rPr>
+          <w:rFonts w:hint="eastAsia"/>
+        </w:rPr>
+        <w:t xml:space="preserve">사망시에도 </w:t>
+      </w:r>
+      <w:proofErr w:type="spellStart"/>
+      <w:r>
+        <w:rPr>
+          <w:rFonts w:hint="eastAsia"/>
+        </w:rPr>
+        <w:t>피격되기때문일</w:t>
+      </w:r>
+      <w:proofErr w:type="spellEnd"/>
+      <w:r>
+        <w:rPr>
+          <w:rFonts w:hint="eastAsia"/>
+        </w:rPr>
+        <w:t xml:space="preserve"> 듯</w:t>
       </w:r>
     </w:p>
     <w:p>
@@ -1689,33 +1841,38 @@
           <w:numId w:val="3"/>
         </w:numPr>
         <w:ind w:leftChars="0"/>
-        <w:rPr>
-          <w:b/>
-          <w:bCs/>
-        </w:rPr>
-      </w:pPr>
-      <w:r>
-        <w:rPr>
-          <w:rFonts w:hint="eastAsia"/>
-          <w:b/>
-          <w:bCs/>
-        </w:rPr>
-        <w:t>모험에서 플레이어의 공격을</w:t>
-      </w:r>
-      <w:r>
-        <w:rPr>
-          <w:b/>
-          <w:bCs/>
-        </w:rPr>
-        <w:t xml:space="preserve"> </w:t>
-      </w:r>
-      <w:r>
-        <w:rPr>
-          <w:rFonts w:hint="eastAsia"/>
-          <w:b/>
-          <w:bCs/>
-        </w:rPr>
-        <w:t>콜라이더 기반 공격에서 투사체 기반 공격으로 바꿈</w:t>
+      </w:pPr>
+      <w:r>
+        <w:rPr>
+          <w:rFonts w:hint="eastAsia"/>
+        </w:rPr>
+        <w:t>재성이형 아이템 매니저 함수</w:t>
+      </w:r>
+      <w:r>
+        <w:rPr>
+          <w:rFonts w:hint="eastAsia"/>
+        </w:rPr>
+        <w:t xml:space="preserve">로 </w:t>
+      </w:r>
+      <w:r>
+        <w:rPr>
+          <w:rFonts w:hint="eastAsia"/>
+        </w:rPr>
+        <w:t xml:space="preserve">클리어 </w:t>
+      </w:r>
+      <w:proofErr w:type="spellStart"/>
+      <w:r>
+        <w:rPr>
+          <w:rFonts w:hint="eastAsia"/>
+        </w:rPr>
+        <w:t>카운트랑</w:t>
+      </w:r>
+      <w:proofErr w:type="spellEnd"/>
+      <w:r>
+        <w:rPr>
+          <w:rFonts w:hint="eastAsia"/>
+        </w:rPr>
+        <w:t xml:space="preserve"> 비교해서 버튼 기능 구현</w:t>
       </w:r>
     </w:p>
     <w:p>
@@ -1731,7 +1888,56 @@
         <w:rPr>
           <w:rFonts w:hint="eastAsia"/>
         </w:rPr>
-        <w:t>재성이형 아이템 매니저 함수 만들어주시면 클리어 카운트랑 비교해서 버튼 기능 구현</w:t>
+        <w:t>탐험</w:t>
+      </w:r>
+      <w:r>
+        <w:br/>
+        <w:t xml:space="preserve">// </w:t>
+      </w:r>
+      <w:r>
+        <w:rPr>
+          <w:rFonts w:hint="eastAsia"/>
+        </w:rPr>
+        <w:t>키보드 입력으로 선택지 이동</w:t>
+      </w:r>
+      <w:r>
+        <w:t xml:space="preserve">, x </w:t>
+      </w:r>
+      <w:r>
+        <w:rPr>
+          <w:rFonts w:hint="eastAsia"/>
+        </w:rPr>
+        <w:t>키로 선택</w:t>
+      </w:r>
+      <w:r>
+        <w:br/>
+        <w:t xml:space="preserve">// </w:t>
+      </w:r>
+      <w:r>
+        <w:rPr>
+          <w:rFonts w:hint="eastAsia"/>
+        </w:rPr>
+        <w:t>원거리 공격 오브젝트 풀링으로 변환</w:t>
+      </w:r>
+      <w:r>
+        <w:br/>
+        <w:t xml:space="preserve">// </w:t>
+      </w:r>
+      <w:r>
+        <w:rPr>
+          <w:rFonts w:hint="eastAsia"/>
+        </w:rPr>
+        <w:t>몬스터가 죽었는데 계속 공격이 나가는 점 수정</w:t>
+      </w:r>
+      <w:r>
+        <w:br/>
+        <w:t xml:space="preserve">// </w:t>
+      </w:r>
+      <w:r>
+        <w:rPr>
+          <w:rFonts w:hint="eastAsia"/>
+        </w:rPr>
+        <w:t>몬스터를 만나서 공격하는데 나오는 에러 수정</w:t>
       </w:r>
     </w:p>
     <w:p>
@@ -1746,10 +1952,8 @@
       <w:r>
         <w:rPr>
           <w:rFonts w:hint="eastAsia"/>
-          <w:b/>
-          <w:bCs/>
-        </w:rPr>
-        <w:t>노예 탐험 보상</w:t>
+        </w:rPr>
+        <w:t>퀴즈</w:t>
       </w:r>
       <w:r>
         <w:br/>
@@ -1759,29 +1963,7 @@
         <w:rPr>
           <w:rFonts w:hint="eastAsia"/>
         </w:rPr>
-        <w:t>가이드 퀘스트에서 받는걸로 하자</w:t>
-      </w:r>
-      <w:r>
-        <w:t>,</w:t>
-      </w:r>
-      <w:r>
-        <w:br/>
-        <w:t xml:space="preserve">// </w:t>
-      </w:r>
-      <w:r>
-        <w:rPr>
-          <w:rFonts w:hint="eastAsia"/>
-        </w:rPr>
-        <w:t xml:space="preserve">가이드 퀘스트 </w:t>
-      </w:r>
-      <w:r>
-        <w:t xml:space="preserve">-&gt; </w:t>
-      </w:r>
-      <w:r>
-        <w:rPr>
-          <w:rFonts w:hint="eastAsia"/>
-        </w:rPr>
-        <w:t>노예 메인 퀘스트로 하면 어떨까</w:t>
+        <w:t>x키로 선택</w:t>
       </w:r>
     </w:p>
     <w:p>
@@ -1792,26 +1974,187 @@
           <w:numId w:val="3"/>
         </w:numPr>
         <w:ind w:leftChars="0"/>
-        <w:rPr>
-          <w:b/>
-          <w:bCs/>
-        </w:rPr>
-      </w:pPr>
-      <w:r>
-        <w:rPr>
-          <w:rFonts w:hint="eastAsia"/>
-          <w:b/>
-          <w:bCs/>
-        </w:rPr>
-        <w:t>퀴</w:t>
-      </w:r>
-      <w:r>
-        <w:rPr>
-          <w:rFonts w:hint="eastAsia"/>
-          <w:b/>
-          <w:bCs/>
-        </w:rPr>
-        <w:t>즈</w:t>
+      </w:pPr>
+      <w:r>
+        <w:rPr>
+          <w:rFonts w:hint="eastAsia"/>
+        </w:rPr>
+        <w:t>퀘스트 리워드 추가</w:t>
+      </w:r>
+      <w:r>
+        <w:rPr>
+          <w:rFonts w:hint="eastAsia"/>
+        </w:rPr>
+        <w:t xml:space="preserve"> </w:t>
+      </w:r>
+      <w:r>
+        <w:t>(</w:t>
+      </w:r>
+      <w:proofErr w:type="spellStart"/>
+      <w:proofErr w:type="gramStart"/>
+      <w:r>
+        <w:rPr>
+          <w:rFonts w:hint="eastAsia"/>
+        </w:rPr>
+        <w:t>s</w:t>
+      </w:r>
+      <w:r>
+        <w:t>tring.Split</w:t>
+      </w:r>
+      <w:proofErr w:type="spellEnd"/>
+      <w:proofErr w:type="gramEnd"/>
+      <w:r>
+        <w:t>()</w:t>
+      </w:r>
+      <w:r>
+        <w:rPr>
+          <w:rFonts w:hint="eastAsia"/>
+        </w:rPr>
+        <w:t>을 이용</w:t>
+      </w:r>
+      <w:r>
+        <w:t>)</w:t>
+      </w:r>
+      <w:r>
+        <w:br/>
+        <w:t xml:space="preserve">// </w:t>
+      </w:r>
+      <w:r>
+        <w:rPr>
+          <w:rFonts w:hint="eastAsia"/>
+        </w:rPr>
+        <w:t>튜토리얼 퀘스트 리워드를 먼저 만드는데,</w:t>
+      </w:r>
+      <w:r>
+        <w:t xml:space="preserve"> </w:t>
+      </w:r>
+      <w:r>
+        <w:rPr>
+          <w:rFonts w:hint="eastAsia"/>
+        </w:rPr>
+        <w:t>첫번째로</w:t>
+      </w:r>
+      <w:r>
+        <w:br/>
+      </w:r>
+      <w:r>
+        <w:rPr>
+          <w:rFonts w:hint="eastAsia"/>
+        </w:rPr>
+        <w:t>/</w:t>
+      </w:r>
+      <w:r>
+        <w:t xml:space="preserve">/ </w:t>
+      </w:r>
+      <w:r>
+        <w:rPr>
+          <w:rFonts w:hint="eastAsia"/>
+        </w:rPr>
+        <w:t>탐험 퀘스트</w:t>
+      </w:r>
+      <w:r>
+        <w:t>(7000)</w:t>
+      </w:r>
+      <w:r>
+        <w:rPr>
+          <w:rFonts w:hint="eastAsia"/>
+        </w:rPr>
+        <w:t xml:space="preserve"> 리워드 </w:t>
+      </w:r>
+      <w:r>
+        <w:t xml:space="preserve">– </w:t>
+      </w:r>
+      <w:r>
+        <w:rPr>
+          <w:rFonts w:hint="eastAsia"/>
+        </w:rPr>
+        <w:t xml:space="preserve">주조 </w:t>
+      </w:r>
+      <w:r>
+        <w:t>2</w:t>
+      </w:r>
+      <w:r>
+        <w:rPr>
+          <w:rFonts w:hint="eastAsia"/>
+        </w:rPr>
+        <w:t>회에 필요한 아이템</w:t>
+      </w:r>
+      <w:r>
+        <w:br/>
+        <w:t xml:space="preserve">// </w:t>
+      </w:r>
+      <w:r>
+        <w:rPr>
+          <w:rFonts w:hint="eastAsia"/>
+        </w:rPr>
+        <w:t>주조 퀘스트</w:t>
+      </w:r>
+      <w:r>
+        <w:t>(700</w:t>
+      </w:r>
+      <w:r>
+        <w:t>1</w:t>
+      </w:r>
+      <w:r>
+        <w:t>)</w:t>
+      </w:r>
+      <w:r>
+        <w:rPr>
+          <w:rFonts w:hint="eastAsia"/>
+        </w:rPr>
+        <w:t xml:space="preserve"> 리워드 </w:t>
+      </w:r>
+      <w:r>
+        <w:t xml:space="preserve">– </w:t>
+      </w:r>
+      <w:r>
+        <w:rPr>
+          <w:rFonts w:hint="eastAsia"/>
+        </w:rPr>
+        <w:t xml:space="preserve">제작 </w:t>
+      </w:r>
+      <w:r>
+        <w:t>2</w:t>
+      </w:r>
+      <w:r>
+        <w:rPr>
+          <w:rFonts w:hint="eastAsia"/>
+        </w:rPr>
+        <w:t>회에 필요한 아이템(주조에서 나오지 않는)</w:t>
+      </w:r>
+      <w:r>
+        <w:br/>
+        <w:t xml:space="preserve">// </w:t>
+      </w:r>
+      <w:r>
+        <w:rPr>
+          <w:rFonts w:hint="eastAsia"/>
+        </w:rPr>
+        <w:t>제작 퀘스트</w:t>
+      </w:r>
+      <w:r>
+        <w:t>(700</w:t>
+      </w:r>
+      <w:r>
+        <w:t>2</w:t>
+      </w:r>
+      <w:r>
+        <w:t>)</w:t>
+      </w:r>
+      <w:r>
+        <w:rPr>
+          <w:rFonts w:hint="eastAsia"/>
+        </w:rPr>
+        <w:t xml:space="preserve"> 리워드 </w:t>
+      </w:r>
+      <w:r>
+        <w:t xml:space="preserve">- </w:t>
+      </w:r>
+      <w:r>
+        <w:rPr>
+          <w:rFonts w:hint="eastAsia"/>
+        </w:rPr>
+        <w:t>없음</w:t>
       </w:r>
     </w:p>
     <w:p>
@@ -1822,55 +2165,57 @@
           <w:numId w:val="3"/>
         </w:numPr>
         <w:ind w:leftChars="0"/>
-        <w:rPr>
-          <w:b/>
-          <w:bCs/>
-        </w:rPr>
-      </w:pPr>
-      <w:r>
-        <w:rPr>
-          <w:b/>
-          <w:bCs/>
-        </w:rPr>
-        <w:t>(1)</w:t>
-      </w:r>
-      <w:r>
-        <w:rPr>
-          <w:rFonts w:hint="eastAsia"/>
-          <w:b/>
-          <w:bCs/>
-        </w:rPr>
-        <w:t>G</w:t>
-      </w:r>
-      <w:r>
-        <w:rPr>
-          <w:b/>
-          <w:bCs/>
-        </w:rPr>
-        <w:t>ameObject.Find</w:t>
-      </w:r>
-      <w:r>
-        <w:rPr>
-          <w:rFonts w:hint="eastAsia"/>
-          <w:b/>
-          <w:bCs/>
-        </w:rPr>
-        <w:t xml:space="preserve">하는 모든 오브젝트는 </w:t>
-      </w:r>
-      <w:r>
-        <w:rPr>
-          <w:b/>
-          <w:bCs/>
-        </w:rPr>
+      </w:pPr>
+      <w:proofErr w:type="spellStart"/>
+      <w:r>
+        <w:lastRenderedPageBreak/>
         <w:t>SceneLoadManager</w:t>
       </w:r>
-      <w:r>
-        <w:rPr>
-          <w:rFonts w:hint="eastAsia"/>
-          <w:b/>
-          <w:bCs/>
-        </w:rPr>
-        <w:t>에서 들고있기</w:t>
+      <w:proofErr w:type="spellEnd"/>
+      <w:r>
+        <w:rPr>
+          <w:rFonts w:hint="eastAsia"/>
+        </w:rPr>
+        <w:t>에서</w:t>
+      </w:r>
+      <w:r>
+        <w:t xml:space="preserve"> </w:t>
+      </w:r>
+      <w:proofErr w:type="spellStart"/>
+      <w:r>
+        <w:rPr>
+          <w:rFonts w:hint="eastAsia"/>
+        </w:rPr>
+        <w:t>P</w:t>
+      </w:r>
+      <w:r>
+        <w:t>layerCharacter</w:t>
+      </w:r>
+      <w:proofErr w:type="spellEnd"/>
+      <w:r>
+        <w:t xml:space="preserve">, </w:t>
+      </w:r>
+      <w:proofErr w:type="spellStart"/>
+      <w:r>
+        <w:t>QuestManager</w:t>
+      </w:r>
+      <w:proofErr w:type="spellEnd"/>
+      <w:r>
+        <w:t xml:space="preserve">, </w:t>
+      </w:r>
+      <w:proofErr w:type="spellStart"/>
+      <w:r>
+        <w:t>MainCanvas</w:t>
+      </w:r>
+      <w:proofErr w:type="spellEnd"/>
+      <w:r>
+        <w:t xml:space="preserve"> </w:t>
+      </w:r>
+      <w:r>
+        <w:rPr>
+          <w:rFonts w:hint="eastAsia"/>
+        </w:rPr>
+        <w:t>오브젝트 들고 있기</w:t>
       </w:r>
     </w:p>
     <w:p>
@@ -1881,35 +2226,15 @@
           <w:numId w:val="3"/>
         </w:numPr>
         <w:ind w:leftChars="0"/>
-      </w:pPr>
-      <w:r>
-        <w:rPr>
-          <w:rFonts w:hint="eastAsia"/>
-        </w:rPr>
-        <w:t>메인 퀘스트 스토리 대사와 가이드</w:t>
-      </w:r>
-    </w:p>
-    <w:p>
-      <w:pPr>
-        <w:pStyle w:val="a3"/>
-        <w:numPr>
-          <w:ilvl w:val="0"/>
-          <w:numId w:val="3"/>
-        </w:numPr>
-        <w:ind w:leftChars="0"/>
-        <w:rPr>
-          <w:b/>
-          <w:bCs/>
-        </w:rPr>
-      </w:pPr>
-      <w:r>
-        <w:rPr>
-          <w:rFonts w:hint="eastAsia"/>
-          <w:b/>
-          <w:bCs/>
-        </w:rPr>
-        <w:lastRenderedPageBreak/>
-        <w:t>주조 아이템이 제대로 안만들어지는 이슈</w:t>
+        <w:rPr>
+          <w:rFonts w:hint="eastAsia"/>
+        </w:rPr>
+      </w:pPr>
+      <w:r>
+        <w:rPr>
+          <w:rFonts w:hint="eastAsia"/>
+        </w:rPr>
+        <w:t>필요 없는 오브젝트 삭제</w:t>
       </w:r>
     </w:p>
     <w:sectPr>

</xml_diff>

<commit_message>
mod exploreManager mod QuestManager mod SceneLoadManager
</commit_message>
<xml_diff>
--- a/Excel/리본 설정.docx
+++ b/Excel/리본 설정.docx
@@ -54,14 +54,12 @@
       <w:r>
         <w:t xml:space="preserve">– </w:t>
       </w:r>
-      <w:proofErr w:type="spellStart"/>
       <w:r>
         <w:rPr>
           <w:rFonts w:hint="eastAsia"/>
         </w:rPr>
         <w:t>리본교</w:t>
       </w:r>
-      <w:proofErr w:type="spellEnd"/>
     </w:p>
     <w:p>
       <w:r>
@@ -139,16 +137,8 @@
         <w:rPr>
           <w:rFonts w:hint="eastAsia"/>
         </w:rPr>
-        <w:t xml:space="preserve">채우고 해당 퀘스트까지 </w:t>
-      </w:r>
-      <w:proofErr w:type="spellStart"/>
-      <w:r>
-        <w:rPr>
-          <w:rFonts w:hint="eastAsia"/>
-        </w:rPr>
-        <w:t>깨야한다</w:t>
-      </w:r>
-      <w:proofErr w:type="spellEnd"/>
+        <w:t>채우고 해당 퀘스트까지 깨야한다</w:t>
+      </w:r>
     </w:p>
     <w:p>
       <w:r>
@@ -167,16 +157,8 @@
         <w:rPr>
           <w:rFonts w:hint="eastAsia"/>
         </w:rPr>
-        <w:t xml:space="preserve">에서 리본과 관련된 설정을 </w:t>
-      </w:r>
-      <w:proofErr w:type="spellStart"/>
-      <w:r>
-        <w:rPr>
-          <w:rFonts w:hint="eastAsia"/>
-        </w:rPr>
-        <w:t>듣게된다</w:t>
-      </w:r>
-      <w:proofErr w:type="spellEnd"/>
+        <w:t>에서 리본과 관련된 설정을 듣게된다</w:t>
+      </w:r>
     </w:p>
     <w:p/>
     <w:p>
@@ -275,21 +257,7 @@
           <w:rFonts w:hint="eastAsia"/>
         </w:rPr>
         <w:lastRenderedPageBreak/>
-        <w:t xml:space="preserve">그러다 리본을 </w:t>
-      </w:r>
-      <w:proofErr w:type="spellStart"/>
-      <w:r>
-        <w:rPr>
-          <w:rFonts w:hint="eastAsia"/>
-        </w:rPr>
-        <w:t>잃어버린거지</w:t>
-      </w:r>
-      <w:proofErr w:type="spellEnd"/>
-      <w:r>
-        <w:rPr>
-          <w:rFonts w:hint="eastAsia"/>
-        </w:rPr>
-        <w:t xml:space="preserve"> </w:t>
+        <w:t xml:space="preserve">그러다 리본을 잃어버린거지 </w:t>
       </w:r>
     </w:p>
     <w:p>
@@ -317,21 +285,7 @@
         <w:rPr>
           <w:rFonts w:hint="eastAsia"/>
         </w:rPr>
-        <w:t xml:space="preserve">에서 어느정도 떡밥을 </w:t>
-      </w:r>
-      <w:proofErr w:type="spellStart"/>
-      <w:r>
-        <w:rPr>
-          <w:rFonts w:hint="eastAsia"/>
-        </w:rPr>
-        <w:t>회수시키고</w:t>
-      </w:r>
-      <w:proofErr w:type="spellEnd"/>
-      <w:r>
-        <w:rPr>
-          <w:rFonts w:hint="eastAsia"/>
-        </w:rPr>
-        <w:t xml:space="preserve"> 협력관계가 된다</w:t>
+        <w:t>에서 어느정도 떡밥을 회수시키고 협력관계가 된다</w:t>
       </w:r>
     </w:p>
     <w:p/>
@@ -431,15 +385,7 @@
         <w:t>분기</w:t>
       </w:r>
       <w:r>
-        <w:t xml:space="preserve"> 구분 - 나이(수치는 실제 플레이 해서 </w:t>
-      </w:r>
-      <w:proofErr w:type="spellStart"/>
-      <w:r>
-        <w:t>몇살로</w:t>
-      </w:r>
-      <w:proofErr w:type="spellEnd"/>
-      <w:r>
-        <w:t xml:space="preserve"> 할 지 정하기)</w:t>
+        <w:t xml:space="preserve"> 구분 - 나이(수치는 실제 플레이 해서 몇살로 할 지 정하기)</w:t>
       </w:r>
     </w:p>
     <w:p>
@@ -461,15 +407,7 @@
         <w:t>타임</w:t>
       </w:r>
       <w:r>
-        <w:t xml:space="preserve"> 리프 시 </w:t>
-      </w:r>
-      <w:proofErr w:type="spellStart"/>
-      <w:r>
-        <w:t>인트로에서</w:t>
-      </w:r>
-      <w:proofErr w:type="spellEnd"/>
-      <w:r>
-        <w:t xml:space="preserve"> 펜던트를 확인하는 장면 후 과거회상</w:t>
+        <w:t xml:space="preserve"> 리프 시 인트로에서 펜던트를 확인하는 장면 후 과거회상</w:t>
       </w:r>
     </w:p>
     <w:p>
@@ -558,68 +496,103 @@
         <w:rPr>
           <w:rFonts w:hint="eastAsia"/>
         </w:rPr>
-        <w:t xml:space="preserve">흔한 이세계처럼 마법을 당연하게 쓸 수 있는데 그 이유가 미래에서 과거로 온 애가 마법이 가능한 무언가를 </w:t>
-      </w:r>
-      <w:proofErr w:type="spellStart"/>
-      <w:r>
-        <w:rPr>
-          <w:rFonts w:hint="eastAsia"/>
-        </w:rPr>
-        <w:t>들고와서</w:t>
-      </w:r>
-      <w:proofErr w:type="spellEnd"/>
-      <w:r>
-        <w:rPr>
-          <w:rFonts w:hint="eastAsia"/>
-        </w:rPr>
-        <w:t xml:space="preserve"> 어느 순간부터 마법을 쓸 수 있게 되었다</w:t>
-      </w:r>
-    </w:p>
-    <w:p>
-      <w:r>
-        <w:rPr>
-          <w:rFonts w:hint="eastAsia"/>
-        </w:rPr>
-        <w:t>(</w:t>
-      </w:r>
-      <w:proofErr w:type="spellStart"/>
-      <w:r>
-        <w:rPr>
-          <w:rFonts w:hint="eastAsia"/>
-        </w:rPr>
-        <w:t>TodoProgress</w:t>
-      </w:r>
-      <w:proofErr w:type="spellEnd"/>
-      <w:r>
-        <w:rPr>
-          <w:rFonts w:hint="eastAsia"/>
-        </w:rPr>
+        <w:t>흔한 이세계처럼 마법을 당연하게 쓸 수 있는데 그 이유가 미래에서 과거로 온 애가 마법이 가능한 무언가를 들고와서 어느 순간부터 마법을 쓸 수 있게 되었다</w:t>
+      </w:r>
+    </w:p>
+    <w:p>
+      <w:r>
+        <w:rPr>
+          <w:rFonts w:hint="eastAsia"/>
+        </w:rPr>
+        <w:t xml:space="preserve">(TodoProgress </w:t>
+      </w:r>
+      <w:r>
+        <w:t>–</w:t>
+      </w:r>
+      <w:r>
+        <w:rPr>
+          <w:rFonts w:hint="eastAsia"/>
+        </w:rPr>
+        <w:t xml:space="preserve"> 평판이라 할까)</w:t>
+      </w:r>
+    </w:p>
+    <w:p>
+      <w:r>
+        <w:rPr>
+          <w:rFonts w:hint="eastAsia"/>
+        </w:rPr>
+        <w:t>부모님 얘기 없음</w:t>
+      </w:r>
+    </w:p>
+    <w:p>
+      <w:r>
+        <w:rPr>
+          <w:rFonts w:hint="eastAsia"/>
+        </w:rPr>
+        <w:t xml:space="preserve">노역하는 장면 </w:t>
+      </w:r>
+      <w:r>
+        <w:t xml:space="preserve">– </w:t>
+      </w:r>
+      <w:r>
+        <w:rPr>
+          <w:rFonts w:hint="eastAsia"/>
+        </w:rPr>
+        <w:t xml:space="preserve">하 ㅈㄴ 힘드네 하면서 쉬다가 길가에서 펜던트 주움 </w:t>
+      </w:r>
+      <w:r>
+        <w:t>–</w:t>
+      </w:r>
+      <w:r>
+        <w:rPr>
+          <w:rFonts w:hint="eastAsia"/>
+        </w:rPr>
+        <w:t xml:space="preserve"> 이쁘네?</w:t>
+      </w:r>
+      <w:r>
         <w:t xml:space="preserve"> </w:t>
       </w:r>
       <w:r>
+        <w:rPr>
+          <w:rFonts w:hint="eastAsia"/>
+        </w:rPr>
+        <w:t xml:space="preserve">가져야지 하고 목에 걸음 </w:t>
+      </w:r>
+      <w:r>
+        <w:t xml:space="preserve">– </w:t>
+      </w:r>
+      <w:r>
+        <w:rPr>
+          <w:rFonts w:hint="eastAsia"/>
+        </w:rPr>
+        <w:t xml:space="preserve">펜던트에서 리본소녀가 나옴 </w:t>
+      </w:r>
+      <w:r>
         <w:t>–</w:t>
       </w:r>
       <w:r>
         <w:rPr>
           <w:rFonts w:hint="eastAsia"/>
         </w:rPr>
-        <w:t xml:space="preserve"> 평판이라 할까)</w:t>
-      </w:r>
-    </w:p>
-    <w:p>
-      <w:r>
-        <w:rPr>
-          <w:rFonts w:hint="eastAsia"/>
-        </w:rPr>
-        <w:t>부모님 얘기 없음</w:t>
-      </w:r>
-    </w:p>
-    <w:p>
-      <w:r>
-        <w:rPr>
-          <w:rFonts w:hint="eastAsia"/>
-        </w:rPr>
-        <w:t xml:space="preserve">노역하는 장면 </w:t>
+        <w:t xml:space="preserve"> 주인공이 </w:t>
+      </w:r>
+      <w:r>
+        <w:t xml:space="preserve">??? </w:t>
+      </w:r>
+      <w:r>
+        <w:rPr>
+          <w:rFonts w:hint="eastAsia"/>
+        </w:rPr>
+        <w:t xml:space="preserve">하는데 리본소녀가 너가 새로운 주인이구나 함 </w:t>
+      </w:r>
+      <w:r>
+        <w:t>–</w:t>
+      </w:r>
+      <w:r>
+        <w:rPr>
+          <w:rFonts w:hint="eastAsia"/>
+        </w:rPr>
+        <w:t xml:space="preserve"> 개깜짝 놀라서 펜던트 빼려고 하는데 안 빠짐 </w:t>
       </w:r>
       <w:r>
         <w:t xml:space="preserve">– </w:t>
@@ -628,21 +601,34 @@
         <w:rPr>
           <w:rFonts w:hint="eastAsia"/>
         </w:rPr>
-        <w:t xml:space="preserve">하 </w:t>
-      </w:r>
-      <w:proofErr w:type="spellStart"/>
-      <w:r>
-        <w:rPr>
-          <w:rFonts w:hint="eastAsia"/>
-        </w:rPr>
-        <w:t>ㅈㄴ</w:t>
-      </w:r>
-      <w:proofErr w:type="spellEnd"/>
-      <w:r>
-        <w:rPr>
-          <w:rFonts w:hint="eastAsia"/>
-        </w:rPr>
-        <w:t xml:space="preserve"> 힘드네 하면서 쉬다가 길가에서 펜던트 주움 </w:t>
+        <w:t xml:space="preserve">대충 이제 못 뺀다 하며 설명충이 됨 </w:t>
+      </w:r>
+      <w:r>
+        <w:t xml:space="preserve">– </w:t>
+      </w:r>
+      <w:r>
+        <w:rPr>
+          <w:rFonts w:hint="eastAsia"/>
+        </w:rPr>
+        <w:t>뭐 너가 선택되었다, ???를 위해서 다양한 일을 할 줄 알아야 한다, 펜던트는 해당 일을 얼마나 잘 했는지를 판단한다,</w:t>
+      </w:r>
+      <w:r>
+        <w:t xml:space="preserve"> </w:t>
+      </w:r>
+      <w:r>
+        <w:rPr>
+          <w:rFonts w:hint="eastAsia"/>
+        </w:rPr>
+        <w:t>현재 일을 잘 하고 추가 일까지 하면 다른 사람이 된다</w:t>
+      </w:r>
+      <w:r>
+        <w:t xml:space="preserve">, </w:t>
+      </w:r>
+      <w:r>
+        <w:rPr>
+          <w:rFonts w:hint="eastAsia"/>
+        </w:rPr>
+        <w:t xml:space="preserve">다양한 직업을 거쳐 최종 시련?에 도달해야 한다 </w:t>
       </w:r>
       <w:r>
         <w:t>–</w:t>
@@ -651,7 +637,7 @@
         <w:rPr>
           <w:rFonts w:hint="eastAsia"/>
         </w:rPr>
-        <w:t xml:space="preserve"> 이쁘네?</w:t>
+        <w:t xml:space="preserve"> 내가요?</w:t>
       </w:r>
       <w:r>
         <w:t xml:space="preserve"> </w:t>
@@ -660,7 +646,34 @@
         <w:rPr>
           <w:rFonts w:hint="eastAsia"/>
         </w:rPr>
-        <w:t xml:space="preserve">가져야지 하고 목에 걸음 </w:t>
+        <w:t>그걸요?</w:t>
+      </w:r>
+      <w:r>
+        <w:t xml:space="preserve"> </w:t>
+      </w:r>
+      <w:r>
+        <w:rPr>
+          <w:rFonts w:hint="eastAsia"/>
+        </w:rPr>
+        <w:t>왜요?</w:t>
+      </w:r>
+      <w:r>
+        <w:t xml:space="preserve"> (</w:t>
+      </w:r>
+      <w:r>
+        <w:rPr>
+          <w:rFonts w:hint="eastAsia"/>
+        </w:rPr>
+        <w:t>대충 애니에서 선택 받았다고 하면 무지성으로 받아들이는 주인공 클리셰 비틀기</w:t>
+      </w:r>
+      <w:r>
+        <w:t>)</w:t>
+      </w:r>
+      <w:r>
+        <w:rPr>
+          <w:rFonts w:hint="eastAsia"/>
+        </w:rPr>
+        <w:t xml:space="preserve"> </w:t>
       </w:r>
       <w:r>
         <w:t xml:space="preserve">– </w:t>
@@ -669,7 +682,61 @@
         <w:rPr>
           <w:rFonts w:hint="eastAsia"/>
         </w:rPr>
-        <w:t xml:space="preserve">펜던트에서 리본소녀가 나옴 </w:t>
+        <w:t>암튼 해!</w:t>
+      </w:r>
+      <w:r>
+        <w:t xml:space="preserve"> </w:t>
+      </w:r>
+      <w:r>
+        <w:rPr>
+          <w:rFonts w:hint="eastAsia"/>
+        </w:rPr>
+        <w:t>못하면 죽는다,</w:t>
+      </w:r>
+      <w:r>
+        <w:t xml:space="preserve"> </w:t>
+      </w:r>
+      <w:r>
+        <w:rPr>
+          <w:rFonts w:hint="eastAsia"/>
+        </w:rPr>
+        <w:t>거부할 수 없다</w:t>
+      </w:r>
+      <w:r>
+        <w:t xml:space="preserve"> – </w:t>
+      </w:r>
+      <w:r>
+        <w:rPr>
+          <w:rFonts w:hint="eastAsia"/>
+        </w:rPr>
+        <w:t>주인공이 호구라 수긍(끄덕</w:t>
+      </w:r>
+      <w:r>
+        <w:t>)(</w:t>
+      </w:r>
+      <w:r>
+        <w:rPr>
+          <w:rFonts w:hint="eastAsia"/>
+        </w:rPr>
+        <w:t>결국 클리셰 따라가기</w:t>
+      </w:r>
+      <w:r>
+        <w:t xml:space="preserve">) – </w:t>
+      </w:r>
+      <w:r>
+        <w:rPr>
+          <w:rFonts w:hint="eastAsia"/>
+        </w:rPr>
+        <w:t>노예도 벗어날 수 있으니까</w:t>
+      </w:r>
+      <w:r>
+        <w:t xml:space="preserve"> – </w:t>
+      </w:r>
+      <w:r>
+        <w:rPr>
+          <w:rFonts w:hint="eastAsia"/>
+        </w:rPr>
+        <w:t xml:space="preserve">우선 평판이 낮으니까 노예로 대장장이/상인 미리보기 </w:t>
       </w:r>
       <w:r>
         <w:t>–</w:t>
@@ -678,27 +745,7 @@
         <w:rPr>
           <w:rFonts w:hint="eastAsia"/>
         </w:rPr>
-        <w:t xml:space="preserve"> </w:t>
-      </w:r>
-      <w:proofErr w:type="gramStart"/>
-      <w:r>
-        <w:rPr>
-          <w:rFonts w:hint="eastAsia"/>
-        </w:rPr>
-        <w:t xml:space="preserve">주인공이 </w:t>
-      </w:r>
-      <w:r>
-        <w:t>???</w:t>
-      </w:r>
-      <w:proofErr w:type="gramEnd"/>
-      <w:r>
-        <w:t xml:space="preserve"> </w:t>
-      </w:r>
-      <w:r>
-        <w:rPr>
-          <w:rFonts w:hint="eastAsia"/>
-        </w:rPr>
-        <w:t xml:space="preserve">하는데 리본소녀가 너가 새로운 주인이구나 함 </w:t>
+        <w:t xml:space="preserve"> 둘 중에 하나 고르라고 하고 시작 </w:t>
       </w:r>
       <w:r>
         <w:t>–</w:t>
@@ -707,275 +754,7 @@
         <w:rPr>
           <w:rFonts w:hint="eastAsia"/>
         </w:rPr>
-        <w:t xml:space="preserve"> </w:t>
-      </w:r>
-      <w:proofErr w:type="spellStart"/>
-      <w:r>
-        <w:rPr>
-          <w:rFonts w:hint="eastAsia"/>
-        </w:rPr>
-        <w:t>개깜짝</w:t>
-      </w:r>
-      <w:proofErr w:type="spellEnd"/>
-      <w:r>
-        <w:rPr>
-          <w:rFonts w:hint="eastAsia"/>
-        </w:rPr>
-        <w:t xml:space="preserve"> 놀라서 펜던트 빼려고 하는데 안 빠짐 </w:t>
-      </w:r>
-      <w:r>
-        <w:t xml:space="preserve">– </w:t>
-      </w:r>
-      <w:r>
-        <w:rPr>
-          <w:rFonts w:hint="eastAsia"/>
-        </w:rPr>
-        <w:t xml:space="preserve">대충 이제 못 뺀다 하며 설명충이 됨 </w:t>
-      </w:r>
-      <w:r>
-        <w:t xml:space="preserve">– </w:t>
-      </w:r>
-      <w:r>
-        <w:rPr>
-          <w:rFonts w:hint="eastAsia"/>
-        </w:rPr>
-        <w:t>뭐 너가 선택되었다, ???</w:t>
-      </w:r>
-      <w:proofErr w:type="spellStart"/>
-      <w:r>
-        <w:rPr>
-          <w:rFonts w:hint="eastAsia"/>
-        </w:rPr>
-        <w:t>를</w:t>
-      </w:r>
-      <w:proofErr w:type="spellEnd"/>
-      <w:r>
-        <w:rPr>
-          <w:rFonts w:hint="eastAsia"/>
-        </w:rPr>
-        <w:t xml:space="preserve"> 위해서 다양한 일을 할 줄 알아야 한다, 펜던트는 해당 일을 얼마나 잘 했는지를 판단한다,</w:t>
-      </w:r>
-      <w:r>
-        <w:t xml:space="preserve"> </w:t>
-      </w:r>
-      <w:r>
-        <w:rPr>
-          <w:rFonts w:hint="eastAsia"/>
-        </w:rPr>
-        <w:t>현재 일을 잘 하고 추가 일까지 하면 다른 사람이 된다</w:t>
-      </w:r>
-      <w:r>
-        <w:t xml:space="preserve">, </w:t>
-      </w:r>
-      <w:r>
-        <w:rPr>
-          <w:rFonts w:hint="eastAsia"/>
-        </w:rPr>
-        <w:t xml:space="preserve">다양한 직업을 거쳐 최종 </w:t>
-      </w:r>
-      <w:proofErr w:type="gramStart"/>
-      <w:r>
-        <w:rPr>
-          <w:rFonts w:hint="eastAsia"/>
-        </w:rPr>
-        <w:t>시련?에</w:t>
-      </w:r>
-      <w:proofErr w:type="gramEnd"/>
-      <w:r>
-        <w:rPr>
-          <w:rFonts w:hint="eastAsia"/>
-        </w:rPr>
-        <w:t xml:space="preserve"> 도달해야 한다 </w:t>
-      </w:r>
-      <w:r>
-        <w:t>–</w:t>
-      </w:r>
-      <w:r>
-        <w:rPr>
-          <w:rFonts w:hint="eastAsia"/>
-        </w:rPr>
-        <w:t xml:space="preserve"> 내가요?</w:t>
-      </w:r>
-      <w:r>
-        <w:t xml:space="preserve"> </w:t>
-      </w:r>
-      <w:proofErr w:type="spellStart"/>
-      <w:r>
-        <w:rPr>
-          <w:rFonts w:hint="eastAsia"/>
-        </w:rPr>
-        <w:t>그걸요</w:t>
-      </w:r>
-      <w:proofErr w:type="spellEnd"/>
-      <w:r>
-        <w:rPr>
-          <w:rFonts w:hint="eastAsia"/>
-        </w:rPr>
-        <w:t>?</w:t>
-      </w:r>
-      <w:r>
-        <w:t xml:space="preserve"> </w:t>
-      </w:r>
-      <w:r>
-        <w:rPr>
-          <w:rFonts w:hint="eastAsia"/>
-        </w:rPr>
-        <w:t>왜요?</w:t>
-      </w:r>
-      <w:r>
-        <w:t xml:space="preserve"> (</w:t>
-      </w:r>
-      <w:r>
-        <w:rPr>
-          <w:rFonts w:hint="eastAsia"/>
-        </w:rPr>
-        <w:t xml:space="preserve">대충 애니에서 </w:t>
-      </w:r>
-      <w:proofErr w:type="gramStart"/>
-      <w:r>
-        <w:rPr>
-          <w:rFonts w:hint="eastAsia"/>
-        </w:rPr>
-        <w:t>선택 받았다고</w:t>
-      </w:r>
-      <w:proofErr w:type="gramEnd"/>
-      <w:r>
-        <w:rPr>
-          <w:rFonts w:hint="eastAsia"/>
-        </w:rPr>
-        <w:t xml:space="preserve"> 하면 무지성으로 받아들이는 주인공 </w:t>
-      </w:r>
-      <w:proofErr w:type="spellStart"/>
-      <w:r>
-        <w:rPr>
-          <w:rFonts w:hint="eastAsia"/>
-        </w:rPr>
-        <w:t>클리셰</w:t>
-      </w:r>
-      <w:proofErr w:type="spellEnd"/>
-      <w:r>
-        <w:rPr>
-          <w:rFonts w:hint="eastAsia"/>
-        </w:rPr>
-        <w:t xml:space="preserve"> 비틀기</w:t>
-      </w:r>
-      <w:r>
-        <w:t>)</w:t>
-      </w:r>
-      <w:r>
-        <w:rPr>
-          <w:rFonts w:hint="eastAsia"/>
-        </w:rPr>
-        <w:t xml:space="preserve"> </w:t>
-      </w:r>
-      <w:r>
-        <w:t xml:space="preserve">– </w:t>
-      </w:r>
-      <w:r>
-        <w:rPr>
-          <w:rFonts w:hint="eastAsia"/>
-        </w:rPr>
-        <w:t>암튼 해!</w:t>
-      </w:r>
-      <w:r>
-        <w:t xml:space="preserve"> </w:t>
-      </w:r>
-      <w:r>
-        <w:rPr>
-          <w:rFonts w:hint="eastAsia"/>
-        </w:rPr>
-        <w:t>못하면 죽는다,</w:t>
-      </w:r>
-      <w:r>
-        <w:t xml:space="preserve"> </w:t>
-      </w:r>
-      <w:r>
-        <w:rPr>
-          <w:rFonts w:hint="eastAsia"/>
-        </w:rPr>
-        <w:t>거부할 수 없다</w:t>
-      </w:r>
-      <w:r>
-        <w:t xml:space="preserve"> – </w:t>
-      </w:r>
-      <w:r>
-        <w:rPr>
-          <w:rFonts w:hint="eastAsia"/>
-        </w:rPr>
-        <w:t>주인공이 호구라 수긍(끄덕</w:t>
-      </w:r>
-      <w:r>
-        <w:t>)(</w:t>
-      </w:r>
-      <w:r>
-        <w:rPr>
-          <w:rFonts w:hint="eastAsia"/>
-        </w:rPr>
-        <w:t xml:space="preserve">결국 </w:t>
-      </w:r>
-      <w:proofErr w:type="spellStart"/>
-      <w:r>
-        <w:rPr>
-          <w:rFonts w:hint="eastAsia"/>
-        </w:rPr>
-        <w:t>클리셰</w:t>
-      </w:r>
-      <w:proofErr w:type="spellEnd"/>
-      <w:r>
-        <w:rPr>
-          <w:rFonts w:hint="eastAsia"/>
-        </w:rPr>
-        <w:t xml:space="preserve"> 따라가기</w:t>
-      </w:r>
-      <w:r>
-        <w:t xml:space="preserve">) – </w:t>
-      </w:r>
-      <w:r>
-        <w:rPr>
-          <w:rFonts w:hint="eastAsia"/>
-        </w:rPr>
-        <w:t>노예도 벗어날 수 있으니까</w:t>
-      </w:r>
-      <w:r>
-        <w:t xml:space="preserve"> – </w:t>
-      </w:r>
-      <w:r>
-        <w:rPr>
-          <w:rFonts w:hint="eastAsia"/>
-        </w:rPr>
-        <w:t xml:space="preserve">우선 평판이 낮으니까 노예로 대장장이/상인 미리보기 </w:t>
-      </w:r>
-      <w:r>
-        <w:t>–</w:t>
-      </w:r>
-      <w:r>
-        <w:rPr>
-          <w:rFonts w:hint="eastAsia"/>
-        </w:rPr>
-        <w:t xml:space="preserve"> 둘 중에 하나 고르라고 하고 시작 </w:t>
-      </w:r>
-      <w:r>
-        <w:t>–</w:t>
-      </w:r>
-      <w:r>
-        <w:rPr>
-          <w:rFonts w:hint="eastAsia"/>
-        </w:rPr>
-        <w:t xml:space="preserve"> 대장장이 선택 - </w:t>
-      </w:r>
-      <w:proofErr w:type="spellStart"/>
-      <w:r>
-        <w:rPr>
-          <w:rFonts w:hint="eastAsia"/>
-        </w:rPr>
-        <w:t>저챗씬으로</w:t>
-      </w:r>
-      <w:proofErr w:type="spellEnd"/>
-      <w:r>
-        <w:rPr>
-          <w:rFonts w:hint="eastAsia"/>
-        </w:rPr>
-        <w:t xml:space="preserve"> 이동 </w:t>
+        <w:t xml:space="preserve"> 대장장이 선택 - 저챗씬으로 이동 </w:t>
       </w:r>
       <w:r>
         <w:t xml:space="preserve">– </w:t>
@@ -1036,29 +815,41 @@
         <w:rPr>
           <w:rFonts w:hint="eastAsia"/>
         </w:rPr>
-        <w:t xml:space="preserve">과 </w:t>
-      </w:r>
-      <w:proofErr w:type="spellStart"/>
-      <w:r>
-        <w:rPr>
-          <w:rFonts w:hint="eastAsia"/>
-        </w:rPr>
-        <w:t>액티브포인트를</w:t>
-      </w:r>
-      <w:proofErr w:type="spellEnd"/>
-      <w:r>
-        <w:rPr>
-          <w:rFonts w:hint="eastAsia"/>
-        </w:rPr>
-        <w:t xml:space="preserve"> 활용하자</w:t>
-      </w:r>
-    </w:p>
-    <w:p>
-      <w:proofErr w:type="gramStart"/>
-      <w:r>
-        <w:t>Ex )</w:t>
-      </w:r>
-      <w:proofErr w:type="gramEnd"/>
+        <w:t>과 액티브포인트를 활용하자</w:t>
+      </w:r>
+    </w:p>
+    <w:p>
+      <w:r>
+        <w:t xml:space="preserve">Ex ) </w:t>
+      </w:r>
+      <w:r>
+        <w:rPr>
+          <w:rFonts w:hint="eastAsia"/>
+        </w:rPr>
+        <w:t>평판이 높으면 공격력 업</w:t>
+      </w:r>
+    </w:p>
+    <w:p>
+      <w:r>
+        <w:tab/>
+      </w:r>
+      <w:r>
+        <w:rPr>
+          <w:rFonts w:hint="eastAsia"/>
+        </w:rPr>
+        <w:t>액티브 포인트는 곧 모험과 탐험의 체력</w:t>
+      </w:r>
+    </w:p>
+    <w:p>
+      <w:r>
+        <w:tab/>
+      </w:r>
+      <w:r>
+        <w:rPr>
+          <w:rFonts w:hint="eastAsia"/>
+        </w:rPr>
+        <w:t>모험은 한 번 나가면 끝까지 가야한다.</w:t>
+      </w:r>
       <w:r>
         <w:t xml:space="preserve"> </w:t>
       </w:r>
@@ -1066,7 +857,16 @@
         <w:rPr>
           <w:rFonts w:hint="eastAsia"/>
         </w:rPr>
-        <w:t>평판이 높으면 공격력 업</w:t>
+        <w:t>도망가면 액티브가 많이 깎이고 완주하면 조금 덜 깎이는 구조.</w:t>
+      </w:r>
+      <w:r>
+        <w:t xml:space="preserve"> </w:t>
+      </w:r>
+      <w:r>
+        <w:rPr>
+          <w:rFonts w:hint="eastAsia"/>
+        </w:rPr>
+        <w:t>인스턴스 던전으로 구성되어 평판에 따라 강한 던전을 갈 수 있다.</w:t>
       </w:r>
     </w:p>
     <w:p>
@@ -1077,51 +877,11 @@
         <w:rPr>
           <w:rFonts w:hint="eastAsia"/>
         </w:rPr>
-        <w:t>액티브 포인트는 곧 모험과 탐험의 체력</w:t>
-      </w:r>
-    </w:p>
-    <w:p>
-      <w:r>
-        <w:tab/>
-      </w:r>
-      <w:r>
-        <w:rPr>
-          <w:rFonts w:hint="eastAsia"/>
-        </w:rPr>
-        <w:t>모험은 한 번 나가면 끝까지 가야한다.</w:t>
+        <w:t>탐험은 언제든 도망갈 수 있지만 체력이 깎이는 만큼 바로 내 액티브 포인트가 깎인다.</w:t>
       </w:r>
       <w:r>
         <w:t xml:space="preserve"> </w:t>
       </w:r>
-      <w:r>
-        <w:rPr>
-          <w:rFonts w:hint="eastAsia"/>
-        </w:rPr>
-        <w:t>도망가면 액티브가 많이 깎이고 완주하면 조금 덜 깎이는 구조.</w:t>
-      </w:r>
-      <w:r>
-        <w:t xml:space="preserve"> </w:t>
-      </w:r>
-      <w:r>
-        <w:rPr>
-          <w:rFonts w:hint="eastAsia"/>
-        </w:rPr>
-        <w:t>인스턴스 던전으로 구성되어 평판에 따라 강한 던전을 갈 수 있다.</w:t>
-      </w:r>
-    </w:p>
-    <w:p>
-      <w:r>
-        <w:tab/>
-      </w:r>
-      <w:r>
-        <w:rPr>
-          <w:rFonts w:hint="eastAsia"/>
-        </w:rPr>
-        <w:t>탐험은 언제든 도망갈 수 있지만 체력이 깎이는 만큼 바로 내 액티브 포인트가 깎인다.</w:t>
-      </w:r>
-      <w:r>
-        <w:t xml:space="preserve"> </w:t>
-      </w:r>
     </w:p>
     <w:p>
       <w:r>
@@ -1133,36 +893,20 @@
       <w:r>
         <w:t xml:space="preserve">– </w:t>
       </w:r>
-      <w:proofErr w:type="spellStart"/>
-      <w:r>
-        <w:rPr>
-          <w:rFonts w:hint="eastAsia"/>
-        </w:rPr>
-        <w:t>메인퀘스트를</w:t>
-      </w:r>
-      <w:proofErr w:type="spellEnd"/>
-      <w:r>
-        <w:rPr>
-          <w:rFonts w:hint="eastAsia"/>
-        </w:rPr>
-        <w:t xml:space="preserve"> 해금하기 위한 수치 </w:t>
+      <w:r>
+        <w:rPr>
+          <w:rFonts w:hint="eastAsia"/>
+        </w:rPr>
+        <w:t xml:space="preserve">메인퀘스트를 해금하기 위한 수치 </w:t>
       </w:r>
       <w:r>
         <w:t>(</w:t>
       </w:r>
-      <w:proofErr w:type="spellStart"/>
-      <w:r>
-        <w:rPr>
-          <w:rFonts w:hint="eastAsia"/>
-        </w:rPr>
-        <w:t>서브퀘스트로</w:t>
-      </w:r>
-      <w:proofErr w:type="spellEnd"/>
-      <w:r>
-        <w:rPr>
-          <w:rFonts w:hint="eastAsia"/>
-        </w:rPr>
-        <w:t xml:space="preserve"> 증가)</w:t>
+      <w:r>
+        <w:rPr>
+          <w:rFonts w:hint="eastAsia"/>
+        </w:rPr>
+        <w:t>서브퀘스트로 증가)</w:t>
       </w:r>
     </w:p>
     <w:p>
@@ -1183,7 +927,6 @@
       <w:r>
         <w:t xml:space="preserve">– </w:t>
       </w:r>
-      <w:proofErr w:type="gramStart"/>
       <w:r>
         <w:rPr>
           <w:rFonts w:hint="eastAsia"/>
@@ -1191,11 +934,7 @@
         <w:t xml:space="preserve">기사 </w:t>
       </w:r>
       <w:r>
-        <w:t>/</w:t>
-      </w:r>
-      <w:proofErr w:type="gramEnd"/>
-      <w:r>
-        <w:t xml:space="preserve"> </w:t>
+        <w:t xml:space="preserve">/ </w:t>
       </w:r>
       <w:r>
         <w:rPr>
@@ -1222,7 +961,6 @@
       <w:r>
         <w:t xml:space="preserve">– </w:t>
       </w:r>
-      <w:proofErr w:type="gramStart"/>
       <w:r>
         <w:rPr>
           <w:rFonts w:hint="eastAsia"/>
@@ -1230,11 +968,7 @@
         <w:t xml:space="preserve">평민 </w:t>
       </w:r>
       <w:r>
-        <w:t>/</w:t>
-      </w:r>
-      <w:proofErr w:type="gramEnd"/>
-      <w:r>
-        <w:t xml:space="preserve"> </w:t>
+        <w:t xml:space="preserve">/ </w:t>
       </w:r>
       <w:r>
         <w:rPr>
@@ -1261,7 +995,6 @@
       <w:r>
         <w:t xml:space="preserve">– </w:t>
       </w:r>
-      <w:proofErr w:type="gramStart"/>
       <w:r>
         <w:rPr>
           <w:rFonts w:hint="eastAsia"/>
@@ -1269,11 +1002,7 @@
         <w:t xml:space="preserve">백성 </w:t>
       </w:r>
       <w:r>
-        <w:t>/</w:t>
-      </w:r>
-      <w:proofErr w:type="gramEnd"/>
-      <w:r>
-        <w:t xml:space="preserve"> </w:t>
+        <w:t xml:space="preserve">/ </w:t>
       </w:r>
       <w:r>
         <w:rPr>
@@ -1300,7 +1029,6 @@
       <w:r>
         <w:t xml:space="preserve">– </w:t>
       </w:r>
-      <w:proofErr w:type="gramStart"/>
       <w:r>
         <w:rPr>
           <w:rFonts w:hint="eastAsia"/>
@@ -1308,11 +1036,7 @@
         <w:t xml:space="preserve">백성 </w:t>
       </w:r>
       <w:r>
-        <w:t>/</w:t>
-      </w:r>
-      <w:proofErr w:type="gramEnd"/>
-      <w:r>
-        <w:t xml:space="preserve"> </w:t>
+        <w:t xml:space="preserve">/ </w:t>
       </w:r>
       <w:r>
         <w:rPr>
@@ -1343,34 +1067,25 @@
         <w:rPr>
           <w:rFonts w:hint="eastAsia"/>
         </w:rPr>
-        <w:t>인벤토리</w:t>
-      </w:r>
-      <w:r>
-        <w:t xml:space="preserve"> –</w:t>
-      </w:r>
-      <w:r>
-        <w:rPr>
-          <w:rFonts w:hint="eastAsia"/>
-        </w:rPr>
-        <w:t xml:space="preserve"> 없는 아이템 넘버가 들어갔을 때 예외처리,</w:t>
-      </w:r>
-      <w:r>
-        <w:t xml:space="preserve"> </w:t>
-      </w:r>
-      <w:r>
-        <w:rPr>
-          <w:rFonts w:hint="eastAsia"/>
-        </w:rPr>
-        <w:t>아이템을</w:t>
-      </w:r>
-      <w:r>
-        <w:t xml:space="preserve"> 10</w:t>
-      </w:r>
-      <w:r>
-        <w:rPr>
-          <w:rFonts w:hint="eastAsia"/>
-        </w:rPr>
-        <w:t>개 이상 주기</w:t>
+        <w:t>상주N</w:t>
+      </w:r>
+      <w:r>
+        <w:t>PC</w:t>
+      </w:r>
+      <w:r>
+        <w:rPr>
+          <w:rFonts w:hint="eastAsia"/>
+        </w:rPr>
+        <w:t xml:space="preserve"> 기능 완성 </w:t>
+      </w:r>
+      <w:r>
+        <w:t>–</w:t>
+      </w:r>
+      <w:r>
+        <w:rPr>
+          <w:rFonts w:hint="eastAsia"/>
+        </w:rPr>
+        <w:t xml:space="preserve"> 뭐가 들어갈지는 알아서 고민</w:t>
       </w:r>
     </w:p>
     <w:p>
@@ -1386,267 +1101,6 @@
         <w:rPr>
           <w:rFonts w:hint="eastAsia"/>
         </w:rPr>
-        <w:t>튜토리얼 완성</w:t>
-      </w:r>
-    </w:p>
-    <w:p>
-      <w:pPr>
-        <w:pStyle w:val="a3"/>
-        <w:numPr>
-          <w:ilvl w:val="1"/>
-          <w:numId w:val="1"/>
-        </w:numPr>
-        <w:ind w:leftChars="0"/>
-        <w:rPr>
-          <w:b/>
-          <w:bCs/>
-        </w:rPr>
-      </w:pPr>
-      <w:r>
-        <w:rPr>
-          <w:rFonts w:hint="eastAsia"/>
-          <w:b/>
-          <w:bCs/>
-        </w:rPr>
-        <w:t xml:space="preserve">대장간 진입 </w:t>
-      </w:r>
-      <w:r>
-        <w:rPr>
-          <w:b/>
-          <w:bCs/>
-        </w:rPr>
-        <w:t xml:space="preserve">– </w:t>
-      </w:r>
-      <w:r>
-        <w:rPr>
-          <w:rFonts w:hint="eastAsia"/>
-          <w:b/>
-          <w:bCs/>
-        </w:rPr>
-        <w:t xml:space="preserve">레시피 주고 </w:t>
-      </w:r>
-      <w:r>
-        <w:rPr>
-          <w:b/>
-          <w:bCs/>
-        </w:rPr>
-        <w:t xml:space="preserve">– </w:t>
-      </w:r>
-      <w:r>
-        <w:rPr>
-          <w:rFonts w:hint="eastAsia"/>
-          <w:b/>
-          <w:bCs/>
-        </w:rPr>
-        <w:t>제작 창 열고 재료가 필요하지?</w:t>
-      </w:r>
-      <w:r>
-        <w:rPr>
-          <w:b/>
-          <w:bCs/>
-        </w:rPr>
-        <w:t xml:space="preserve"> – </w:t>
-      </w:r>
-      <w:r>
-        <w:rPr>
-          <w:rFonts w:hint="eastAsia"/>
-          <w:b/>
-          <w:bCs/>
-        </w:rPr>
-        <w:t>구해와</w:t>
-      </w:r>
-    </w:p>
-    <w:p>
-      <w:pPr>
-        <w:pStyle w:val="a3"/>
-        <w:numPr>
-          <w:ilvl w:val="1"/>
-          <w:numId w:val="1"/>
-        </w:numPr>
-        <w:ind w:leftChars="0"/>
-      </w:pPr>
-      <w:r>
-        <w:rPr>
-          <w:rFonts w:hint="eastAsia"/>
-          <w:b/>
-          <w:bCs/>
-        </w:rPr>
-        <w:t>탐험 가기</w:t>
-      </w:r>
-      <w:r>
-        <w:rPr>
-          <w:rFonts w:hint="eastAsia"/>
-        </w:rPr>
-        <w:t xml:space="preserve"> </w:t>
-      </w:r>
-      <w:r>
-        <w:t xml:space="preserve">– </w:t>
-      </w:r>
-      <w:r>
-        <w:rPr>
-          <w:rFonts w:hint="eastAsia"/>
-        </w:rPr>
-        <w:t xml:space="preserve">결과 </w:t>
-      </w:r>
-      <w:r>
-        <w:t>(</w:t>
-      </w:r>
-      <w:r>
-        <w:rPr>
-          <w:rFonts w:hint="eastAsia"/>
-        </w:rPr>
-        <w:t>성공은 다음으로 실패 시 다시 탐험</w:t>
-      </w:r>
-      <w:r>
-        <w:t>)</w:t>
-      </w:r>
-      <w:r>
-        <w:rPr>
-          <w:rFonts w:hint="eastAsia"/>
-        </w:rPr>
-        <w:t xml:space="preserve"> -</w:t>
-      </w:r>
-      <w:r>
-        <w:t xml:space="preserve"> </w:t>
-      </w:r>
-      <w:r>
-        <w:rPr>
-          <w:rFonts w:hint="eastAsia"/>
-        </w:rPr>
-        <w:t xml:space="preserve">다음 재료 주기 </w:t>
-      </w:r>
-      <w:r>
-        <w:t>–</w:t>
-      </w:r>
-      <w:r>
-        <w:rPr>
-          <w:rFonts w:hint="eastAsia"/>
-        </w:rPr>
-        <w:t xml:space="preserve"> 그 재료로 주조 </w:t>
-      </w:r>
-      <w:r>
-        <w:t xml:space="preserve">– </w:t>
-      </w:r>
-      <w:r>
-        <w:rPr>
-          <w:rFonts w:hint="eastAsia"/>
-        </w:rPr>
-        <w:t xml:space="preserve">결과 </w:t>
-      </w:r>
-      <w:r>
-        <w:t>(</w:t>
-      </w:r>
-      <w:r>
-        <w:rPr>
-          <w:rFonts w:hint="eastAsia"/>
-        </w:rPr>
-        <w:t>성공 시 다음 실패 시 탐험 다시</w:t>
-      </w:r>
-      <w:r>
-        <w:t xml:space="preserve">) - </w:t>
-      </w:r>
-      <w:r>
-        <w:rPr>
-          <w:rFonts w:hint="eastAsia"/>
-        </w:rPr>
-        <w:t xml:space="preserve">성공 시 제작에 필요한 재료 주기 </w:t>
-      </w:r>
-      <w:r>
-        <w:t xml:space="preserve">– </w:t>
-      </w:r>
-      <w:r>
-        <w:rPr>
-          <w:rFonts w:hint="eastAsia"/>
-        </w:rPr>
-        <w:t xml:space="preserve">다시 제작으로 이동 </w:t>
-      </w:r>
-      <w:r>
-        <w:t xml:space="preserve">– </w:t>
-      </w:r>
-      <w:r>
-        <w:rPr>
-          <w:rFonts w:hint="eastAsia"/>
-        </w:rPr>
-        <w:t xml:space="preserve">제작 </w:t>
-      </w:r>
-      <w:r>
-        <w:t xml:space="preserve">– </w:t>
-      </w:r>
-      <w:r>
-        <w:rPr>
-          <w:rFonts w:hint="eastAsia"/>
-        </w:rPr>
-        <w:t>결과(성공 시 다음 실패 시 다시 주조)</w:t>
-      </w:r>
-      <w:r>
-        <w:t xml:space="preserve"> – </w:t>
-      </w:r>
-      <w:r>
-        <w:rPr>
-          <w:rFonts w:hint="eastAsia"/>
-        </w:rPr>
-        <w:t xml:space="preserve">성공 시 대장장이로 </w:t>
-      </w:r>
-      <w:r>
-        <w:t>1</w:t>
-      </w:r>
-      <w:r>
-        <w:rPr>
-          <w:rFonts w:hint="eastAsia"/>
-        </w:rPr>
-        <w:t>일차 시작</w:t>
-      </w:r>
-    </w:p>
-    <w:p>
-      <w:pPr>
-        <w:pStyle w:val="a3"/>
-        <w:numPr>
-          <w:ilvl w:val="0"/>
-          <w:numId w:val="1"/>
-        </w:numPr>
-        <w:ind w:leftChars="0"/>
-      </w:pPr>
-      <w:r>
-        <w:rPr>
-          <w:rFonts w:hint="eastAsia"/>
-        </w:rPr>
-        <w:t>상주N</w:t>
-      </w:r>
-      <w:r>
-        <w:t>PC</w:t>
-      </w:r>
-      <w:r>
-        <w:rPr>
-          <w:rFonts w:hint="eastAsia"/>
-        </w:rPr>
-        <w:t xml:space="preserve"> 기능 완성 </w:t>
-      </w:r>
-      <w:r>
-        <w:t>–</w:t>
-      </w:r>
-      <w:r>
-        <w:rPr>
-          <w:rFonts w:hint="eastAsia"/>
-        </w:rPr>
-        <w:t xml:space="preserve"> 뭐가 들어갈지는 알아서 고민</w:t>
-      </w:r>
-    </w:p>
-    <w:p>
-      <w:pPr>
-        <w:pStyle w:val="a3"/>
-        <w:numPr>
-          <w:ilvl w:val="0"/>
-          <w:numId w:val="1"/>
-        </w:numPr>
-        <w:ind w:leftChars="0"/>
-        <w:rPr>
-          <w:rFonts w:hint="eastAsia"/>
-        </w:rPr>
-      </w:pPr>
-      <w:r>
-        <w:rPr>
-          <w:rFonts w:hint="eastAsia"/>
-        </w:rPr>
         <w:t>상점 완성</w:t>
       </w:r>
     </w:p>
@@ -1703,19 +1157,11 @@
         <w:rPr>
           <w:rFonts w:hint="eastAsia"/>
         </w:rPr>
-        <w:t xml:space="preserve">이 모습을 드러내지 </w:t>
-      </w:r>
-      <w:proofErr w:type="gramStart"/>
-      <w:r>
-        <w:rPr>
-          <w:rFonts w:hint="eastAsia"/>
-        </w:rPr>
-        <w:t>않음.</w:t>
+        <w:t>이 모습을 드러내지 않음.</w:t>
       </w:r>
       <w:r>
         <w:t>.</w:t>
       </w:r>
-      <w:proofErr w:type="gramEnd"/>
       <w:r>
         <w:t xml:space="preserve"> </w:t>
       </w:r>
@@ -1724,29 +1170,6 @@
           <w:rFonts w:hint="eastAsia"/>
         </w:rPr>
         <w:t>왜?</w:t>
-      </w:r>
-      <w:r>
-        <w:br/>
-        <w:t>/</w:t>
-      </w:r>
-      <w:proofErr w:type="gramStart"/>
-      <w:r>
-        <w:t xml:space="preserve">/ </w:t>
-      </w:r>
-      <w:proofErr w:type="spellStart"/>
-      <w:r>
-        <w:rPr>
-          <w:rFonts w:hint="eastAsia"/>
-        </w:rPr>
-        <w:t>두번</w:t>
-      </w:r>
-      <w:proofErr w:type="spellEnd"/>
-      <w:proofErr w:type="gramEnd"/>
-      <w:r>
-        <w:rPr>
-          <w:rFonts w:hint="eastAsia"/>
-        </w:rPr>
-        <w:t xml:space="preserve"> 죽는 이유</w:t>
       </w:r>
       <w:r>
         <w:br/>
@@ -1756,7 +1179,19 @@
         <w:rPr>
           <w:rFonts w:hint="eastAsia"/>
         </w:rPr>
-        <w:t>몬스터 피격 애니메이션</w:t>
+        <w:t>두</w:t>
+      </w:r>
+      <w:r>
+        <w:rPr>
+          <w:rFonts w:hint="eastAsia"/>
+        </w:rPr>
+        <w:t xml:space="preserve"> </w:t>
+      </w:r>
+      <w:r>
+        <w:rPr>
+          <w:rFonts w:hint="eastAsia"/>
+        </w:rPr>
+        <w:t>번 죽는 이유</w:t>
       </w:r>
       <w:r>
         <w:br/>
@@ -1766,6 +1201,16 @@
         <w:rPr>
           <w:rFonts w:hint="eastAsia"/>
         </w:rPr>
+        <w:t>몬스터 피격 애니메이션</w:t>
+      </w:r>
+      <w:r>
+        <w:br/>
+        <w:t xml:space="preserve">// </w:t>
+      </w:r>
+      <w:r>
+        <w:rPr>
+          <w:rFonts w:hint="eastAsia"/>
+        </w:rPr>
         <w:t xml:space="preserve">플레이어 피격이 비벼야만 지속되는 문제 </w:t>
       </w:r>
       <w:r>
@@ -1793,21 +1238,19 @@
         <w:rPr>
           <w:rFonts w:hint="eastAsia"/>
         </w:rPr>
-        <w:t xml:space="preserve">캐릭터 </w:t>
-      </w:r>
-      <w:proofErr w:type="spellStart"/>
-      <w:r>
-        <w:rPr>
-          <w:rFonts w:hint="eastAsia"/>
-        </w:rPr>
-        <w:t>사망시</w:t>
-      </w:r>
-      <w:proofErr w:type="spellEnd"/>
-      <w:r>
-        <w:rPr>
-          <w:rFonts w:hint="eastAsia"/>
-        </w:rPr>
-        <w:t xml:space="preserve"> 무한루프 도는 에러 </w:t>
+        <w:t>캐릭터 사망</w:t>
+      </w:r>
+      <w:r>
+        <w:rPr>
+          <w:rFonts w:hint="eastAsia"/>
+        </w:rPr>
+        <w:t xml:space="preserve"> </w:t>
+      </w:r>
+      <w:r>
+        <w:rPr>
+          <w:rFonts w:hint="eastAsia"/>
+        </w:rPr>
+        <w:t xml:space="preserve">시 무한루프 도는 에러 </w:t>
       </w:r>
       <w:r>
         <w:t xml:space="preserve">-&gt; </w:t>
@@ -1816,21 +1259,31 @@
         <w:rPr>
           <w:rFonts w:hint="eastAsia"/>
         </w:rPr>
-        <w:t xml:space="preserve">사망시에도 </w:t>
-      </w:r>
-      <w:proofErr w:type="spellStart"/>
-      <w:r>
-        <w:rPr>
-          <w:rFonts w:hint="eastAsia"/>
-        </w:rPr>
-        <w:t>피격되기때문일</w:t>
-      </w:r>
-      <w:proofErr w:type="spellEnd"/>
-      <w:r>
-        <w:rPr>
-          <w:rFonts w:hint="eastAsia"/>
-        </w:rPr>
-        <w:t xml:space="preserve"> 듯</w:t>
+        <w:t>사망시에도 피격되기</w:t>
+      </w:r>
+      <w:r>
+        <w:rPr>
+          <w:rFonts w:hint="eastAsia"/>
+        </w:rPr>
+        <w:t xml:space="preserve"> </w:t>
+      </w:r>
+      <w:r>
+        <w:rPr>
+          <w:rFonts w:hint="eastAsia"/>
+        </w:rPr>
+        <w:t>때문</w:t>
+      </w:r>
+      <w:r>
+        <w:rPr>
+          <w:rFonts w:hint="eastAsia"/>
+        </w:rPr>
+        <w:t xml:space="preserve"> </w:t>
+      </w:r>
+      <w:r>
+        <w:rPr>
+          <w:rFonts w:hint="eastAsia"/>
+        </w:rPr>
+        <w:t>일 듯</w:t>
       </w:r>
     </w:p>
     <w:p>
@@ -1846,33 +1299,188 @@
         <w:rPr>
           <w:rFonts w:hint="eastAsia"/>
         </w:rPr>
-        <w:t>재성이형 아이템 매니저 함수</w:t>
-      </w:r>
-      <w:r>
-        <w:rPr>
-          <w:rFonts w:hint="eastAsia"/>
-        </w:rPr>
-        <w:t xml:space="preserve">로 </w:t>
-      </w:r>
-      <w:r>
-        <w:rPr>
-          <w:rFonts w:hint="eastAsia"/>
-        </w:rPr>
-        <w:t xml:space="preserve">클리어 </w:t>
-      </w:r>
-      <w:proofErr w:type="spellStart"/>
-      <w:r>
-        <w:rPr>
-          <w:rFonts w:hint="eastAsia"/>
-        </w:rPr>
-        <w:t>카운트랑</w:t>
-      </w:r>
-      <w:proofErr w:type="spellEnd"/>
-      <w:r>
-        <w:rPr>
-          <w:rFonts w:hint="eastAsia"/>
-        </w:rPr>
-        <w:t xml:space="preserve"> 비교해서 버튼 기능 구현</w:t>
+        <w:t>탐험</w:t>
+      </w:r>
+      <w:r>
+        <w:br/>
+        <w:t xml:space="preserve">// </w:t>
+      </w:r>
+      <w:r>
+        <w:rPr>
+          <w:rFonts w:hint="eastAsia"/>
+        </w:rPr>
+        <w:t>선택지를 생성하는 부분에서,</w:t>
+      </w:r>
+      <w:r>
+        <w:t xml:space="preserve"> </w:t>
+      </w:r>
+      <w:r>
+        <w:t>ConversationManager</w:t>
+      </w:r>
+      <w:r>
+        <w:rPr>
+          <w:rFonts w:hint="eastAsia"/>
+        </w:rPr>
+        <w:t xml:space="preserve">에 있는 </w:t>
+      </w:r>
+      <w:r>
+        <w:t>AddSelectEvent</w:t>
+      </w:r>
+      <w:r>
+        <w:rPr>
+          <w:rFonts w:hint="eastAsia"/>
+        </w:rPr>
+        <w:t>를 해주고,</w:t>
+      </w:r>
+      <w:r>
+        <w:br/>
+        <w:t xml:space="preserve">// </w:t>
+      </w:r>
+      <w:r>
+        <w:rPr>
+          <w:rFonts w:hint="eastAsia"/>
+        </w:rPr>
+        <w:t xml:space="preserve">그다음에 </w:t>
+      </w:r>
+      <w:r>
+        <w:t>SetSelct(</w:t>
+      </w:r>
+      <w:r>
+        <w:rPr>
+          <w:rFonts w:hint="eastAsia"/>
+        </w:rPr>
+        <w:t>c</w:t>
+      </w:r>
+      <w:r>
+        <w:t>sv</w:t>
+      </w:r>
+      <w:r>
+        <w:rPr>
+          <w:rFonts w:hint="eastAsia"/>
+        </w:rPr>
+        <w:t>상 순서(</w:t>
+      </w:r>
+      <w:r>
+        <w:t>int), csv</w:t>
+      </w:r>
+      <w:r>
+        <w:rPr>
+          <w:rFonts w:hint="eastAsia"/>
+        </w:rPr>
+        <w:t>자체의 주소</w:t>
+      </w:r>
+      <w:r>
+        <w:t>);</w:t>
+      </w:r>
+      <w:r>
+        <w:br/>
+        <w:t xml:space="preserve">// </w:t>
+      </w:r>
+      <w:r>
+        <w:rPr>
+          <w:rFonts w:hint="eastAsia"/>
+        </w:rPr>
+        <w:t xml:space="preserve">실제로 시작되는 부분에서 </w:t>
+      </w:r>
+      <w:r>
+        <w:t>TutorialManager</w:t>
+      </w:r>
+      <w:r>
+        <w:rPr>
+          <w:rFonts w:hint="eastAsia"/>
+        </w:rPr>
+        <w:t>의</w:t>
+      </w:r>
+      <w:r>
+        <w:br/>
+        <w:t>//</w:t>
+      </w:r>
+      <w:r>
+        <w:rPr>
+          <w:rFonts w:hint="eastAsia"/>
+        </w:rPr>
+        <w:t xml:space="preserve"> </w:t>
+      </w:r>
+      <w:r>
+        <w:t xml:space="preserve">Character.instance.MyPlayerController.InvokeEventConversation() </w:t>
+      </w:r>
+      <w:r>
+        <w:rPr>
+          <w:rFonts w:hint="eastAsia"/>
+        </w:rPr>
+        <w:t>을 해주면 창이 나옴</w:t>
+      </w:r>
+      <w:r>
+        <w:t xml:space="preserve"> </w:t>
+      </w:r>
+      <w:r>
+        <w:br/>
+        <w:t xml:space="preserve">// </w:t>
+      </w:r>
+      <w:r>
+        <w:rPr>
+          <w:rFonts w:hint="eastAsia"/>
+        </w:rPr>
+        <w:t>기존의 선택 창은 잠시 비활성화</w:t>
+      </w:r>
+      <w:r>
+        <w:br/>
+        <w:t xml:space="preserve">// </w:t>
+      </w:r>
+      <w:r>
+        <w:rPr>
+          <w:rFonts w:hint="eastAsia"/>
+        </w:rPr>
+        <w:t>키보드 입력으로 선택지 이동</w:t>
+      </w:r>
+      <w:r>
+        <w:t xml:space="preserve">, x </w:t>
+      </w:r>
+      <w:r>
+        <w:rPr>
+          <w:rFonts w:hint="eastAsia"/>
+        </w:rPr>
+        <w:t>키로 선택</w:t>
+      </w:r>
+      <w:r>
+        <w:rPr>
+          <w:rFonts w:hint="eastAsia"/>
+        </w:rPr>
+        <w:t xml:space="preserve"> </w:t>
+      </w:r>
+      <w:r>
+        <w:t>//</w:t>
+      </w:r>
+      <w:r>
+        <w:rPr>
+          <w:rFonts w:hint="eastAsia"/>
+        </w:rPr>
+        <w:t xml:space="preserve"> 나중에</w:t>
+      </w:r>
+      <w:r>
+        <w:rPr>
+          <w:b/>
+          <w:bCs/>
+        </w:rPr>
+        <w:br/>
+      </w:r>
+      <w:r>
+        <w:t xml:space="preserve">// </w:t>
+      </w:r>
+      <w:r>
+        <w:rPr>
+          <w:rFonts w:hint="eastAsia"/>
+        </w:rPr>
+        <w:t>몬스터 공격을 바꿀까 생각 중.</w:t>
+      </w:r>
+      <w:r>
+        <w:t xml:space="preserve"> </w:t>
+      </w:r>
+      <w:r>
+        <w:rPr>
+          <w:rFonts w:hint="eastAsia"/>
+        </w:rPr>
+        <w:t>너무 스파게티</w:t>
       </w:r>
     </w:p>
     <w:p>
@@ -1888,56 +1496,23 @@
         <w:rPr>
           <w:rFonts w:hint="eastAsia"/>
         </w:rPr>
-        <w:t>탐험</w:t>
-      </w:r>
-      <w:r>
+        <w:t xml:space="preserve">퀘스트 </w:t>
+      </w:r>
+      <w:r>
+        <w:rPr>
+          <w:b/>
+          <w:bCs/>
+        </w:rPr>
         <w:br/>
+      </w:r>
+      <w:r>
         <w:t xml:space="preserve">// </w:t>
       </w:r>
       <w:r>
         <w:rPr>
           <w:rFonts w:hint="eastAsia"/>
         </w:rPr>
-        <w:t>키보드 입력으로 선택지 이동</w:t>
-      </w:r>
-      <w:r>
-        <w:t xml:space="preserve">, x </w:t>
-      </w:r>
-      <w:r>
-        <w:rPr>
-          <w:rFonts w:hint="eastAsia"/>
-        </w:rPr>
-        <w:t>키로 선택</w:t>
-      </w:r>
-      <w:r>
-        <w:br/>
-        <w:t xml:space="preserve">// </w:t>
-      </w:r>
-      <w:r>
-        <w:rPr>
-          <w:rFonts w:hint="eastAsia"/>
-        </w:rPr>
-        <w:t>원거리 공격 오브젝트 풀링으로 변환</w:t>
-      </w:r>
-      <w:r>
-        <w:br/>
-        <w:t xml:space="preserve">// </w:t>
-      </w:r>
-      <w:r>
-        <w:rPr>
-          <w:rFonts w:hint="eastAsia"/>
-        </w:rPr>
-        <w:t>몬스터가 죽었는데 계속 공격이 나가는 점 수정</w:t>
-      </w:r>
-      <w:r>
-        <w:br/>
-        <w:t xml:space="preserve">// </w:t>
-      </w:r>
-      <w:r>
-        <w:rPr>
-          <w:rFonts w:hint="eastAsia"/>
-        </w:rPr>
-        <w:t>몬스터를 만나서 공격하는데 나오는 에러 수정</w:t>
+        <w:t>클리어 함수 제대로 작동하게</w:t>
       </w:r>
     </w:p>
     <w:p>
@@ -1948,293 +1523,33 @@
           <w:numId w:val="3"/>
         </w:numPr>
         <w:ind w:leftChars="0"/>
-      </w:pPr>
-      <w:r>
-        <w:rPr>
-          <w:rFonts w:hint="eastAsia"/>
-        </w:rPr>
-        <w:t>퀴즈</w:t>
+        <w:rPr>
+          <w:rFonts w:hint="eastAsia"/>
+        </w:rPr>
+      </w:pPr>
+      <w:r>
+        <w:t>ActivePoint</w:t>
       </w:r>
       <w:r>
         <w:br/>
+      </w:r>
+      <w:r>
         <w:t xml:space="preserve">// </w:t>
       </w:r>
       <w:r>
         <w:rPr>
           <w:rFonts w:hint="eastAsia"/>
         </w:rPr>
-        <w:t>x키로 선택</w:t>
-      </w:r>
-    </w:p>
-    <w:p>
-      <w:pPr>
-        <w:pStyle w:val="a3"/>
-        <w:numPr>
-          <w:ilvl w:val="0"/>
-          <w:numId w:val="3"/>
-        </w:numPr>
-        <w:ind w:leftChars="0"/>
-      </w:pPr>
-      <w:r>
-        <w:rPr>
-          <w:rFonts w:hint="eastAsia"/>
-        </w:rPr>
-        <w:t>퀘스트 리워드 추가</w:t>
-      </w:r>
-      <w:r>
-        <w:rPr>
-          <w:rFonts w:hint="eastAsia"/>
-        </w:rPr>
-        <w:t xml:space="preserve"> </w:t>
-      </w:r>
-      <w:r>
-        <w:t>(</w:t>
-      </w:r>
-      <w:proofErr w:type="spellStart"/>
-      <w:proofErr w:type="gramStart"/>
-      <w:r>
-        <w:rPr>
-          <w:rFonts w:hint="eastAsia"/>
-        </w:rPr>
-        <w:t>s</w:t>
-      </w:r>
-      <w:r>
-        <w:t>tring.Split</w:t>
-      </w:r>
-      <w:proofErr w:type="spellEnd"/>
-      <w:proofErr w:type="gramEnd"/>
-      <w:r>
-        <w:t>()</w:t>
-      </w:r>
-      <w:r>
-        <w:rPr>
-          <w:rFonts w:hint="eastAsia"/>
-        </w:rPr>
-        <w:t>을 이용</w:t>
-      </w:r>
-      <w:r>
-        <w:t>)</w:t>
-      </w:r>
-      <w:r>
-        <w:br/>
-        <w:t xml:space="preserve">// </w:t>
-      </w:r>
-      <w:r>
-        <w:rPr>
-          <w:rFonts w:hint="eastAsia"/>
-        </w:rPr>
-        <w:t>튜토리얼 퀘스트 리워드를 먼저 만드는데,</w:t>
-      </w:r>
-      <w:r>
-        <w:t xml:space="preserve"> </w:t>
-      </w:r>
-      <w:r>
-        <w:rPr>
-          <w:rFonts w:hint="eastAsia"/>
-        </w:rPr>
-        <w:t>첫번째로</w:t>
-      </w:r>
-      <w:r>
-        <w:br/>
-      </w:r>
-      <w:r>
-        <w:rPr>
-          <w:rFonts w:hint="eastAsia"/>
-        </w:rPr>
-        <w:t>/</w:t>
-      </w:r>
-      <w:r>
-        <w:t xml:space="preserve">/ </w:t>
-      </w:r>
-      <w:r>
-        <w:rPr>
-          <w:rFonts w:hint="eastAsia"/>
-        </w:rPr>
-        <w:t>탐험 퀘스트</w:t>
-      </w:r>
-      <w:r>
-        <w:t>(7000)</w:t>
-      </w:r>
-      <w:r>
-        <w:rPr>
-          <w:rFonts w:hint="eastAsia"/>
-        </w:rPr>
-        <w:t xml:space="preserve"> 리워드 </w:t>
-      </w:r>
-      <w:r>
-        <w:t xml:space="preserve">– </w:t>
-      </w:r>
-      <w:r>
-        <w:rPr>
-          <w:rFonts w:hint="eastAsia"/>
-        </w:rPr>
-        <w:t xml:space="preserve">주조 </w:t>
-      </w:r>
-      <w:r>
-        <w:t>2</w:t>
-      </w:r>
-      <w:r>
-        <w:rPr>
-          <w:rFonts w:hint="eastAsia"/>
-        </w:rPr>
-        <w:t>회에 필요한 아이템</w:t>
-      </w:r>
-      <w:r>
-        <w:br/>
-        <w:t xml:space="preserve">// </w:t>
-      </w:r>
-      <w:r>
-        <w:rPr>
-          <w:rFonts w:hint="eastAsia"/>
-        </w:rPr>
-        <w:t>주조 퀘스트</w:t>
-      </w:r>
-      <w:r>
-        <w:t>(700</w:t>
-      </w:r>
-      <w:r>
-        <w:t>1</w:t>
-      </w:r>
-      <w:r>
-        <w:t>)</w:t>
-      </w:r>
-      <w:r>
-        <w:rPr>
-          <w:rFonts w:hint="eastAsia"/>
-        </w:rPr>
-        <w:t xml:space="preserve"> 리워드 </w:t>
-      </w:r>
-      <w:r>
-        <w:t xml:space="preserve">– </w:t>
-      </w:r>
-      <w:r>
-        <w:rPr>
-          <w:rFonts w:hint="eastAsia"/>
-        </w:rPr>
-        <w:t xml:space="preserve">제작 </w:t>
-      </w:r>
-      <w:r>
-        <w:t>2</w:t>
-      </w:r>
-      <w:r>
-        <w:rPr>
-          <w:rFonts w:hint="eastAsia"/>
-        </w:rPr>
-        <w:t>회에 필요한 아이템(주조에서 나오지 않는)</w:t>
-      </w:r>
-      <w:r>
-        <w:br/>
-        <w:t xml:space="preserve">// </w:t>
-      </w:r>
-      <w:r>
-        <w:rPr>
-          <w:rFonts w:hint="eastAsia"/>
-        </w:rPr>
-        <w:t>제작 퀘스트</w:t>
-      </w:r>
-      <w:r>
-        <w:t>(700</w:t>
-      </w:r>
-      <w:r>
-        <w:t>2</w:t>
-      </w:r>
-      <w:r>
-        <w:t>)</w:t>
-      </w:r>
-      <w:r>
-        <w:rPr>
-          <w:rFonts w:hint="eastAsia"/>
-        </w:rPr>
-        <w:t xml:space="preserve"> 리워드 </w:t>
-      </w:r>
-      <w:r>
-        <w:t xml:space="preserve">- </w:t>
-      </w:r>
-      <w:r>
-        <w:rPr>
-          <w:rFonts w:hint="eastAsia"/>
-        </w:rPr>
-        <w:t>없음</w:t>
-      </w:r>
-    </w:p>
-    <w:p>
-      <w:pPr>
-        <w:pStyle w:val="a3"/>
-        <w:numPr>
-          <w:ilvl w:val="0"/>
-          <w:numId w:val="3"/>
-        </w:numPr>
-        <w:ind w:leftChars="0"/>
-      </w:pPr>
-      <w:proofErr w:type="spellStart"/>
-      <w:r>
-        <w:lastRenderedPageBreak/>
-        <w:t>SceneLoadManager</w:t>
-      </w:r>
-      <w:proofErr w:type="spellEnd"/>
-      <w:r>
-        <w:rPr>
-          <w:rFonts w:hint="eastAsia"/>
-        </w:rPr>
-        <w:t>에서</w:t>
-      </w:r>
-      <w:r>
-        <w:t xml:space="preserve"> </w:t>
-      </w:r>
-      <w:proofErr w:type="spellStart"/>
-      <w:r>
-        <w:rPr>
-          <w:rFonts w:hint="eastAsia"/>
-        </w:rPr>
-        <w:t>P</w:t>
-      </w:r>
-      <w:r>
-        <w:t>layerCharacter</w:t>
-      </w:r>
-      <w:proofErr w:type="spellEnd"/>
-      <w:r>
-        <w:t xml:space="preserve">, </w:t>
-      </w:r>
-      <w:proofErr w:type="spellStart"/>
-      <w:r>
-        <w:t>QuestManager</w:t>
-      </w:r>
-      <w:proofErr w:type="spellEnd"/>
-      <w:r>
-        <w:t xml:space="preserve">, </w:t>
-      </w:r>
-      <w:proofErr w:type="spellStart"/>
-      <w:r>
-        <w:t>MainCanvas</w:t>
-      </w:r>
-      <w:proofErr w:type="spellEnd"/>
-      <w:r>
-        <w:t xml:space="preserve"> </w:t>
-      </w:r>
-      <w:r>
-        <w:rPr>
-          <w:rFonts w:hint="eastAsia"/>
-        </w:rPr>
-        <w:t>오브젝트 들고 있기</w:t>
-      </w:r>
-    </w:p>
-    <w:p>
-      <w:pPr>
-        <w:pStyle w:val="a3"/>
-        <w:numPr>
-          <w:ilvl w:val="0"/>
-          <w:numId w:val="3"/>
-        </w:numPr>
-        <w:ind w:leftChars="0"/>
-        <w:rPr>
-          <w:rFonts w:hint="eastAsia"/>
-        </w:rPr>
-      </w:pPr>
-      <w:r>
-        <w:rPr>
-          <w:rFonts w:hint="eastAsia"/>
-        </w:rPr>
-        <w:t>필요 없는 오브젝트 삭제</w:t>
+        <w:t>액티브는 튜토리얼 모든 게임</w:t>
+      </w:r>
+      <w:r>
+        <w:t xml:space="preserve"> 20</w:t>
+      </w:r>
+      <w:r>
+        <w:rPr>
+          <w:rFonts w:hint="eastAsia"/>
+        </w:rPr>
+        <w:t>정도</w:t>
       </w:r>
     </w:p>
     <w:sectPr>

</xml_diff>

<commit_message>
mod QuestManager mod TutorialManager mod ExploreManager add ExploreSelectFloatingMessage.csv
</commit_message>
<xml_diff>
--- a/Excel/리본 설정.docx
+++ b/Excel/리본 설정.docx
@@ -54,12 +54,14 @@
       <w:r>
         <w:t xml:space="preserve">– </w:t>
       </w:r>
+      <w:proofErr w:type="spellStart"/>
       <w:r>
         <w:rPr>
           <w:rFonts w:hint="eastAsia"/>
         </w:rPr>
         <w:t>리본교</w:t>
       </w:r>
+      <w:proofErr w:type="spellEnd"/>
     </w:p>
     <w:p>
       <w:r>
@@ -137,8 +139,16 @@
         <w:rPr>
           <w:rFonts w:hint="eastAsia"/>
         </w:rPr>
-        <w:t>채우고 해당 퀘스트까지 깨야한다</w:t>
-      </w:r>
+        <w:t xml:space="preserve">채우고 해당 퀘스트까지 </w:t>
+      </w:r>
+      <w:proofErr w:type="spellStart"/>
+      <w:r>
+        <w:rPr>
+          <w:rFonts w:hint="eastAsia"/>
+        </w:rPr>
+        <w:t>깨야한다</w:t>
+      </w:r>
+      <w:proofErr w:type="spellEnd"/>
     </w:p>
     <w:p>
       <w:r>
@@ -157,8 +167,16 @@
         <w:rPr>
           <w:rFonts w:hint="eastAsia"/>
         </w:rPr>
-        <w:t>에서 리본과 관련된 설정을 듣게된다</w:t>
-      </w:r>
+        <w:t xml:space="preserve">에서 리본과 관련된 설정을 </w:t>
+      </w:r>
+      <w:proofErr w:type="spellStart"/>
+      <w:r>
+        <w:rPr>
+          <w:rFonts w:hint="eastAsia"/>
+        </w:rPr>
+        <w:t>듣게된다</w:t>
+      </w:r>
+      <w:proofErr w:type="spellEnd"/>
     </w:p>
     <w:p/>
     <w:p>
@@ -257,7 +275,21 @@
           <w:rFonts w:hint="eastAsia"/>
         </w:rPr>
         <w:lastRenderedPageBreak/>
-        <w:t xml:space="preserve">그러다 리본을 잃어버린거지 </w:t>
+        <w:t xml:space="preserve">그러다 리본을 </w:t>
+      </w:r>
+      <w:proofErr w:type="spellStart"/>
+      <w:r>
+        <w:rPr>
+          <w:rFonts w:hint="eastAsia"/>
+        </w:rPr>
+        <w:t>잃어버린거지</w:t>
+      </w:r>
+      <w:proofErr w:type="spellEnd"/>
+      <w:r>
+        <w:rPr>
+          <w:rFonts w:hint="eastAsia"/>
+        </w:rPr>
+        <w:t xml:space="preserve"> </w:t>
       </w:r>
     </w:p>
     <w:p>
@@ -285,7 +317,21 @@
         <w:rPr>
           <w:rFonts w:hint="eastAsia"/>
         </w:rPr>
-        <w:t>에서 어느정도 떡밥을 회수시키고 협력관계가 된다</w:t>
+        <w:t xml:space="preserve">에서 어느정도 떡밥을 </w:t>
+      </w:r>
+      <w:proofErr w:type="spellStart"/>
+      <w:r>
+        <w:rPr>
+          <w:rFonts w:hint="eastAsia"/>
+        </w:rPr>
+        <w:t>회수시키고</w:t>
+      </w:r>
+      <w:proofErr w:type="spellEnd"/>
+      <w:r>
+        <w:rPr>
+          <w:rFonts w:hint="eastAsia"/>
+        </w:rPr>
+        <w:t xml:space="preserve"> 협력관계가 된다</w:t>
       </w:r>
     </w:p>
     <w:p/>
@@ -385,7 +431,15 @@
         <w:t>분기</w:t>
       </w:r>
       <w:r>
-        <w:t xml:space="preserve"> 구분 - 나이(수치는 실제 플레이 해서 몇살로 할 지 정하기)</w:t>
+        <w:t xml:space="preserve"> 구분 - 나이(수치는 실제 플레이 해서 </w:t>
+      </w:r>
+      <w:proofErr w:type="spellStart"/>
+      <w:r>
+        <w:t>몇살로</w:t>
+      </w:r>
+      <w:proofErr w:type="spellEnd"/>
+      <w:r>
+        <w:t xml:space="preserve"> 할 지 정하기)</w:t>
       </w:r>
     </w:p>
     <w:p>
@@ -407,7 +461,15 @@
         <w:t>타임</w:t>
       </w:r>
       <w:r>
-        <w:t xml:space="preserve"> 리프 시 인트로에서 펜던트를 확인하는 장면 후 과거회상</w:t>
+        <w:t xml:space="preserve"> 리프 시 </w:t>
+      </w:r>
+      <w:proofErr w:type="spellStart"/>
+      <w:r>
+        <w:t>인트로에서</w:t>
+      </w:r>
+      <w:proofErr w:type="spellEnd"/>
+      <w:r>
+        <w:t xml:space="preserve"> 펜던트를 확인하는 장면 후 과거회상</w:t>
       </w:r>
     </w:p>
     <w:p>
@@ -496,15 +558,43 @@
         <w:rPr>
           <w:rFonts w:hint="eastAsia"/>
         </w:rPr>
-        <w:t>흔한 이세계처럼 마법을 당연하게 쓸 수 있는데 그 이유가 미래에서 과거로 온 애가 마법이 가능한 무언가를 들고와서 어느 순간부터 마법을 쓸 수 있게 되었다</w:t>
-      </w:r>
-    </w:p>
-    <w:p>
-      <w:r>
-        <w:rPr>
-          <w:rFonts w:hint="eastAsia"/>
-        </w:rPr>
-        <w:t xml:space="preserve">(TodoProgress </w:t>
+        <w:t xml:space="preserve">흔한 이세계처럼 마법을 당연하게 쓸 수 있는데 그 이유가 미래에서 과거로 온 애가 마법이 가능한 무언가를 </w:t>
+      </w:r>
+      <w:proofErr w:type="spellStart"/>
+      <w:r>
+        <w:rPr>
+          <w:rFonts w:hint="eastAsia"/>
+        </w:rPr>
+        <w:t>들고와서</w:t>
+      </w:r>
+      <w:proofErr w:type="spellEnd"/>
+      <w:r>
+        <w:rPr>
+          <w:rFonts w:hint="eastAsia"/>
+        </w:rPr>
+        <w:t xml:space="preserve"> 어느 순간부터 마법을 쓸 수 있게 되었다</w:t>
+      </w:r>
+    </w:p>
+    <w:p>
+      <w:r>
+        <w:rPr>
+          <w:rFonts w:hint="eastAsia"/>
+        </w:rPr>
+        <w:t>(</w:t>
+      </w:r>
+      <w:proofErr w:type="spellStart"/>
+      <w:r>
+        <w:rPr>
+          <w:rFonts w:hint="eastAsia"/>
+        </w:rPr>
+        <w:t>TodoProgress</w:t>
+      </w:r>
+      <w:proofErr w:type="spellEnd"/>
+      <w:r>
+        <w:rPr>
+          <w:rFonts w:hint="eastAsia"/>
+        </w:rPr>
+        <w:t xml:space="preserve"> </w:t>
       </w:r>
       <w:r>
         <w:t>–</w:t>
@@ -538,7 +628,21 @@
         <w:rPr>
           <w:rFonts w:hint="eastAsia"/>
         </w:rPr>
-        <w:t xml:space="preserve">하 ㅈㄴ 힘드네 하면서 쉬다가 길가에서 펜던트 주움 </w:t>
+        <w:t xml:space="preserve">하 </w:t>
+      </w:r>
+      <w:proofErr w:type="spellStart"/>
+      <w:r>
+        <w:rPr>
+          <w:rFonts w:hint="eastAsia"/>
+        </w:rPr>
+        <w:t>ㅈㄴ</w:t>
+      </w:r>
+      <w:proofErr w:type="spellEnd"/>
+      <w:r>
+        <w:rPr>
+          <w:rFonts w:hint="eastAsia"/>
+        </w:rPr>
+        <w:t xml:space="preserve"> 힘드네 하면서 쉬다가 길가에서 펜던트 주움 </w:t>
       </w:r>
       <w:r>
         <w:t>–</w:t>
@@ -592,7 +696,21 @@
         <w:rPr>
           <w:rFonts w:hint="eastAsia"/>
         </w:rPr>
-        <w:t xml:space="preserve"> 개깜짝 놀라서 펜던트 빼려고 하는데 안 빠짐 </w:t>
+        <w:t xml:space="preserve"> </w:t>
+      </w:r>
+      <w:proofErr w:type="spellStart"/>
+      <w:r>
+        <w:rPr>
+          <w:rFonts w:hint="eastAsia"/>
+        </w:rPr>
+        <w:t>개깜짝</w:t>
+      </w:r>
+      <w:proofErr w:type="spellEnd"/>
+      <w:r>
+        <w:rPr>
+          <w:rFonts w:hint="eastAsia"/>
+        </w:rPr>
+        <w:t xml:space="preserve"> 놀라서 펜던트 빼려고 하는데 안 빠짐 </w:t>
       </w:r>
       <w:r>
         <w:t xml:space="preserve">– </w:t>
@@ -610,7 +728,21 @@
         <w:rPr>
           <w:rFonts w:hint="eastAsia"/>
         </w:rPr>
-        <w:t>뭐 너가 선택되었다, ???를 위해서 다양한 일을 할 줄 알아야 한다, 펜던트는 해당 일을 얼마나 잘 했는지를 판단한다,</w:t>
+        <w:t>뭐 너가 선택되었다, ???</w:t>
+      </w:r>
+      <w:proofErr w:type="spellStart"/>
+      <w:r>
+        <w:rPr>
+          <w:rFonts w:hint="eastAsia"/>
+        </w:rPr>
+        <w:t>를</w:t>
+      </w:r>
+      <w:proofErr w:type="spellEnd"/>
+      <w:r>
+        <w:rPr>
+          <w:rFonts w:hint="eastAsia"/>
+        </w:rPr>
+        <w:t xml:space="preserve"> 위해서 다양한 일을 할 줄 알아야 한다, 펜던트는 해당 일을 얼마나 잘 했는지를 판단한다,</w:t>
       </w:r>
       <w:r>
         <w:t xml:space="preserve"> </w:t>
@@ -642,11 +774,19 @@
       <w:r>
         <w:t xml:space="preserve"> </w:t>
       </w:r>
-      <w:r>
-        <w:rPr>
-          <w:rFonts w:hint="eastAsia"/>
-        </w:rPr>
-        <w:t>그걸요?</w:t>
+      <w:proofErr w:type="spellStart"/>
+      <w:r>
+        <w:rPr>
+          <w:rFonts w:hint="eastAsia"/>
+        </w:rPr>
+        <w:t>그걸요</w:t>
+      </w:r>
+      <w:proofErr w:type="spellEnd"/>
+      <w:r>
+        <w:rPr>
+          <w:rFonts w:hint="eastAsia"/>
+        </w:rPr>
+        <w:t>?</w:t>
       </w:r>
       <w:r>
         <w:t xml:space="preserve"> </w:t>
@@ -664,7 +804,21 @@
         <w:rPr>
           <w:rFonts w:hint="eastAsia"/>
         </w:rPr>
-        <w:t>대충 애니에서 선택 받았다고 하면 무지성으로 받아들이는 주인공 클리셰 비틀기</w:t>
+        <w:t xml:space="preserve">대충 애니에서 선택 받았다고 하면 무지성으로 받아들이는 주인공 </w:t>
+      </w:r>
+      <w:proofErr w:type="spellStart"/>
+      <w:r>
+        <w:rPr>
+          <w:rFonts w:hint="eastAsia"/>
+        </w:rPr>
+        <w:t>클리셰</w:t>
+      </w:r>
+      <w:proofErr w:type="spellEnd"/>
+      <w:r>
+        <w:rPr>
+          <w:rFonts w:hint="eastAsia"/>
+        </w:rPr>
+        <w:t xml:space="preserve"> 비틀기</w:t>
       </w:r>
       <w:r>
         <w:t>)</w:t>
@@ -718,7 +872,21 @@
         <w:rPr>
           <w:rFonts w:hint="eastAsia"/>
         </w:rPr>
-        <w:t>결국 클리셰 따라가기</w:t>
+        <w:t xml:space="preserve">결국 </w:t>
+      </w:r>
+      <w:proofErr w:type="spellStart"/>
+      <w:r>
+        <w:rPr>
+          <w:rFonts w:hint="eastAsia"/>
+        </w:rPr>
+        <w:t>클리셰</w:t>
+      </w:r>
+      <w:proofErr w:type="spellEnd"/>
+      <w:r>
+        <w:rPr>
+          <w:rFonts w:hint="eastAsia"/>
+        </w:rPr>
+        <w:t xml:space="preserve"> 따라가기</w:t>
       </w:r>
       <w:r>
         <w:t xml:space="preserve">) – </w:t>
@@ -754,7 +922,21 @@
         <w:rPr>
           <w:rFonts w:hint="eastAsia"/>
         </w:rPr>
-        <w:t xml:space="preserve"> 대장장이 선택 - 저챗씬으로 이동 </w:t>
+        <w:t xml:space="preserve"> 대장장이 선택 - </w:t>
+      </w:r>
+      <w:proofErr w:type="spellStart"/>
+      <w:r>
+        <w:rPr>
+          <w:rFonts w:hint="eastAsia"/>
+        </w:rPr>
+        <w:t>저챗씬으로</w:t>
+      </w:r>
+      <w:proofErr w:type="spellEnd"/>
+      <w:r>
+        <w:rPr>
+          <w:rFonts w:hint="eastAsia"/>
+        </w:rPr>
+        <w:t xml:space="preserve"> 이동 </w:t>
       </w:r>
       <w:r>
         <w:t xml:space="preserve">– </w:t>
@@ -815,7 +997,21 @@
         <w:rPr>
           <w:rFonts w:hint="eastAsia"/>
         </w:rPr>
-        <w:t>과 액티브포인트를 활용하자</w:t>
+        <w:t xml:space="preserve">과 </w:t>
+      </w:r>
+      <w:proofErr w:type="spellStart"/>
+      <w:r>
+        <w:rPr>
+          <w:rFonts w:hint="eastAsia"/>
+        </w:rPr>
+        <w:t>액티브포인트를</w:t>
+      </w:r>
+      <w:proofErr w:type="spellEnd"/>
+      <w:r>
+        <w:rPr>
+          <w:rFonts w:hint="eastAsia"/>
+        </w:rPr>
+        <w:t xml:space="preserve"> 활용하자</w:t>
       </w:r>
     </w:p>
     <w:p>
@@ -893,20 +1089,36 @@
       <w:r>
         <w:t xml:space="preserve">– </w:t>
       </w:r>
-      <w:r>
-        <w:rPr>
-          <w:rFonts w:hint="eastAsia"/>
-        </w:rPr>
-        <w:t xml:space="preserve">메인퀘스트를 해금하기 위한 수치 </w:t>
+      <w:proofErr w:type="spellStart"/>
+      <w:r>
+        <w:rPr>
+          <w:rFonts w:hint="eastAsia"/>
+        </w:rPr>
+        <w:t>메인퀘스트를</w:t>
+      </w:r>
+      <w:proofErr w:type="spellEnd"/>
+      <w:r>
+        <w:rPr>
+          <w:rFonts w:hint="eastAsia"/>
+        </w:rPr>
+        <w:t xml:space="preserve"> 해금하기 위한 수치 </w:t>
       </w:r>
       <w:r>
         <w:t>(</w:t>
       </w:r>
-      <w:r>
-        <w:rPr>
-          <w:rFonts w:hint="eastAsia"/>
-        </w:rPr>
-        <w:t>서브퀘스트로 증가)</w:t>
+      <w:proofErr w:type="spellStart"/>
+      <w:r>
+        <w:rPr>
+          <w:rFonts w:hint="eastAsia"/>
+        </w:rPr>
+        <w:t>서브퀘스트로</w:t>
+      </w:r>
+      <w:proofErr w:type="spellEnd"/>
+      <w:r>
+        <w:rPr>
+          <w:rFonts w:hint="eastAsia"/>
+        </w:rPr>
+        <w:t xml:space="preserve"> 증가)</w:t>
       </w:r>
     </w:p>
     <w:p>
@@ -1076,16 +1288,50 @@
         <w:rPr>
           <w:rFonts w:hint="eastAsia"/>
         </w:rPr>
-        <w:t xml:space="preserve"> 기능 완성 </w:t>
-      </w:r>
-      <w:r>
-        <w:t>–</w:t>
-      </w:r>
-      <w:r>
-        <w:rPr>
-          <w:rFonts w:hint="eastAsia"/>
-        </w:rPr>
-        <w:t xml:space="preserve"> 뭐가 들어갈지는 알아서 고민</w:t>
+        <w:t xml:space="preserve"> 기능</w:t>
+      </w:r>
+      <w:r>
+        <w:t xml:space="preserve"> – </w:t>
+      </w:r>
+      <w:r>
+        <w:rPr>
+          <w:rFonts w:hint="eastAsia"/>
+        </w:rPr>
+        <w:t>상호작용 시</w:t>
+      </w:r>
+    </w:p>
+    <w:p>
+      <w:pPr>
+        <w:pStyle w:val="a3"/>
+        <w:numPr>
+          <w:ilvl w:val="1"/>
+          <w:numId w:val="1"/>
+        </w:numPr>
+        <w:ind w:leftChars="0"/>
+      </w:pPr>
+      <w:r>
+        <w:rPr>
+          <w:rFonts w:hint="eastAsia"/>
+        </w:rPr>
+        <w:t xml:space="preserve">대화 </w:t>
+      </w:r>
+      <w:r>
+        <w:t xml:space="preserve">/ </w:t>
+      </w:r>
+      <w:r>
+        <w:rPr>
+          <w:rFonts w:hint="eastAsia"/>
+        </w:rPr>
+        <w:t xml:space="preserve">서브 퀘스트 목록 </w:t>
+      </w:r>
+      <w:r>
+        <w:t xml:space="preserve">/ </w:t>
+      </w:r>
+      <w:r>
+        <w:rPr>
+          <w:rFonts w:hint="eastAsia"/>
+        </w:rPr>
+        <w:t>메인 퀘스트 도움말</w:t>
       </w:r>
     </w:p>
     <w:p>
@@ -1105,6 +1351,126 @@
       </w:r>
     </w:p>
     <w:p>
+      <w:pPr>
+        <w:pStyle w:val="a3"/>
+        <w:numPr>
+          <w:ilvl w:val="1"/>
+          <w:numId w:val="1"/>
+        </w:numPr>
+        <w:ind w:leftChars="0"/>
+      </w:pPr>
+      <w:r>
+        <w:rPr>
+          <w:rFonts w:hint="eastAsia"/>
+        </w:rPr>
+        <w:t>메인 퀘스</w:t>
+      </w:r>
+      <w:r>
+        <w:rPr>
+          <w:rFonts w:hint="eastAsia"/>
+        </w:rPr>
+        <w:t>트로 누구의 의뢰를 해결해라 하면</w:t>
+      </w:r>
+    </w:p>
+    <w:p>
+      <w:pPr>
+        <w:pStyle w:val="a3"/>
+        <w:numPr>
+          <w:ilvl w:val="1"/>
+          <w:numId w:val="1"/>
+        </w:numPr>
+        <w:ind w:leftChars="0"/>
+      </w:pPr>
+      <w:proofErr w:type="spellStart"/>
+      <w:r>
+        <w:t>Npc</w:t>
+      </w:r>
+      <w:proofErr w:type="spellEnd"/>
+      <w:r>
+        <w:rPr>
+          <w:rFonts w:hint="eastAsia"/>
+        </w:rPr>
+        <w:t xml:space="preserve">가 생성되고 지금 </w:t>
+      </w:r>
+      <w:proofErr w:type="spellStart"/>
+      <w:r>
+        <w:t>questnpc</w:t>
+      </w:r>
+      <w:proofErr w:type="spellEnd"/>
+      <w:r>
+        <w:rPr>
+          <w:rFonts w:hint="eastAsia"/>
+        </w:rPr>
+        <w:t>처럼 서브 퀘스트를 받고</w:t>
+      </w:r>
+    </w:p>
+    <w:p>
+      <w:pPr>
+        <w:pStyle w:val="a3"/>
+        <w:numPr>
+          <w:ilvl w:val="1"/>
+          <w:numId w:val="1"/>
+        </w:numPr>
+        <w:ind w:leftChars="0"/>
+      </w:pPr>
+      <w:r>
+        <w:rPr>
+          <w:rFonts w:hint="eastAsia"/>
+        </w:rPr>
+        <w:t xml:space="preserve">조건을 채운 후 </w:t>
+      </w:r>
+      <w:proofErr w:type="spellStart"/>
+      <w:r>
+        <w:rPr>
+          <w:rFonts w:hint="eastAsia"/>
+        </w:rPr>
+        <w:t>q</w:t>
+      </w:r>
+      <w:r>
+        <w:t>uest</w:t>
+      </w:r>
+      <w:r>
+        <w:rPr>
+          <w:rFonts w:hint="eastAsia"/>
+        </w:rPr>
+        <w:t>n</w:t>
+      </w:r>
+      <w:r>
+        <w:t>pc</w:t>
+      </w:r>
+      <w:proofErr w:type="spellEnd"/>
+      <w:r>
+        <w:rPr>
+          <w:rFonts w:hint="eastAsia"/>
+        </w:rPr>
+        <w:t>에게 말을 걸면 서브 퀘스트는 클리어가 되고</w:t>
+      </w:r>
+    </w:p>
+    <w:p>
+      <w:pPr>
+        <w:pStyle w:val="a3"/>
+        <w:numPr>
+          <w:ilvl w:val="1"/>
+          <w:numId w:val="1"/>
+        </w:numPr>
+        <w:ind w:leftChars="0"/>
+      </w:pPr>
+      <w:proofErr w:type="spellStart"/>
+      <w:r>
+        <w:rPr>
+          <w:rFonts w:hint="eastAsia"/>
+        </w:rPr>
+        <w:t>서브퀘스트에서</w:t>
+      </w:r>
+      <w:proofErr w:type="spellEnd"/>
+      <w:r>
+        <w:rPr>
+          <w:rFonts w:hint="eastAsia"/>
+        </w:rPr>
+        <w:t xml:space="preserve"> 얻은 아이템으로 조건 판단하여 메인 퀘스트에 완료버튼이 활성화</w:t>
+      </w:r>
+    </w:p>
+    <w:p>
       <w:r>
         <w:rPr>
           <w:rFonts w:hint="eastAsia"/>
@@ -1314,18 +1680,22 @@
       <w:r>
         <w:t xml:space="preserve"> </w:t>
       </w:r>
+      <w:proofErr w:type="spellStart"/>
       <w:r>
         <w:t>ConversationManager</w:t>
       </w:r>
+      <w:proofErr w:type="spellEnd"/>
       <w:r>
         <w:rPr>
           <w:rFonts w:hint="eastAsia"/>
         </w:rPr>
         <w:t xml:space="preserve">에 있는 </w:t>
       </w:r>
+      <w:proofErr w:type="spellStart"/>
       <w:r>
         <w:t>AddSelectEvent</w:t>
       </w:r>
+      <w:proofErr w:type="spellEnd"/>
       <w:r>
         <w:rPr>
           <w:rFonts w:hint="eastAsia"/>
@@ -1336,14 +1706,36 @@
         <w:br/>
         <w:t xml:space="preserve">// </w:t>
       </w:r>
-      <w:r>
-        <w:rPr>
-          <w:rFonts w:hint="eastAsia"/>
-        </w:rPr>
-        <w:t xml:space="preserve">그다음에 </w:t>
-      </w:r>
-      <w:r>
-        <w:t>SetSelct(</w:t>
+      <w:proofErr w:type="spellStart"/>
+      <w:r>
+        <w:rPr>
+          <w:rFonts w:hint="eastAsia"/>
+        </w:rPr>
+        <w:t>그다음에</w:t>
+      </w:r>
+      <w:proofErr w:type="spellEnd"/>
+      <w:r>
+        <w:rPr>
+          <w:rFonts w:hint="eastAsia"/>
+        </w:rPr>
+        <w:t xml:space="preserve"> </w:t>
+      </w:r>
+      <w:proofErr w:type="spellStart"/>
+      <w:r>
+        <w:t>SetSel</w:t>
+      </w:r>
+      <w:r>
+        <w:rPr>
+          <w:rFonts w:hint="eastAsia"/>
+        </w:rPr>
+        <w:t>e</w:t>
+      </w:r>
+      <w:r>
+        <w:t>ct</w:t>
+      </w:r>
+      <w:proofErr w:type="spellEnd"/>
+      <w:r>
+        <w:t>(</w:t>
       </w:r>
       <w:r>
         <w:rPr>
@@ -1382,9 +1774,11 @@
         </w:rPr>
         <w:t xml:space="preserve">실제로 시작되는 부분에서 </w:t>
       </w:r>
+      <w:proofErr w:type="spellStart"/>
       <w:r>
         <w:t>TutorialManager</w:t>
       </w:r>
+      <w:proofErr w:type="spellEnd"/>
       <w:r>
         <w:rPr>
           <w:rFonts w:hint="eastAsia"/>
@@ -1401,8 +1795,13 @@
         </w:rPr>
         <w:t xml:space="preserve"> </w:t>
       </w:r>
-      <w:r>
-        <w:t xml:space="preserve">Character.instance.MyPlayerController.InvokeEventConversation() </w:t>
+      <w:proofErr w:type="spellStart"/>
+      <w:r>
+        <w:t>Character.instance.MyPlayerController.InvokeEventConversation</w:t>
+      </w:r>
+      <w:proofErr w:type="spellEnd"/>
+      <w:r>
+        <w:t xml:space="preserve">() </w:t>
       </w:r>
       <w:r>
         <w:rPr>
@@ -1524,32 +1923,118 @@
         </w:numPr>
         <w:ind w:leftChars="0"/>
         <w:rPr>
-          <w:rFonts w:hint="eastAsia"/>
-        </w:rPr>
-      </w:pPr>
-      <w:r>
+          <w:b/>
+          <w:bCs/>
+        </w:rPr>
+      </w:pPr>
+      <w:proofErr w:type="spellStart"/>
+      <w:r>
+        <w:rPr>
+          <w:b/>
+          <w:bCs/>
+        </w:rPr>
         <w:t>ActivePoint</w:t>
       </w:r>
-      <w:r>
+      <w:proofErr w:type="spellEnd"/>
+      <w:r>
+        <w:rPr>
+          <w:b/>
+          <w:bCs/>
+        </w:rPr>
         <w:br/>
       </w:r>
       <w:r>
+        <w:rPr>
+          <w:b/>
+          <w:bCs/>
+        </w:rPr>
         <w:t xml:space="preserve">// </w:t>
       </w:r>
       <w:r>
         <w:rPr>
           <w:rFonts w:hint="eastAsia"/>
+          <w:b/>
+          <w:bCs/>
         </w:rPr>
         <w:t>액티브는 튜토리얼 모든 게임</w:t>
       </w:r>
       <w:r>
+        <w:rPr>
+          <w:b/>
+          <w:bCs/>
+        </w:rPr>
         <w:t xml:space="preserve"> 20</w:t>
       </w:r>
       <w:r>
         <w:rPr>
           <w:rFonts w:hint="eastAsia"/>
+          <w:b/>
+          <w:bCs/>
         </w:rPr>
         <w:t>정도</w:t>
+      </w:r>
+    </w:p>
+    <w:p>
+      <w:pPr>
+        <w:pStyle w:val="a3"/>
+        <w:numPr>
+          <w:ilvl w:val="0"/>
+          <w:numId w:val="3"/>
+        </w:numPr>
+        <w:ind w:leftChars="0"/>
+        <w:rPr>
+          <w:b/>
+          <w:bCs/>
+        </w:rPr>
+      </w:pPr>
+      <w:proofErr w:type="spellStart"/>
+      <w:r>
+        <w:rPr>
+          <w:b/>
+          <w:bCs/>
+        </w:rPr>
+        <w:t>SceneloadManager</w:t>
+      </w:r>
+      <w:proofErr w:type="spellEnd"/>
+      <w:r>
+        <w:rPr>
+          <w:rFonts w:hint="eastAsia"/>
+          <w:b/>
+          <w:bCs/>
+        </w:rPr>
+        <w:t xml:space="preserve">에서 </w:t>
+      </w:r>
+      <w:proofErr w:type="spellStart"/>
+      <w:r>
+        <w:rPr>
+          <w:rFonts w:hint="eastAsia"/>
+          <w:b/>
+          <w:bCs/>
+        </w:rPr>
+        <w:t>J</w:t>
+      </w:r>
+      <w:r>
+        <w:rPr>
+          <w:b/>
+          <w:bCs/>
+        </w:rPr>
+        <w:t>ustChatManger</w:t>
+      </w:r>
+      <w:proofErr w:type="spellEnd"/>
+      <w:r>
+        <w:rPr>
+          <w:b/>
+          <w:bCs/>
+        </w:rPr>
+        <w:t xml:space="preserve"> </w:t>
+      </w:r>
+      <w:r>
+        <w:rPr>
+          <w:rFonts w:hint="eastAsia"/>
+          <w:b/>
+          <w:bCs/>
+        </w:rPr>
+        <w:t>지우기</w:t>
       </w:r>
     </w:p>
     <w:sectPr>

</xml_diff>

<commit_message>
mod adventure logic mod explore playerAttack, EnemyAttack
</commit_message>
<xml_diff>
--- a/Excel/리본 설정.docx
+++ b/Excel/리본 설정.docx
@@ -392,7 +392,35 @@
         <w:t>분기</w:t>
       </w:r>
       <w:r>
-        <w:t xml:space="preserve"> - 하루 x 3</w:t>
+        <w:t xml:space="preserve"> - 하루 x </w:t>
+      </w:r>
+      <w:r>
+        <w:t>10</w:t>
+      </w:r>
+    </w:p>
+    <w:p>
+      <w:pPr>
+        <w:rPr>
+          <w:rFonts w:hint="eastAsia"/>
+        </w:rPr>
+      </w:pPr>
+      <w:r>
+        <w:rPr>
+          <w:rFonts w:hint="eastAsia"/>
+        </w:rPr>
+        <w:t>분기</w:t>
+      </w:r>
+      <w:r>
+        <w:t xml:space="preserve"> </w:t>
+      </w:r>
+      <w:r>
+        <w:t xml:space="preserve">– </w:t>
+      </w:r>
+      <w:r>
+        <w:rPr>
+          <w:rFonts w:hint="eastAsia"/>
+        </w:rPr>
+        <w:t>스택에 따라 직업 변경</w:t>
       </w:r>
     </w:p>
     <w:p>
@@ -403,145 +431,613 @@
         <w:rPr>
           <w:rFonts w:hint="eastAsia"/>
         </w:rPr>
-        <w:t>라운드</w:t>
-      </w:r>
-    </w:p>
-    <w:p>
-      <w:r>
-        <w:t xml:space="preserve">3 </w:t>
-      </w:r>
-      <w:r>
-        <w:rPr>
-          <w:rFonts w:hint="eastAsia"/>
-        </w:rPr>
-        <w:t xml:space="preserve">라운드 </w:t>
-      </w:r>
-      <w:r>
-        <w:t>-</w:t>
-      </w:r>
-      <w:r>
-        <w:t xml:space="preserve"> 1게임</w:t>
-      </w:r>
-    </w:p>
-    <w:p>
-      <w:r>
-        <w:rPr>
-          <w:rFonts w:hint="eastAsia"/>
-        </w:rPr>
-        <w:t>분기</w:t>
-      </w:r>
-      <w:r>
-        <w:t xml:space="preserve"> 구분 - 나이(수치는 실제 플레이 해서 </w:t>
+        <w:t>게임</w:t>
+      </w:r>
+    </w:p>
+    <w:p>
+      <w:r>
+        <w:rPr>
+          <w:rFonts w:hint="eastAsia"/>
+        </w:rPr>
+        <w:t>1게임이 끝나면</w:t>
+      </w:r>
+      <w:r>
+        <w:t xml:space="preserve"> </w:t>
+      </w:r>
+      <w:r>
+        <w:rPr>
+          <w:rFonts w:hint="eastAsia"/>
+        </w:rPr>
+        <w:t>엔딩 보여주기</w:t>
+      </w:r>
+    </w:p>
+    <w:p>
+      <w:r>
+        <w:rPr>
+          <w:rFonts w:hint="eastAsia"/>
+        </w:rPr>
+        <w:t xml:space="preserve">리본을 새로 시작할 때 </w:t>
+      </w:r>
+      <w:r>
+        <w:t>1</w:t>
+      </w:r>
+      <w:r>
+        <w:rPr>
+          <w:rFonts w:hint="eastAsia"/>
+        </w:rPr>
+        <w:t>게임이 종료가 되었으면 현재 직업</w:t>
+      </w:r>
+      <w:r>
+        <w:t>–1</w:t>
+      </w:r>
+      <w:r>
+        <w:rPr>
+          <w:rFonts w:hint="eastAsia"/>
+        </w:rPr>
+        <w:t>의 직업을 선택할 수 있다</w:t>
+      </w:r>
+    </w:p>
+    <w:p/>
+    <w:p>
+      <w:r>
+        <w:t>리본모양</w:t>
+      </w:r>
+      <w:r>
+        <w:rPr>
+          <w:rFonts w:hint="eastAsia"/>
+        </w:rPr>
+        <w:t xml:space="preserve"> </w:t>
+      </w:r>
+      <w:r>
+        <w:t xml:space="preserve">– </w:t>
+      </w:r>
+      <w:r>
+        <w:rPr>
+          <w:rFonts w:hint="eastAsia"/>
+        </w:rPr>
+        <w:t>계급에 따라 다른 모양으로</w:t>
+      </w:r>
+    </w:p>
+    <w:p>
+      <w:r>
+        <w:rPr>
+          <w:rFonts w:hint="eastAsia"/>
+        </w:rPr>
+        <w:t>타임</w:t>
+      </w:r>
+      <w:r>
+        <w:t xml:space="preserve"> 리프 시 </w:t>
       </w:r>
       <w:proofErr w:type="spellStart"/>
       <w:r>
-        <w:t>몇살로</w:t>
+        <w:t>인트로에서</w:t>
       </w:r>
       <w:proofErr w:type="spellEnd"/>
       <w:r>
-        <w:t xml:space="preserve"> 할 지 정하기)</w:t>
-      </w:r>
-    </w:p>
-    <w:p>
-      <w:r>
-        <w:rPr>
-          <w:rFonts w:hint="eastAsia"/>
-        </w:rPr>
-        <w:t>사이클</w:t>
-      </w:r>
-      <w:r>
-        <w:t xml:space="preserve"> 구분 - 리본모양</w:t>
-      </w:r>
-    </w:p>
-    <w:p>
-      <w:r>
-        <w:rPr>
-          <w:rFonts w:hint="eastAsia"/>
-        </w:rPr>
-        <w:t>타임</w:t>
-      </w:r>
-      <w:r>
-        <w:t xml:space="preserve"> 리프 시 </w:t>
+        <w:t xml:space="preserve"> 펜던트를 확인하는 장면 후 과거회상</w:t>
+      </w:r>
+      <w:r>
+        <w:rPr>
+          <w:rFonts w:hint="eastAsia"/>
+        </w:rPr>
+        <w:t xml:space="preserve">(게임을 </w:t>
       </w:r>
       <w:proofErr w:type="spellStart"/>
       <w:r>
-        <w:t>인트로에서</w:t>
+        <w:rPr>
+          <w:rFonts w:hint="eastAsia"/>
+        </w:rPr>
+        <w:t>재시작할</w:t>
       </w:r>
       <w:proofErr w:type="spellEnd"/>
       <w:r>
-        <w:t xml:space="preserve"> 펜던트를 확인하는 장면 후 과거회상</w:t>
-      </w:r>
-    </w:p>
-    <w:p>
-      <w:r>
-        <w:rPr>
-          <w:rFonts w:hint="eastAsia"/>
-        </w:rPr>
-        <w:t>이어하기</w:t>
-      </w:r>
-      <w:r>
-        <w:rPr>
-          <w:rFonts w:hint="eastAsia"/>
-        </w:rPr>
-        <w:t>(여러 개</w:t>
+        <w:rPr>
+          <w:rFonts w:hint="eastAsia"/>
+        </w:rPr>
+        <w:t xml:space="preserve"> 때</w:t>
       </w:r>
       <w:r>
         <w:t>)</w:t>
       </w:r>
     </w:p>
-    <w:p>
-      <w:r>
-        <w:rPr>
-          <w:rFonts w:hint="eastAsia"/>
-        </w:rPr>
-        <w:t xml:space="preserve">다음 게임으로 시작 </w:t>
-      </w:r>
-      <w:r>
-        <w:t xml:space="preserve">– </w:t>
-      </w:r>
-      <w:r>
-        <w:rPr>
-          <w:rFonts w:hint="eastAsia"/>
-        </w:rPr>
-        <w:t>이어하기</w:t>
-      </w:r>
-    </w:p>
     <w:p/>
-    <w:p>
-      <w:r>
-        <w:rPr>
-          <w:rFonts w:hint="eastAsia"/>
-        </w:rPr>
-        <w:t xml:space="preserve">리본을 새로 시작할 때 </w:t>
-      </w:r>
-      <w:r>
-        <w:t>1</w:t>
-      </w:r>
-      <w:r>
-        <w:rPr>
-          <w:rFonts w:hint="eastAsia"/>
-        </w:rPr>
-        <w:t>라운드 종료가 되었으면 현재</w:t>
-      </w:r>
-      <w:r>
-        <w:rPr>
-          <w:rFonts w:hint="eastAsia"/>
-        </w:rPr>
-        <w:t xml:space="preserve"> 직업</w:t>
-      </w:r>
-      <w:r>
-        <w:t>–1</w:t>
-      </w:r>
-      <w:r>
-        <w:rPr>
-          <w:rFonts w:hint="eastAsia"/>
-        </w:rPr>
-        <w:t>의 직업을 선택할 수 있다</w:t>
-      </w:r>
+    <w:p/>
+    <w:p>
+      <w:pPr>
+        <w:rPr>
+          <w:rFonts w:hint="eastAsia"/>
+        </w:rPr>
+      </w:pPr>
     </w:p>
     <w:p/>
     <w:p/>
     <w:p/>
+    <w:p>
+      <w:pPr>
+        <w:rPr>
+          <w:rFonts w:hint="eastAsia"/>
+        </w:rPr>
+      </w:pPr>
+    </w:p>
+    <w:p>
+      <w:r>
+        <w:rPr>
+          <w:rFonts w:hint="eastAsia"/>
+        </w:rPr>
+        <w:lastRenderedPageBreak/>
+        <w:t>마법이란 개념도 넣자</w:t>
+      </w:r>
+    </w:p>
+    <w:p>
+      <w:r>
+        <w:rPr>
+          <w:rFonts w:hint="eastAsia"/>
+        </w:rPr>
+        <w:t xml:space="preserve">흔한 이세계처럼 마법을 당연하게 쓸 수 있는데 그 이유가 미래에서 과거로 온 애가 마법이 가능한 무언가를 </w:t>
+      </w:r>
+      <w:proofErr w:type="spellStart"/>
+      <w:r>
+        <w:rPr>
+          <w:rFonts w:hint="eastAsia"/>
+        </w:rPr>
+        <w:t>들고와서</w:t>
+      </w:r>
+      <w:proofErr w:type="spellEnd"/>
+      <w:r>
+        <w:rPr>
+          <w:rFonts w:hint="eastAsia"/>
+        </w:rPr>
+        <w:t xml:space="preserve"> 어느 순간부터 마법을 쓸 수 있게 되었다</w:t>
+      </w:r>
+    </w:p>
+    <w:p>
+      <w:r>
+        <w:rPr>
+          <w:rFonts w:hint="eastAsia"/>
+        </w:rPr>
+        <w:t>(</w:t>
+      </w:r>
+      <w:proofErr w:type="spellStart"/>
+      <w:r>
+        <w:rPr>
+          <w:rFonts w:hint="eastAsia"/>
+        </w:rPr>
+        <w:t>TodoProgress</w:t>
+      </w:r>
+      <w:proofErr w:type="spellEnd"/>
+      <w:r>
+        <w:rPr>
+          <w:rFonts w:hint="eastAsia"/>
+        </w:rPr>
+        <w:t xml:space="preserve"> </w:t>
+      </w:r>
+      <w:r>
+        <w:t>–</w:t>
+      </w:r>
+      <w:r>
+        <w:rPr>
+          <w:rFonts w:hint="eastAsia"/>
+        </w:rPr>
+        <w:t xml:space="preserve"> 평판이라 할까)</w:t>
+      </w:r>
+    </w:p>
+    <w:p>
+      <w:r>
+        <w:rPr>
+          <w:rFonts w:hint="eastAsia"/>
+        </w:rPr>
+        <w:t>부모님 얘기 없음</w:t>
+      </w:r>
+    </w:p>
+    <w:p>
+      <w:r>
+        <w:rPr>
+          <w:rFonts w:hint="eastAsia"/>
+        </w:rPr>
+        <w:t xml:space="preserve">노역하는 장면 </w:t>
+      </w:r>
+      <w:r>
+        <w:t xml:space="preserve">– </w:t>
+      </w:r>
+      <w:r>
+        <w:rPr>
+          <w:rFonts w:hint="eastAsia"/>
+        </w:rPr>
+        <w:t xml:space="preserve">하 </w:t>
+      </w:r>
+      <w:proofErr w:type="spellStart"/>
+      <w:r>
+        <w:rPr>
+          <w:rFonts w:hint="eastAsia"/>
+        </w:rPr>
+        <w:t>ㅈㄴ</w:t>
+      </w:r>
+      <w:proofErr w:type="spellEnd"/>
+      <w:r>
+        <w:rPr>
+          <w:rFonts w:hint="eastAsia"/>
+        </w:rPr>
+        <w:t xml:space="preserve"> 힘드네 하면서 쉬다가 길가에서 펜던트 주움 </w:t>
+      </w:r>
+      <w:r>
+        <w:t>–</w:t>
+      </w:r>
+      <w:r>
+        <w:rPr>
+          <w:rFonts w:hint="eastAsia"/>
+        </w:rPr>
+        <w:t xml:space="preserve"> 이쁘네?</w:t>
+      </w:r>
+      <w:r>
+        <w:t xml:space="preserve"> </w:t>
+      </w:r>
+      <w:r>
+        <w:rPr>
+          <w:rFonts w:hint="eastAsia"/>
+        </w:rPr>
+        <w:t xml:space="preserve">가져야지 하고 목에 걸음 </w:t>
+      </w:r>
+      <w:r>
+        <w:t xml:space="preserve">– </w:t>
+      </w:r>
+      <w:r>
+        <w:rPr>
+          <w:rFonts w:hint="eastAsia"/>
+        </w:rPr>
+        <w:t xml:space="preserve">펜던트에서 리본소녀가 나옴 </w:t>
+      </w:r>
+      <w:r>
+        <w:t>–</w:t>
+      </w:r>
+      <w:r>
+        <w:rPr>
+          <w:rFonts w:hint="eastAsia"/>
+        </w:rPr>
+        <w:t xml:space="preserve"> </w:t>
+      </w:r>
+      <w:proofErr w:type="gramStart"/>
+      <w:r>
+        <w:rPr>
+          <w:rFonts w:hint="eastAsia"/>
+        </w:rPr>
+        <w:t xml:space="preserve">주인공이 </w:t>
+      </w:r>
+      <w:r>
+        <w:t>???</w:t>
+      </w:r>
+      <w:proofErr w:type="gramEnd"/>
+      <w:r>
+        <w:t xml:space="preserve"> </w:t>
+      </w:r>
+      <w:r>
+        <w:rPr>
+          <w:rFonts w:hint="eastAsia"/>
+        </w:rPr>
+        <w:t xml:space="preserve">하는데 리본소녀가 너가 새로운 주인이구나 함 </w:t>
+      </w:r>
+      <w:r>
+        <w:t>–</w:t>
+      </w:r>
+      <w:r>
+        <w:rPr>
+          <w:rFonts w:hint="eastAsia"/>
+        </w:rPr>
+        <w:t xml:space="preserve"> </w:t>
+      </w:r>
+      <w:proofErr w:type="spellStart"/>
+      <w:r>
+        <w:rPr>
+          <w:rFonts w:hint="eastAsia"/>
+        </w:rPr>
+        <w:t>개깜짝</w:t>
+      </w:r>
+      <w:proofErr w:type="spellEnd"/>
+      <w:r>
+        <w:rPr>
+          <w:rFonts w:hint="eastAsia"/>
+        </w:rPr>
+        <w:t xml:space="preserve"> 놀라서 펜던트 빼려고 하는데 안 빠짐 </w:t>
+      </w:r>
+      <w:r>
+        <w:t xml:space="preserve">– </w:t>
+      </w:r>
+      <w:r>
+        <w:rPr>
+          <w:rFonts w:hint="eastAsia"/>
+        </w:rPr>
+        <w:t xml:space="preserve">대충 이제 못 뺀다 하며 설명충이 됨 </w:t>
+      </w:r>
+      <w:r>
+        <w:t xml:space="preserve">– </w:t>
+      </w:r>
+      <w:r>
+        <w:rPr>
+          <w:rFonts w:hint="eastAsia"/>
+        </w:rPr>
+        <w:t>뭐 너가 선택되었다, ???</w:t>
+      </w:r>
+      <w:proofErr w:type="spellStart"/>
+      <w:r>
+        <w:rPr>
+          <w:rFonts w:hint="eastAsia"/>
+        </w:rPr>
+        <w:t>를</w:t>
+      </w:r>
+      <w:proofErr w:type="spellEnd"/>
+      <w:r>
+        <w:rPr>
+          <w:rFonts w:hint="eastAsia"/>
+        </w:rPr>
+        <w:t xml:space="preserve"> 위해서 다양한 일을 할 줄 알아야 한다, 펜던트는 해당 일을 얼마나 잘 했는지를 판단한다,</w:t>
+      </w:r>
+      <w:r>
+        <w:t xml:space="preserve"> </w:t>
+      </w:r>
+      <w:r>
+        <w:rPr>
+          <w:rFonts w:hint="eastAsia"/>
+        </w:rPr>
+        <w:t>현재 일을 잘 하고 추가 일까지 하면 다른 사람이 된다</w:t>
+      </w:r>
+      <w:r>
+        <w:t xml:space="preserve">, </w:t>
+      </w:r>
+      <w:r>
+        <w:rPr>
+          <w:rFonts w:hint="eastAsia"/>
+        </w:rPr>
+        <w:t xml:space="preserve">다양한 직업을 거쳐 최종 </w:t>
+      </w:r>
+      <w:proofErr w:type="gramStart"/>
+      <w:r>
+        <w:rPr>
+          <w:rFonts w:hint="eastAsia"/>
+        </w:rPr>
+        <w:t>시련?에</w:t>
+      </w:r>
+      <w:proofErr w:type="gramEnd"/>
+      <w:r>
+        <w:rPr>
+          <w:rFonts w:hint="eastAsia"/>
+        </w:rPr>
+        <w:t xml:space="preserve"> 도달해야 한다 </w:t>
+      </w:r>
+      <w:r>
+        <w:t>–</w:t>
+      </w:r>
+      <w:r>
+        <w:rPr>
+          <w:rFonts w:hint="eastAsia"/>
+        </w:rPr>
+        <w:t xml:space="preserve"> 내가요?</w:t>
+      </w:r>
+      <w:r>
+        <w:t xml:space="preserve"> </w:t>
+      </w:r>
+      <w:proofErr w:type="spellStart"/>
+      <w:r>
+        <w:rPr>
+          <w:rFonts w:hint="eastAsia"/>
+        </w:rPr>
+        <w:t>그걸요</w:t>
+      </w:r>
+      <w:proofErr w:type="spellEnd"/>
+      <w:r>
+        <w:rPr>
+          <w:rFonts w:hint="eastAsia"/>
+        </w:rPr>
+        <w:t>?</w:t>
+      </w:r>
+      <w:r>
+        <w:t xml:space="preserve"> </w:t>
+      </w:r>
+      <w:r>
+        <w:rPr>
+          <w:rFonts w:hint="eastAsia"/>
+        </w:rPr>
+        <w:t>왜요?</w:t>
+      </w:r>
+      <w:r>
+        <w:t xml:space="preserve"> (</w:t>
+      </w:r>
+      <w:r>
+        <w:rPr>
+          <w:rFonts w:hint="eastAsia"/>
+        </w:rPr>
+        <w:t xml:space="preserve">대충 애니에서 </w:t>
+      </w:r>
+      <w:proofErr w:type="gramStart"/>
+      <w:r>
+        <w:rPr>
+          <w:rFonts w:hint="eastAsia"/>
+        </w:rPr>
+        <w:t>선택 받았다고</w:t>
+      </w:r>
+      <w:proofErr w:type="gramEnd"/>
+      <w:r>
+        <w:rPr>
+          <w:rFonts w:hint="eastAsia"/>
+        </w:rPr>
+        <w:t xml:space="preserve"> 하면 무지성으로 받아들이는 주인공 </w:t>
+      </w:r>
+      <w:proofErr w:type="spellStart"/>
+      <w:r>
+        <w:rPr>
+          <w:rFonts w:hint="eastAsia"/>
+        </w:rPr>
+        <w:t>클리셰</w:t>
+      </w:r>
+      <w:proofErr w:type="spellEnd"/>
+      <w:r>
+        <w:rPr>
+          <w:rFonts w:hint="eastAsia"/>
+        </w:rPr>
+        <w:t xml:space="preserve"> 비틀기</w:t>
+      </w:r>
+      <w:r>
+        <w:t>)</w:t>
+      </w:r>
+      <w:r>
+        <w:rPr>
+          <w:rFonts w:hint="eastAsia"/>
+        </w:rPr>
+        <w:t xml:space="preserve"> </w:t>
+      </w:r>
+      <w:r>
+        <w:t xml:space="preserve">– </w:t>
+      </w:r>
+      <w:r>
+        <w:rPr>
+          <w:rFonts w:hint="eastAsia"/>
+        </w:rPr>
+        <w:t>암튼 해!</w:t>
+      </w:r>
+      <w:r>
+        <w:t xml:space="preserve"> </w:t>
+      </w:r>
+      <w:r>
+        <w:rPr>
+          <w:rFonts w:hint="eastAsia"/>
+        </w:rPr>
+        <w:t>못하면 죽는다,</w:t>
+      </w:r>
+      <w:r>
+        <w:t xml:space="preserve"> </w:t>
+      </w:r>
+      <w:r>
+        <w:rPr>
+          <w:rFonts w:hint="eastAsia"/>
+        </w:rPr>
+        <w:t>거부할 수 없다</w:t>
+      </w:r>
+      <w:r>
+        <w:t xml:space="preserve"> – </w:t>
+      </w:r>
+      <w:r>
+        <w:rPr>
+          <w:rFonts w:hint="eastAsia"/>
+        </w:rPr>
+        <w:t>주인공이 호구라 수긍(끄덕</w:t>
+      </w:r>
+      <w:r>
+        <w:t>)(</w:t>
+      </w:r>
+      <w:r>
+        <w:rPr>
+          <w:rFonts w:hint="eastAsia"/>
+        </w:rPr>
+        <w:t xml:space="preserve">결국 </w:t>
+      </w:r>
+      <w:proofErr w:type="spellStart"/>
+      <w:r>
+        <w:rPr>
+          <w:rFonts w:hint="eastAsia"/>
+        </w:rPr>
+        <w:t>클리셰</w:t>
+      </w:r>
+      <w:proofErr w:type="spellEnd"/>
+      <w:r>
+        <w:rPr>
+          <w:rFonts w:hint="eastAsia"/>
+        </w:rPr>
+        <w:t xml:space="preserve"> 따라가기</w:t>
+      </w:r>
+      <w:r>
+        <w:t xml:space="preserve">) – </w:t>
+      </w:r>
+      <w:r>
+        <w:rPr>
+          <w:rFonts w:hint="eastAsia"/>
+        </w:rPr>
+        <w:t>노예도 벗어날 수 있으니까</w:t>
+      </w:r>
+      <w:r>
+        <w:t xml:space="preserve"> – </w:t>
+      </w:r>
+      <w:r>
+        <w:rPr>
+          <w:rFonts w:hint="eastAsia"/>
+        </w:rPr>
+        <w:t xml:space="preserve">우선 평판이 낮으니까 노예로 대장장이/상인 미리보기 </w:t>
+      </w:r>
+      <w:r>
+        <w:t>–</w:t>
+      </w:r>
+      <w:r>
+        <w:rPr>
+          <w:rFonts w:hint="eastAsia"/>
+        </w:rPr>
+        <w:t xml:space="preserve"> 둘 중에 하나 고르라고 하고 시작 </w:t>
+      </w:r>
+      <w:r>
+        <w:t>–</w:t>
+      </w:r>
+      <w:r>
+        <w:rPr>
+          <w:rFonts w:hint="eastAsia"/>
+        </w:rPr>
+        <w:t xml:space="preserve"> 대장장이 선택 - </w:t>
+      </w:r>
+      <w:proofErr w:type="spellStart"/>
+      <w:r>
+        <w:rPr>
+          <w:rFonts w:hint="eastAsia"/>
+        </w:rPr>
+        <w:t>저챗씬으로</w:t>
+      </w:r>
+      <w:proofErr w:type="spellEnd"/>
+      <w:r>
+        <w:rPr>
+          <w:rFonts w:hint="eastAsia"/>
+        </w:rPr>
+        <w:t xml:space="preserve"> 이동 </w:t>
+      </w:r>
+      <w:r>
+        <w:t xml:space="preserve">– </w:t>
+      </w:r>
+      <w:r>
+        <w:rPr>
+          <w:rFonts w:hint="eastAsia"/>
+        </w:rPr>
+        <w:t xml:space="preserve">상주 </w:t>
+      </w:r>
+      <w:r>
+        <w:t>NPC</w:t>
+      </w:r>
+      <w:r>
+        <w:rPr>
+          <w:rFonts w:hint="eastAsia"/>
+        </w:rPr>
+        <w:t xml:space="preserve">와 대화 </w:t>
+      </w:r>
+      <w:r>
+        <w:t xml:space="preserve">– </w:t>
+      </w:r>
+      <w:r>
+        <w:rPr>
+          <w:rFonts w:hint="eastAsia"/>
+        </w:rPr>
+        <w:t xml:space="preserve">튜토리얼 창에서 리본소녀가 설명함 </w:t>
+      </w:r>
+      <w:r>
+        <w:t xml:space="preserve">– </w:t>
+      </w:r>
+      <w:r>
+        <w:rPr>
+          <w:rFonts w:hint="eastAsia"/>
+        </w:rPr>
+        <w:t xml:space="preserve">대장간으로 이동 </w:t>
+      </w:r>
+      <w:r>
+        <w:t xml:space="preserve">– </w:t>
+      </w:r>
+      <w:r>
+        <w:rPr>
+          <w:rFonts w:hint="eastAsia"/>
+        </w:rPr>
+        <w:t>최초에 메인 퀘스트가 부여됨</w:t>
+      </w:r>
+    </w:p>
     <w:p/>
     <w:p/>
     <w:p>
@@ -549,474 +1045,37 @@
         <w:rPr>
           <w:rFonts w:hint="eastAsia"/>
         </w:rPr>
-        <w:lastRenderedPageBreak/>
-        <w:t>마법이란 개념도 넣자</w:t>
-      </w:r>
-    </w:p>
-    <w:p>
-      <w:r>
-        <w:rPr>
-          <w:rFonts w:hint="eastAsia"/>
-        </w:rPr>
-        <w:t xml:space="preserve">흔한 이세계처럼 마법을 당연하게 쓸 수 있는데 그 이유가 미래에서 과거로 온 애가 마법이 가능한 무언가를 </w:t>
+        <w:t>평판</w:t>
+      </w:r>
+      <w:r>
+        <w:rPr>
+          <w:rFonts w:hint="eastAsia"/>
+        </w:rPr>
+        <w:t xml:space="preserve">과 </w:t>
       </w:r>
       <w:proofErr w:type="spellStart"/>
       <w:r>
         <w:rPr>
           <w:rFonts w:hint="eastAsia"/>
         </w:rPr>
-        <w:t>들고와서</w:t>
+        <w:t>액티브포인트를</w:t>
       </w:r>
       <w:proofErr w:type="spellEnd"/>
       <w:r>
         <w:rPr>
           <w:rFonts w:hint="eastAsia"/>
         </w:rPr>
-        <w:t xml:space="preserve"> 어느 순간부터 마법을 쓸 수 있게 되었다</w:t>
-      </w:r>
-    </w:p>
-    <w:p>
-      <w:r>
-        <w:rPr>
-          <w:rFonts w:hint="eastAsia"/>
-        </w:rPr>
-        <w:t>(</w:t>
-      </w:r>
-      <w:proofErr w:type="spellStart"/>
-      <w:r>
-        <w:rPr>
-          <w:rFonts w:hint="eastAsia"/>
-        </w:rPr>
-        <w:t>TodoProgress</w:t>
-      </w:r>
-      <w:proofErr w:type="spellEnd"/>
-      <w:r>
-        <w:rPr>
-          <w:rFonts w:hint="eastAsia"/>
-        </w:rPr>
+        <w:t xml:space="preserve"> 활용하자</w:t>
+      </w:r>
+    </w:p>
+    <w:p>
+      <w:proofErr w:type="gramStart"/>
+      <w:r>
+        <w:t>Ex )</w:t>
+      </w:r>
+      <w:proofErr w:type="gramEnd"/>
+      <w:r>
         <w:t xml:space="preserve"> </w:t>
-      </w:r>
-      <w:r>
-        <w:t>–</w:t>
-      </w:r>
-      <w:r>
-        <w:rPr>
-          <w:rFonts w:hint="eastAsia"/>
-        </w:rPr>
-        <w:t xml:space="preserve"> 평판이라 할까)</w:t>
-      </w:r>
-    </w:p>
-    <w:p>
-      <w:r>
-        <w:rPr>
-          <w:rFonts w:hint="eastAsia"/>
-        </w:rPr>
-        <w:t>부모님 얘기 없음</w:t>
-      </w:r>
-    </w:p>
-    <w:p>
-      <w:r>
-        <w:rPr>
-          <w:rFonts w:hint="eastAsia"/>
-        </w:rPr>
-        <w:t xml:space="preserve">노역하는 장면 </w:t>
-      </w:r>
-      <w:r>
-        <w:t xml:space="preserve">– </w:t>
-      </w:r>
-      <w:r>
-        <w:rPr>
-          <w:rFonts w:hint="eastAsia"/>
-        </w:rPr>
-        <w:t xml:space="preserve">하 </w:t>
-      </w:r>
-      <w:proofErr w:type="spellStart"/>
-      <w:r>
-        <w:rPr>
-          <w:rFonts w:hint="eastAsia"/>
-        </w:rPr>
-        <w:t>ㅈㄴ</w:t>
-      </w:r>
-      <w:proofErr w:type="spellEnd"/>
-      <w:r>
-        <w:rPr>
-          <w:rFonts w:hint="eastAsia"/>
-        </w:rPr>
-        <w:t xml:space="preserve"> 힘드네 하면서 쉬다가 길가에서 펜던트 주움 </w:t>
-      </w:r>
-      <w:r>
-        <w:t>–</w:t>
-      </w:r>
-      <w:r>
-        <w:rPr>
-          <w:rFonts w:hint="eastAsia"/>
-        </w:rPr>
-        <w:t xml:space="preserve"> 이쁘네?</w:t>
-      </w:r>
-      <w:r>
-        <w:t xml:space="preserve"> </w:t>
-      </w:r>
-      <w:r>
-        <w:rPr>
-          <w:rFonts w:hint="eastAsia"/>
-        </w:rPr>
-        <w:t xml:space="preserve">가져야지 하고 목에 걸음 </w:t>
-      </w:r>
-      <w:r>
-        <w:t xml:space="preserve">– </w:t>
-      </w:r>
-      <w:r>
-        <w:rPr>
-          <w:rFonts w:hint="eastAsia"/>
-        </w:rPr>
-        <w:t xml:space="preserve">펜던트에서 리본소녀가 나옴 </w:t>
-      </w:r>
-      <w:r>
-        <w:t>–</w:t>
-      </w:r>
-      <w:r>
-        <w:rPr>
-          <w:rFonts w:hint="eastAsia"/>
-        </w:rPr>
-        <w:t xml:space="preserve"> 주인공이 </w:t>
-      </w:r>
-      <w:r>
-        <w:t xml:space="preserve">??? </w:t>
-      </w:r>
-      <w:r>
-        <w:rPr>
-          <w:rFonts w:hint="eastAsia"/>
-        </w:rPr>
-        <w:t xml:space="preserve">하는데 리본소녀가 너가 새로운 주인이구나 함 </w:t>
-      </w:r>
-      <w:r>
-        <w:t>–</w:t>
-      </w:r>
-      <w:r>
-        <w:rPr>
-          <w:rFonts w:hint="eastAsia"/>
-        </w:rPr>
-        <w:t xml:space="preserve"> </w:t>
-      </w:r>
-      <w:proofErr w:type="spellStart"/>
-      <w:r>
-        <w:rPr>
-          <w:rFonts w:hint="eastAsia"/>
-        </w:rPr>
-        <w:t>개깜짝</w:t>
-      </w:r>
-      <w:proofErr w:type="spellEnd"/>
-      <w:r>
-        <w:rPr>
-          <w:rFonts w:hint="eastAsia"/>
-        </w:rPr>
-        <w:t xml:space="preserve"> 놀라서 펜던트 빼려고 하는데 안 빠짐 </w:t>
-      </w:r>
-      <w:r>
-        <w:t xml:space="preserve">– </w:t>
-      </w:r>
-      <w:r>
-        <w:rPr>
-          <w:rFonts w:hint="eastAsia"/>
-        </w:rPr>
-        <w:t xml:space="preserve">대충 이제 못 뺀다 하며 설명충이 됨 </w:t>
-      </w:r>
-      <w:r>
-        <w:t xml:space="preserve">– </w:t>
-      </w:r>
-      <w:r>
-        <w:rPr>
-          <w:rFonts w:hint="eastAsia"/>
-        </w:rPr>
-        <w:t>뭐 너가 선택되었다, ???</w:t>
-      </w:r>
-      <w:proofErr w:type="spellStart"/>
-      <w:r>
-        <w:rPr>
-          <w:rFonts w:hint="eastAsia"/>
-        </w:rPr>
-        <w:t>를</w:t>
-      </w:r>
-      <w:proofErr w:type="spellEnd"/>
-      <w:r>
-        <w:rPr>
-          <w:rFonts w:hint="eastAsia"/>
-        </w:rPr>
-        <w:t xml:space="preserve"> 위해서 다양한 일을 할 줄 알아야 한다, 펜던트는 해당 일을 얼마나 잘 했는지를 판단한다,</w:t>
-      </w:r>
-      <w:r>
-        <w:t xml:space="preserve"> </w:t>
-      </w:r>
-      <w:r>
-        <w:rPr>
-          <w:rFonts w:hint="eastAsia"/>
-        </w:rPr>
-        <w:t>현재 일을 잘 하고 추가 일까지 하면 다른 사람이 된다</w:t>
-      </w:r>
-      <w:r>
-        <w:t xml:space="preserve">, </w:t>
-      </w:r>
-      <w:r>
-        <w:rPr>
-          <w:rFonts w:hint="eastAsia"/>
-        </w:rPr>
-        <w:t xml:space="preserve">다양한 직업을 거쳐 최종 시련?에 도달해야 한다 </w:t>
-      </w:r>
-      <w:r>
-        <w:t>–</w:t>
-      </w:r>
-      <w:r>
-        <w:rPr>
-          <w:rFonts w:hint="eastAsia"/>
-        </w:rPr>
-        <w:t xml:space="preserve"> 내가요?</w:t>
-      </w:r>
-      <w:r>
-        <w:t xml:space="preserve"> </w:t>
-      </w:r>
-      <w:proofErr w:type="spellStart"/>
-      <w:r>
-        <w:rPr>
-          <w:rFonts w:hint="eastAsia"/>
-        </w:rPr>
-        <w:t>그걸요</w:t>
-      </w:r>
-      <w:proofErr w:type="spellEnd"/>
-      <w:r>
-        <w:rPr>
-          <w:rFonts w:hint="eastAsia"/>
-        </w:rPr>
-        <w:t>?</w:t>
-      </w:r>
-      <w:r>
-        <w:t xml:space="preserve"> </w:t>
-      </w:r>
-      <w:r>
-        <w:rPr>
-          <w:rFonts w:hint="eastAsia"/>
-        </w:rPr>
-        <w:t>왜요?</w:t>
-      </w:r>
-      <w:r>
-        <w:t xml:space="preserve"> (</w:t>
-      </w:r>
-      <w:r>
-        <w:rPr>
-          <w:rFonts w:hint="eastAsia"/>
-        </w:rPr>
-        <w:t xml:space="preserve">대충 애니에서 선택 받았다고 하면 무지성으로 받아들이는 주인공 </w:t>
-      </w:r>
-      <w:proofErr w:type="spellStart"/>
-      <w:r>
-        <w:rPr>
-          <w:rFonts w:hint="eastAsia"/>
-        </w:rPr>
-        <w:t>클리셰</w:t>
-      </w:r>
-      <w:proofErr w:type="spellEnd"/>
-      <w:r>
-        <w:rPr>
-          <w:rFonts w:hint="eastAsia"/>
-        </w:rPr>
-        <w:t xml:space="preserve"> 비틀기</w:t>
-      </w:r>
-      <w:r>
-        <w:t>)</w:t>
-      </w:r>
-      <w:r>
-        <w:rPr>
-          <w:rFonts w:hint="eastAsia"/>
-        </w:rPr>
-        <w:t xml:space="preserve"> </w:t>
-      </w:r>
-      <w:r>
-        <w:t xml:space="preserve">– </w:t>
-      </w:r>
-      <w:r>
-        <w:rPr>
-          <w:rFonts w:hint="eastAsia"/>
-        </w:rPr>
-        <w:t>암튼 해!</w:t>
-      </w:r>
-      <w:r>
-        <w:t xml:space="preserve"> </w:t>
-      </w:r>
-      <w:r>
-        <w:rPr>
-          <w:rFonts w:hint="eastAsia"/>
-        </w:rPr>
-        <w:t>못하면 죽는다,</w:t>
-      </w:r>
-      <w:r>
-        <w:t xml:space="preserve"> </w:t>
-      </w:r>
-      <w:r>
-        <w:rPr>
-          <w:rFonts w:hint="eastAsia"/>
-        </w:rPr>
-        <w:t>거부할 수 없다</w:t>
-      </w:r>
-      <w:r>
-        <w:t xml:space="preserve"> – </w:t>
-      </w:r>
-      <w:r>
-        <w:rPr>
-          <w:rFonts w:hint="eastAsia"/>
-        </w:rPr>
-        <w:t>주인공이 호구라 수긍(끄덕</w:t>
-      </w:r>
-      <w:r>
-        <w:t>)(</w:t>
-      </w:r>
-      <w:r>
-        <w:rPr>
-          <w:rFonts w:hint="eastAsia"/>
-        </w:rPr>
-        <w:t xml:space="preserve">결국 </w:t>
-      </w:r>
-      <w:proofErr w:type="spellStart"/>
-      <w:r>
-        <w:rPr>
-          <w:rFonts w:hint="eastAsia"/>
-        </w:rPr>
-        <w:t>클리셰</w:t>
-      </w:r>
-      <w:proofErr w:type="spellEnd"/>
-      <w:r>
-        <w:rPr>
-          <w:rFonts w:hint="eastAsia"/>
-        </w:rPr>
-        <w:t xml:space="preserve"> 따라가기</w:t>
-      </w:r>
-      <w:r>
-        <w:t xml:space="preserve">) – </w:t>
-      </w:r>
-      <w:r>
-        <w:rPr>
-          <w:rFonts w:hint="eastAsia"/>
-        </w:rPr>
-        <w:t>노예도 벗어날 수 있으니까</w:t>
-      </w:r>
-      <w:r>
-        <w:t xml:space="preserve"> – </w:t>
-      </w:r>
-      <w:r>
-        <w:rPr>
-          <w:rFonts w:hint="eastAsia"/>
-        </w:rPr>
-        <w:t xml:space="preserve">우선 평판이 낮으니까 노예로 대장장이/상인 미리보기 </w:t>
-      </w:r>
-      <w:r>
-        <w:t>–</w:t>
-      </w:r>
-      <w:r>
-        <w:rPr>
-          <w:rFonts w:hint="eastAsia"/>
-        </w:rPr>
-        <w:t xml:space="preserve"> 둘 중에 하나 고르라고 하고 시작 </w:t>
-      </w:r>
-      <w:r>
-        <w:t>–</w:t>
-      </w:r>
-      <w:r>
-        <w:rPr>
-          <w:rFonts w:hint="eastAsia"/>
-        </w:rPr>
-        <w:t xml:space="preserve"> 대장장이 선택 - </w:t>
-      </w:r>
-      <w:proofErr w:type="spellStart"/>
-      <w:r>
-        <w:rPr>
-          <w:rFonts w:hint="eastAsia"/>
-        </w:rPr>
-        <w:t>저챗씬으로</w:t>
-      </w:r>
-      <w:proofErr w:type="spellEnd"/>
-      <w:r>
-        <w:rPr>
-          <w:rFonts w:hint="eastAsia"/>
-        </w:rPr>
-        <w:t xml:space="preserve"> 이동 </w:t>
-      </w:r>
-      <w:r>
-        <w:t xml:space="preserve">– </w:t>
-      </w:r>
-      <w:r>
-        <w:rPr>
-          <w:rFonts w:hint="eastAsia"/>
-        </w:rPr>
-        <w:t xml:space="preserve">상주 </w:t>
-      </w:r>
-      <w:r>
-        <w:t>NPC</w:t>
-      </w:r>
-      <w:r>
-        <w:rPr>
-          <w:rFonts w:hint="eastAsia"/>
-        </w:rPr>
-        <w:t xml:space="preserve">와 대화 </w:t>
-      </w:r>
-      <w:r>
-        <w:t xml:space="preserve">– </w:t>
-      </w:r>
-      <w:r>
-        <w:rPr>
-          <w:rFonts w:hint="eastAsia"/>
-        </w:rPr>
-        <w:t xml:space="preserve">튜토리얼 창에서 리본소녀가 설명함 </w:t>
-      </w:r>
-      <w:r>
-        <w:t xml:space="preserve">– </w:t>
-      </w:r>
-      <w:r>
-        <w:rPr>
-          <w:rFonts w:hint="eastAsia"/>
-        </w:rPr>
-        <w:t xml:space="preserve">대장간으로 이동 </w:t>
-      </w:r>
-      <w:r>
-        <w:t xml:space="preserve">– </w:t>
-      </w:r>
-      <w:r>
-        <w:rPr>
-          <w:rFonts w:hint="eastAsia"/>
-        </w:rPr>
-        <w:t>최초에 메인 퀘스트가 부여됨</w:t>
-      </w:r>
-    </w:p>
-    <w:p/>
-    <w:p/>
-    <w:p>
-      <w:r>
-        <w:rPr>
-          <w:rFonts w:hint="eastAsia"/>
-        </w:rPr>
-        <w:t>평판</w:t>
-      </w:r>
-      <w:r>
-        <w:rPr>
-          <w:rFonts w:hint="eastAsia"/>
-        </w:rPr>
-        <w:t xml:space="preserve">과 </w:t>
-      </w:r>
-      <w:proofErr w:type="spellStart"/>
-      <w:r>
-        <w:rPr>
-          <w:rFonts w:hint="eastAsia"/>
-        </w:rPr>
-        <w:t>액티브포인트를</w:t>
-      </w:r>
-      <w:proofErr w:type="spellEnd"/>
-      <w:r>
-        <w:rPr>
-          <w:rFonts w:hint="eastAsia"/>
-        </w:rPr>
-        <w:t xml:space="preserve"> 활용하자</w:t>
-      </w:r>
-    </w:p>
-    <w:p>
-      <w:r>
-        <w:t xml:space="preserve">Ex ) </w:t>
       </w:r>
       <w:r>
         <w:rPr>
@@ -1139,6 +1198,7 @@
       <w:r>
         <w:t xml:space="preserve">– </w:t>
       </w:r>
+      <w:proofErr w:type="gramStart"/>
       <w:r>
         <w:rPr>
           <w:rFonts w:hint="eastAsia"/>
@@ -1146,7 +1206,11 @@
         <w:t xml:space="preserve">기사 </w:t>
       </w:r>
       <w:r>
-        <w:t xml:space="preserve">/ </w:t>
+        <w:t>/</w:t>
+      </w:r>
+      <w:proofErr w:type="gramEnd"/>
+      <w:r>
+        <w:t xml:space="preserve"> </w:t>
       </w:r>
       <w:r>
         <w:rPr>
@@ -1173,6 +1237,7 @@
       <w:r>
         <w:t xml:space="preserve">– </w:t>
       </w:r>
+      <w:proofErr w:type="gramStart"/>
       <w:r>
         <w:rPr>
           <w:rFonts w:hint="eastAsia"/>
@@ -1180,7 +1245,11 @@
         <w:t xml:space="preserve">평민 </w:t>
       </w:r>
       <w:r>
-        <w:t xml:space="preserve">/ </w:t>
+        <w:t>/</w:t>
+      </w:r>
+      <w:proofErr w:type="gramEnd"/>
+      <w:r>
+        <w:t xml:space="preserve"> </w:t>
       </w:r>
       <w:r>
         <w:rPr>
@@ -1207,6 +1276,7 @@
       <w:r>
         <w:t xml:space="preserve">– </w:t>
       </w:r>
+      <w:proofErr w:type="gramStart"/>
       <w:r>
         <w:rPr>
           <w:rFonts w:hint="eastAsia"/>
@@ -1214,7 +1284,11 @@
         <w:t xml:space="preserve">백성 </w:t>
       </w:r>
       <w:r>
-        <w:t xml:space="preserve">/ </w:t>
+        <w:t>/</w:t>
+      </w:r>
+      <w:proofErr w:type="gramEnd"/>
+      <w:r>
+        <w:t xml:space="preserve"> </w:t>
       </w:r>
       <w:r>
         <w:rPr>
@@ -1241,6 +1315,7 @@
       <w:r>
         <w:t xml:space="preserve">– </w:t>
       </w:r>
+      <w:proofErr w:type="gramStart"/>
       <w:r>
         <w:rPr>
           <w:rFonts w:hint="eastAsia"/>
@@ -1248,7 +1323,11 @@
         <w:t xml:space="preserve">백성 </w:t>
       </w:r>
       <w:r>
-        <w:t xml:space="preserve">/ </w:t>
+        <w:t>/</w:t>
+      </w:r>
+      <w:proofErr w:type="gramEnd"/>
+      <w:r>
+        <w:t xml:space="preserve"> </w:t>
       </w:r>
       <w:r>
         <w:rPr>
@@ -1264,218 +1343,6 @@
         </w:rPr>
         <w:lastRenderedPageBreak/>
         <w:t>재성</w:t>
-      </w:r>
-    </w:p>
-    <w:p>
-      <w:pPr>
-        <w:pStyle w:val="a3"/>
-        <w:numPr>
-          <w:ilvl w:val="0"/>
-          <w:numId w:val="1"/>
-        </w:numPr>
-        <w:ind w:leftChars="0"/>
-      </w:pPr>
-      <w:r>
-        <w:rPr>
-          <w:rFonts w:hint="eastAsia"/>
-        </w:rPr>
-        <w:t>상주N</w:t>
-      </w:r>
-      <w:r>
-        <w:t>PC</w:t>
-      </w:r>
-      <w:r>
-        <w:rPr>
-          <w:rFonts w:hint="eastAsia"/>
-        </w:rPr>
-        <w:t xml:space="preserve"> 기능</w:t>
-      </w:r>
-      <w:r>
-        <w:t xml:space="preserve"> – </w:t>
-      </w:r>
-      <w:r>
-        <w:rPr>
-          <w:rFonts w:hint="eastAsia"/>
-        </w:rPr>
-        <w:t>상호작용 시</w:t>
-      </w:r>
-    </w:p>
-    <w:p>
-      <w:pPr>
-        <w:pStyle w:val="a3"/>
-        <w:numPr>
-          <w:ilvl w:val="1"/>
-          <w:numId w:val="1"/>
-        </w:numPr>
-        <w:ind w:leftChars="0"/>
-      </w:pPr>
-      <w:r>
-        <w:rPr>
-          <w:rFonts w:hint="eastAsia"/>
-        </w:rPr>
-        <w:t xml:space="preserve">대화 </w:t>
-      </w:r>
-      <w:r>
-        <w:t xml:space="preserve">/ </w:t>
-      </w:r>
-      <w:r>
-        <w:rPr>
-          <w:rFonts w:hint="eastAsia"/>
-        </w:rPr>
-        <w:t xml:space="preserve">서브 퀘스트 목록 </w:t>
-      </w:r>
-      <w:r>
-        <w:t xml:space="preserve">/ </w:t>
-      </w:r>
-      <w:r>
-        <w:rPr>
-          <w:rFonts w:hint="eastAsia"/>
-        </w:rPr>
-        <w:t>메인 퀘스트 도움말</w:t>
-      </w:r>
-    </w:p>
-    <w:p>
-      <w:pPr>
-        <w:pStyle w:val="a3"/>
-        <w:numPr>
-          <w:ilvl w:val="0"/>
-          <w:numId w:val="1"/>
-        </w:numPr>
-        <w:ind w:leftChars="0"/>
-      </w:pPr>
-      <w:r>
-        <w:rPr>
-          <w:rFonts w:hint="eastAsia"/>
-        </w:rPr>
-        <w:t>상점 완성</w:t>
-      </w:r>
-    </w:p>
-    <w:p>
-      <w:pPr>
-        <w:pStyle w:val="a3"/>
-        <w:numPr>
-          <w:ilvl w:val="1"/>
-          <w:numId w:val="1"/>
-        </w:numPr>
-        <w:ind w:leftChars="0"/>
-      </w:pPr>
-      <w:r>
-        <w:rPr>
-          <w:rFonts w:hint="eastAsia"/>
-        </w:rPr>
-        <w:t>메인 퀘스</w:t>
-      </w:r>
-      <w:r>
-        <w:rPr>
-          <w:rFonts w:hint="eastAsia"/>
-        </w:rPr>
-        <w:t>트로 누구의 의뢰를 해결해라 하면</w:t>
-      </w:r>
-    </w:p>
-    <w:p>
-      <w:pPr>
-        <w:pStyle w:val="a3"/>
-        <w:numPr>
-          <w:ilvl w:val="1"/>
-          <w:numId w:val="1"/>
-        </w:numPr>
-        <w:ind w:leftChars="0"/>
-      </w:pPr>
-      <w:proofErr w:type="spellStart"/>
-      <w:r>
-        <w:t>Npc</w:t>
-      </w:r>
-      <w:proofErr w:type="spellEnd"/>
-      <w:r>
-        <w:rPr>
-          <w:rFonts w:hint="eastAsia"/>
-        </w:rPr>
-        <w:t xml:space="preserve">가 생성되고 지금 </w:t>
-      </w:r>
-      <w:proofErr w:type="spellStart"/>
-      <w:r>
-        <w:t>questnpc</w:t>
-      </w:r>
-      <w:proofErr w:type="spellEnd"/>
-      <w:r>
-        <w:rPr>
-          <w:rFonts w:hint="eastAsia"/>
-        </w:rPr>
-        <w:t>처럼 서브 퀘스트를 받고</w:t>
-      </w:r>
-    </w:p>
-    <w:p>
-      <w:pPr>
-        <w:pStyle w:val="a3"/>
-        <w:numPr>
-          <w:ilvl w:val="1"/>
-          <w:numId w:val="1"/>
-        </w:numPr>
-        <w:ind w:leftChars="0"/>
-      </w:pPr>
-      <w:r>
-        <w:rPr>
-          <w:rFonts w:hint="eastAsia"/>
-        </w:rPr>
-        <w:t xml:space="preserve">조건을 채운 후 </w:t>
-      </w:r>
-      <w:proofErr w:type="spellStart"/>
-      <w:r>
-        <w:rPr>
-          <w:rFonts w:hint="eastAsia"/>
-        </w:rPr>
-        <w:t>q</w:t>
-      </w:r>
-      <w:r>
-        <w:t>uest</w:t>
-      </w:r>
-      <w:r>
-        <w:rPr>
-          <w:rFonts w:hint="eastAsia"/>
-        </w:rPr>
-        <w:t>n</w:t>
-      </w:r>
-      <w:r>
-        <w:t>pc</w:t>
-      </w:r>
-      <w:proofErr w:type="spellEnd"/>
-      <w:r>
-        <w:rPr>
-          <w:rFonts w:hint="eastAsia"/>
-        </w:rPr>
-        <w:t>에게 말을 걸면 서브 퀘스트는 클리어가 되고</w:t>
-      </w:r>
-    </w:p>
-    <w:p>
-      <w:pPr>
-        <w:pStyle w:val="a3"/>
-        <w:numPr>
-          <w:ilvl w:val="1"/>
-          <w:numId w:val="1"/>
-        </w:numPr>
-        <w:ind w:leftChars="0"/>
-      </w:pPr>
-      <w:proofErr w:type="spellStart"/>
-      <w:r>
-        <w:rPr>
-          <w:rFonts w:hint="eastAsia"/>
-        </w:rPr>
-        <w:t>서브퀘스트에서</w:t>
-      </w:r>
-      <w:proofErr w:type="spellEnd"/>
-      <w:r>
-        <w:rPr>
-          <w:rFonts w:hint="eastAsia"/>
-        </w:rPr>
-        <w:t xml:space="preserve"> 얻은 아이템으로 조건 판단하여 메인 퀘스트에 완료버튼이 활성화</w:t>
-      </w:r>
-    </w:p>
-    <w:p>
-      <w:r>
-        <w:rPr>
-          <w:rFonts w:hint="eastAsia"/>
-        </w:rPr>
-        <w:t>세준</w:t>
       </w:r>
     </w:p>
     <w:p>
@@ -1491,43 +1358,62 @@
         <w:rPr>
           <w:rFonts w:hint="eastAsia"/>
         </w:rPr>
-        <w:t xml:space="preserve">모험 </w:t>
-      </w:r>
-      <w:r>
-        <w:t>–</w:t>
-      </w:r>
-      <w:r>
-        <w:rPr>
-          <w:rFonts w:hint="eastAsia"/>
-        </w:rPr>
-        <w:t>원거리 공격</w:t>
-      </w:r>
-      <w:r>
+        <w:t>상주N</w:t>
+      </w:r>
+      <w:r>
+        <w:t>PC</w:t>
+      </w:r>
+      <w:r>
+        <w:rPr>
+          <w:rFonts w:hint="eastAsia"/>
+        </w:rPr>
+        <w:t xml:space="preserve"> 기능</w:t>
+      </w:r>
+      <w:r>
+        <w:t xml:space="preserve"> – </w:t>
+      </w:r>
+      <w:r>
+        <w:rPr>
+          <w:rFonts w:hint="eastAsia"/>
+        </w:rPr>
+        <w:t>상호작용</w:t>
+      </w:r>
+    </w:p>
+    <w:p>
+      <w:pPr>
+        <w:pStyle w:val="a3"/>
+        <w:numPr>
+          <w:ilvl w:val="1"/>
+          <w:numId w:val="3"/>
+        </w:numPr>
+        <w:ind w:leftChars="0"/>
+        <w:rPr>
+          <w:rFonts w:hint="eastAsia"/>
+        </w:rPr>
+      </w:pPr>
+      <w:r>
+        <w:rPr>
+          <w:rFonts w:hint="eastAsia"/>
+        </w:rPr>
+        <w:t xml:space="preserve">서브 퀘스트 </w:t>
+      </w:r>
+      <w:proofErr w:type="gramStart"/>
+      <w:r>
+        <w:rPr>
+          <w:rFonts w:hint="eastAsia"/>
+        </w:rPr>
+        <w:t>버그</w:t>
+      </w:r>
+      <w:r>
+        <w:rPr>
+          <w:rFonts w:hint="eastAsia"/>
+        </w:rPr>
         <w:t xml:space="preserve"> </w:t>
       </w:r>
       <w:r>
-        <w:br/>
-        <w:t xml:space="preserve">// </w:t>
-      </w:r>
-      <w:r>
-        <w:rPr>
-          <w:rFonts w:hint="eastAsia"/>
-        </w:rPr>
-        <w:t>대가리 무한진동 이슈</w:t>
-      </w:r>
-      <w:r>
-        <w:br/>
-        <w:t>// Projectile</w:t>
-      </w:r>
-      <w:r>
-        <w:rPr>
-          <w:rFonts w:hint="eastAsia"/>
-        </w:rPr>
-        <w:t>이 모습을 드러내지 않음.</w:t>
-      </w:r>
-      <w:r>
-        <w:t>.</w:t>
-      </w:r>
+        <w:t>/</w:t>
+      </w:r>
+      <w:proofErr w:type="gramEnd"/>
       <w:r>
         <w:t xml:space="preserve"> </w:t>
       </w:r>
@@ -1535,121 +1421,7 @@
         <w:rPr>
           <w:rFonts w:hint="eastAsia"/>
         </w:rPr>
-        <w:t>왜?</w:t>
-      </w:r>
-      <w:r>
-        <w:br/>
-        <w:t xml:space="preserve">// </w:t>
-      </w:r>
-      <w:r>
-        <w:rPr>
-          <w:rFonts w:hint="eastAsia"/>
-        </w:rPr>
-        <w:t>두</w:t>
-      </w:r>
-      <w:r>
-        <w:rPr>
-          <w:rFonts w:hint="eastAsia"/>
-        </w:rPr>
-        <w:t xml:space="preserve"> </w:t>
-      </w:r>
-      <w:r>
-        <w:rPr>
-          <w:rFonts w:hint="eastAsia"/>
-        </w:rPr>
-        <w:t>번 죽는 이유</w:t>
-      </w:r>
-      <w:r>
-        <w:br/>
-        <w:t xml:space="preserve">// </w:t>
-      </w:r>
-      <w:r>
-        <w:rPr>
-          <w:rFonts w:hint="eastAsia"/>
-        </w:rPr>
-        <w:t>몬스터 피격 애니메이션</w:t>
-      </w:r>
-      <w:r>
-        <w:br/>
-        <w:t xml:space="preserve">// </w:t>
-      </w:r>
-      <w:r>
-        <w:rPr>
-          <w:rFonts w:hint="eastAsia"/>
-        </w:rPr>
-        <w:t xml:space="preserve">플레이어 피격이 비벼야만 지속되는 문제 </w:t>
-      </w:r>
-      <w:r>
-        <w:t xml:space="preserve">– </w:t>
-      </w:r>
-      <w:r>
-        <w:rPr>
-          <w:rFonts w:hint="eastAsia"/>
-        </w:rPr>
-        <w:t>알고리즘적 문제</w:t>
-      </w:r>
-      <w:r>
-        <w:br/>
-      </w:r>
-      <w:r>
-        <w:rPr>
-          <w:rFonts w:hint="eastAsia"/>
-        </w:rPr>
-        <w:t>/</w:t>
-      </w:r>
-      <w:r>
-        <w:t xml:space="preserve">/ </w:t>
-      </w:r>
-      <w:r>
-        <w:rPr>
-          <w:rFonts w:hint="eastAsia"/>
-        </w:rPr>
-        <w:t>캐릭터 사망</w:t>
-      </w:r>
-      <w:r>
-        <w:rPr>
-          <w:rFonts w:hint="eastAsia"/>
-        </w:rPr>
-        <w:t xml:space="preserve"> </w:t>
-      </w:r>
-      <w:r>
-        <w:rPr>
-          <w:rFonts w:hint="eastAsia"/>
-        </w:rPr>
-        <w:t xml:space="preserve">시 무한루프 도는 에러 </w:t>
-      </w:r>
-      <w:r>
-        <w:t xml:space="preserve">-&gt; </w:t>
-      </w:r>
-      <w:r>
-        <w:rPr>
-          <w:rFonts w:hint="eastAsia"/>
-        </w:rPr>
-        <w:t>사망시에도 피격되기</w:t>
-      </w:r>
-      <w:r>
-        <w:rPr>
-          <w:rFonts w:hint="eastAsia"/>
-        </w:rPr>
-        <w:t xml:space="preserve"> </w:t>
-      </w:r>
-      <w:r>
-        <w:rPr>
-          <w:rFonts w:hint="eastAsia"/>
-        </w:rPr>
-        <w:t>때문</w:t>
-      </w:r>
-      <w:r>
-        <w:rPr>
-          <w:rFonts w:hint="eastAsia"/>
-        </w:rPr>
-        <w:t xml:space="preserve"> </w:t>
-      </w:r>
-      <w:r>
-        <w:rPr>
-          <w:rFonts w:hint="eastAsia"/>
-        </w:rPr>
-        <w:t>일 듯</w:t>
+        <w:t>메인 퀘스트 도움말</w:t>
       </w:r>
     </w:p>
     <w:p>
@@ -1665,221 +1437,124 @@
         <w:rPr>
           <w:rFonts w:hint="eastAsia"/>
         </w:rPr>
-        <w:t>탐험</w:t>
-      </w:r>
-      <w:r>
-        <w:br/>
-        <w:t xml:space="preserve">// </w:t>
-      </w:r>
-      <w:r>
-        <w:rPr>
-          <w:rFonts w:hint="eastAsia"/>
-        </w:rPr>
-        <w:t>선택지를 생성하는 부분에서,</w:t>
-      </w:r>
-      <w:r>
-        <w:t xml:space="preserve"> </w:t>
-      </w:r>
+        <w:t>상점 완성</w:t>
+      </w:r>
+    </w:p>
+    <w:p>
+      <w:pPr>
+        <w:pStyle w:val="a3"/>
+        <w:numPr>
+          <w:ilvl w:val="1"/>
+          <w:numId w:val="3"/>
+        </w:numPr>
+        <w:ind w:leftChars="0"/>
+      </w:pPr>
+      <w:r>
+        <w:rPr>
+          <w:rFonts w:hint="eastAsia"/>
+        </w:rPr>
+        <w:t>메인 퀘스트로 누구의 의뢰를 해결해라 하면</w:t>
+      </w:r>
+    </w:p>
+    <w:p>
+      <w:pPr>
+        <w:pStyle w:val="a3"/>
+        <w:numPr>
+          <w:ilvl w:val="1"/>
+          <w:numId w:val="3"/>
+        </w:numPr>
+        <w:ind w:leftChars="0"/>
+      </w:pPr>
       <w:proofErr w:type="spellStart"/>
       <w:r>
-        <w:t>ConversationManager</w:t>
+        <w:t>Npc</w:t>
       </w:r>
       <w:proofErr w:type="spellEnd"/>
       <w:r>
         <w:rPr>
           <w:rFonts w:hint="eastAsia"/>
         </w:rPr>
-        <w:t xml:space="preserve">에 있는 </w:t>
+        <w:t xml:space="preserve">가 생성되고 지금 </w:t>
       </w:r>
       <w:proofErr w:type="spellStart"/>
       <w:r>
-        <w:t>AddSelectEvent</w:t>
+        <w:t>questnpc</w:t>
       </w:r>
       <w:proofErr w:type="spellEnd"/>
       <w:r>
         <w:rPr>
           <w:rFonts w:hint="eastAsia"/>
         </w:rPr>
-        <w:t>를 해주고,</w:t>
-      </w:r>
-      <w:r>
-        <w:br/>
-        <w:t xml:space="preserve">// </w:t>
+        <w:t>처럼 서브 퀘스트를 받고</w:t>
+      </w:r>
+    </w:p>
+    <w:p>
+      <w:pPr>
+        <w:pStyle w:val="a3"/>
+        <w:numPr>
+          <w:ilvl w:val="1"/>
+          <w:numId w:val="3"/>
+        </w:numPr>
+        <w:ind w:leftChars="0"/>
+      </w:pPr>
+      <w:r>
+        <w:rPr>
+          <w:rFonts w:hint="eastAsia"/>
+        </w:rPr>
+        <w:t xml:space="preserve">조건을 채운 후 </w:t>
       </w:r>
       <w:proofErr w:type="spellStart"/>
       <w:r>
         <w:rPr>
           <w:rFonts w:hint="eastAsia"/>
         </w:rPr>
-        <w:t>그다음에</w:t>
+        <w:t>q</w:t>
+      </w:r>
+      <w:r>
+        <w:t>uest</w:t>
+      </w:r>
+      <w:r>
+        <w:rPr>
+          <w:rFonts w:hint="eastAsia"/>
+        </w:rPr>
+        <w:t>n</w:t>
+      </w:r>
+      <w:r>
+        <w:t>pc</w:t>
       </w:r>
       <w:proofErr w:type="spellEnd"/>
       <w:r>
         <w:rPr>
           <w:rFonts w:hint="eastAsia"/>
         </w:rPr>
-        <w:t xml:space="preserve"> </w:t>
-      </w:r>
+        <w:t>에게 말을 걸면 서브 퀘스트는 클리어가 되고</w:t>
+      </w:r>
+    </w:p>
+    <w:p>
+      <w:pPr>
+        <w:pStyle w:val="a3"/>
+        <w:numPr>
+          <w:ilvl w:val="1"/>
+          <w:numId w:val="3"/>
+        </w:numPr>
+        <w:ind w:leftChars="0"/>
+        <w:rPr>
+          <w:rFonts w:hint="eastAsia"/>
+        </w:rPr>
+      </w:pPr>
       <w:proofErr w:type="spellStart"/>
       <w:r>
-        <w:t>SetSel</w:t>
-      </w:r>
-      <w:r>
-        <w:rPr>
-          <w:rFonts w:hint="eastAsia"/>
-        </w:rPr>
-        <w:t>e</w:t>
-      </w:r>
-      <w:r>
-        <w:t>ct</w:t>
+        <w:rPr>
+          <w:rFonts w:hint="eastAsia"/>
+        </w:rPr>
+        <w:t>서브퀘스트에서</w:t>
       </w:r>
       <w:proofErr w:type="spellEnd"/>
       <w:r>
-        <w:t>(</w:t>
-      </w:r>
-      <w:r>
-        <w:rPr>
-          <w:rFonts w:hint="eastAsia"/>
-        </w:rPr>
-        <w:t>c</w:t>
-      </w:r>
-      <w:r>
-        <w:t>sv</w:t>
-      </w:r>
-      <w:r>
-        <w:rPr>
-          <w:rFonts w:hint="eastAsia"/>
-        </w:rPr>
-        <w:t>상 순서(</w:t>
-      </w:r>
-      <w:r>
-        <w:t>int), csv</w:t>
-      </w:r>
-      <w:r>
-        <w:rPr>
-          <w:rFonts w:hint="eastAsia"/>
-        </w:rPr>
-        <w:t>자체의 주소</w:t>
-      </w:r>
-      <w:r>
-        <w:t>);</w:t>
-      </w:r>
-      <w:r>
-        <w:br/>
-        <w:t xml:space="preserve">// </w:t>
-      </w:r>
-      <w:r>
-        <w:rPr>
-          <w:rFonts w:hint="eastAsia"/>
-        </w:rPr>
-        <w:t xml:space="preserve">실제로 시작되는 부분에서 </w:t>
-      </w:r>
-      <w:proofErr w:type="spellStart"/>
-      <w:r>
-        <w:t>TutorialManager</w:t>
-      </w:r>
-      <w:proofErr w:type="spellEnd"/>
-      <w:r>
-        <w:rPr>
-          <w:rFonts w:hint="eastAsia"/>
-        </w:rPr>
-        <w:t>의</w:t>
-      </w:r>
-      <w:r>
-        <w:br/>
-        <w:t>//</w:t>
-      </w:r>
-      <w:r>
-        <w:rPr>
-          <w:rFonts w:hint="eastAsia"/>
-        </w:rPr>
-        <w:t xml:space="preserve"> </w:t>
-      </w:r>
-      <w:proofErr w:type="spellStart"/>
-      <w:r>
-        <w:t>Character.instance.MyPlayerController.InvokeEventConversation</w:t>
-      </w:r>
-      <w:proofErr w:type="spellEnd"/>
-      <w:r>
-        <w:t xml:space="preserve">() </w:t>
-      </w:r>
-      <w:r>
-        <w:rPr>
-          <w:rFonts w:hint="eastAsia"/>
-        </w:rPr>
-        <w:t>을 해주면 창이 나옴</w:t>
-      </w:r>
-      <w:r>
-        <w:t xml:space="preserve"> </w:t>
-      </w:r>
-      <w:r>
-        <w:br/>
-        <w:t xml:space="preserve">// </w:t>
-      </w:r>
-      <w:r>
-        <w:rPr>
-          <w:rFonts w:hint="eastAsia"/>
-        </w:rPr>
-        <w:t>기존의 선택 창은 잠시 비활성화</w:t>
-      </w:r>
-      <w:r>
-        <w:br/>
-        <w:t xml:space="preserve">// </w:t>
-      </w:r>
-      <w:r>
-        <w:rPr>
-          <w:rFonts w:hint="eastAsia"/>
-        </w:rPr>
-        <w:t>키보드 입력으로 선택지 이동</w:t>
-      </w:r>
-      <w:r>
-        <w:t xml:space="preserve">, x </w:t>
-      </w:r>
-      <w:r>
-        <w:rPr>
-          <w:rFonts w:hint="eastAsia"/>
-        </w:rPr>
-        <w:t>키로 선택</w:t>
-      </w:r>
-      <w:r>
-        <w:rPr>
-          <w:rFonts w:hint="eastAsia"/>
-        </w:rPr>
-        <w:t xml:space="preserve"> </w:t>
-      </w:r>
-      <w:r>
-        <w:t>//</w:t>
-      </w:r>
-      <w:r>
-        <w:rPr>
-          <w:rFonts w:hint="eastAsia"/>
-        </w:rPr>
-        <w:t xml:space="preserve"> 나중에</w:t>
-      </w:r>
-      <w:r>
-        <w:rPr>
-          <w:b/>
-          <w:bCs/>
-        </w:rPr>
-        <w:br/>
-      </w:r>
-      <w:r>
-        <w:t xml:space="preserve">// </w:t>
-      </w:r>
-      <w:r>
-        <w:rPr>
-          <w:rFonts w:hint="eastAsia"/>
-        </w:rPr>
-        <w:t>몬스터 공격을 바꿀까 생각 중.</w:t>
-      </w:r>
-      <w:r>
-        <w:t xml:space="preserve"> </w:t>
-      </w:r>
-      <w:r>
-        <w:rPr>
-          <w:rFonts w:hint="eastAsia"/>
-        </w:rPr>
-        <w:t>너무 스파게티</w:t>
+        <w:rPr>
+          <w:rFonts w:hint="eastAsia"/>
+        </w:rPr>
+        <w:t xml:space="preserve"> 얻은 아이템으로 조건 판단하여 메인 퀘스트에 완료버튼이 활성화</w:t>
       </w:r>
     </w:p>
     <w:p>
@@ -1895,23 +1570,65 @@
         <w:rPr>
           <w:rFonts w:hint="eastAsia"/>
         </w:rPr>
-        <w:t xml:space="preserve">퀘스트 </w:t>
-      </w:r>
-      <w:r>
-        <w:rPr>
-          <w:b/>
-          <w:bCs/>
-        </w:rPr>
-        <w:br/>
-      </w:r>
-      <w:r>
-        <w:t xml:space="preserve">// </w:t>
-      </w:r>
-      <w:r>
-        <w:rPr>
-          <w:rFonts w:hint="eastAsia"/>
-        </w:rPr>
-        <w:t>클리어 함수 제대로 작동하게</w:t>
+        <w:t xml:space="preserve">탐험 </w:t>
+      </w:r>
+      <w:r>
+        <w:t xml:space="preserve">– </w:t>
+      </w:r>
+      <w:r>
+        <w:rPr>
+          <w:rFonts w:hint="eastAsia"/>
+        </w:rPr>
+        <w:t>몬스터</w:t>
+      </w:r>
+      <w:proofErr w:type="gramStart"/>
+      <w:r>
+        <w:rPr>
+          <w:rFonts w:hint="eastAsia"/>
+        </w:rPr>
+        <w:t>/</w:t>
+      </w:r>
+      <w:r>
+        <w:t>.</w:t>
+      </w:r>
+      <w:r>
+        <w:rPr>
+          <w:rFonts w:hint="eastAsia"/>
+        </w:rPr>
+        <w:t>상자인지</w:t>
+      </w:r>
+      <w:proofErr w:type="gramEnd"/>
+      <w:r>
+        <w:rPr>
+          <w:rFonts w:hint="eastAsia"/>
+        </w:rPr>
+        <w:t xml:space="preserve"> 판단하는 곳 </w:t>
+      </w:r>
+      <w:r>
+        <w:t>(</w:t>
+      </w:r>
+      <w:proofErr w:type="spellStart"/>
+      <w:r>
+        <w:rPr>
+          <w:rFonts w:hint="eastAsia"/>
+        </w:rPr>
+        <w:t>E</w:t>
+      </w:r>
+      <w:r>
+        <w:t>xploreManager</w:t>
+      </w:r>
+      <w:proofErr w:type="spellEnd"/>
+      <w:r>
+        <w:t xml:space="preserve"> 171 </w:t>
+      </w:r>
+      <w:r>
+        <w:rPr>
+          <w:rFonts w:hint="eastAsia"/>
+        </w:rPr>
+        <w:t>l</w:t>
+      </w:r>
+      <w:r>
+        <w:t>ine)</w:t>
       </w:r>
     </w:p>
     <w:p>
@@ -1922,56 +1639,12 @@
           <w:numId w:val="3"/>
         </w:numPr>
         <w:ind w:leftChars="0"/>
-        <w:rPr>
-          <w:b/>
-          <w:bCs/>
-        </w:rPr>
-      </w:pPr>
-      <w:proofErr w:type="spellStart"/>
-      <w:r>
-        <w:rPr>
-          <w:b/>
-          <w:bCs/>
-        </w:rPr>
-        <w:t>ActivePoint</w:t>
-      </w:r>
-      <w:proofErr w:type="spellEnd"/>
-      <w:r>
-        <w:rPr>
-          <w:b/>
-          <w:bCs/>
-        </w:rPr>
-        <w:br/>
-      </w:r>
-      <w:r>
-        <w:rPr>
-          <w:b/>
-          <w:bCs/>
-        </w:rPr>
-        <w:t xml:space="preserve">// </w:t>
-      </w:r>
-      <w:r>
-        <w:rPr>
-          <w:rFonts w:hint="eastAsia"/>
-          <w:b/>
-          <w:bCs/>
-        </w:rPr>
-        <w:t>액티브는 튜토리얼 모든 게임</w:t>
-      </w:r>
-      <w:r>
-        <w:rPr>
-          <w:b/>
-          <w:bCs/>
-        </w:rPr>
-        <w:t xml:space="preserve"> 20</w:t>
-      </w:r>
-      <w:r>
-        <w:rPr>
-          <w:rFonts w:hint="eastAsia"/>
-          <w:b/>
-          <w:bCs/>
-        </w:rPr>
-        <w:t>정도</w:t>
+      </w:pPr>
+      <w:r>
+        <w:rPr>
+          <w:rFonts w:hint="eastAsia"/>
+        </w:rPr>
+        <w:t>나이 제거</w:t>
       </w:r>
     </w:p>
     <w:p>
@@ -1982,59 +1655,223 @@
           <w:numId w:val="3"/>
         </w:numPr>
         <w:ind w:leftChars="0"/>
-        <w:rPr>
-          <w:b/>
-          <w:bCs/>
-        </w:rPr>
-      </w:pPr>
+      </w:pPr>
+      <w:r>
+        <w:rPr>
+          <w:rFonts w:hint="eastAsia"/>
+        </w:rPr>
+        <w:t>메인</w:t>
+      </w:r>
+      <w:r>
+        <w:t>UI</w:t>
+      </w:r>
+      <w:r>
+        <w:rPr>
+          <w:rFonts w:hint="eastAsia"/>
+        </w:rPr>
+        <w:t>에 며칠인지 보여주기</w:t>
+      </w:r>
+    </w:p>
+    <w:p>
+      <w:pPr>
+        <w:pStyle w:val="a3"/>
+        <w:numPr>
+          <w:ilvl w:val="0"/>
+          <w:numId w:val="3"/>
+        </w:numPr>
+        <w:ind w:leftChars="0"/>
+        <w:rPr>
+          <w:rFonts w:hint="eastAsia"/>
+        </w:rPr>
+      </w:pPr>
+    </w:p>
+    <w:p>
+      <w:r>
+        <w:rPr>
+          <w:rFonts w:hint="eastAsia"/>
+        </w:rPr>
+        <w:t>세준</w:t>
+      </w:r>
+    </w:p>
+    <w:p>
+      <w:pPr>
+        <w:pStyle w:val="a3"/>
+        <w:numPr>
+          <w:ilvl w:val="0"/>
+          <w:numId w:val="5"/>
+        </w:numPr>
+        <w:ind w:leftChars="0"/>
+        <w:rPr>
+          <w:rFonts w:hint="eastAsia"/>
+        </w:rPr>
+      </w:pPr>
+      <w:r>
+        <w:rPr>
+          <w:rFonts w:hint="eastAsia"/>
+        </w:rPr>
+        <w:t xml:space="preserve">모험 </w:t>
+      </w:r>
+      <w:r>
+        <w:t>–</w:t>
+      </w:r>
+      <w:r>
+        <w:rPr>
+          <w:rFonts w:hint="eastAsia"/>
+        </w:rPr>
+        <w:t>원거리 공격</w:t>
+      </w:r>
+      <w:r>
+        <w:br/>
+        <w:t xml:space="preserve">// </w:t>
+      </w:r>
       <w:proofErr w:type="spellStart"/>
       <w:r>
         <w:rPr>
-          <w:b/>
-          <w:bCs/>
-        </w:rPr>
-        <w:t>SceneloadManager</w:t>
+          <w:rFonts w:hint="eastAsia"/>
+        </w:rPr>
+        <w:t>E</w:t>
+      </w:r>
+      <w:r>
+        <w:t>nemyAttack</w:t>
       </w:r>
       <w:proofErr w:type="spellEnd"/>
       <w:r>
-        <w:rPr>
-          <w:rFonts w:hint="eastAsia"/>
-          <w:b/>
-          <w:bCs/>
-        </w:rPr>
-        <w:t xml:space="preserve">에서 </w:t>
+        <w:t xml:space="preserve"> </w:t>
+      </w:r>
+      <w:r>
+        <w:rPr>
+          <w:rFonts w:hint="eastAsia"/>
+        </w:rPr>
+        <w:t>정리</w:t>
+      </w:r>
+    </w:p>
+    <w:p>
+      <w:pPr>
+        <w:pStyle w:val="a3"/>
+        <w:numPr>
+          <w:ilvl w:val="0"/>
+          <w:numId w:val="5"/>
+        </w:numPr>
+        <w:ind w:leftChars="0"/>
+      </w:pPr>
+      <w:proofErr w:type="gramStart"/>
+      <w:r>
+        <w:rPr>
+          <w:rFonts w:hint="eastAsia"/>
+        </w:rPr>
+        <w:t>제작 /</w:t>
+      </w:r>
+      <w:proofErr w:type="gramEnd"/>
+      <w:r>
+        <w:t xml:space="preserve"> </w:t>
+      </w:r>
+      <w:r>
+        <w:rPr>
+          <w:rFonts w:hint="eastAsia"/>
+        </w:rPr>
+        <w:t>주조 레시피 작성</w:t>
+      </w:r>
+    </w:p>
+    <w:p>
+      <w:pPr>
+        <w:pStyle w:val="a3"/>
+        <w:numPr>
+          <w:ilvl w:val="0"/>
+          <w:numId w:val="5"/>
+        </w:numPr>
+        <w:ind w:leftChars="0"/>
+      </w:pPr>
+      <w:r>
+        <w:rPr>
+          <w:rFonts w:hint="eastAsia"/>
+        </w:rPr>
+        <w:t>탐험</w:t>
+      </w:r>
+      <w:r>
+        <w:br/>
+        <w:t xml:space="preserve">// </w:t>
+      </w:r>
+      <w:r>
+        <w:rPr>
+          <w:rFonts w:hint="eastAsia"/>
+        </w:rPr>
+        <w:t>타이핑 속도</w:t>
+      </w:r>
+      <w:r>
+        <w:t xml:space="preserve">, </w:t>
+      </w:r>
+      <w:r>
+        <w:rPr>
+          <w:rFonts w:hint="eastAsia"/>
+        </w:rPr>
+        <w:t>탐험 속도 변경</w:t>
+      </w:r>
+    </w:p>
+    <w:p>
+      <w:pPr>
+        <w:pStyle w:val="a3"/>
+        <w:numPr>
+          <w:ilvl w:val="0"/>
+          <w:numId w:val="5"/>
+        </w:numPr>
+        <w:ind w:leftChars="0"/>
+        <w:rPr>
+          <w:rFonts w:hint="eastAsia"/>
+        </w:rPr>
+      </w:pPr>
+      <w:r>
+        <w:rPr>
+          <w:rFonts w:hint="eastAsia"/>
+        </w:rPr>
+        <w:t xml:space="preserve">각 컨텐츠에서 </w:t>
       </w:r>
       <w:proofErr w:type="spellStart"/>
       <w:r>
         <w:rPr>
           <w:rFonts w:hint="eastAsia"/>
-          <w:b/>
-          <w:bCs/>
-        </w:rPr>
-        <w:t>J</w:t>
-      </w:r>
-      <w:r>
-        <w:rPr>
-          <w:b/>
-          <w:bCs/>
-        </w:rPr>
-        <w:t>ustChatManger</w:t>
+        </w:rPr>
+        <w:t>엑티브포인트</w:t>
       </w:r>
       <w:proofErr w:type="spellEnd"/>
       <w:r>
         <w:rPr>
-          <w:b/>
-          <w:bCs/>
-        </w:rPr>
+          <w:rFonts w:hint="eastAsia"/>
+        </w:rPr>
+        <w:t xml:space="preserve"> 얼마나 </w:t>
+      </w:r>
+      <w:proofErr w:type="gramStart"/>
+      <w:r>
+        <w:rPr>
+          <w:rFonts w:hint="eastAsia"/>
+        </w:rPr>
+        <w:t xml:space="preserve">깎을지 </w:t>
+      </w:r>
+      <w:r>
+        <w:t>/</w:t>
+      </w:r>
+      <w:proofErr w:type="gramEnd"/>
+      <w:r>
         <w:t xml:space="preserve"> </w:t>
       </w:r>
       <w:r>
         <w:rPr>
           <w:rFonts w:hint="eastAsia"/>
-          <w:b/>
-          <w:bCs/>
-        </w:rPr>
-        <w:t>지우기</w:t>
+        </w:rPr>
+        <w:t xml:space="preserve">대장장이 하루 </w:t>
+      </w:r>
+      <w:proofErr w:type="spellStart"/>
+      <w:r>
+        <w:rPr>
+          <w:rFonts w:hint="eastAsia"/>
+        </w:rPr>
+        <w:t>액티브포인트를</w:t>
+      </w:r>
+      <w:proofErr w:type="spellEnd"/>
+      <w:r>
+        <w:rPr>
+          <w:rFonts w:hint="eastAsia"/>
+        </w:rPr>
+        <w:t xml:space="preserve"> 얼마 줄지</w:t>
       </w:r>
     </w:p>
     <w:sectPr>
@@ -2189,6 +2026,184 @@
     </w:lvl>
   </w:abstractNum>
   <w:abstractNum w:abstractNumId="1" w15:restartNumberingAfterBreak="0">
+    <w:nsid w:val="2FC8553B"/>
+    <w:multiLevelType w:val="hybridMultilevel"/>
+    <w:tmpl w:val="4E8A8626"/>
+    <w:lvl w:ilvl="0" w:tplc="C62C12D2">
+      <w:start w:val="1"/>
+      <w:numFmt w:val="decimal"/>
+      <w:lvlText w:val="%1."/>
+      <w:lvlJc w:val="left"/>
+      <w:pPr>
+        <w:ind w:left="1120" w:hanging="360"/>
+      </w:pPr>
+      <w:rPr>
+        <w:rFonts w:hint="default"/>
+      </w:rPr>
+    </w:lvl>
+    <w:lvl w:ilvl="1" w:tplc="04090019" w:tentative="1">
+      <w:start w:val="1"/>
+      <w:numFmt w:val="upperLetter"/>
+      <w:lvlText w:val="%2."/>
+      <w:lvlJc w:val="left"/>
+      <w:pPr>
+        <w:ind w:left="1560" w:hanging="400"/>
+      </w:pPr>
+    </w:lvl>
+    <w:lvl w:ilvl="2" w:tplc="0409001B" w:tentative="1">
+      <w:start w:val="1"/>
+      <w:numFmt w:val="lowerRoman"/>
+      <w:lvlText w:val="%3."/>
+      <w:lvlJc w:val="right"/>
+      <w:pPr>
+        <w:ind w:left="1960" w:hanging="400"/>
+      </w:pPr>
+    </w:lvl>
+    <w:lvl w:ilvl="3" w:tplc="0409000F" w:tentative="1">
+      <w:start w:val="1"/>
+      <w:numFmt w:val="decimal"/>
+      <w:lvlText w:val="%4."/>
+      <w:lvlJc w:val="left"/>
+      <w:pPr>
+        <w:ind w:left="2360" w:hanging="400"/>
+      </w:pPr>
+    </w:lvl>
+    <w:lvl w:ilvl="4" w:tplc="04090019" w:tentative="1">
+      <w:start w:val="1"/>
+      <w:numFmt w:val="upperLetter"/>
+      <w:lvlText w:val="%5."/>
+      <w:lvlJc w:val="left"/>
+      <w:pPr>
+        <w:ind w:left="2760" w:hanging="400"/>
+      </w:pPr>
+    </w:lvl>
+    <w:lvl w:ilvl="5" w:tplc="0409001B" w:tentative="1">
+      <w:start w:val="1"/>
+      <w:numFmt w:val="lowerRoman"/>
+      <w:lvlText w:val="%6."/>
+      <w:lvlJc w:val="right"/>
+      <w:pPr>
+        <w:ind w:left="3160" w:hanging="400"/>
+      </w:pPr>
+    </w:lvl>
+    <w:lvl w:ilvl="6" w:tplc="0409000F" w:tentative="1">
+      <w:start w:val="1"/>
+      <w:numFmt w:val="decimal"/>
+      <w:lvlText w:val="%7."/>
+      <w:lvlJc w:val="left"/>
+      <w:pPr>
+        <w:ind w:left="3560" w:hanging="400"/>
+      </w:pPr>
+    </w:lvl>
+    <w:lvl w:ilvl="7" w:tplc="04090019" w:tentative="1">
+      <w:start w:val="1"/>
+      <w:numFmt w:val="upperLetter"/>
+      <w:lvlText w:val="%8."/>
+      <w:lvlJc w:val="left"/>
+      <w:pPr>
+        <w:ind w:left="3960" w:hanging="400"/>
+      </w:pPr>
+    </w:lvl>
+    <w:lvl w:ilvl="8" w:tplc="0409001B" w:tentative="1">
+      <w:start w:val="1"/>
+      <w:numFmt w:val="lowerRoman"/>
+      <w:lvlText w:val="%9."/>
+      <w:lvlJc w:val="right"/>
+      <w:pPr>
+        <w:ind w:left="4360" w:hanging="400"/>
+      </w:pPr>
+    </w:lvl>
+  </w:abstractNum>
+  <w:abstractNum w:abstractNumId="2" w15:restartNumberingAfterBreak="0">
+    <w:nsid w:val="460F6322"/>
+    <w:multiLevelType w:val="hybridMultilevel"/>
+    <w:tmpl w:val="79A891AE"/>
+    <w:lvl w:ilvl="0" w:tplc="A8AE9764">
+      <w:start w:val="1"/>
+      <w:numFmt w:val="decimal"/>
+      <w:lvlText w:val="%1."/>
+      <w:lvlJc w:val="left"/>
+      <w:pPr>
+        <w:ind w:left="760" w:hanging="360"/>
+      </w:pPr>
+      <w:rPr>
+        <w:rFonts w:hint="default"/>
+      </w:rPr>
+    </w:lvl>
+    <w:lvl w:ilvl="1" w:tplc="04090019">
+      <w:start w:val="1"/>
+      <w:numFmt w:val="upperLetter"/>
+      <w:lvlText w:val="%2."/>
+      <w:lvlJc w:val="left"/>
+      <w:pPr>
+        <w:ind w:left="1200" w:hanging="400"/>
+      </w:pPr>
+    </w:lvl>
+    <w:lvl w:ilvl="2" w:tplc="0409001B" w:tentative="1">
+      <w:start w:val="1"/>
+      <w:numFmt w:val="lowerRoman"/>
+      <w:lvlText w:val="%3."/>
+      <w:lvlJc w:val="right"/>
+      <w:pPr>
+        <w:ind w:left="1600" w:hanging="400"/>
+      </w:pPr>
+    </w:lvl>
+    <w:lvl w:ilvl="3" w:tplc="0409000F" w:tentative="1">
+      <w:start w:val="1"/>
+      <w:numFmt w:val="decimal"/>
+      <w:lvlText w:val="%4."/>
+      <w:lvlJc w:val="left"/>
+      <w:pPr>
+        <w:ind w:left="2000" w:hanging="400"/>
+      </w:pPr>
+    </w:lvl>
+    <w:lvl w:ilvl="4" w:tplc="04090019" w:tentative="1">
+      <w:start w:val="1"/>
+      <w:numFmt w:val="upperLetter"/>
+      <w:lvlText w:val="%5."/>
+      <w:lvlJc w:val="left"/>
+      <w:pPr>
+        <w:ind w:left="2400" w:hanging="400"/>
+      </w:pPr>
+    </w:lvl>
+    <w:lvl w:ilvl="5" w:tplc="0409001B" w:tentative="1">
+      <w:start w:val="1"/>
+      <w:numFmt w:val="lowerRoman"/>
+      <w:lvlText w:val="%6."/>
+      <w:lvlJc w:val="right"/>
+      <w:pPr>
+        <w:ind w:left="2800" w:hanging="400"/>
+      </w:pPr>
+    </w:lvl>
+    <w:lvl w:ilvl="6" w:tplc="0409000F" w:tentative="1">
+      <w:start w:val="1"/>
+      <w:numFmt w:val="decimal"/>
+      <w:lvlText w:val="%7."/>
+      <w:lvlJc w:val="left"/>
+      <w:pPr>
+        <w:ind w:left="3200" w:hanging="400"/>
+      </w:pPr>
+    </w:lvl>
+    <w:lvl w:ilvl="7" w:tplc="04090019" w:tentative="1">
+      <w:start w:val="1"/>
+      <w:numFmt w:val="upperLetter"/>
+      <w:lvlText w:val="%8."/>
+      <w:lvlJc w:val="left"/>
+      <w:pPr>
+        <w:ind w:left="3600" w:hanging="400"/>
+      </w:pPr>
+    </w:lvl>
+    <w:lvl w:ilvl="8" w:tplc="0409001B" w:tentative="1">
+      <w:start w:val="1"/>
+      <w:numFmt w:val="lowerRoman"/>
+      <w:lvlText w:val="%9."/>
+      <w:lvlJc w:val="right"/>
+      <w:pPr>
+        <w:ind w:left="4000" w:hanging="400"/>
+      </w:pPr>
+    </w:lvl>
+  </w:abstractNum>
+  <w:abstractNum w:abstractNumId="3" w15:restartNumberingAfterBreak="0">
     <w:nsid w:val="471240E3"/>
     <w:multiLevelType w:val="hybridMultilevel"/>
     <w:tmpl w:val="2E6C3058"/>
@@ -2277,11 +2292,11 @@
       </w:pPr>
     </w:lvl>
   </w:abstractNum>
-  <w:abstractNum w:abstractNumId="2" w15:restartNumberingAfterBreak="0">
+  <w:abstractNum w:abstractNumId="4" w15:restartNumberingAfterBreak="0">
     <w:nsid w:val="67DC3E9C"/>
     <w:multiLevelType w:val="hybridMultilevel"/>
-    <w:tmpl w:val="51823EE4"/>
-    <w:lvl w:ilvl="0" w:tplc="95649986">
+    <w:tmpl w:val="AA1EDE54"/>
+    <w:lvl w:ilvl="0" w:tplc="B928C0DA">
       <w:start w:val="1"/>
       <w:numFmt w:val="decimal"/>
       <w:lvlText w:val="%1."/>
@@ -2290,7 +2305,7 @@
         <w:ind w:left="760" w:hanging="360"/>
       </w:pPr>
       <w:rPr>
-        <w:rFonts w:hint="default"/>
+        <w:rFonts w:asciiTheme="minorHAnsi" w:eastAsiaTheme="minorEastAsia" w:hAnsiTheme="minorHAnsi" w:cstheme="minorBidi"/>
       </w:rPr>
     </w:lvl>
     <w:lvl w:ilvl="1" w:tplc="04090019">
@@ -2367,13 +2382,19 @@
     </w:lvl>
   </w:abstractNum>
   <w:num w:numId="1" w16cid:durableId="1848641140">
-    <w:abstractNumId w:val="2"/>
+    <w:abstractNumId w:val="4"/>
   </w:num>
   <w:num w:numId="2" w16cid:durableId="321012803">
     <w:abstractNumId w:val="0"/>
   </w:num>
   <w:num w:numId="3" w16cid:durableId="665086278">
+    <w:abstractNumId w:val="3"/>
+  </w:num>
+  <w:num w:numId="4" w16cid:durableId="460266256">
     <w:abstractNumId w:val="1"/>
+  </w:num>
+  <w:num w:numId="5" w16cid:durableId="686247449">
+    <w:abstractNumId w:val="2"/>
   </w:num>
 </w:numbering>
 </file>

</xml_diff>

<commit_message>
mod FoundThings.csv mod FoundryRecipe.csv mod ManufactureRecipe.csv
</commit_message>
<xml_diff>
--- a/Excel/리본 설정.docx
+++ b/Excel/리본 설정.docx
@@ -399,11 +399,6 @@
       </w:r>
     </w:p>
     <w:p>
-      <w:pPr>
-        <w:rPr>
-          <w:rFonts w:hint="eastAsia"/>
-        </w:rPr>
-      </w:pPr>
       <w:r>
         <w:rPr>
           <w:rFonts w:hint="eastAsia"/>
@@ -539,26 +534,14 @@
       <w:r>
         <w:t>)</w:t>
       </w:r>
-    </w:p>
-    <w:p/>
-    <w:p/>
-    <w:p>
-      <w:pPr>
-        <w:rPr>
-          <w:rFonts w:hint="eastAsia"/>
-        </w:rPr>
-      </w:pPr>
     </w:p>
     <w:p/>
     <w:p/>
     <w:p/>
-    <w:p>
-      <w:pPr>
-        <w:rPr>
-          <w:rFonts w:hint="eastAsia"/>
-        </w:rPr>
-      </w:pPr>
-    </w:p>
+    <w:p/>
+    <w:p/>
+    <w:p/>
+    <w:p/>
     <w:p>
       <w:r>
         <w:rPr>
@@ -693,19 +676,72 @@
         <w:rPr>
           <w:rFonts w:hint="eastAsia"/>
         </w:rPr>
+        <w:t xml:space="preserve"> 주인공이 </w:t>
+      </w:r>
+      <w:r>
+        <w:t xml:space="preserve">??? </w:t>
+      </w:r>
+      <w:r>
+        <w:rPr>
+          <w:rFonts w:hint="eastAsia"/>
+        </w:rPr>
+        <w:t xml:space="preserve">하는데 리본소녀가 너가 새로운 주인이구나 함 </w:t>
+      </w:r>
+      <w:r>
+        <w:t>–</w:t>
+      </w:r>
+      <w:r>
+        <w:rPr>
+          <w:rFonts w:hint="eastAsia"/>
+        </w:rPr>
         <w:t xml:space="preserve"> </w:t>
       </w:r>
-      <w:proofErr w:type="gramStart"/>
-      <w:r>
-        <w:rPr>
-          <w:rFonts w:hint="eastAsia"/>
-        </w:rPr>
-        <w:t xml:space="preserve">주인공이 </w:t>
-      </w:r>
-      <w:r>
-        <w:t>???</w:t>
-      </w:r>
-      <w:proofErr w:type="gramEnd"/>
+      <w:proofErr w:type="spellStart"/>
+      <w:r>
+        <w:rPr>
+          <w:rFonts w:hint="eastAsia"/>
+        </w:rPr>
+        <w:t>개깜짝</w:t>
+      </w:r>
+      <w:proofErr w:type="spellEnd"/>
+      <w:r>
+        <w:rPr>
+          <w:rFonts w:hint="eastAsia"/>
+        </w:rPr>
+        <w:t xml:space="preserve"> 놀라서 펜던트 빼려고 하는데 안 빠짐 </w:t>
+      </w:r>
+      <w:r>
+        <w:t xml:space="preserve">– </w:t>
+      </w:r>
+      <w:r>
+        <w:rPr>
+          <w:rFonts w:hint="eastAsia"/>
+        </w:rPr>
+        <w:t xml:space="preserve">대충 이제 못 뺀다 하며 설명충이 됨 </w:t>
+      </w:r>
+      <w:r>
+        <w:t xml:space="preserve">– </w:t>
+      </w:r>
+      <w:r>
+        <w:rPr>
+          <w:rFonts w:hint="eastAsia"/>
+        </w:rPr>
+        <w:t>뭐 너가 선택되었다, ???</w:t>
+      </w:r>
+      <w:proofErr w:type="spellStart"/>
+      <w:r>
+        <w:rPr>
+          <w:rFonts w:hint="eastAsia"/>
+        </w:rPr>
+        <w:t>를</w:t>
+      </w:r>
+      <w:proofErr w:type="spellEnd"/>
+      <w:r>
+        <w:rPr>
+          <w:rFonts w:hint="eastAsia"/>
+        </w:rPr>
+        <w:t xml:space="preserve"> 위해서 다양한 일을 할 줄 알아야 한다, 펜던트는 해당 일을 얼마나 잘 했는지를 판단한다,</w:t>
+      </w:r>
       <w:r>
         <w:t xml:space="preserve"> </w:t>
       </w:r>
@@ -713,7 +749,16 @@
         <w:rPr>
           <w:rFonts w:hint="eastAsia"/>
         </w:rPr>
-        <w:t xml:space="preserve">하는데 리본소녀가 너가 새로운 주인이구나 함 </w:t>
+        <w:t>현재 일을 잘 하고 추가 일까지 하면 다른 사람이 된다</w:t>
+      </w:r>
+      <w:r>
+        <w:t xml:space="preserve">, </w:t>
+      </w:r>
+      <w:r>
+        <w:rPr>
+          <w:rFonts w:hint="eastAsia"/>
+        </w:rPr>
+        <w:t xml:space="preserve">다양한 직업을 거쳐 최종 시련?에 도달해야 한다 </w:t>
       </w:r>
       <w:r>
         <w:t>–</w:t>
@@ -722,6 +767,9 @@
         <w:rPr>
           <w:rFonts w:hint="eastAsia"/>
         </w:rPr>
+        <w:t xml:space="preserve"> 내가요?</w:t>
+      </w:r>
+      <w:r>
         <w:t xml:space="preserve"> </w:t>
       </w:r>
       <w:proofErr w:type="spellStart"/>
@@ -729,46 +777,14 @@
         <w:rPr>
           <w:rFonts w:hint="eastAsia"/>
         </w:rPr>
-        <w:t>개깜짝</w:t>
+        <w:t>그걸요</w:t>
       </w:r>
       <w:proofErr w:type="spellEnd"/>
       <w:r>
         <w:rPr>
           <w:rFonts w:hint="eastAsia"/>
         </w:rPr>
-        <w:t xml:space="preserve"> 놀라서 펜던트 빼려고 하는데 안 빠짐 </w:t>
-      </w:r>
-      <w:r>
-        <w:t xml:space="preserve">– </w:t>
-      </w:r>
-      <w:r>
-        <w:rPr>
-          <w:rFonts w:hint="eastAsia"/>
-        </w:rPr>
-        <w:t xml:space="preserve">대충 이제 못 뺀다 하며 설명충이 됨 </w:t>
-      </w:r>
-      <w:r>
-        <w:t xml:space="preserve">– </w:t>
-      </w:r>
-      <w:r>
-        <w:rPr>
-          <w:rFonts w:hint="eastAsia"/>
-        </w:rPr>
-        <w:t>뭐 너가 선택되었다, ???</w:t>
-      </w:r>
-      <w:proofErr w:type="spellStart"/>
-      <w:r>
-        <w:rPr>
-          <w:rFonts w:hint="eastAsia"/>
-        </w:rPr>
-        <w:t>를</w:t>
-      </w:r>
-      <w:proofErr w:type="spellEnd"/>
-      <w:r>
-        <w:rPr>
-          <w:rFonts w:hint="eastAsia"/>
-        </w:rPr>
-        <w:t xml:space="preserve"> 위해서 다양한 일을 할 줄 알아야 한다, 펜던트는 해당 일을 얼마나 잘 했는지를 판단한다,</w:t>
+        <w:t>?</w:t>
       </w:r>
       <w:r>
         <w:t xml:space="preserve"> </w:t>
@@ -777,64 +793,6 @@
         <w:rPr>
           <w:rFonts w:hint="eastAsia"/>
         </w:rPr>
-        <w:t>현재 일을 잘 하고 추가 일까지 하면 다른 사람이 된다</w:t>
-      </w:r>
-      <w:r>
-        <w:t xml:space="preserve">, </w:t>
-      </w:r>
-      <w:r>
-        <w:rPr>
-          <w:rFonts w:hint="eastAsia"/>
-        </w:rPr>
-        <w:t xml:space="preserve">다양한 직업을 거쳐 최종 </w:t>
-      </w:r>
-      <w:proofErr w:type="gramStart"/>
-      <w:r>
-        <w:rPr>
-          <w:rFonts w:hint="eastAsia"/>
-        </w:rPr>
-        <w:t>시련?에</w:t>
-      </w:r>
-      <w:proofErr w:type="gramEnd"/>
-      <w:r>
-        <w:rPr>
-          <w:rFonts w:hint="eastAsia"/>
-        </w:rPr>
-        <w:t xml:space="preserve"> 도달해야 한다 </w:t>
-      </w:r>
-      <w:r>
-        <w:t>–</w:t>
-      </w:r>
-      <w:r>
-        <w:rPr>
-          <w:rFonts w:hint="eastAsia"/>
-        </w:rPr>
-        <w:t xml:space="preserve"> 내가요?</w:t>
-      </w:r>
-      <w:r>
-        <w:t xml:space="preserve"> </w:t>
-      </w:r>
-      <w:proofErr w:type="spellStart"/>
-      <w:r>
-        <w:rPr>
-          <w:rFonts w:hint="eastAsia"/>
-        </w:rPr>
-        <w:t>그걸요</w:t>
-      </w:r>
-      <w:proofErr w:type="spellEnd"/>
-      <w:r>
-        <w:rPr>
-          <w:rFonts w:hint="eastAsia"/>
-        </w:rPr>
-        <w:t>?</w:t>
-      </w:r>
-      <w:r>
-        <w:t xml:space="preserve"> </w:t>
-      </w:r>
-      <w:r>
-        <w:rPr>
-          <w:rFonts w:hint="eastAsia"/>
-        </w:rPr>
         <w:t>왜요?</w:t>
       </w:r>
       <w:r>
@@ -844,21 +802,7 @@
         <w:rPr>
           <w:rFonts w:hint="eastAsia"/>
         </w:rPr>
-        <w:t xml:space="preserve">대충 애니에서 </w:t>
-      </w:r>
-      <w:proofErr w:type="gramStart"/>
-      <w:r>
-        <w:rPr>
-          <w:rFonts w:hint="eastAsia"/>
-        </w:rPr>
-        <w:t>선택 받았다고</w:t>
-      </w:r>
-      <w:proofErr w:type="gramEnd"/>
-      <w:r>
-        <w:rPr>
-          <w:rFonts w:hint="eastAsia"/>
-        </w:rPr>
-        <w:t xml:space="preserve"> 하면 무지성으로 받아들이는 주인공 </w:t>
+        <w:t xml:space="preserve">대충 애니에서 선택 받았다고 하면 무지성으로 받아들이는 주인공 </w:t>
       </w:r>
       <w:proofErr w:type="spellStart"/>
       <w:r>
@@ -1069,13 +1013,8 @@
       </w:r>
     </w:p>
     <w:p>
-      <w:proofErr w:type="gramStart"/>
-      <w:r>
-        <w:t>Ex )</w:t>
-      </w:r>
-      <w:proofErr w:type="gramEnd"/>
-      <w:r>
-        <w:t xml:space="preserve"> </w:t>
+      <w:r>
+        <w:t xml:space="preserve">Ex ) </w:t>
       </w:r>
       <w:r>
         <w:rPr>
@@ -1198,7 +1137,6 @@
       <w:r>
         <w:t xml:space="preserve">– </w:t>
       </w:r>
-      <w:proofErr w:type="gramStart"/>
       <w:r>
         <w:rPr>
           <w:rFonts w:hint="eastAsia"/>
@@ -1206,11 +1144,7 @@
         <w:t xml:space="preserve">기사 </w:t>
       </w:r>
       <w:r>
-        <w:t>/</w:t>
-      </w:r>
-      <w:proofErr w:type="gramEnd"/>
-      <w:r>
-        <w:t xml:space="preserve"> </w:t>
+        <w:t xml:space="preserve">/ </w:t>
       </w:r>
       <w:r>
         <w:rPr>
@@ -1237,7 +1171,6 @@
       <w:r>
         <w:t xml:space="preserve">– </w:t>
       </w:r>
-      <w:proofErr w:type="gramStart"/>
       <w:r>
         <w:rPr>
           <w:rFonts w:hint="eastAsia"/>
@@ -1245,11 +1178,7 @@
         <w:t xml:space="preserve">평민 </w:t>
       </w:r>
       <w:r>
-        <w:t>/</w:t>
-      </w:r>
-      <w:proofErr w:type="gramEnd"/>
-      <w:r>
-        <w:t xml:space="preserve"> </w:t>
+        <w:t xml:space="preserve">/ </w:t>
       </w:r>
       <w:r>
         <w:rPr>
@@ -1276,7 +1205,6 @@
       <w:r>
         <w:t xml:space="preserve">– </w:t>
       </w:r>
-      <w:proofErr w:type="gramStart"/>
       <w:r>
         <w:rPr>
           <w:rFonts w:hint="eastAsia"/>
@@ -1284,11 +1212,7 @@
         <w:t xml:space="preserve">백성 </w:t>
       </w:r>
       <w:r>
-        <w:t>/</w:t>
-      </w:r>
-      <w:proofErr w:type="gramEnd"/>
-      <w:r>
-        <w:t xml:space="preserve"> </w:t>
+        <w:t xml:space="preserve">/ </w:t>
       </w:r>
       <w:r>
         <w:rPr>
@@ -1315,7 +1239,6 @@
       <w:r>
         <w:t xml:space="preserve">– </w:t>
       </w:r>
-      <w:proofErr w:type="gramStart"/>
       <w:r>
         <w:rPr>
           <w:rFonts w:hint="eastAsia"/>
@@ -1323,11 +1246,7 @@
         <w:t xml:space="preserve">백성 </w:t>
       </w:r>
       <w:r>
-        <w:t>/</w:t>
-      </w:r>
-      <w:proofErr w:type="gramEnd"/>
-      <w:r>
-        <w:t xml:space="preserve"> </w:t>
+        <w:t xml:space="preserve">/ </w:t>
       </w:r>
       <w:r>
         <w:rPr>
@@ -1387,35 +1306,15 @@
           <w:numId w:val="3"/>
         </w:numPr>
         <w:ind w:leftChars="0"/>
-        <w:rPr>
-          <w:rFonts w:hint="eastAsia"/>
-        </w:rPr>
-      </w:pPr>
-      <w:r>
-        <w:rPr>
-          <w:rFonts w:hint="eastAsia"/>
-        </w:rPr>
-        <w:t xml:space="preserve">서브 퀘스트 </w:t>
-      </w:r>
-      <w:proofErr w:type="gramStart"/>
-      <w:r>
-        <w:rPr>
-          <w:rFonts w:hint="eastAsia"/>
-        </w:rPr>
-        <w:t>버그</w:t>
-      </w:r>
-      <w:r>
-        <w:rPr>
-          <w:rFonts w:hint="eastAsia"/>
-        </w:rPr>
-        <w:t xml:space="preserve"> </w:t>
-      </w:r>
-      <w:r>
-        <w:t>/</w:t>
-      </w:r>
-      <w:proofErr w:type="gramEnd"/>
-      <w:r>
-        <w:t xml:space="preserve"> </w:t>
+      </w:pPr>
+      <w:r>
+        <w:rPr>
+          <w:rFonts w:hint="eastAsia"/>
+        </w:rPr>
+        <w:t xml:space="preserve">서브 퀘스트 버그 </w:t>
+      </w:r>
+      <w:r>
+        <w:t xml:space="preserve">/ </w:t>
       </w:r>
       <w:r>
         <w:rPr>
@@ -1538,9 +1437,6 @@
           <w:numId w:val="3"/>
         </w:numPr>
         <w:ind w:leftChars="0"/>
-        <w:rPr>
-          <w:rFonts w:hint="eastAsia"/>
-        </w:rPr>
       </w:pPr>
       <w:proofErr w:type="spellStart"/>
       <w:r>
@@ -1579,14 +1475,7 @@
         <w:rPr>
           <w:rFonts w:hint="eastAsia"/>
         </w:rPr>
-        <w:t>몬스터</w:t>
-      </w:r>
-      <w:proofErr w:type="gramStart"/>
-      <w:r>
-        <w:rPr>
-          <w:rFonts w:hint="eastAsia"/>
-        </w:rPr>
-        <w:t>/</w:t>
+        <w:t>몬스터/</w:t>
       </w:r>
       <w:r>
         <w:t>.</w:t>
@@ -1595,14 +1484,7 @@
         <w:rPr>
           <w:rFonts w:hint="eastAsia"/>
         </w:rPr>
-        <w:t>상자인지</w:t>
-      </w:r>
-      <w:proofErr w:type="gramEnd"/>
-      <w:r>
-        <w:rPr>
-          <w:rFonts w:hint="eastAsia"/>
-        </w:rPr>
-        <w:t xml:space="preserve"> 판단하는 곳 </w:t>
+        <w:t xml:space="preserve">상자인지 판단하는 곳 </w:t>
       </w:r>
       <w:r>
         <w:t>(</w:t>
@@ -1680,9 +1562,6 @@
           <w:numId w:val="3"/>
         </w:numPr>
         <w:ind w:leftChars="0"/>
-        <w:rPr>
-          <w:rFonts w:hint="eastAsia"/>
-        </w:rPr>
       </w:pPr>
     </w:p>
     <w:p>
@@ -1702,25 +1581,38 @@
         </w:numPr>
         <w:ind w:leftChars="0"/>
         <w:rPr>
-          <w:rFonts w:hint="eastAsia"/>
-        </w:rPr>
-      </w:pPr>
-      <w:r>
-        <w:rPr>
-          <w:rFonts w:hint="eastAsia"/>
+          <w:b/>
+          <w:bCs/>
+        </w:rPr>
+      </w:pPr>
+      <w:r>
+        <w:rPr>
+          <w:rFonts w:hint="eastAsia"/>
+          <w:b/>
+          <w:bCs/>
         </w:rPr>
         <w:t xml:space="preserve">모험 </w:t>
       </w:r>
       <w:r>
+        <w:rPr>
+          <w:b/>
+          <w:bCs/>
+        </w:rPr>
         <w:t>–</w:t>
       </w:r>
       <w:r>
         <w:rPr>
           <w:rFonts w:hint="eastAsia"/>
+          <w:b/>
+          <w:bCs/>
         </w:rPr>
         <w:t>원거리 공격</w:t>
       </w:r>
       <w:r>
+        <w:rPr>
+          <w:b/>
+          <w:bCs/>
+        </w:rPr>
         <w:br/>
         <w:t xml:space="preserve">// </w:t>
       </w:r>
@@ -1728,19 +1620,31 @@
       <w:r>
         <w:rPr>
           <w:rFonts w:hint="eastAsia"/>
+          <w:b/>
+          <w:bCs/>
         </w:rPr>
         <w:t>E</w:t>
       </w:r>
       <w:r>
+        <w:rPr>
+          <w:b/>
+          <w:bCs/>
+        </w:rPr>
         <w:t>nemyAttack</w:t>
       </w:r>
       <w:proofErr w:type="spellEnd"/>
       <w:r>
+        <w:rPr>
+          <w:b/>
+          <w:bCs/>
+        </w:rPr>
         <w:t xml:space="preserve"> </w:t>
       </w:r>
       <w:r>
         <w:rPr>
           <w:rFonts w:hint="eastAsia"/>
+          <w:b/>
+          <w:bCs/>
         </w:rPr>
         <w:t>정리</w:t>
       </w:r>
@@ -1754,14 +1658,12 @@
         </w:numPr>
         <w:ind w:leftChars="0"/>
       </w:pPr>
-      <w:proofErr w:type="gramStart"/>
       <w:r>
         <w:rPr>
           <w:rFonts w:hint="eastAsia"/>
         </w:rPr>
         <w:t>제작 /</w:t>
       </w:r>
-      <w:proofErr w:type="gramEnd"/>
       <w:r>
         <w:t xml:space="preserve"> </w:t>
       </w:r>
@@ -1780,31 +1682,110 @@
           <w:numId w:val="5"/>
         </w:numPr>
         <w:ind w:leftChars="0"/>
-      </w:pPr>
-      <w:r>
-        <w:rPr>
-          <w:rFonts w:hint="eastAsia"/>
+        <w:rPr>
+          <w:b/>
+          <w:bCs/>
+        </w:rPr>
+      </w:pPr>
+      <w:r>
+        <w:rPr>
+          <w:rFonts w:hint="eastAsia"/>
+          <w:b/>
+          <w:bCs/>
         </w:rPr>
         <w:t>탐험</w:t>
       </w:r>
       <w:r>
+        <w:rPr>
+          <w:b/>
+          <w:bCs/>
+        </w:rPr>
         <w:br/>
         <w:t xml:space="preserve">// </w:t>
       </w:r>
       <w:r>
         <w:rPr>
           <w:rFonts w:hint="eastAsia"/>
+          <w:b/>
+          <w:bCs/>
         </w:rPr>
         <w:t>타이핑 속도</w:t>
       </w:r>
       <w:r>
+        <w:rPr>
+          <w:b/>
+          <w:bCs/>
+        </w:rPr>
         <w:t xml:space="preserve">, </w:t>
       </w:r>
       <w:r>
         <w:rPr>
           <w:rFonts w:hint="eastAsia"/>
+          <w:b/>
+          <w:bCs/>
         </w:rPr>
         <w:t>탐험 속도 변경</w:t>
+      </w:r>
+      <w:r>
+        <w:rPr>
+          <w:b/>
+          <w:bCs/>
+        </w:rPr>
+        <w:br/>
+        <w:t xml:space="preserve">// </w:t>
+      </w:r>
+      <w:r>
+        <w:rPr>
+          <w:rFonts w:hint="eastAsia"/>
+          <w:b/>
+          <w:bCs/>
+        </w:rPr>
+        <w:t xml:space="preserve">타이핑 속도 </w:t>
+      </w:r>
+      <w:r>
+        <w:rPr>
+          <w:b/>
+          <w:bCs/>
+        </w:rPr>
+        <w:t>0.05</w:t>
+      </w:r>
+      <w:r>
+        <w:rPr>
+          <w:rFonts w:hint="eastAsia"/>
+          <w:b/>
+          <w:bCs/>
+        </w:rPr>
+        <w:t>초</w:t>
+      </w:r>
+      <w:r>
+        <w:rPr>
+          <w:b/>
+          <w:bCs/>
+        </w:rPr>
+        <w:t xml:space="preserve">, </w:t>
+      </w:r>
+      <w:r>
+        <w:rPr>
+          <w:rFonts w:hint="eastAsia"/>
+          <w:b/>
+          <w:bCs/>
+        </w:rPr>
+        <w:t xml:space="preserve">탐험 속도 </w:t>
+      </w:r>
+      <w:r>
+        <w:rPr>
+          <w:b/>
+          <w:bCs/>
+        </w:rPr>
+        <w:t>3</w:t>
+      </w:r>
+      <w:r>
+        <w:rPr>
+          <w:rFonts w:hint="eastAsia"/>
+          <w:b/>
+          <w:bCs/>
+        </w:rPr>
+        <w:t>초로 변경</w:t>
       </w:r>
     </w:p>
     <w:p>
@@ -1815,9 +1796,6 @@
           <w:numId w:val="5"/>
         </w:numPr>
         <w:ind w:leftChars="0"/>
-        <w:rPr>
-          <w:rFonts w:hint="eastAsia"/>
-        </w:rPr>
       </w:pPr>
       <w:r>
         <w:rPr>
@@ -1837,21 +1815,10 @@
         <w:rPr>
           <w:rFonts w:hint="eastAsia"/>
         </w:rPr>
-        <w:t xml:space="preserve"> 얼마나 </w:t>
-      </w:r>
-      <w:proofErr w:type="gramStart"/>
-      <w:r>
-        <w:rPr>
-          <w:rFonts w:hint="eastAsia"/>
-        </w:rPr>
-        <w:t xml:space="preserve">깎을지 </w:t>
-      </w:r>
-      <w:r>
-        <w:t>/</w:t>
-      </w:r>
-      <w:proofErr w:type="gramEnd"/>
-      <w:r>
-        <w:t xml:space="preserve"> </w:t>
+        <w:t xml:space="preserve"> 얼마나 깎을지 </w:t>
+      </w:r>
+      <w:r>
+        <w:t xml:space="preserve">/ </w:t>
       </w:r>
       <w:r>
         <w:rPr>

</xml_diff>

<commit_message>
add SubQuestListNumber.csv mod codes
</commit_message>
<xml_diff>
--- a/Excel/리본 설정.docx
+++ b/Excel/리본 설정.docx
@@ -54,14 +54,12 @@
       <w:r>
         <w:t xml:space="preserve">– </w:t>
       </w:r>
-      <w:proofErr w:type="spellStart"/>
       <w:r>
         <w:rPr>
           <w:rFonts w:hint="eastAsia"/>
         </w:rPr>
         <w:t>리본교</w:t>
       </w:r>
-      <w:proofErr w:type="spellEnd"/>
     </w:p>
     <w:p>
       <w:r>
@@ -139,16 +137,8 @@
         <w:rPr>
           <w:rFonts w:hint="eastAsia"/>
         </w:rPr>
-        <w:t xml:space="preserve">채우고 해당 퀘스트까지 </w:t>
-      </w:r>
-      <w:proofErr w:type="spellStart"/>
-      <w:r>
-        <w:rPr>
-          <w:rFonts w:hint="eastAsia"/>
-        </w:rPr>
-        <w:t>깨야한다</w:t>
-      </w:r>
-      <w:proofErr w:type="spellEnd"/>
+        <w:t>채우고 해당 퀘스트까지 깨야한다</w:t>
+      </w:r>
     </w:p>
     <w:p>
       <w:r>
@@ -167,16 +157,8 @@
         <w:rPr>
           <w:rFonts w:hint="eastAsia"/>
         </w:rPr>
-        <w:t xml:space="preserve">에서 리본과 관련된 설정을 </w:t>
-      </w:r>
-      <w:proofErr w:type="spellStart"/>
-      <w:r>
-        <w:rPr>
-          <w:rFonts w:hint="eastAsia"/>
-        </w:rPr>
-        <w:t>듣게된다</w:t>
-      </w:r>
-      <w:proofErr w:type="spellEnd"/>
+        <w:t>에서 리본과 관련된 설정을 듣게된다</w:t>
+      </w:r>
     </w:p>
     <w:p/>
     <w:p>
@@ -275,137 +257,184 @@
           <w:rFonts w:hint="eastAsia"/>
         </w:rPr>
         <w:lastRenderedPageBreak/>
-        <w:t xml:space="preserve">그러다 리본을 </w:t>
-      </w:r>
-      <w:proofErr w:type="spellStart"/>
-      <w:r>
-        <w:rPr>
-          <w:rFonts w:hint="eastAsia"/>
-        </w:rPr>
-        <w:t>잃어버린거지</w:t>
-      </w:r>
-      <w:proofErr w:type="spellEnd"/>
-      <w:r>
-        <w:rPr>
-          <w:rFonts w:hint="eastAsia"/>
-        </w:rPr>
+        <w:t xml:space="preserve">그러다 리본을 잃어버린거지 </w:t>
+      </w:r>
+    </w:p>
+    <w:p>
+      <w:r>
+        <w:rPr>
+          <w:rFonts w:hint="eastAsia"/>
+        </w:rPr>
+        <w:t>리본을 찾기 위해 신과 관련된 퀘스트를 만들어 해당 퀘스트를 수행한 유저를 만남</w:t>
+      </w:r>
+    </w:p>
+    <w:p>
+      <w:r>
+        <w:t>T</w:t>
+      </w:r>
+      <w:r>
+        <w:rPr>
+          <w:rFonts w:hint="eastAsia"/>
+        </w:rPr>
+        <w:t xml:space="preserve">rue </w:t>
+      </w:r>
+      <w:r>
+        <w:t>ending</w:t>
+      </w:r>
+      <w:r>
+        <w:rPr>
+          <w:rFonts w:hint="eastAsia"/>
+        </w:rPr>
+        <w:t>에서 어느정도 떡밥을 회수시키고 협력관계가 된다</w:t>
+      </w:r>
+    </w:p>
+    <w:p/>
+    <w:p>
+      <w:r>
+        <w:rPr>
+          <w:rFonts w:hint="eastAsia"/>
+        </w:rPr>
+        <w:t>미래</w:t>
+      </w:r>
+    </w:p>
+    <w:p>
+      <w:r>
+        <w:rPr>
+          <w:rFonts w:hint="eastAsia"/>
+        </w:rPr>
+        <w:t>온 인류가 멸망 직전까지 갔다</w:t>
+      </w:r>
+    </w:p>
+    <w:p>
+      <w:r>
+        <w:rPr>
+          <w:rFonts w:hint="eastAsia"/>
+        </w:rPr>
+        <w:t>그 이유 중 가장 큰 원인은 중세에 있다</w:t>
+      </w:r>
+    </w:p>
+    <w:p>
+      <w:r>
+        <w:rPr>
+          <w:rFonts w:hint="eastAsia"/>
+        </w:rPr>
+        <w:t>그래서 중세로 가고자 리본을 만든다</w:t>
+      </w:r>
+    </w:p>
+    <w:p>
+      <w:r>
+        <w:rPr>
+          <w:rFonts w:hint="eastAsia"/>
+        </w:rPr>
+        <w:t>허나 모종의 이유로 더 과거까지 가게 되었다</w:t>
+      </w:r>
+    </w:p>
+    <w:p/>
+    <w:p>
+      <w:r>
+        <w:rPr>
+          <w:rFonts w:hint="eastAsia"/>
+        </w:rPr>
+        <w:t>하루</w:t>
+      </w:r>
+    </w:p>
+    <w:p>
+      <w:r>
+        <w:rPr>
+          <w:rFonts w:hint="eastAsia"/>
+        </w:rPr>
+        <w:t>분기</w:t>
+      </w:r>
+      <w:r>
+        <w:t xml:space="preserve"> - 하루 x </w:t>
+      </w:r>
+      <w:r>
+        <w:t>10</w:t>
+      </w:r>
+    </w:p>
+    <w:p>
+      <w:r>
+        <w:rPr>
+          <w:rFonts w:hint="eastAsia"/>
+        </w:rPr>
+        <w:t>분기</w:t>
+      </w:r>
+      <w:r>
         <w:t xml:space="preserve"> </w:t>
       </w:r>
-    </w:p>
-    <w:p>
-      <w:r>
-        <w:rPr>
-          <w:rFonts w:hint="eastAsia"/>
-        </w:rPr>
-        <w:t>리본을 찾기 위해 신과 관련된 퀘스트를 만들어 해당 퀘스트를 수행한 유저를 만남</w:t>
-      </w:r>
-    </w:p>
-    <w:p>
-      <w:r>
-        <w:t>T</w:t>
-      </w:r>
-      <w:r>
-        <w:rPr>
-          <w:rFonts w:hint="eastAsia"/>
-        </w:rPr>
-        <w:t xml:space="preserve">rue </w:t>
-      </w:r>
-      <w:r>
-        <w:t>ending</w:t>
-      </w:r>
-      <w:r>
-        <w:rPr>
-          <w:rFonts w:hint="eastAsia"/>
-        </w:rPr>
-        <w:t xml:space="preserve">에서 어느정도 떡밥을 </w:t>
-      </w:r>
-      <w:proofErr w:type="spellStart"/>
-      <w:r>
-        <w:rPr>
-          <w:rFonts w:hint="eastAsia"/>
-        </w:rPr>
-        <w:t>회수시키고</w:t>
-      </w:r>
-      <w:proofErr w:type="spellEnd"/>
-      <w:r>
-        <w:rPr>
-          <w:rFonts w:hint="eastAsia"/>
-        </w:rPr>
-        <w:t xml:space="preserve"> 협력관계가 된다</w:t>
+      <w:r>
+        <w:t xml:space="preserve">– </w:t>
+      </w:r>
+      <w:r>
+        <w:rPr>
+          <w:rFonts w:hint="eastAsia"/>
+        </w:rPr>
+        <w:t>스택에 따라 직업 변경</w:t>
+      </w:r>
+    </w:p>
+    <w:p>
+      <w:r>
+        <w:t xml:space="preserve">3분기 - 1 </w:t>
+      </w:r>
+      <w:r>
+        <w:rPr>
+          <w:rFonts w:hint="eastAsia"/>
+        </w:rPr>
+        <w:t>게임</w:t>
+      </w:r>
+    </w:p>
+    <w:p>
+      <w:r>
+        <w:rPr>
+          <w:rFonts w:hint="eastAsia"/>
+        </w:rPr>
+        <w:t>1게임이 끝나면</w:t>
+      </w:r>
+      <w:r>
+        <w:t xml:space="preserve"> </w:t>
+      </w:r>
+      <w:r>
+        <w:rPr>
+          <w:rFonts w:hint="eastAsia"/>
+        </w:rPr>
+        <w:t>엔딩 보여주기</w:t>
+      </w:r>
+    </w:p>
+    <w:p>
+      <w:r>
+        <w:rPr>
+          <w:rFonts w:hint="eastAsia"/>
+        </w:rPr>
+        <w:t xml:space="preserve">리본을 새로 시작할 때 </w:t>
+      </w:r>
+      <w:r>
+        <w:t>1</w:t>
+      </w:r>
+      <w:r>
+        <w:rPr>
+          <w:rFonts w:hint="eastAsia"/>
+        </w:rPr>
+        <w:t>게임이 종료가 되었으면 현재 직업</w:t>
+      </w:r>
+      <w:r>
+        <w:t>–1</w:t>
+      </w:r>
+      <w:r>
+        <w:rPr>
+          <w:rFonts w:hint="eastAsia"/>
+        </w:rPr>
+        <w:t>의 직업을 선택할 수 있다</w:t>
       </w:r>
     </w:p>
     <w:p/>
     <w:p>
       <w:r>
-        <w:rPr>
-          <w:rFonts w:hint="eastAsia"/>
-        </w:rPr>
-        <w:t>미래</w:t>
-      </w:r>
-    </w:p>
-    <w:p>
-      <w:r>
-        <w:rPr>
-          <w:rFonts w:hint="eastAsia"/>
-        </w:rPr>
-        <w:t>온 인류가 멸망 직전까지 갔다</w:t>
-      </w:r>
-    </w:p>
-    <w:p>
-      <w:r>
-        <w:rPr>
-          <w:rFonts w:hint="eastAsia"/>
-        </w:rPr>
-        <w:t>그 이유 중 가장 큰 원인은 중세에 있다</w:t>
-      </w:r>
-    </w:p>
-    <w:p>
-      <w:r>
-        <w:rPr>
-          <w:rFonts w:hint="eastAsia"/>
-        </w:rPr>
-        <w:t>그래서 중세로 가고자 리본을 만든다</w:t>
-      </w:r>
-    </w:p>
-    <w:p>
-      <w:r>
-        <w:rPr>
-          <w:rFonts w:hint="eastAsia"/>
-        </w:rPr>
-        <w:t>허나 모종의 이유로 더 과거까지 가게 되었다</w:t>
-      </w:r>
-    </w:p>
-    <w:p/>
-    <w:p>
-      <w:r>
-        <w:rPr>
-          <w:rFonts w:hint="eastAsia"/>
-        </w:rPr>
-        <w:t>하루</w:t>
-      </w:r>
-    </w:p>
-    <w:p>
-      <w:r>
-        <w:rPr>
-          <w:rFonts w:hint="eastAsia"/>
-        </w:rPr>
-        <w:t>분기</w:t>
-      </w:r>
-      <w:r>
-        <w:t xml:space="preserve"> - 하루 x </w:t>
-      </w:r>
-      <w:r>
-        <w:t>10</w:t>
-      </w:r>
-    </w:p>
-    <w:p>
-      <w:r>
-        <w:rPr>
-          <w:rFonts w:hint="eastAsia"/>
-        </w:rPr>
-        <w:t>분기</w:t>
-      </w:r>
-      <w:r>
+        <w:t>리본모양</w:t>
+      </w:r>
+      <w:r>
+        <w:rPr>
+          <w:rFonts w:hint="eastAsia"/>
+        </w:rPr>
         <w:t xml:space="preserve"> </w:t>
       </w:r>
       <w:r>
@@ -415,81 +444,6 @@
         <w:rPr>
           <w:rFonts w:hint="eastAsia"/>
         </w:rPr>
-        <w:t>스택에 따라 직업 변경</w:t>
-      </w:r>
-    </w:p>
-    <w:p>
-      <w:r>
-        <w:t xml:space="preserve">3분기 - 1 </w:t>
-      </w:r>
-      <w:r>
-        <w:rPr>
-          <w:rFonts w:hint="eastAsia"/>
-        </w:rPr>
-        <w:t>게임</w:t>
-      </w:r>
-    </w:p>
-    <w:p>
-      <w:r>
-        <w:rPr>
-          <w:rFonts w:hint="eastAsia"/>
-        </w:rPr>
-        <w:t>1게임이 끝나면</w:t>
-      </w:r>
-      <w:r>
-        <w:t xml:space="preserve"> </w:t>
-      </w:r>
-      <w:r>
-        <w:rPr>
-          <w:rFonts w:hint="eastAsia"/>
-        </w:rPr>
-        <w:t>엔딩 보여주기</w:t>
-      </w:r>
-    </w:p>
-    <w:p>
-      <w:r>
-        <w:rPr>
-          <w:rFonts w:hint="eastAsia"/>
-        </w:rPr>
-        <w:t xml:space="preserve">리본을 새로 시작할 때 </w:t>
-      </w:r>
-      <w:r>
-        <w:t>1</w:t>
-      </w:r>
-      <w:r>
-        <w:rPr>
-          <w:rFonts w:hint="eastAsia"/>
-        </w:rPr>
-        <w:t>게임이 종료가 되었으면 현재 직업</w:t>
-      </w:r>
-      <w:r>
-        <w:t>–1</w:t>
-      </w:r>
-      <w:r>
-        <w:rPr>
-          <w:rFonts w:hint="eastAsia"/>
-        </w:rPr>
-        <w:t>의 직업을 선택할 수 있다</w:t>
-      </w:r>
-    </w:p>
-    <w:p/>
-    <w:p>
-      <w:r>
-        <w:t>리본모양</w:t>
-      </w:r>
-      <w:r>
-        <w:rPr>
-          <w:rFonts w:hint="eastAsia"/>
-        </w:rPr>
-        <w:t xml:space="preserve"> </w:t>
-      </w:r>
-      <w:r>
-        <w:t xml:space="preserve">– </w:t>
-      </w:r>
-      <w:r>
-        <w:rPr>
-          <w:rFonts w:hint="eastAsia"/>
-        </w:rPr>
         <w:t>계급에 따라 다른 모양으로</w:t>
       </w:r>
     </w:p>
@@ -501,35 +455,13 @@
         <w:t>타임</w:t>
       </w:r>
       <w:r>
-        <w:t xml:space="preserve"> 리프 시 </w:t>
-      </w:r>
-      <w:proofErr w:type="spellStart"/>
-      <w:r>
-        <w:t>인트로에서</w:t>
-      </w:r>
-      <w:proofErr w:type="spellEnd"/>
-      <w:r>
-        <w:t xml:space="preserve"> 펜던트를 확인하는 장면 후 과거회상</w:t>
-      </w:r>
-      <w:r>
-        <w:rPr>
-          <w:rFonts w:hint="eastAsia"/>
-        </w:rPr>
-        <w:t xml:space="preserve">(게임을 </w:t>
-      </w:r>
-      <w:proofErr w:type="spellStart"/>
-      <w:r>
-        <w:rPr>
-          <w:rFonts w:hint="eastAsia"/>
-        </w:rPr>
-        <w:t>재시작할</w:t>
-      </w:r>
-      <w:proofErr w:type="spellEnd"/>
-      <w:r>
-        <w:rPr>
-          <w:rFonts w:hint="eastAsia"/>
-        </w:rPr>
-        <w:t xml:space="preserve"> 때</w:t>
+        <w:t xml:space="preserve"> 리프 시 인트로에서 펜던트를 확인하는 장면 후 과거회상</w:t>
+      </w:r>
+      <w:r>
+        <w:rPr>
+          <w:rFonts w:hint="eastAsia"/>
+        </w:rPr>
+        <w:t>(게임을 재시작할 때</w:t>
       </w:r>
       <w:r>
         <w:t>)</w:t>
@@ -556,68 +488,103 @@
         <w:rPr>
           <w:rFonts w:hint="eastAsia"/>
         </w:rPr>
-        <w:t xml:space="preserve">흔한 이세계처럼 마법을 당연하게 쓸 수 있는데 그 이유가 미래에서 과거로 온 애가 마법이 가능한 무언가를 </w:t>
-      </w:r>
-      <w:proofErr w:type="spellStart"/>
-      <w:r>
-        <w:rPr>
-          <w:rFonts w:hint="eastAsia"/>
-        </w:rPr>
-        <w:t>들고와서</w:t>
-      </w:r>
-      <w:proofErr w:type="spellEnd"/>
-      <w:r>
-        <w:rPr>
-          <w:rFonts w:hint="eastAsia"/>
-        </w:rPr>
-        <w:t xml:space="preserve"> 어느 순간부터 마법을 쓸 수 있게 되었다</w:t>
-      </w:r>
-    </w:p>
-    <w:p>
-      <w:r>
-        <w:rPr>
-          <w:rFonts w:hint="eastAsia"/>
-        </w:rPr>
-        <w:t>(</w:t>
-      </w:r>
-      <w:proofErr w:type="spellStart"/>
-      <w:r>
-        <w:rPr>
-          <w:rFonts w:hint="eastAsia"/>
-        </w:rPr>
-        <w:t>TodoProgress</w:t>
-      </w:r>
-      <w:proofErr w:type="spellEnd"/>
-      <w:r>
-        <w:rPr>
-          <w:rFonts w:hint="eastAsia"/>
-        </w:rPr>
+        <w:t>흔한 이세계처럼 마법을 당연하게 쓸 수 있는데 그 이유가 미래에서 과거로 온 애가 마법이 가능한 무언가를 들고와서 어느 순간부터 마법을 쓸 수 있게 되었다</w:t>
+      </w:r>
+    </w:p>
+    <w:p>
+      <w:r>
+        <w:rPr>
+          <w:rFonts w:hint="eastAsia"/>
+        </w:rPr>
+        <w:t xml:space="preserve">(TodoProgress </w:t>
+      </w:r>
+      <w:r>
+        <w:t>–</w:t>
+      </w:r>
+      <w:r>
+        <w:rPr>
+          <w:rFonts w:hint="eastAsia"/>
+        </w:rPr>
+        <w:t xml:space="preserve"> 평판이라 할까)</w:t>
+      </w:r>
+    </w:p>
+    <w:p>
+      <w:r>
+        <w:rPr>
+          <w:rFonts w:hint="eastAsia"/>
+        </w:rPr>
+        <w:t>부모님 얘기 없음</w:t>
+      </w:r>
+    </w:p>
+    <w:p>
+      <w:r>
+        <w:rPr>
+          <w:rFonts w:hint="eastAsia"/>
+        </w:rPr>
+        <w:t xml:space="preserve">노역하는 장면 </w:t>
+      </w:r>
+      <w:r>
+        <w:t xml:space="preserve">– </w:t>
+      </w:r>
+      <w:r>
+        <w:rPr>
+          <w:rFonts w:hint="eastAsia"/>
+        </w:rPr>
+        <w:t xml:space="preserve">하 ㅈㄴ 힘드네 하면서 쉬다가 길가에서 펜던트 주움 </w:t>
+      </w:r>
+      <w:r>
+        <w:t>–</w:t>
+      </w:r>
+      <w:r>
+        <w:rPr>
+          <w:rFonts w:hint="eastAsia"/>
+        </w:rPr>
+        <w:t xml:space="preserve"> 이쁘네?</w:t>
+      </w:r>
+      <w:r>
         <w:t xml:space="preserve"> </w:t>
       </w:r>
       <w:r>
+        <w:rPr>
+          <w:rFonts w:hint="eastAsia"/>
+        </w:rPr>
+        <w:t xml:space="preserve">가져야지 하고 목에 걸음 </w:t>
+      </w:r>
+      <w:r>
+        <w:t xml:space="preserve">– </w:t>
+      </w:r>
+      <w:r>
+        <w:rPr>
+          <w:rFonts w:hint="eastAsia"/>
+        </w:rPr>
+        <w:t xml:space="preserve">펜던트에서 리본소녀가 나옴 </w:t>
+      </w:r>
+      <w:r>
         <w:t>–</w:t>
       </w:r>
       <w:r>
         <w:rPr>
           <w:rFonts w:hint="eastAsia"/>
         </w:rPr>
-        <w:t xml:space="preserve"> 평판이라 할까)</w:t>
-      </w:r>
-    </w:p>
-    <w:p>
-      <w:r>
-        <w:rPr>
-          <w:rFonts w:hint="eastAsia"/>
-        </w:rPr>
-        <w:t>부모님 얘기 없음</w:t>
-      </w:r>
-    </w:p>
-    <w:p>
-      <w:r>
-        <w:rPr>
-          <w:rFonts w:hint="eastAsia"/>
-        </w:rPr>
-        <w:t xml:space="preserve">노역하는 장면 </w:t>
+        <w:t xml:space="preserve"> 주인공이 </w:t>
+      </w:r>
+      <w:r>
+        <w:t xml:space="preserve">??? </w:t>
+      </w:r>
+      <w:r>
+        <w:rPr>
+          <w:rFonts w:hint="eastAsia"/>
+        </w:rPr>
+        <w:t xml:space="preserve">하는데 리본소녀가 너가 새로운 주인이구나 함 </w:t>
+      </w:r>
+      <w:r>
+        <w:t>–</w:t>
+      </w:r>
+      <w:r>
+        <w:rPr>
+          <w:rFonts w:hint="eastAsia"/>
+        </w:rPr>
+        <w:t xml:space="preserve"> 개깜짝 놀라서 펜던트 빼려고 하는데 안 빠짐 </w:t>
       </w:r>
       <w:r>
         <w:t xml:space="preserve">– </w:t>
@@ -626,21 +593,34 @@
         <w:rPr>
           <w:rFonts w:hint="eastAsia"/>
         </w:rPr>
-        <w:t xml:space="preserve">하 </w:t>
-      </w:r>
-      <w:proofErr w:type="spellStart"/>
-      <w:r>
-        <w:rPr>
-          <w:rFonts w:hint="eastAsia"/>
-        </w:rPr>
-        <w:t>ㅈㄴ</w:t>
-      </w:r>
-      <w:proofErr w:type="spellEnd"/>
-      <w:r>
-        <w:rPr>
-          <w:rFonts w:hint="eastAsia"/>
-        </w:rPr>
-        <w:t xml:space="preserve"> 힘드네 하면서 쉬다가 길가에서 펜던트 주움 </w:t>
+        <w:t xml:space="preserve">대충 이제 못 뺀다 하며 설명충이 됨 </w:t>
+      </w:r>
+      <w:r>
+        <w:t xml:space="preserve">– </w:t>
+      </w:r>
+      <w:r>
+        <w:rPr>
+          <w:rFonts w:hint="eastAsia"/>
+        </w:rPr>
+        <w:t>뭐 너가 선택되었다, ???를 위해서 다양한 일을 할 줄 알아야 한다, 펜던트는 해당 일을 얼마나 잘 했는지를 판단한다,</w:t>
+      </w:r>
+      <w:r>
+        <w:t xml:space="preserve"> </w:t>
+      </w:r>
+      <w:r>
+        <w:rPr>
+          <w:rFonts w:hint="eastAsia"/>
+        </w:rPr>
+        <w:t>현재 일을 잘 하고 추가 일까지 하면 다른 사람이 된다</w:t>
+      </w:r>
+      <w:r>
+        <w:t xml:space="preserve">, </w:t>
+      </w:r>
+      <w:r>
+        <w:rPr>
+          <w:rFonts w:hint="eastAsia"/>
+        </w:rPr>
+        <w:t xml:space="preserve">다양한 직업을 거쳐 최종 시련?에 도달해야 한다 </w:t>
       </w:r>
       <w:r>
         <w:t>–</w:t>
@@ -649,7 +629,7 @@
         <w:rPr>
           <w:rFonts w:hint="eastAsia"/>
         </w:rPr>
-        <w:t xml:space="preserve"> 이쁘네?</w:t>
+        <w:t xml:space="preserve"> 내가요?</w:t>
       </w:r>
       <w:r>
         <w:t xml:space="preserve"> </w:t>
@@ -658,7 +638,34 @@
         <w:rPr>
           <w:rFonts w:hint="eastAsia"/>
         </w:rPr>
-        <w:t xml:space="preserve">가져야지 하고 목에 걸음 </w:t>
+        <w:t>그걸요?</w:t>
+      </w:r>
+      <w:r>
+        <w:t xml:space="preserve"> </w:t>
+      </w:r>
+      <w:r>
+        <w:rPr>
+          <w:rFonts w:hint="eastAsia"/>
+        </w:rPr>
+        <w:t>왜요?</w:t>
+      </w:r>
+      <w:r>
+        <w:t xml:space="preserve"> (</w:t>
+      </w:r>
+      <w:r>
+        <w:rPr>
+          <w:rFonts w:hint="eastAsia"/>
+        </w:rPr>
+        <w:t>대충 애니에서 선택 받았다고 하면 무지성으로 받아들이는 주인공 클리셰 비틀기</w:t>
+      </w:r>
+      <w:r>
+        <w:t>)</w:t>
+      </w:r>
+      <w:r>
+        <w:rPr>
+          <w:rFonts w:hint="eastAsia"/>
+        </w:rPr>
+        <w:t xml:space="preserve"> </w:t>
       </w:r>
       <w:r>
         <w:t xml:space="preserve">– </w:t>
@@ -667,7 +674,61 @@
         <w:rPr>
           <w:rFonts w:hint="eastAsia"/>
         </w:rPr>
-        <w:t xml:space="preserve">펜던트에서 리본소녀가 나옴 </w:t>
+        <w:t>암튼 해!</w:t>
+      </w:r>
+      <w:r>
+        <w:t xml:space="preserve"> </w:t>
+      </w:r>
+      <w:r>
+        <w:rPr>
+          <w:rFonts w:hint="eastAsia"/>
+        </w:rPr>
+        <w:t>못하면 죽는다,</w:t>
+      </w:r>
+      <w:r>
+        <w:t xml:space="preserve"> </w:t>
+      </w:r>
+      <w:r>
+        <w:rPr>
+          <w:rFonts w:hint="eastAsia"/>
+        </w:rPr>
+        <w:t>거부할 수 없다</w:t>
+      </w:r>
+      <w:r>
+        <w:t xml:space="preserve"> – </w:t>
+      </w:r>
+      <w:r>
+        <w:rPr>
+          <w:rFonts w:hint="eastAsia"/>
+        </w:rPr>
+        <w:t>주인공이 호구라 수긍(끄덕</w:t>
+      </w:r>
+      <w:r>
+        <w:t>)(</w:t>
+      </w:r>
+      <w:r>
+        <w:rPr>
+          <w:rFonts w:hint="eastAsia"/>
+        </w:rPr>
+        <w:t>결국 클리셰 따라가기</w:t>
+      </w:r>
+      <w:r>
+        <w:t xml:space="preserve">) – </w:t>
+      </w:r>
+      <w:r>
+        <w:rPr>
+          <w:rFonts w:hint="eastAsia"/>
+        </w:rPr>
+        <w:t>노예도 벗어날 수 있으니까</w:t>
+      </w:r>
+      <w:r>
+        <w:t xml:space="preserve"> – </w:t>
+      </w:r>
+      <w:r>
+        <w:rPr>
+          <w:rFonts w:hint="eastAsia"/>
+        </w:rPr>
+        <w:t xml:space="preserve">우선 평판이 낮으니까 노예로 대장장이/상인 미리보기 </w:t>
       </w:r>
       <w:r>
         <w:t>–</w:t>
@@ -676,16 +737,7 @@
         <w:rPr>
           <w:rFonts w:hint="eastAsia"/>
         </w:rPr>
-        <w:t xml:space="preserve"> 주인공이 </w:t>
-      </w:r>
-      <w:r>
-        <w:t xml:space="preserve">??? </w:t>
-      </w:r>
-      <w:r>
-        <w:rPr>
-          <w:rFonts w:hint="eastAsia"/>
-        </w:rPr>
-        <w:t xml:space="preserve">하는데 리본소녀가 너가 새로운 주인이구나 함 </w:t>
+        <w:t xml:space="preserve"> 둘 중에 하나 고르라고 하고 시작 </w:t>
       </w:r>
       <w:r>
         <w:t>–</w:t>
@@ -694,247 +746,7 @@
         <w:rPr>
           <w:rFonts w:hint="eastAsia"/>
         </w:rPr>
-        <w:t xml:space="preserve"> </w:t>
-      </w:r>
-      <w:proofErr w:type="spellStart"/>
-      <w:r>
-        <w:rPr>
-          <w:rFonts w:hint="eastAsia"/>
-        </w:rPr>
-        <w:t>개깜짝</w:t>
-      </w:r>
-      <w:proofErr w:type="spellEnd"/>
-      <w:r>
-        <w:rPr>
-          <w:rFonts w:hint="eastAsia"/>
-        </w:rPr>
-        <w:t xml:space="preserve"> 놀라서 펜던트 빼려고 하는데 안 빠짐 </w:t>
-      </w:r>
-      <w:r>
-        <w:t xml:space="preserve">– </w:t>
-      </w:r>
-      <w:r>
-        <w:rPr>
-          <w:rFonts w:hint="eastAsia"/>
-        </w:rPr>
-        <w:t xml:space="preserve">대충 이제 못 뺀다 하며 설명충이 됨 </w:t>
-      </w:r>
-      <w:r>
-        <w:t xml:space="preserve">– </w:t>
-      </w:r>
-      <w:r>
-        <w:rPr>
-          <w:rFonts w:hint="eastAsia"/>
-        </w:rPr>
-        <w:t>뭐 너가 선택되었다, ???</w:t>
-      </w:r>
-      <w:proofErr w:type="spellStart"/>
-      <w:r>
-        <w:rPr>
-          <w:rFonts w:hint="eastAsia"/>
-        </w:rPr>
-        <w:t>를</w:t>
-      </w:r>
-      <w:proofErr w:type="spellEnd"/>
-      <w:r>
-        <w:rPr>
-          <w:rFonts w:hint="eastAsia"/>
-        </w:rPr>
-        <w:t xml:space="preserve"> 위해서 다양한 일을 할 줄 알아야 한다, 펜던트는 해당 일을 얼마나 잘 했는지를 판단한다,</w:t>
-      </w:r>
-      <w:r>
-        <w:t xml:space="preserve"> </w:t>
-      </w:r>
-      <w:r>
-        <w:rPr>
-          <w:rFonts w:hint="eastAsia"/>
-        </w:rPr>
-        <w:t>현재 일을 잘 하고 추가 일까지 하면 다른 사람이 된다</w:t>
-      </w:r>
-      <w:r>
-        <w:t xml:space="preserve">, </w:t>
-      </w:r>
-      <w:r>
-        <w:rPr>
-          <w:rFonts w:hint="eastAsia"/>
-        </w:rPr>
-        <w:t xml:space="preserve">다양한 직업을 거쳐 최종 시련?에 도달해야 한다 </w:t>
-      </w:r>
-      <w:r>
-        <w:t>–</w:t>
-      </w:r>
-      <w:r>
-        <w:rPr>
-          <w:rFonts w:hint="eastAsia"/>
-        </w:rPr>
-        <w:t xml:space="preserve"> 내가요?</w:t>
-      </w:r>
-      <w:r>
-        <w:t xml:space="preserve"> </w:t>
-      </w:r>
-      <w:proofErr w:type="spellStart"/>
-      <w:r>
-        <w:rPr>
-          <w:rFonts w:hint="eastAsia"/>
-        </w:rPr>
-        <w:t>그걸요</w:t>
-      </w:r>
-      <w:proofErr w:type="spellEnd"/>
-      <w:r>
-        <w:rPr>
-          <w:rFonts w:hint="eastAsia"/>
-        </w:rPr>
-        <w:t>?</w:t>
-      </w:r>
-      <w:r>
-        <w:t xml:space="preserve"> </w:t>
-      </w:r>
-      <w:r>
-        <w:rPr>
-          <w:rFonts w:hint="eastAsia"/>
-        </w:rPr>
-        <w:t>왜요?</w:t>
-      </w:r>
-      <w:r>
-        <w:t xml:space="preserve"> (</w:t>
-      </w:r>
-      <w:r>
-        <w:rPr>
-          <w:rFonts w:hint="eastAsia"/>
-        </w:rPr>
-        <w:t xml:space="preserve">대충 애니에서 선택 받았다고 하면 무지성으로 받아들이는 주인공 </w:t>
-      </w:r>
-      <w:proofErr w:type="spellStart"/>
-      <w:r>
-        <w:rPr>
-          <w:rFonts w:hint="eastAsia"/>
-        </w:rPr>
-        <w:t>클리셰</w:t>
-      </w:r>
-      <w:proofErr w:type="spellEnd"/>
-      <w:r>
-        <w:rPr>
-          <w:rFonts w:hint="eastAsia"/>
-        </w:rPr>
-        <w:t xml:space="preserve"> 비틀기</w:t>
-      </w:r>
-      <w:r>
-        <w:t>)</w:t>
-      </w:r>
-      <w:r>
-        <w:rPr>
-          <w:rFonts w:hint="eastAsia"/>
-        </w:rPr>
-        <w:t xml:space="preserve"> </w:t>
-      </w:r>
-      <w:r>
-        <w:t xml:space="preserve">– </w:t>
-      </w:r>
-      <w:r>
-        <w:rPr>
-          <w:rFonts w:hint="eastAsia"/>
-        </w:rPr>
-        <w:t>암튼 해!</w:t>
-      </w:r>
-      <w:r>
-        <w:t xml:space="preserve"> </w:t>
-      </w:r>
-      <w:r>
-        <w:rPr>
-          <w:rFonts w:hint="eastAsia"/>
-        </w:rPr>
-        <w:t>못하면 죽는다,</w:t>
-      </w:r>
-      <w:r>
-        <w:t xml:space="preserve"> </w:t>
-      </w:r>
-      <w:r>
-        <w:rPr>
-          <w:rFonts w:hint="eastAsia"/>
-        </w:rPr>
-        <w:t>거부할 수 없다</w:t>
-      </w:r>
-      <w:r>
-        <w:t xml:space="preserve"> – </w:t>
-      </w:r>
-      <w:r>
-        <w:rPr>
-          <w:rFonts w:hint="eastAsia"/>
-        </w:rPr>
-        <w:t>주인공이 호구라 수긍(끄덕</w:t>
-      </w:r>
-      <w:r>
-        <w:t>)(</w:t>
-      </w:r>
-      <w:r>
-        <w:rPr>
-          <w:rFonts w:hint="eastAsia"/>
-        </w:rPr>
-        <w:t xml:space="preserve">결국 </w:t>
-      </w:r>
-      <w:proofErr w:type="spellStart"/>
-      <w:r>
-        <w:rPr>
-          <w:rFonts w:hint="eastAsia"/>
-        </w:rPr>
-        <w:t>클리셰</w:t>
-      </w:r>
-      <w:proofErr w:type="spellEnd"/>
-      <w:r>
-        <w:rPr>
-          <w:rFonts w:hint="eastAsia"/>
-        </w:rPr>
-        <w:t xml:space="preserve"> 따라가기</w:t>
-      </w:r>
-      <w:r>
-        <w:t xml:space="preserve">) – </w:t>
-      </w:r>
-      <w:r>
-        <w:rPr>
-          <w:rFonts w:hint="eastAsia"/>
-        </w:rPr>
-        <w:t>노예도 벗어날 수 있으니까</w:t>
-      </w:r>
-      <w:r>
-        <w:t xml:space="preserve"> – </w:t>
-      </w:r>
-      <w:r>
-        <w:rPr>
-          <w:rFonts w:hint="eastAsia"/>
-        </w:rPr>
-        <w:t xml:space="preserve">우선 평판이 낮으니까 노예로 대장장이/상인 미리보기 </w:t>
-      </w:r>
-      <w:r>
-        <w:t>–</w:t>
-      </w:r>
-      <w:r>
-        <w:rPr>
-          <w:rFonts w:hint="eastAsia"/>
-        </w:rPr>
-        <w:t xml:space="preserve"> 둘 중에 하나 고르라고 하고 시작 </w:t>
-      </w:r>
-      <w:r>
-        <w:t>–</w:t>
-      </w:r>
-      <w:r>
-        <w:rPr>
-          <w:rFonts w:hint="eastAsia"/>
-        </w:rPr>
-        <w:t xml:space="preserve"> 대장장이 선택 - </w:t>
-      </w:r>
-      <w:proofErr w:type="spellStart"/>
-      <w:r>
-        <w:rPr>
-          <w:rFonts w:hint="eastAsia"/>
-        </w:rPr>
-        <w:t>저챗씬으로</w:t>
-      </w:r>
-      <w:proofErr w:type="spellEnd"/>
-      <w:r>
-        <w:rPr>
-          <w:rFonts w:hint="eastAsia"/>
-        </w:rPr>
-        <w:t xml:space="preserve"> 이동 </w:t>
+        <w:t xml:space="preserve"> 대장장이 선택 - 저챗씬으로 이동 </w:t>
       </w:r>
       <w:r>
         <w:t xml:space="preserve">– </w:t>
@@ -995,21 +807,7 @@
         <w:rPr>
           <w:rFonts w:hint="eastAsia"/>
         </w:rPr>
-        <w:t xml:space="preserve">과 </w:t>
-      </w:r>
-      <w:proofErr w:type="spellStart"/>
-      <w:r>
-        <w:rPr>
-          <w:rFonts w:hint="eastAsia"/>
-        </w:rPr>
-        <w:t>액티브포인트를</w:t>
-      </w:r>
-      <w:proofErr w:type="spellEnd"/>
-      <w:r>
-        <w:rPr>
-          <w:rFonts w:hint="eastAsia"/>
-        </w:rPr>
-        <w:t xml:space="preserve"> 활용하자</w:t>
+        <w:t>과 액티브포인트를 활용하자</w:t>
       </w:r>
     </w:p>
     <w:p>
@@ -1087,36 +885,20 @@
       <w:r>
         <w:t xml:space="preserve">– </w:t>
       </w:r>
-      <w:proofErr w:type="spellStart"/>
-      <w:r>
-        <w:rPr>
-          <w:rFonts w:hint="eastAsia"/>
-        </w:rPr>
-        <w:t>메인퀘스트를</w:t>
-      </w:r>
-      <w:proofErr w:type="spellEnd"/>
-      <w:r>
-        <w:rPr>
-          <w:rFonts w:hint="eastAsia"/>
-        </w:rPr>
-        <w:t xml:space="preserve"> 해금하기 위한 수치 </w:t>
+      <w:r>
+        <w:rPr>
+          <w:rFonts w:hint="eastAsia"/>
+        </w:rPr>
+        <w:t xml:space="preserve">메인퀘스트를 해금하기 위한 수치 </w:t>
       </w:r>
       <w:r>
         <w:t>(</w:t>
       </w:r>
-      <w:proofErr w:type="spellStart"/>
-      <w:r>
-        <w:rPr>
-          <w:rFonts w:hint="eastAsia"/>
-        </w:rPr>
-        <w:t>서브퀘스트로</w:t>
-      </w:r>
-      <w:proofErr w:type="spellEnd"/>
-      <w:r>
-        <w:rPr>
-          <w:rFonts w:hint="eastAsia"/>
-        </w:rPr>
-        <w:t xml:space="preserve"> 증가)</w:t>
+      <w:r>
+        <w:rPr>
+          <w:rFonts w:hint="eastAsia"/>
+        </w:rPr>
+        <w:t>서브퀘스트로 증가)</w:t>
       </w:r>
     </w:p>
     <w:p>
@@ -1277,50 +1059,46 @@
         <w:rPr>
           <w:rFonts w:hint="eastAsia"/>
         </w:rPr>
-        <w:t>상주N</w:t>
-      </w:r>
-      <w:r>
-        <w:t>PC</w:t>
-      </w:r>
-      <w:r>
-        <w:rPr>
-          <w:rFonts w:hint="eastAsia"/>
-        </w:rPr>
-        <w:t xml:space="preserve"> 기능</w:t>
-      </w:r>
-      <w:r>
-        <w:t xml:space="preserve"> – </w:t>
-      </w:r>
-      <w:r>
-        <w:rPr>
-          <w:rFonts w:hint="eastAsia"/>
-        </w:rPr>
-        <w:t>상호작용</w:t>
-      </w:r>
-    </w:p>
-    <w:p>
-      <w:pPr>
-        <w:pStyle w:val="a3"/>
-        <w:numPr>
-          <w:ilvl w:val="1"/>
-          <w:numId w:val="3"/>
-        </w:numPr>
-        <w:ind w:leftChars="0"/>
-      </w:pPr>
-      <w:r>
-        <w:rPr>
-          <w:rFonts w:hint="eastAsia"/>
-        </w:rPr>
-        <w:t xml:space="preserve">서브 퀘스트 버그 </w:t>
-      </w:r>
-      <w:r>
-        <w:t xml:space="preserve">/ </w:t>
-      </w:r>
-      <w:r>
-        <w:rPr>
-          <w:rFonts w:hint="eastAsia"/>
-        </w:rPr>
-        <w:t>메인 퀘스트 도움말</w:t>
+        <w:t xml:space="preserve">탐험 </w:t>
+      </w:r>
+      <w:r>
+        <w:t xml:space="preserve">– </w:t>
+      </w:r>
+      <w:r>
+        <w:rPr>
+          <w:rFonts w:hint="eastAsia"/>
+        </w:rPr>
+        <w:t>몬스터/</w:t>
+      </w:r>
+      <w:r>
+        <w:t>.</w:t>
+      </w:r>
+      <w:r>
+        <w:rPr>
+          <w:rFonts w:hint="eastAsia"/>
+        </w:rPr>
+        <w:t xml:space="preserve">상자인지 판단하는 곳 </w:t>
+      </w:r>
+      <w:r>
+        <w:t>(</w:t>
+      </w:r>
+      <w:r>
+        <w:rPr>
+          <w:rFonts w:hint="eastAsia"/>
+        </w:rPr>
+        <w:t>E</w:t>
+      </w:r>
+      <w:r>
+        <w:t xml:space="preserve">xploreManager 171 </w:t>
+      </w:r>
+      <w:r>
+        <w:rPr>
+          <w:rFonts w:hint="eastAsia"/>
+        </w:rPr>
+        <w:t>l</w:t>
+      </w:r>
+      <w:r>
+        <w:t>ine)</w:t>
       </w:r>
     </w:p>
     <w:p>
@@ -1336,121 +1114,16 @@
         <w:rPr>
           <w:rFonts w:hint="eastAsia"/>
         </w:rPr>
-        <w:t>상점 완성</w:t>
-      </w:r>
-    </w:p>
-    <w:p>
-      <w:pPr>
-        <w:pStyle w:val="a3"/>
-        <w:numPr>
-          <w:ilvl w:val="1"/>
-          <w:numId w:val="3"/>
-        </w:numPr>
-        <w:ind w:leftChars="0"/>
-      </w:pPr>
-      <w:r>
-        <w:rPr>
-          <w:rFonts w:hint="eastAsia"/>
-        </w:rPr>
-        <w:t>메인 퀘스트로 누구의 의뢰를 해결해라 하면</w:t>
-      </w:r>
-    </w:p>
-    <w:p>
-      <w:pPr>
-        <w:pStyle w:val="a3"/>
-        <w:numPr>
-          <w:ilvl w:val="1"/>
-          <w:numId w:val="3"/>
-        </w:numPr>
-        <w:ind w:leftChars="0"/>
-      </w:pPr>
-      <w:proofErr w:type="spellStart"/>
-      <w:r>
-        <w:t>Npc</w:t>
-      </w:r>
-      <w:proofErr w:type="spellEnd"/>
-      <w:r>
-        <w:rPr>
-          <w:rFonts w:hint="eastAsia"/>
-        </w:rPr>
-        <w:t xml:space="preserve">가 생성되고 지금 </w:t>
-      </w:r>
-      <w:proofErr w:type="spellStart"/>
-      <w:r>
-        <w:t>questnpc</w:t>
-      </w:r>
-      <w:proofErr w:type="spellEnd"/>
-      <w:r>
-        <w:rPr>
-          <w:rFonts w:hint="eastAsia"/>
-        </w:rPr>
-        <w:t>처럼 서브 퀘스트를 받고</w:t>
-      </w:r>
-    </w:p>
-    <w:p>
-      <w:pPr>
-        <w:pStyle w:val="a3"/>
-        <w:numPr>
-          <w:ilvl w:val="1"/>
-          <w:numId w:val="3"/>
-        </w:numPr>
-        <w:ind w:leftChars="0"/>
-      </w:pPr>
-      <w:r>
-        <w:rPr>
-          <w:rFonts w:hint="eastAsia"/>
-        </w:rPr>
-        <w:t xml:space="preserve">조건을 채운 후 </w:t>
-      </w:r>
-      <w:proofErr w:type="spellStart"/>
-      <w:r>
-        <w:rPr>
-          <w:rFonts w:hint="eastAsia"/>
-        </w:rPr>
-        <w:t>q</w:t>
-      </w:r>
-      <w:r>
-        <w:t>uest</w:t>
-      </w:r>
-      <w:r>
-        <w:rPr>
-          <w:rFonts w:hint="eastAsia"/>
-        </w:rPr>
-        <w:t>n</w:t>
-      </w:r>
-      <w:r>
-        <w:t>pc</w:t>
-      </w:r>
-      <w:proofErr w:type="spellEnd"/>
-      <w:r>
-        <w:rPr>
-          <w:rFonts w:hint="eastAsia"/>
-        </w:rPr>
-        <w:t>에게 말을 걸면 서브 퀘스트는 클리어가 되고</w:t>
-      </w:r>
-    </w:p>
-    <w:p>
-      <w:pPr>
-        <w:pStyle w:val="a3"/>
-        <w:numPr>
-          <w:ilvl w:val="1"/>
-          <w:numId w:val="3"/>
-        </w:numPr>
-        <w:ind w:leftChars="0"/>
-      </w:pPr>
-      <w:proofErr w:type="spellStart"/>
-      <w:r>
-        <w:rPr>
-          <w:rFonts w:hint="eastAsia"/>
-        </w:rPr>
-        <w:t>서브퀘스트에서</w:t>
-      </w:r>
-      <w:proofErr w:type="spellEnd"/>
-      <w:r>
-        <w:rPr>
-          <w:rFonts w:hint="eastAsia"/>
-        </w:rPr>
-        <w:t xml:space="preserve"> 얻은 아이템으로 조건 판단하여 메인 퀘스트에 완료버튼이 활성화</w:t>
+        <w:t xml:space="preserve">탐험 </w:t>
+      </w:r>
+      <w:r>
+        <w:t>MessageManager ConversationManager</w:t>
+      </w:r>
+      <w:r>
+        <w:rPr>
+          <w:rFonts w:hint="eastAsia"/>
+        </w:rPr>
+        <w:t>로 통합 사용</w:t>
       </w:r>
     </w:p>
     <w:p>
@@ -1466,103 +1139,17 @@
         <w:rPr>
           <w:rFonts w:hint="eastAsia"/>
         </w:rPr>
-        <w:t xml:space="preserve">탐험 </w:t>
-      </w:r>
-      <w:r>
-        <w:t xml:space="preserve">– </w:t>
-      </w:r>
-      <w:r>
-        <w:rPr>
-          <w:rFonts w:hint="eastAsia"/>
-        </w:rPr>
-        <w:t>몬스터/</w:t>
-      </w:r>
-      <w:r>
-        <w:t>.</w:t>
-      </w:r>
-      <w:r>
-        <w:rPr>
-          <w:rFonts w:hint="eastAsia"/>
-        </w:rPr>
-        <w:t xml:space="preserve">상자인지 판단하는 곳 </w:t>
-      </w:r>
-      <w:r>
-        <w:t>(</w:t>
-      </w:r>
-      <w:proofErr w:type="spellStart"/>
-      <w:r>
-        <w:rPr>
-          <w:rFonts w:hint="eastAsia"/>
-        </w:rPr>
-        <w:t>E</w:t>
-      </w:r>
-      <w:r>
-        <w:t>xploreManager</w:t>
-      </w:r>
-      <w:proofErr w:type="spellEnd"/>
-      <w:r>
-        <w:t xml:space="preserve"> 171 </w:t>
-      </w:r>
-      <w:r>
-        <w:rPr>
-          <w:rFonts w:hint="eastAsia"/>
-        </w:rPr>
-        <w:t>l</w:t>
-      </w:r>
-      <w:r>
-        <w:t>ine)</w:t>
-      </w:r>
-    </w:p>
-    <w:p>
-      <w:pPr>
-        <w:pStyle w:val="a3"/>
-        <w:numPr>
-          <w:ilvl w:val="0"/>
-          <w:numId w:val="3"/>
-        </w:numPr>
-        <w:ind w:leftChars="0"/>
-      </w:pPr>
-      <w:r>
-        <w:rPr>
-          <w:rFonts w:hint="eastAsia"/>
-        </w:rPr>
-        <w:t>나이 제거</w:t>
-      </w:r>
-    </w:p>
-    <w:p>
-      <w:pPr>
-        <w:pStyle w:val="a3"/>
-        <w:numPr>
-          <w:ilvl w:val="0"/>
-          <w:numId w:val="3"/>
-        </w:numPr>
-        <w:ind w:leftChars="0"/>
-      </w:pPr>
-      <w:r>
-        <w:rPr>
-          <w:rFonts w:hint="eastAsia"/>
-        </w:rPr>
-        <w:t>메인</w:t>
-      </w:r>
-      <w:r>
-        <w:t>UI</w:t>
-      </w:r>
-      <w:r>
-        <w:rPr>
-          <w:rFonts w:hint="eastAsia"/>
-        </w:rPr>
-        <w:t>에 며칠인지 보여주기</w:t>
-      </w:r>
-    </w:p>
-    <w:p>
-      <w:pPr>
-        <w:pStyle w:val="a3"/>
-        <w:numPr>
-          <w:ilvl w:val="0"/>
-          <w:numId w:val="3"/>
-        </w:numPr>
-        <w:ind w:leftChars="0"/>
-      </w:pPr>
+        <w:t xml:space="preserve">아까 그 친구들 이미지로 만들기 </w:t>
+      </w:r>
+      <w:r>
+        <w:t xml:space="preserve">– FoundryRecipe </w:t>
+      </w:r>
+      <w:r>
+        <w:rPr>
+          <w:rFonts w:hint="eastAsia"/>
+        </w:rPr>
+        <w:t>먼저</w:t>
+      </w:r>
     </w:p>
     <w:p>
       <w:r>
@@ -1580,73 +1167,112 @@
           <w:numId w:val="5"/>
         </w:numPr>
         <w:ind w:leftChars="0"/>
+      </w:pPr>
+      <w:r>
+        <w:rPr>
+          <w:rFonts w:hint="eastAsia"/>
+        </w:rPr>
+        <w:t xml:space="preserve">각 미니게임 수치변경 </w:t>
+      </w:r>
+      <w:r>
+        <w:t>Stack</w:t>
+      </w:r>
+      <w:r>
         <w:rPr>
           <w:b/>
           <w:bCs/>
         </w:rPr>
-      </w:pPr>
-      <w:r>
-        <w:rPr>
-          <w:rFonts w:hint="eastAsia"/>
-          <w:b/>
-          <w:bCs/>
-        </w:rPr>
-        <w:t xml:space="preserve">모험 </w:t>
-      </w:r>
-      <w:r>
-        <w:rPr>
-          <w:b/>
-          <w:bCs/>
-        </w:rPr>
-        <w:t>–</w:t>
-      </w:r>
-      <w:r>
-        <w:rPr>
-          <w:rFonts w:hint="eastAsia"/>
-          <w:b/>
-          <w:bCs/>
-        </w:rPr>
-        <w:t>원거리 공격</w:t>
-      </w:r>
-      <w:r>
-        <w:rPr>
-          <w:b/>
-          <w:bCs/>
-        </w:rPr>
+        <w:br/>
+      </w:r>
+      <w:r>
+        <w:t xml:space="preserve">// </w:t>
+      </w:r>
+      <w:r>
+        <w:rPr>
+          <w:rFonts w:hint="eastAsia"/>
+        </w:rPr>
+        <w:t>S</w:t>
+      </w:r>
+      <w:r>
+        <w:t>tack</w:t>
+      </w:r>
+      <w:r>
+        <w:rPr>
+          <w:rFonts w:hint="eastAsia"/>
+        </w:rPr>
+        <w:t>은 상의 후</w:t>
+      </w:r>
+      <w:r>
+        <w:t xml:space="preserve"> </w:t>
+      </w:r>
+      <w:r>
+        <w:rPr>
+          <w:rFonts w:hint="eastAsia"/>
+        </w:rPr>
+        <w:t>변경.</w:t>
+      </w:r>
+      <w:r>
+        <w:t xml:space="preserve"> </w:t>
+      </w:r>
+      <w:r>
+        <w:rPr>
+          <w:rFonts w:hint="eastAsia"/>
+        </w:rPr>
+        <w:t>현재는 고정으로 올라가는 상태인데,</w:t>
+      </w:r>
+      <w:r>
+        <w:t xml:space="preserve"> </w:t>
+      </w:r>
+      <w:r>
+        <w:rPr>
+          <w:rFonts w:hint="eastAsia"/>
+        </w:rPr>
+        <w:t xml:space="preserve">초반의 경우 </w:t>
+      </w:r>
+      <w:r>
         <w:br/>
         <w:t xml:space="preserve">// </w:t>
       </w:r>
-      <w:proofErr w:type="spellStart"/>
-      <w:r>
-        <w:rPr>
-          <w:rFonts w:hint="eastAsia"/>
-          <w:b/>
-          <w:bCs/>
-        </w:rPr>
-        <w:t>E</w:t>
-      </w:r>
-      <w:r>
-        <w:rPr>
-          <w:b/>
-          <w:bCs/>
-        </w:rPr>
-        <w:t>nemyAttack</w:t>
-      </w:r>
-      <w:proofErr w:type="spellEnd"/>
-      <w:r>
-        <w:rPr>
-          <w:b/>
-          <w:bCs/>
-        </w:rPr>
+      <w:r>
+        <w:rPr>
+          <w:rFonts w:hint="eastAsia"/>
+        </w:rPr>
+        <w:t>직업군 중 둘 중에 뭘 올려야 할지 판단하는 방법을 상의해야 함.</w:t>
+      </w:r>
+      <w:r>
+        <w:br/>
+        <w:t xml:space="preserve">// </w:t>
+      </w:r>
+      <w:r>
+        <w:rPr>
+          <w:rFonts w:hint="eastAsia"/>
+        </w:rPr>
+        <w:t>현재 맵 넘버별로 수치변경 적용 중인데,</w:t>
+      </w:r>
+      <w:r>
         <w:t xml:space="preserve"> </w:t>
       </w:r>
       <w:r>
         <w:rPr>
           <w:rFonts w:hint="eastAsia"/>
-          <w:b/>
-          <w:bCs/>
-        </w:rPr>
-        <w:t>정리</w:t>
+        </w:rPr>
+        <w:t>다른 방법은 없을지</w:t>
+      </w:r>
+      <w:r>
+        <w:rPr>
+          <w:rFonts w:hint="eastAsia"/>
+        </w:rPr>
+        <w:t xml:space="preserve"> 걍 이렇게 가자</w:t>
+      </w:r>
+      <w:r>
+        <w:br/>
+        <w:t xml:space="preserve">// </w:t>
+      </w:r>
+      <w:r>
+        <w:rPr>
+          <w:rFonts w:hint="eastAsia"/>
+        </w:rPr>
+        <w:t>해당 계급의 첫번째로 일단 올리자</w:t>
       </w:r>
     </w:p>
     <w:p>
@@ -1662,16 +1288,41 @@
         <w:rPr>
           <w:rFonts w:hint="eastAsia"/>
         </w:rPr>
-        <w:t>제작 /</w:t>
-      </w:r>
-      <w:r>
-        <w:t xml:space="preserve"> </w:t>
-      </w:r>
-      <w:r>
-        <w:rPr>
-          <w:rFonts w:hint="eastAsia"/>
-        </w:rPr>
-        <w:t>주조 레시피 작성</w:t>
+        <w:t xml:space="preserve">코드 정리 </w:t>
+      </w:r>
+      <w:r>
+        <w:t xml:space="preserve">- </w:t>
+      </w:r>
+      <w:r>
+        <w:rPr>
+          <w:rFonts w:hint="eastAsia"/>
+        </w:rPr>
+        <w:t>i</w:t>
+      </w:r>
+      <w:r>
+        <w:t>ng</w:t>
+      </w:r>
+      <w:r>
+        <w:br/>
+        <w:t xml:space="preserve">// </w:t>
+      </w:r>
+      <w:r>
+        <w:rPr>
+          <w:rFonts w:hint="eastAsia"/>
+        </w:rPr>
+        <w:t xml:space="preserve">이 아래로는 </w:t>
+      </w:r>
+      <w:r>
+        <w:rPr>
+          <w:rFonts w:hint="eastAsia"/>
+        </w:rPr>
+        <w:t xml:space="preserve">코드 정리하면서 </w:t>
+      </w:r>
+      <w:r>
+        <w:rPr>
+          <w:rFonts w:hint="eastAsia"/>
+        </w:rPr>
+        <w:t>추가로 수정할 것들 생각난 거</w:t>
       </w:r>
     </w:p>
     <w:p>
@@ -1682,110 +1333,21 @@
           <w:numId w:val="5"/>
         </w:numPr>
         <w:ind w:leftChars="0"/>
-        <w:rPr>
-          <w:b/>
-          <w:bCs/>
-        </w:rPr>
-      </w:pPr>
-      <w:r>
-        <w:rPr>
-          <w:rFonts w:hint="eastAsia"/>
-          <w:b/>
-          <w:bCs/>
-        </w:rPr>
-        <w:t>탐험</w:t>
-      </w:r>
-      <w:r>
-        <w:rPr>
-          <w:b/>
-          <w:bCs/>
-        </w:rPr>
-        <w:br/>
-        <w:t xml:space="preserve">// </w:t>
-      </w:r>
-      <w:r>
-        <w:rPr>
-          <w:rFonts w:hint="eastAsia"/>
-          <w:b/>
-          <w:bCs/>
-        </w:rPr>
-        <w:t>타이핑 속도</w:t>
-      </w:r>
-      <w:r>
-        <w:rPr>
-          <w:b/>
-          <w:bCs/>
-        </w:rPr>
-        <w:t xml:space="preserve">, </w:t>
-      </w:r>
-      <w:r>
-        <w:rPr>
-          <w:rFonts w:hint="eastAsia"/>
-          <w:b/>
-          <w:bCs/>
-        </w:rPr>
-        <w:t>탐험 속도 변경</w:t>
-      </w:r>
-      <w:r>
-        <w:rPr>
-          <w:b/>
-          <w:bCs/>
-        </w:rPr>
-        <w:br/>
-        <w:t xml:space="preserve">// </w:t>
-      </w:r>
-      <w:r>
-        <w:rPr>
-          <w:rFonts w:hint="eastAsia"/>
-          <w:b/>
-          <w:bCs/>
-        </w:rPr>
-        <w:t xml:space="preserve">타이핑 속도 </w:t>
-      </w:r>
-      <w:r>
-        <w:rPr>
-          <w:b/>
-          <w:bCs/>
-        </w:rPr>
-        <w:t>0.05</w:t>
-      </w:r>
-      <w:r>
-        <w:rPr>
-          <w:rFonts w:hint="eastAsia"/>
-          <w:b/>
-          <w:bCs/>
-        </w:rPr>
-        <w:t>초</w:t>
-      </w:r>
-      <w:r>
-        <w:rPr>
-          <w:b/>
-          <w:bCs/>
-        </w:rPr>
-        <w:t xml:space="preserve">, </w:t>
-      </w:r>
-      <w:r>
-        <w:rPr>
-          <w:rFonts w:hint="eastAsia"/>
-          <w:b/>
-          <w:bCs/>
-        </w:rPr>
-        <w:t xml:space="preserve">탐험 속도 </w:t>
-      </w:r>
-      <w:r>
-        <w:rPr>
-          <w:b/>
-          <w:bCs/>
-        </w:rPr>
-        <w:t>3</w:t>
-      </w:r>
-      <w:r>
-        <w:rPr>
-          <w:rFonts w:hint="eastAsia"/>
-          <w:b/>
-          <w:bCs/>
-        </w:rPr>
-        <w:t>초로 변경</w:t>
+      </w:pPr>
+      <w:r>
+        <w:rPr>
+          <w:rFonts w:hint="eastAsia"/>
+        </w:rPr>
+        <w:t>모험 레벨 만들기,</w:t>
+      </w:r>
+      <w:r>
+        <w:t xml:space="preserve"> </w:t>
+      </w:r>
+      <w:r>
+        <w:rPr>
+          <w:rFonts w:hint="eastAsia"/>
+        </w:rPr>
+        <w:t>보스 만들기</w:t>
       </w:r>
     </w:p>
     <w:p>
@@ -1801,44 +1363,264 @@
         <w:rPr>
           <w:rFonts w:hint="eastAsia"/>
         </w:rPr>
-        <w:t xml:space="preserve">각 컨텐츠에서 </w:t>
-      </w:r>
-      <w:proofErr w:type="spellStart"/>
-      <w:r>
-        <w:rPr>
-          <w:rFonts w:hint="eastAsia"/>
-        </w:rPr>
-        <w:t>엑티브포인트</w:t>
-      </w:r>
-      <w:proofErr w:type="spellEnd"/>
-      <w:r>
-        <w:rPr>
-          <w:rFonts w:hint="eastAsia"/>
-        </w:rPr>
-        <w:t xml:space="preserve"> 얼마나 깎을지 </w:t>
-      </w:r>
-      <w:r>
-        <w:t xml:space="preserve">/ </w:t>
-      </w:r>
-      <w:r>
-        <w:rPr>
-          <w:rFonts w:hint="eastAsia"/>
-        </w:rPr>
-        <w:t xml:space="preserve">대장장이 하루 </w:t>
-      </w:r>
-      <w:proofErr w:type="spellStart"/>
-      <w:r>
-        <w:rPr>
-          <w:rFonts w:hint="eastAsia"/>
-        </w:rPr>
-        <w:t>액티브포인트를</w:t>
-      </w:r>
-      <w:proofErr w:type="spellEnd"/>
-      <w:r>
-        <w:rPr>
-          <w:rFonts w:hint="eastAsia"/>
-        </w:rPr>
-        <w:t xml:space="preserve"> 얼마 줄지</w:t>
+        <w:t>탐험에선 광석만 나오게 하고 모험에선 제작 추가 재료 나오게 하기</w:t>
+      </w:r>
+      <w:r>
+        <w:br/>
+        <w:t xml:space="preserve">// </w:t>
+      </w:r>
+      <w:r>
+        <w:rPr>
+          <w:rFonts w:hint="eastAsia"/>
+        </w:rPr>
+        <w:t xml:space="preserve">퀘스트매니저의 </w:t>
+      </w:r>
+      <w:r>
+        <w:t>M</w:t>
+      </w:r>
+      <w:r>
+        <w:t xml:space="preserve">inigameClear </w:t>
+      </w:r>
+      <w:r>
+        <w:rPr>
+          <w:rFonts w:hint="eastAsia"/>
+        </w:rPr>
+        <w:t xml:space="preserve">의 </w:t>
+      </w:r>
+      <w:r>
+        <w:t>if(Clear)</w:t>
+      </w:r>
+      <w:r>
+        <w:rPr>
+          <w:rFonts w:hint="eastAsia"/>
+        </w:rPr>
+        <w:t>부분 활용</w:t>
+      </w:r>
+    </w:p>
+    <w:p>
+      <w:pPr>
+        <w:pStyle w:val="a3"/>
+        <w:numPr>
+          <w:ilvl w:val="0"/>
+          <w:numId w:val="5"/>
+        </w:numPr>
+        <w:ind w:leftChars="0"/>
+      </w:pPr>
+      <w:r>
+        <w:rPr>
+          <w:rFonts w:hint="eastAsia"/>
+        </w:rPr>
+        <w:t>메인 퀘스트 해금 시스템</w:t>
+      </w:r>
+    </w:p>
+    <w:p>
+      <w:pPr>
+        <w:pStyle w:val="a3"/>
+        <w:numPr>
+          <w:ilvl w:val="0"/>
+          <w:numId w:val="5"/>
+        </w:numPr>
+        <w:ind w:leftChars="0"/>
+      </w:pPr>
+      <w:r>
+        <w:rPr>
+          <w:rFonts w:hint="eastAsia"/>
+        </w:rPr>
+        <w:t>R</w:t>
+      </w:r>
+      <w:r>
+        <w:t xml:space="preserve">eputation </w:t>
+      </w:r>
+      <w:r>
+        <w:rPr>
+          <w:rFonts w:hint="eastAsia"/>
+        </w:rPr>
+        <w:t>획득 수치에 따른 R</w:t>
+      </w:r>
+      <w:r>
+        <w:t>eputation</w:t>
+      </w:r>
+      <w:r>
+        <w:rPr>
+          <w:rFonts w:hint="eastAsia"/>
+        </w:rPr>
+        <w:t xml:space="preserve">의 가치를 판단 해 모험의 </w:t>
+      </w:r>
+      <w:r>
+        <w:t xml:space="preserve">Enemy </w:t>
+      </w:r>
+      <w:r>
+        <w:rPr>
+          <w:rFonts w:hint="eastAsia"/>
+        </w:rPr>
+        <w:t xml:space="preserve">체력 수정 </w:t>
+      </w:r>
+    </w:p>
+    <w:p>
+      <w:pPr>
+        <w:pStyle w:val="a3"/>
+        <w:numPr>
+          <w:ilvl w:val="0"/>
+          <w:numId w:val="5"/>
+        </w:numPr>
+        <w:ind w:leftChars="0"/>
+      </w:pPr>
+      <w:r>
+        <w:rPr>
+          <w:rFonts w:hint="eastAsia"/>
+        </w:rPr>
+        <w:t>모험 완주 시,</w:t>
+      </w:r>
+      <w:r>
+        <w:t xml:space="preserve"> </w:t>
+      </w:r>
+      <w:r>
+        <w:rPr>
+          <w:rFonts w:hint="eastAsia"/>
+        </w:rPr>
+        <w:t>사망 시 플레이어에게 보여줄 화면 구성</w:t>
+      </w:r>
+    </w:p>
+    <w:p>
+      <w:pPr>
+        <w:pStyle w:val="a3"/>
+        <w:numPr>
+          <w:ilvl w:val="0"/>
+          <w:numId w:val="5"/>
+        </w:numPr>
+        <w:ind w:leftChars="0"/>
+      </w:pPr>
+      <w:r>
+        <w:rPr>
+          <w:rFonts w:hint="eastAsia"/>
+        </w:rPr>
+        <w:t xml:space="preserve">하드코딩 되어있는 </w:t>
+      </w:r>
+      <w:r>
+        <w:t>Message</w:t>
+      </w:r>
+      <w:r>
+        <w:rPr>
+          <w:rFonts w:hint="eastAsia"/>
+        </w:rPr>
+        <w:t xml:space="preserve">들 </w:t>
+      </w:r>
+      <w:r>
+        <w:t>CSV</w:t>
+      </w:r>
+      <w:r>
+        <w:rPr>
+          <w:rFonts w:hint="eastAsia"/>
+        </w:rPr>
+        <w:t xml:space="preserve">로 만들기 </w:t>
+      </w:r>
+      <w:r>
+        <w:t>ex)BattleManager, ExploreManager</w:t>
+      </w:r>
+      <w:r>
+        <w:br/>
+        <w:t xml:space="preserve">// public CSV </w:t>
+      </w:r>
+      <w:r>
+        <w:rPr>
+          <w:rFonts w:hint="eastAsia"/>
+        </w:rPr>
+        <w:t>같은걸 만들까?</w:t>
+      </w:r>
+    </w:p>
+    <w:p>
+      <w:pPr>
+        <w:pStyle w:val="a3"/>
+        <w:numPr>
+          <w:ilvl w:val="0"/>
+          <w:numId w:val="5"/>
+        </w:numPr>
+        <w:ind w:leftChars="0"/>
+      </w:pPr>
+      <w:r>
+        <w:rPr>
+          <w:rFonts w:hint="eastAsia"/>
+        </w:rPr>
+        <w:t xml:space="preserve">탐험 </w:t>
+      </w:r>
+      <w:r>
+        <w:t xml:space="preserve">FloatingOptionManager </w:t>
+      </w:r>
+      <w:r>
+        <w:rPr>
+          <w:rFonts w:hint="eastAsia"/>
+        </w:rPr>
+        <w:t xml:space="preserve">삭제 </w:t>
+      </w:r>
+      <w:r>
+        <w:sym w:font="Wingdings" w:char="F0E0"/>
+      </w:r>
+      <w:r>
+        <w:t xml:space="preserve"> </w:t>
+      </w:r>
+      <w:r>
+        <w:rPr>
+          <w:rFonts w:hint="eastAsia"/>
+        </w:rPr>
+        <w:t>재성이형한테 탐험 채팅 여쭤본 후</w:t>
+      </w:r>
+      <w:r>
+        <w:rPr>
+          <w:rFonts w:hint="eastAsia"/>
+        </w:rPr>
+        <w:t xml:space="preserve"> ㅇㅇ</w:t>
+      </w:r>
+    </w:p>
+    <w:p>
+      <w:pPr>
+        <w:pStyle w:val="a3"/>
+        <w:numPr>
+          <w:ilvl w:val="0"/>
+          <w:numId w:val="5"/>
+        </w:numPr>
+        <w:ind w:leftChars="0"/>
+      </w:pPr>
+      <w:r>
+        <w:rPr>
+          <w:rFonts w:hint="eastAsia"/>
+        </w:rPr>
+        <w:t>M</w:t>
+      </w:r>
+      <w:r>
+        <w:t xml:space="preserve">GObjectManager </w:t>
+      </w:r>
+      <w:r>
+        <w:rPr>
+          <w:rFonts w:hint="eastAsia"/>
+        </w:rPr>
+        <w:t xml:space="preserve">및 </w:t>
+      </w:r>
+      <w:r>
+        <w:t xml:space="preserve">GoldBox </w:t>
+      </w:r>
+      <w:r>
+        <w:rPr>
+          <w:rFonts w:hint="eastAsia"/>
+        </w:rPr>
+        <w:t>스크립트</w:t>
+      </w:r>
+      <w:r>
+        <w:t xml:space="preserve"> </w:t>
+      </w:r>
+      <w:r>
+        <w:rPr>
+          <w:rFonts w:hint="eastAsia"/>
+        </w:rPr>
+        <w:t>삭제?</w:t>
+      </w:r>
+      <w:r>
+        <w:t xml:space="preserve"> </w:t>
+      </w:r>
+      <w:r>
+        <w:rPr>
+          <w:rFonts w:hint="eastAsia"/>
+        </w:rPr>
+        <w:t>ㅇㅇ</w:t>
       </w:r>
     </w:p>
     <w:sectPr>

</xml_diff>

<commit_message>
remove goldbox remove FloatingOptionManager.cs mod QuestNumberList,BattleManager,ExploreManager,QuestManager
</commit_message>
<xml_diff>
--- a/Excel/리본 설정.docx
+++ b/Excel/리본 설정.docx
@@ -1139,19 +1139,70 @@
         <w:rPr>
           <w:rFonts w:hint="eastAsia"/>
         </w:rPr>
-        <w:t xml:space="preserve">아까 그 친구들 이미지로 만들기 </w:t>
-      </w:r>
-      <w:r>
-        <w:t xml:space="preserve">– FoundryRecipe </w:t>
-      </w:r>
-      <w:r>
-        <w:rPr>
-          <w:rFonts w:hint="eastAsia"/>
-        </w:rPr>
-        <w:t>먼저</w:t>
-      </w:r>
-    </w:p>
-    <w:p>
+        <w:t>S</w:t>
+      </w:r>
+      <w:r>
+        <w:t xml:space="preserve">ceneloadManager </w:t>
+      </w:r>
+      <w:r>
+        <w:rPr>
+          <w:rFonts w:hint="eastAsia"/>
+        </w:rPr>
+        <w:t>정리</w:t>
+      </w:r>
+    </w:p>
+    <w:p>
+      <w:pPr>
+        <w:pStyle w:val="a3"/>
+        <w:numPr>
+          <w:ilvl w:val="0"/>
+          <w:numId w:val="3"/>
+        </w:numPr>
+        <w:ind w:leftChars="0"/>
+      </w:pPr>
+      <w:r>
+        <w:rPr>
+          <w:rFonts w:hint="eastAsia"/>
+        </w:rPr>
+        <w:t>설정 기능</w:t>
+      </w:r>
+      <w:r>
+        <w:rPr>
+          <w:rFonts w:hint="eastAsia"/>
+        </w:rPr>
+        <w:t xml:space="preserve"> </w:t>
+      </w:r>
+      <w:r>
+        <w:t xml:space="preserve">ex) </w:t>
+      </w:r>
+      <w:r>
+        <w:rPr>
+          <w:rFonts w:hint="eastAsia"/>
+        </w:rPr>
+        <w:t>불러오기</w:t>
+      </w:r>
+      <w:r>
+        <w:rPr>
+          <w:rFonts w:hint="eastAsia"/>
+        </w:rPr>
+        <w:t>,</w:t>
+      </w:r>
+      <w:r>
+        <w:t xml:space="preserve"> </w:t>
+      </w:r>
+      <w:r>
+        <w:rPr>
+          <w:rFonts w:hint="eastAsia"/>
+        </w:rPr>
+        <w:t xml:space="preserve">메뉴로 </w:t>
+      </w:r>
+    </w:p>
+    <w:p>
+      <w:pPr>
+        <w:rPr>
+          <w:rFonts w:hint="eastAsia"/>
+        </w:rPr>
+      </w:pPr>
       <w:r>
         <w:rPr>
           <w:rFonts w:hint="eastAsia"/>
@@ -1172,62 +1223,19 @@
         <w:rPr>
           <w:rFonts w:hint="eastAsia"/>
         </w:rPr>
-        <w:t xml:space="preserve">각 미니게임 수치변경 </w:t>
-      </w:r>
-      <w:r>
-        <w:t>Stack</w:t>
-      </w:r>
-      <w:r>
-        <w:rPr>
-          <w:b/>
-          <w:bCs/>
-        </w:rPr>
-        <w:br/>
-      </w:r>
-      <w:r>
-        <w:t xml:space="preserve">// </w:t>
-      </w:r>
-      <w:r>
-        <w:rPr>
-          <w:rFonts w:hint="eastAsia"/>
-        </w:rPr>
-        <w:t>S</w:t>
-      </w:r>
-      <w:r>
-        <w:t>tack</w:t>
-      </w:r>
-      <w:r>
-        <w:rPr>
-          <w:rFonts w:hint="eastAsia"/>
-        </w:rPr>
-        <w:t>은 상의 후</w:t>
-      </w:r>
-      <w:r>
-        <w:t xml:space="preserve"> </w:t>
-      </w:r>
-      <w:r>
-        <w:rPr>
-          <w:rFonts w:hint="eastAsia"/>
-        </w:rPr>
-        <w:t>변경.</w:t>
-      </w:r>
-      <w:r>
-        <w:t xml:space="preserve"> </w:t>
-      </w:r>
-      <w:r>
-        <w:rPr>
-          <w:rFonts w:hint="eastAsia"/>
-        </w:rPr>
-        <w:t>현재는 고정으로 올라가는 상태인데,</w:t>
-      </w:r>
-      <w:r>
-        <w:t xml:space="preserve"> </w:t>
-      </w:r>
-      <w:r>
-        <w:rPr>
-          <w:rFonts w:hint="eastAsia"/>
-        </w:rPr>
-        <w:t xml:space="preserve">초반의 경우 </w:t>
+        <w:t xml:space="preserve">코드 정리 </w:t>
+      </w:r>
+      <w:r>
+        <w:t xml:space="preserve">- </w:t>
+      </w:r>
+      <w:r>
+        <w:rPr>
+          <w:rFonts w:hint="eastAsia"/>
+        </w:rPr>
+        <w:t>i</w:t>
+      </w:r>
+      <w:r>
+        <w:t>ng</w:t>
       </w:r>
       <w:r>
         <w:br/>
@@ -1237,42 +1245,19 @@
         <w:rPr>
           <w:rFonts w:hint="eastAsia"/>
         </w:rPr>
-        <w:t>직업군 중 둘 중에 뭘 올려야 할지 판단하는 방법을 상의해야 함.</w:t>
-      </w:r>
-      <w:r>
-        <w:br/>
-        <w:t xml:space="preserve">// </w:t>
-      </w:r>
-      <w:r>
-        <w:rPr>
-          <w:rFonts w:hint="eastAsia"/>
-        </w:rPr>
-        <w:t>현재 맵 넘버별로 수치변경 적용 중인데,</w:t>
-      </w:r>
-      <w:r>
-        <w:t xml:space="preserve"> </w:t>
-      </w:r>
-      <w:r>
-        <w:rPr>
-          <w:rFonts w:hint="eastAsia"/>
-        </w:rPr>
-        <w:t>다른 방법은 없을지</w:t>
-      </w:r>
-      <w:r>
-        <w:rPr>
-          <w:rFonts w:hint="eastAsia"/>
-        </w:rPr>
-        <w:t xml:space="preserve"> 걍 이렇게 가자</w:t>
-      </w:r>
-      <w:r>
-        <w:br/>
-        <w:t xml:space="preserve">// </w:t>
-      </w:r>
-      <w:r>
-        <w:rPr>
-          <w:rFonts w:hint="eastAsia"/>
-        </w:rPr>
-        <w:t>해당 계급의 첫번째로 일단 올리자</w:t>
+        <w:t xml:space="preserve">이 아래로는 </w:t>
+      </w:r>
+      <w:r>
+        <w:rPr>
+          <w:rFonts w:hint="eastAsia"/>
+        </w:rPr>
+        <w:t xml:space="preserve">코드 정리하면서 </w:t>
+      </w:r>
+      <w:r>
+        <w:rPr>
+          <w:rFonts w:hint="eastAsia"/>
+        </w:rPr>
+        <w:t>추가로 수정할 것들 생각난 거</w:t>
       </w:r>
     </w:p>
     <w:p>
@@ -1288,41 +1273,16 @@
         <w:rPr>
           <w:rFonts w:hint="eastAsia"/>
         </w:rPr>
-        <w:t xml:space="preserve">코드 정리 </w:t>
-      </w:r>
-      <w:r>
-        <w:t xml:space="preserve">- </w:t>
-      </w:r>
-      <w:r>
-        <w:rPr>
-          <w:rFonts w:hint="eastAsia"/>
-        </w:rPr>
-        <w:t>i</w:t>
-      </w:r>
-      <w:r>
-        <w:t>ng</w:t>
-      </w:r>
-      <w:r>
-        <w:br/>
-        <w:t xml:space="preserve">// </w:t>
-      </w:r>
-      <w:r>
-        <w:rPr>
-          <w:rFonts w:hint="eastAsia"/>
-        </w:rPr>
-        <w:t xml:space="preserve">이 아래로는 </w:t>
-      </w:r>
-      <w:r>
-        <w:rPr>
-          <w:rFonts w:hint="eastAsia"/>
-        </w:rPr>
-        <w:t xml:space="preserve">코드 정리하면서 </w:t>
-      </w:r>
-      <w:r>
-        <w:rPr>
-          <w:rFonts w:hint="eastAsia"/>
-        </w:rPr>
-        <w:t>추가로 수정할 것들 생각난 거</w:t>
+        <w:t>모험 레벨 만들기,</w:t>
+      </w:r>
+      <w:r>
+        <w:t xml:space="preserve"> </w:t>
+      </w:r>
+      <w:r>
+        <w:rPr>
+          <w:rFonts w:hint="eastAsia"/>
+        </w:rPr>
+        <w:t>보스 만들기</w:t>
       </w:r>
     </w:p>
     <w:p>
@@ -1338,16 +1298,7 @@
         <w:rPr>
           <w:rFonts w:hint="eastAsia"/>
         </w:rPr>
-        <w:t>모험 레벨 만들기,</w:t>
-      </w:r>
-      <w:r>
-        <w:t xml:space="preserve"> </w:t>
-      </w:r>
-      <w:r>
-        <w:rPr>
-          <w:rFonts w:hint="eastAsia"/>
-        </w:rPr>
-        <w:t>보스 만들기</w:t>
+        <w:t>교환 시스템 만들기</w:t>
       </w:r>
     </w:p>
     <w:p>
@@ -1363,38 +1314,31 @@
         <w:rPr>
           <w:rFonts w:hint="eastAsia"/>
         </w:rPr>
-        <w:t>탐험에선 광석만 나오게 하고 모험에선 제작 추가 재료 나오게 하기</w:t>
-      </w:r>
-      <w:r>
-        <w:br/>
-        <w:t xml:space="preserve">// </w:t>
-      </w:r>
-      <w:r>
-        <w:rPr>
-          <w:rFonts w:hint="eastAsia"/>
-        </w:rPr>
-        <w:t xml:space="preserve">퀘스트매니저의 </w:t>
-      </w:r>
-      <w:r>
-        <w:t>M</w:t>
-      </w:r>
-      <w:r>
-        <w:t xml:space="preserve">inigameClear </w:t>
-      </w:r>
-      <w:r>
-        <w:rPr>
-          <w:rFonts w:hint="eastAsia"/>
-        </w:rPr>
-        <w:t xml:space="preserve">의 </w:t>
-      </w:r>
-      <w:r>
-        <w:t>if(Clear)</w:t>
-      </w:r>
-      <w:r>
-        <w:rPr>
-          <w:rFonts w:hint="eastAsia"/>
-        </w:rPr>
-        <w:t>부분 활용</w:t>
+        <w:t>현재 모험 사망시스템,</w:t>
+      </w:r>
+      <w:r>
+        <w:t xml:space="preserve"> </w:t>
+      </w:r>
+      <w:r>
+        <w:rPr>
+          <w:rFonts w:hint="eastAsia"/>
+        </w:rPr>
+        <w:t>게임엔드 시스템 마무리 미흡</w:t>
+      </w:r>
+      <w:r>
+        <w:rPr>
+          <w:rFonts w:hint="eastAsia"/>
+        </w:rPr>
+        <w:t>,</w:t>
+      </w:r>
+      <w:r>
+        <w:t xml:space="preserve"> </w:t>
+      </w:r>
+      <w:r>
+        <w:rPr>
+          <w:rFonts w:hint="eastAsia"/>
+        </w:rPr>
+        <w:t>다음 라운드에 투사체</w:t>
       </w:r>
     </w:p>
     <w:p>
@@ -1410,7 +1354,29 @@
         <w:rPr>
           <w:rFonts w:hint="eastAsia"/>
         </w:rPr>
-        <w:t>메인 퀘스트 해금 시스템</w:t>
+        <w:t xml:space="preserve">재성이형이 만든 이미지를 실제로 주조에 넣는 코드와 추가로 필요한 </w:t>
+      </w:r>
+      <w:r>
+        <w:t>csv</w:t>
+      </w:r>
+      <w:r>
+        <w:br/>
+        <w:t xml:space="preserve">// </w:t>
+      </w:r>
+      <w:r>
+        <w:rPr>
+          <w:rFonts w:hint="eastAsia"/>
+        </w:rPr>
+        <w:t>I</w:t>
+      </w:r>
+      <w:r>
+        <w:t xml:space="preserve">mageManager </w:t>
+      </w:r>
+      <w:r>
+        <w:rPr>
+          <w:rFonts w:hint="eastAsia"/>
+        </w:rPr>
+        <w:t>활용</w:t>
       </w:r>
     </w:p>
     <w:p>
@@ -1426,34 +1392,7 @@
         <w:rPr>
           <w:rFonts w:hint="eastAsia"/>
         </w:rPr>
-        <w:t>R</w:t>
-      </w:r>
-      <w:r>
-        <w:t xml:space="preserve">eputation </w:t>
-      </w:r>
-      <w:r>
-        <w:rPr>
-          <w:rFonts w:hint="eastAsia"/>
-        </w:rPr>
-        <w:t>획득 수치에 따른 R</w:t>
-      </w:r>
-      <w:r>
-        <w:t>eputation</w:t>
-      </w:r>
-      <w:r>
-        <w:rPr>
-          <w:rFonts w:hint="eastAsia"/>
-        </w:rPr>
-        <w:t xml:space="preserve">의 가치를 판단 해 모험의 </w:t>
-      </w:r>
-      <w:r>
-        <w:t xml:space="preserve">Enemy </w:t>
-      </w:r>
-      <w:r>
-        <w:rPr>
-          <w:rFonts w:hint="eastAsia"/>
-        </w:rPr>
-        <w:t xml:space="preserve">체력 수정 </w:t>
+        <w:t>아이템 백과사전 만들기</w:t>
       </w:r>
     </w:p>
     <w:p>
@@ -1469,16 +1408,15 @@
         <w:rPr>
           <w:rFonts w:hint="eastAsia"/>
         </w:rPr>
-        <w:t>모험 완주 시,</w:t>
-      </w:r>
-      <w:r>
-        <w:t xml:space="preserve"> </w:t>
-      </w:r>
-      <w:r>
-        <w:rPr>
-          <w:rFonts w:hint="eastAsia"/>
-        </w:rPr>
-        <w:t>사망 시 플레이어에게 보여줄 화면 구성</w:t>
+        <w:t>빌드 테스트</w:t>
+      </w:r>
+    </w:p>
+    <w:p>
+      <w:r>
+        <w:rPr>
+          <w:rFonts w:hint="eastAsia"/>
+        </w:rPr>
+        <w:t>수빈</w:t>
       </w:r>
     </w:p>
     <w:p>
@@ -1486,7 +1424,7 @@
         <w:pStyle w:val="a3"/>
         <w:numPr>
           <w:ilvl w:val="0"/>
-          <w:numId w:val="5"/>
+          <w:numId w:val="6"/>
         </w:numPr>
         <w:ind w:leftChars="0"/>
       </w:pPr>
@@ -1494,38 +1432,34 @@
         <w:rPr>
           <w:rFonts w:hint="eastAsia"/>
         </w:rPr>
-        <w:t xml:space="preserve">하드코딩 되어있는 </w:t>
-      </w:r>
-      <w:r>
-        <w:t>Message</w:t>
-      </w:r>
-      <w:r>
-        <w:rPr>
-          <w:rFonts w:hint="eastAsia"/>
-        </w:rPr>
-        <w:t xml:space="preserve">들 </w:t>
-      </w:r>
-      <w:r>
-        <w:t>CSV</w:t>
-      </w:r>
-      <w:r>
-        <w:rPr>
-          <w:rFonts w:hint="eastAsia"/>
-        </w:rPr>
-        <w:t xml:space="preserve">로 만들기 </w:t>
-      </w:r>
-      <w:r>
-        <w:t>ex)BattleManager, ExploreManager</w:t>
-      </w:r>
-      <w:r>
-        <w:br/>
-        <w:t xml:space="preserve">// public CSV </w:t>
-      </w:r>
-      <w:r>
-        <w:rPr>
-          <w:rFonts w:hint="eastAsia"/>
-        </w:rPr>
-        <w:t>같은걸 만들까?</w:t>
+        <w:t>메인U</w:t>
+      </w:r>
+      <w:r>
+        <w:t xml:space="preserve">I, </w:t>
+      </w:r>
+      <w:r>
+        <w:rPr>
+          <w:rFonts w:hint="eastAsia"/>
+        </w:rPr>
+        <w:t>설정,</w:t>
+      </w:r>
+      <w:r>
+        <w:t xml:space="preserve"> </w:t>
+      </w:r>
+      <w:r>
+        <w:rPr>
+          <w:rFonts w:hint="eastAsia"/>
+        </w:rPr>
+        <w:t>불러오기</w:t>
+      </w:r>
+      <w:r>
+        <w:t xml:space="preserve"> </w:t>
+      </w:r>
+      <w:r>
+        <w:rPr>
+          <w:rFonts w:hint="eastAsia"/>
+        </w:rPr>
+        <w:t>이미지 그려보기</w:t>
       </w:r>
     </w:p>
     <w:p>
@@ -1533,7 +1467,7 @@
         <w:pStyle w:val="a3"/>
         <w:numPr>
           <w:ilvl w:val="0"/>
-          <w:numId w:val="5"/>
+          <w:numId w:val="6"/>
         </w:numPr>
         <w:ind w:leftChars="0"/>
       </w:pPr>
@@ -1541,86 +1475,25 @@
         <w:rPr>
           <w:rFonts w:hint="eastAsia"/>
         </w:rPr>
-        <w:t xml:space="preserve">탐험 </w:t>
-      </w:r>
-      <w:r>
-        <w:t xml:space="preserve">FloatingOptionManager </w:t>
-      </w:r>
-      <w:r>
-        <w:rPr>
-          <w:rFonts w:hint="eastAsia"/>
-        </w:rPr>
-        <w:t xml:space="preserve">삭제 </w:t>
-      </w:r>
-      <w:r>
-        <w:sym w:font="Wingdings" w:char="F0E0"/>
-      </w:r>
-      <w:r>
-        <w:t xml:space="preserve"> </w:t>
-      </w:r>
-      <w:r>
-        <w:rPr>
-          <w:rFonts w:hint="eastAsia"/>
-        </w:rPr>
-        <w:t>재성이형한테 탐험 채팅 여쭤본 후</w:t>
-      </w:r>
-      <w:r>
-        <w:rPr>
-          <w:rFonts w:hint="eastAsia"/>
-        </w:rPr>
-        <w:t xml:space="preserve"> ㅇㅇ</w:t>
-      </w:r>
-    </w:p>
-    <w:p>
-      <w:pPr>
-        <w:pStyle w:val="a3"/>
-        <w:numPr>
-          <w:ilvl w:val="0"/>
-          <w:numId w:val="5"/>
-        </w:numPr>
-        <w:ind w:leftChars="0"/>
-      </w:pPr>
-      <w:r>
-        <w:rPr>
-          <w:rFonts w:hint="eastAsia"/>
-        </w:rPr>
         <w:t>M</w:t>
       </w:r>
       <w:r>
-        <w:t xml:space="preserve">GObjectManager </w:t>
-      </w:r>
-      <w:r>
-        <w:rPr>
-          <w:rFonts w:hint="eastAsia"/>
-        </w:rPr>
-        <w:t xml:space="preserve">및 </w:t>
-      </w:r>
-      <w:r>
-        <w:t xml:space="preserve">GoldBox </w:t>
-      </w:r>
-      <w:r>
-        <w:rPr>
-          <w:rFonts w:hint="eastAsia"/>
-        </w:rPr>
-        <w:t>스크립트</w:t>
-      </w:r>
-      <w:r>
-        <w:t xml:space="preserve"> </w:t>
-      </w:r>
-      <w:r>
-        <w:rPr>
-          <w:rFonts w:hint="eastAsia"/>
-        </w:rPr>
-        <w:t>삭제?</w:t>
-      </w:r>
-      <w:r>
-        <w:t xml:space="preserve"> </w:t>
-      </w:r>
-      <w:r>
-        <w:rPr>
-          <w:rFonts w:hint="eastAsia"/>
-        </w:rPr>
-        <w:t>ㅇㅇ</w:t>
+        <w:t xml:space="preserve">anufacture </w:t>
+      </w:r>
+      <w:r>
+        <w:rPr>
+          <w:rFonts w:hint="eastAsia"/>
+        </w:rPr>
+        <w:t>R</w:t>
+      </w:r>
+      <w:r>
+        <w:t xml:space="preserve">ecipe </w:t>
+      </w:r>
+      <w:r>
+        <w:rPr>
+          <w:rFonts w:hint="eastAsia"/>
+        </w:rPr>
+        <w:t>산출물 그려보는거</w:t>
       </w:r>
     </w:p>
     <w:sectPr>
@@ -1775,6 +1648,95 @@
     </w:lvl>
   </w:abstractNum>
   <w:abstractNum w:abstractNumId="1" w15:restartNumberingAfterBreak="0">
+    <w:nsid w:val="0C275BDB"/>
+    <w:multiLevelType w:val="hybridMultilevel"/>
+    <w:tmpl w:val="79A891AE"/>
+    <w:lvl w:ilvl="0" w:tplc="FFFFFFFF">
+      <w:start w:val="1"/>
+      <w:numFmt w:val="decimal"/>
+      <w:lvlText w:val="%1."/>
+      <w:lvlJc w:val="left"/>
+      <w:pPr>
+        <w:ind w:left="760" w:hanging="360"/>
+      </w:pPr>
+      <w:rPr>
+        <w:rFonts w:hint="default"/>
+      </w:rPr>
+    </w:lvl>
+    <w:lvl w:ilvl="1" w:tplc="FFFFFFFF">
+      <w:start w:val="1"/>
+      <w:numFmt w:val="upperLetter"/>
+      <w:lvlText w:val="%2."/>
+      <w:lvlJc w:val="left"/>
+      <w:pPr>
+        <w:ind w:left="1200" w:hanging="400"/>
+      </w:pPr>
+    </w:lvl>
+    <w:lvl w:ilvl="2" w:tplc="FFFFFFFF" w:tentative="1">
+      <w:start w:val="1"/>
+      <w:numFmt w:val="lowerRoman"/>
+      <w:lvlText w:val="%3."/>
+      <w:lvlJc w:val="right"/>
+      <w:pPr>
+        <w:ind w:left="1600" w:hanging="400"/>
+      </w:pPr>
+    </w:lvl>
+    <w:lvl w:ilvl="3" w:tplc="FFFFFFFF" w:tentative="1">
+      <w:start w:val="1"/>
+      <w:numFmt w:val="decimal"/>
+      <w:lvlText w:val="%4."/>
+      <w:lvlJc w:val="left"/>
+      <w:pPr>
+        <w:ind w:left="2000" w:hanging="400"/>
+      </w:pPr>
+    </w:lvl>
+    <w:lvl w:ilvl="4" w:tplc="FFFFFFFF" w:tentative="1">
+      <w:start w:val="1"/>
+      <w:numFmt w:val="upperLetter"/>
+      <w:lvlText w:val="%5."/>
+      <w:lvlJc w:val="left"/>
+      <w:pPr>
+        <w:ind w:left="2400" w:hanging="400"/>
+      </w:pPr>
+    </w:lvl>
+    <w:lvl w:ilvl="5" w:tplc="FFFFFFFF" w:tentative="1">
+      <w:start w:val="1"/>
+      <w:numFmt w:val="lowerRoman"/>
+      <w:lvlText w:val="%6."/>
+      <w:lvlJc w:val="right"/>
+      <w:pPr>
+        <w:ind w:left="2800" w:hanging="400"/>
+      </w:pPr>
+    </w:lvl>
+    <w:lvl w:ilvl="6" w:tplc="FFFFFFFF" w:tentative="1">
+      <w:start w:val="1"/>
+      <w:numFmt w:val="decimal"/>
+      <w:lvlText w:val="%7."/>
+      <w:lvlJc w:val="left"/>
+      <w:pPr>
+        <w:ind w:left="3200" w:hanging="400"/>
+      </w:pPr>
+    </w:lvl>
+    <w:lvl w:ilvl="7" w:tplc="FFFFFFFF" w:tentative="1">
+      <w:start w:val="1"/>
+      <w:numFmt w:val="upperLetter"/>
+      <w:lvlText w:val="%8."/>
+      <w:lvlJc w:val="left"/>
+      <w:pPr>
+        <w:ind w:left="3600" w:hanging="400"/>
+      </w:pPr>
+    </w:lvl>
+    <w:lvl w:ilvl="8" w:tplc="FFFFFFFF" w:tentative="1">
+      <w:start w:val="1"/>
+      <w:numFmt w:val="lowerRoman"/>
+      <w:lvlText w:val="%9."/>
+      <w:lvlJc w:val="right"/>
+      <w:pPr>
+        <w:ind w:left="4000" w:hanging="400"/>
+      </w:pPr>
+    </w:lvl>
+  </w:abstractNum>
+  <w:abstractNum w:abstractNumId="2" w15:restartNumberingAfterBreak="0">
     <w:nsid w:val="2FC8553B"/>
     <w:multiLevelType w:val="hybridMultilevel"/>
     <w:tmpl w:val="4E8A8626"/>
@@ -1863,7 +1825,7 @@
       </w:pPr>
     </w:lvl>
   </w:abstractNum>
-  <w:abstractNum w:abstractNumId="2" w15:restartNumberingAfterBreak="0">
+  <w:abstractNum w:abstractNumId="3" w15:restartNumberingAfterBreak="0">
     <w:nsid w:val="460F6322"/>
     <w:multiLevelType w:val="hybridMultilevel"/>
     <w:tmpl w:val="79A891AE"/>
@@ -1952,7 +1914,7 @@
       </w:pPr>
     </w:lvl>
   </w:abstractNum>
-  <w:abstractNum w:abstractNumId="3" w15:restartNumberingAfterBreak="0">
+  <w:abstractNum w:abstractNumId="4" w15:restartNumberingAfterBreak="0">
     <w:nsid w:val="471240E3"/>
     <w:multiLevelType w:val="hybridMultilevel"/>
     <w:tmpl w:val="2E6C3058"/>
@@ -2041,7 +2003,7 @@
       </w:pPr>
     </w:lvl>
   </w:abstractNum>
-  <w:abstractNum w:abstractNumId="4" w15:restartNumberingAfterBreak="0">
+  <w:abstractNum w:abstractNumId="5" w15:restartNumberingAfterBreak="0">
     <w:nsid w:val="67DC3E9C"/>
     <w:multiLevelType w:val="hybridMultilevel"/>
     <w:tmpl w:val="AA1EDE54"/>
@@ -2131,19 +2093,22 @@
     </w:lvl>
   </w:abstractNum>
   <w:num w:numId="1" w16cid:durableId="1848641140">
-    <w:abstractNumId w:val="4"/>
+    <w:abstractNumId w:val="5"/>
   </w:num>
   <w:num w:numId="2" w16cid:durableId="321012803">
     <w:abstractNumId w:val="0"/>
   </w:num>
   <w:num w:numId="3" w16cid:durableId="665086278">
+    <w:abstractNumId w:val="4"/>
+  </w:num>
+  <w:num w:numId="4" w16cid:durableId="460266256">
+    <w:abstractNumId w:val="2"/>
+  </w:num>
+  <w:num w:numId="5" w16cid:durableId="686247449">
     <w:abstractNumId w:val="3"/>
   </w:num>
-  <w:num w:numId="4" w16cid:durableId="460266256">
+  <w:num w:numId="6" w16cid:durableId="706873982">
     <w:abstractNumId w:val="1"/>
-  </w:num>
-  <w:num w:numId="5" w16cid:durableId="686247449">
-    <w:abstractNumId w:val="2"/>
   </w:num>
 </w:numbering>
 </file>

</xml_diff>

<commit_message>
add ImageManager, TradeItemList, MGAgitManager, TradeManager
</commit_message>
<xml_diff>
--- a/Excel/리본 설정.docx
+++ b/Excel/리본 설정.docx
@@ -54,12 +54,14 @@
       <w:r>
         <w:t xml:space="preserve">– </w:t>
       </w:r>
+      <w:proofErr w:type="spellStart"/>
       <w:r>
         <w:rPr>
           <w:rFonts w:hint="eastAsia"/>
         </w:rPr>
         <w:t>리본교</w:t>
       </w:r>
+      <w:proofErr w:type="spellEnd"/>
     </w:p>
     <w:p>
       <w:r>
@@ -137,8 +139,16 @@
         <w:rPr>
           <w:rFonts w:hint="eastAsia"/>
         </w:rPr>
-        <w:t>채우고 해당 퀘스트까지 깨야한다</w:t>
-      </w:r>
+        <w:t xml:space="preserve">채우고 해당 퀘스트까지 </w:t>
+      </w:r>
+      <w:proofErr w:type="spellStart"/>
+      <w:r>
+        <w:rPr>
+          <w:rFonts w:hint="eastAsia"/>
+        </w:rPr>
+        <w:t>깨야한다</w:t>
+      </w:r>
+      <w:proofErr w:type="spellEnd"/>
     </w:p>
     <w:p>
       <w:r>
@@ -157,8 +167,16 @@
         <w:rPr>
           <w:rFonts w:hint="eastAsia"/>
         </w:rPr>
-        <w:t>에서 리본과 관련된 설정을 듣게된다</w:t>
-      </w:r>
+        <w:t xml:space="preserve">에서 리본과 관련된 설정을 </w:t>
+      </w:r>
+      <w:proofErr w:type="spellStart"/>
+      <w:r>
+        <w:rPr>
+          <w:rFonts w:hint="eastAsia"/>
+        </w:rPr>
+        <w:t>듣게된다</w:t>
+      </w:r>
+      <w:proofErr w:type="spellEnd"/>
     </w:p>
     <w:p/>
     <w:p>
@@ -257,7 +275,21 @@
           <w:rFonts w:hint="eastAsia"/>
         </w:rPr>
         <w:lastRenderedPageBreak/>
-        <w:t xml:space="preserve">그러다 리본을 잃어버린거지 </w:t>
+        <w:t xml:space="preserve">그러다 리본을 </w:t>
+      </w:r>
+      <w:proofErr w:type="spellStart"/>
+      <w:r>
+        <w:rPr>
+          <w:rFonts w:hint="eastAsia"/>
+        </w:rPr>
+        <w:t>잃어버린거지</w:t>
+      </w:r>
+      <w:proofErr w:type="spellEnd"/>
+      <w:r>
+        <w:rPr>
+          <w:rFonts w:hint="eastAsia"/>
+        </w:rPr>
+        <w:t xml:space="preserve"> </w:t>
       </w:r>
     </w:p>
     <w:p>
@@ -285,7 +317,21 @@
         <w:rPr>
           <w:rFonts w:hint="eastAsia"/>
         </w:rPr>
-        <w:t>에서 어느정도 떡밥을 회수시키고 협력관계가 된다</w:t>
+        <w:t xml:space="preserve">에서 어느정도 떡밥을 </w:t>
+      </w:r>
+      <w:proofErr w:type="spellStart"/>
+      <w:r>
+        <w:rPr>
+          <w:rFonts w:hint="eastAsia"/>
+        </w:rPr>
+        <w:t>회수시키고</w:t>
+      </w:r>
+      <w:proofErr w:type="spellEnd"/>
+      <w:r>
+        <w:rPr>
+          <w:rFonts w:hint="eastAsia"/>
+        </w:rPr>
+        <w:t xml:space="preserve"> 협력관계가 된다</w:t>
       </w:r>
     </w:p>
     <w:p/>
@@ -455,13 +501,35 @@
         <w:t>타임</w:t>
       </w:r>
       <w:r>
-        <w:t xml:space="preserve"> 리프 시 인트로에서 펜던트를 확인하는 장면 후 과거회상</w:t>
-      </w:r>
-      <w:r>
-        <w:rPr>
-          <w:rFonts w:hint="eastAsia"/>
-        </w:rPr>
-        <w:t>(게임을 재시작할 때</w:t>
+        <w:t xml:space="preserve"> 리프 시 </w:t>
+      </w:r>
+      <w:proofErr w:type="spellStart"/>
+      <w:r>
+        <w:t>인트로에서</w:t>
+      </w:r>
+      <w:proofErr w:type="spellEnd"/>
+      <w:r>
+        <w:t xml:space="preserve"> 펜던트를 확인하는 장면 후 과거회상</w:t>
+      </w:r>
+      <w:r>
+        <w:rPr>
+          <w:rFonts w:hint="eastAsia"/>
+        </w:rPr>
+        <w:t xml:space="preserve">(게임을 </w:t>
+      </w:r>
+      <w:proofErr w:type="spellStart"/>
+      <w:r>
+        <w:rPr>
+          <w:rFonts w:hint="eastAsia"/>
+        </w:rPr>
+        <w:t>재시작할</w:t>
+      </w:r>
+      <w:proofErr w:type="spellEnd"/>
+      <w:r>
+        <w:rPr>
+          <w:rFonts w:hint="eastAsia"/>
+        </w:rPr>
+        <w:t xml:space="preserve"> 때</w:t>
       </w:r>
       <w:r>
         <w:t>)</w:t>
@@ -488,15 +556,43 @@
         <w:rPr>
           <w:rFonts w:hint="eastAsia"/>
         </w:rPr>
-        <w:t>흔한 이세계처럼 마법을 당연하게 쓸 수 있는데 그 이유가 미래에서 과거로 온 애가 마법이 가능한 무언가를 들고와서 어느 순간부터 마법을 쓸 수 있게 되었다</w:t>
-      </w:r>
-    </w:p>
-    <w:p>
-      <w:r>
-        <w:rPr>
-          <w:rFonts w:hint="eastAsia"/>
-        </w:rPr>
-        <w:t xml:space="preserve">(TodoProgress </w:t>
+        <w:t xml:space="preserve">흔한 이세계처럼 마법을 당연하게 쓸 수 있는데 그 이유가 미래에서 과거로 온 애가 마법이 가능한 무언가를 </w:t>
+      </w:r>
+      <w:proofErr w:type="spellStart"/>
+      <w:r>
+        <w:rPr>
+          <w:rFonts w:hint="eastAsia"/>
+        </w:rPr>
+        <w:t>들고와서</w:t>
+      </w:r>
+      <w:proofErr w:type="spellEnd"/>
+      <w:r>
+        <w:rPr>
+          <w:rFonts w:hint="eastAsia"/>
+        </w:rPr>
+        <w:t xml:space="preserve"> 어느 순간부터 마법을 쓸 수 있게 되었다</w:t>
+      </w:r>
+    </w:p>
+    <w:p>
+      <w:r>
+        <w:rPr>
+          <w:rFonts w:hint="eastAsia"/>
+        </w:rPr>
+        <w:t>(</w:t>
+      </w:r>
+      <w:proofErr w:type="spellStart"/>
+      <w:r>
+        <w:rPr>
+          <w:rFonts w:hint="eastAsia"/>
+        </w:rPr>
+        <w:t>TodoProgress</w:t>
+      </w:r>
+      <w:proofErr w:type="spellEnd"/>
+      <w:r>
+        <w:rPr>
+          <w:rFonts w:hint="eastAsia"/>
+        </w:rPr>
+        <w:t xml:space="preserve"> </w:t>
       </w:r>
       <w:r>
         <w:t>–</w:t>
@@ -530,7 +626,21 @@
         <w:rPr>
           <w:rFonts w:hint="eastAsia"/>
         </w:rPr>
-        <w:t xml:space="preserve">하 ㅈㄴ 힘드네 하면서 쉬다가 길가에서 펜던트 주움 </w:t>
+        <w:t xml:space="preserve">하 </w:t>
+      </w:r>
+      <w:proofErr w:type="spellStart"/>
+      <w:r>
+        <w:rPr>
+          <w:rFonts w:hint="eastAsia"/>
+        </w:rPr>
+        <w:t>ㅈㄴ</w:t>
+      </w:r>
+      <w:proofErr w:type="spellEnd"/>
+      <w:r>
+        <w:rPr>
+          <w:rFonts w:hint="eastAsia"/>
+        </w:rPr>
+        <w:t xml:space="preserve"> 힘드네 하면서 쉬다가 길가에서 펜던트 주움 </w:t>
       </w:r>
       <w:r>
         <w:t>–</w:t>
@@ -566,10 +676,21 @@
         <w:rPr>
           <w:rFonts w:hint="eastAsia"/>
         </w:rPr>
-        <w:t xml:space="preserve"> 주인공이 </w:t>
-      </w:r>
-      <w:r>
-        <w:t xml:space="preserve">??? </w:t>
+        <w:t xml:space="preserve"> </w:t>
+      </w:r>
+      <w:proofErr w:type="gramStart"/>
+      <w:r>
+        <w:rPr>
+          <w:rFonts w:hint="eastAsia"/>
+        </w:rPr>
+        <w:t xml:space="preserve">주인공이 </w:t>
+      </w:r>
+      <w:r>
+        <w:t>???</w:t>
+      </w:r>
+      <w:proofErr w:type="gramEnd"/>
+      <w:r>
+        <w:t xml:space="preserve"> </w:t>
       </w:r>
       <w:r>
         <w:rPr>
@@ -584,7 +705,21 @@
         <w:rPr>
           <w:rFonts w:hint="eastAsia"/>
         </w:rPr>
-        <w:t xml:space="preserve"> 개깜짝 놀라서 펜던트 빼려고 하는데 안 빠짐 </w:t>
+        <w:t xml:space="preserve"> </w:t>
+      </w:r>
+      <w:proofErr w:type="spellStart"/>
+      <w:r>
+        <w:rPr>
+          <w:rFonts w:hint="eastAsia"/>
+        </w:rPr>
+        <w:t>개깜짝</w:t>
+      </w:r>
+      <w:proofErr w:type="spellEnd"/>
+      <w:r>
+        <w:rPr>
+          <w:rFonts w:hint="eastAsia"/>
+        </w:rPr>
+        <w:t xml:space="preserve"> 놀라서 펜던트 빼려고 하는데 안 빠짐 </w:t>
       </w:r>
       <w:r>
         <w:t xml:space="preserve">– </w:t>
@@ -602,7 +737,21 @@
         <w:rPr>
           <w:rFonts w:hint="eastAsia"/>
         </w:rPr>
-        <w:t>뭐 너가 선택되었다, ???를 위해서 다양한 일을 할 줄 알아야 한다, 펜던트는 해당 일을 얼마나 잘 했는지를 판단한다,</w:t>
+        <w:t>뭐 너가 선택되었다, ???</w:t>
+      </w:r>
+      <w:proofErr w:type="spellStart"/>
+      <w:r>
+        <w:rPr>
+          <w:rFonts w:hint="eastAsia"/>
+        </w:rPr>
+        <w:t>를</w:t>
+      </w:r>
+      <w:proofErr w:type="spellEnd"/>
+      <w:r>
+        <w:rPr>
+          <w:rFonts w:hint="eastAsia"/>
+        </w:rPr>
+        <w:t xml:space="preserve"> 위해서 다양한 일을 할 줄 알아야 한다, 펜던트는 해당 일을 얼마나 잘 했는지를 판단한다,</w:t>
       </w:r>
       <w:r>
         <w:t xml:space="preserve"> </w:t>
@@ -620,7 +769,21 @@
         <w:rPr>
           <w:rFonts w:hint="eastAsia"/>
         </w:rPr>
-        <w:t xml:space="preserve">다양한 직업을 거쳐 최종 시련?에 도달해야 한다 </w:t>
+        <w:t xml:space="preserve">다양한 직업을 거쳐 최종 </w:t>
+      </w:r>
+      <w:proofErr w:type="gramStart"/>
+      <w:r>
+        <w:rPr>
+          <w:rFonts w:hint="eastAsia"/>
+        </w:rPr>
+        <w:t>시련?에</w:t>
+      </w:r>
+      <w:proofErr w:type="gramEnd"/>
+      <w:r>
+        <w:rPr>
+          <w:rFonts w:hint="eastAsia"/>
+        </w:rPr>
+        <w:t xml:space="preserve"> 도달해야 한다 </w:t>
       </w:r>
       <w:r>
         <w:t>–</w:t>
@@ -634,11 +797,19 @@
       <w:r>
         <w:t xml:space="preserve"> </w:t>
       </w:r>
-      <w:r>
-        <w:rPr>
-          <w:rFonts w:hint="eastAsia"/>
-        </w:rPr>
-        <w:t>그걸요?</w:t>
+      <w:proofErr w:type="spellStart"/>
+      <w:r>
+        <w:rPr>
+          <w:rFonts w:hint="eastAsia"/>
+        </w:rPr>
+        <w:t>그걸요</w:t>
+      </w:r>
+      <w:proofErr w:type="spellEnd"/>
+      <w:r>
+        <w:rPr>
+          <w:rFonts w:hint="eastAsia"/>
+        </w:rPr>
+        <w:t>?</w:t>
       </w:r>
       <w:r>
         <w:t xml:space="preserve"> </w:t>
@@ -656,7 +827,35 @@
         <w:rPr>
           <w:rFonts w:hint="eastAsia"/>
         </w:rPr>
-        <w:t>대충 애니에서 선택 받았다고 하면 무지성으로 받아들이는 주인공 클리셰 비틀기</w:t>
+        <w:t xml:space="preserve">대충 애니에서 </w:t>
+      </w:r>
+      <w:proofErr w:type="gramStart"/>
+      <w:r>
+        <w:rPr>
+          <w:rFonts w:hint="eastAsia"/>
+        </w:rPr>
+        <w:t>선택 받았다고</w:t>
+      </w:r>
+      <w:proofErr w:type="gramEnd"/>
+      <w:r>
+        <w:rPr>
+          <w:rFonts w:hint="eastAsia"/>
+        </w:rPr>
+        <w:t xml:space="preserve"> 하면 무지성으로 받아들이는 주인공 </w:t>
+      </w:r>
+      <w:proofErr w:type="spellStart"/>
+      <w:r>
+        <w:rPr>
+          <w:rFonts w:hint="eastAsia"/>
+        </w:rPr>
+        <w:t>클리셰</w:t>
+      </w:r>
+      <w:proofErr w:type="spellEnd"/>
+      <w:r>
+        <w:rPr>
+          <w:rFonts w:hint="eastAsia"/>
+        </w:rPr>
+        <w:t xml:space="preserve"> 비틀기</w:t>
       </w:r>
       <w:r>
         <w:t>)</w:t>
@@ -710,7 +909,21 @@
         <w:rPr>
           <w:rFonts w:hint="eastAsia"/>
         </w:rPr>
-        <w:t>결국 클리셰 따라가기</w:t>
+        <w:t xml:space="preserve">결국 </w:t>
+      </w:r>
+      <w:proofErr w:type="spellStart"/>
+      <w:r>
+        <w:rPr>
+          <w:rFonts w:hint="eastAsia"/>
+        </w:rPr>
+        <w:t>클리셰</w:t>
+      </w:r>
+      <w:proofErr w:type="spellEnd"/>
+      <w:r>
+        <w:rPr>
+          <w:rFonts w:hint="eastAsia"/>
+        </w:rPr>
+        <w:t xml:space="preserve"> 따라가기</w:t>
       </w:r>
       <w:r>
         <w:t xml:space="preserve">) – </w:t>
@@ -746,7 +959,21 @@
         <w:rPr>
           <w:rFonts w:hint="eastAsia"/>
         </w:rPr>
-        <w:t xml:space="preserve"> 대장장이 선택 - 저챗씬으로 이동 </w:t>
+        <w:t xml:space="preserve"> 대장장이 선택 - </w:t>
+      </w:r>
+      <w:proofErr w:type="spellStart"/>
+      <w:r>
+        <w:rPr>
+          <w:rFonts w:hint="eastAsia"/>
+        </w:rPr>
+        <w:t>저챗씬으로</w:t>
+      </w:r>
+      <w:proofErr w:type="spellEnd"/>
+      <w:r>
+        <w:rPr>
+          <w:rFonts w:hint="eastAsia"/>
+        </w:rPr>
+        <w:t xml:space="preserve"> 이동 </w:t>
       </w:r>
       <w:r>
         <w:t xml:space="preserve">– </w:t>
@@ -807,12 +1034,31 @@
         <w:rPr>
           <w:rFonts w:hint="eastAsia"/>
         </w:rPr>
-        <w:t>과 액티브포인트를 활용하자</w:t>
-      </w:r>
-    </w:p>
-    <w:p>
-      <w:r>
-        <w:t xml:space="preserve">Ex ) </w:t>
+        <w:t xml:space="preserve">과 </w:t>
+      </w:r>
+      <w:proofErr w:type="spellStart"/>
+      <w:r>
+        <w:rPr>
+          <w:rFonts w:hint="eastAsia"/>
+        </w:rPr>
+        <w:t>액티브포인트를</w:t>
+      </w:r>
+      <w:proofErr w:type="spellEnd"/>
+      <w:r>
+        <w:rPr>
+          <w:rFonts w:hint="eastAsia"/>
+        </w:rPr>
+        <w:t xml:space="preserve"> 활용하자</w:t>
+      </w:r>
+    </w:p>
+    <w:p>
+      <w:proofErr w:type="gramStart"/>
+      <w:r>
+        <w:t>Ex )</w:t>
+      </w:r>
+      <w:proofErr w:type="gramEnd"/>
+      <w:r>
+        <w:t xml:space="preserve"> </w:t>
       </w:r>
       <w:r>
         <w:rPr>
@@ -840,7 +1086,21 @@
         <w:rPr>
           <w:rFonts w:hint="eastAsia"/>
         </w:rPr>
-        <w:t>모험은 한 번 나가면 끝까지 가야한다.</w:t>
+        <w:t xml:space="preserve">모험은 한 번 나가면 끝까지 </w:t>
+      </w:r>
+      <w:proofErr w:type="spellStart"/>
+      <w:r>
+        <w:rPr>
+          <w:rFonts w:hint="eastAsia"/>
+        </w:rPr>
+        <w:t>가야한다</w:t>
+      </w:r>
+      <w:proofErr w:type="spellEnd"/>
+      <w:r>
+        <w:rPr>
+          <w:rFonts w:hint="eastAsia"/>
+        </w:rPr>
+        <w:t>.</w:t>
       </w:r>
       <w:r>
         <w:t xml:space="preserve"> </w:t>
@@ -885,20 +1145,36 @@
       <w:r>
         <w:t xml:space="preserve">– </w:t>
       </w:r>
-      <w:r>
-        <w:rPr>
-          <w:rFonts w:hint="eastAsia"/>
-        </w:rPr>
-        <w:t xml:space="preserve">메인퀘스트를 해금하기 위한 수치 </w:t>
+      <w:proofErr w:type="spellStart"/>
+      <w:r>
+        <w:rPr>
+          <w:rFonts w:hint="eastAsia"/>
+        </w:rPr>
+        <w:t>메인퀘스트를</w:t>
+      </w:r>
+      <w:proofErr w:type="spellEnd"/>
+      <w:r>
+        <w:rPr>
+          <w:rFonts w:hint="eastAsia"/>
+        </w:rPr>
+        <w:t xml:space="preserve"> 해금하기 위한 수치 </w:t>
       </w:r>
       <w:r>
         <w:t>(</w:t>
       </w:r>
-      <w:r>
-        <w:rPr>
-          <w:rFonts w:hint="eastAsia"/>
-        </w:rPr>
-        <w:t>서브퀘스트로 증가)</w:t>
+      <w:proofErr w:type="spellStart"/>
+      <w:r>
+        <w:rPr>
+          <w:rFonts w:hint="eastAsia"/>
+        </w:rPr>
+        <w:t>서브퀘스트로</w:t>
+      </w:r>
+      <w:proofErr w:type="spellEnd"/>
+      <w:r>
+        <w:rPr>
+          <w:rFonts w:hint="eastAsia"/>
+        </w:rPr>
+        <w:t xml:space="preserve"> 증가)</w:t>
       </w:r>
     </w:p>
     <w:p>
@@ -919,6 +1195,7 @@
       <w:r>
         <w:t xml:space="preserve">– </w:t>
       </w:r>
+      <w:proofErr w:type="gramStart"/>
       <w:r>
         <w:rPr>
           <w:rFonts w:hint="eastAsia"/>
@@ -926,7 +1203,11 @@
         <w:t xml:space="preserve">기사 </w:t>
       </w:r>
       <w:r>
-        <w:t xml:space="preserve">/ </w:t>
+        <w:t>/</w:t>
+      </w:r>
+      <w:proofErr w:type="gramEnd"/>
+      <w:r>
+        <w:t xml:space="preserve"> </w:t>
       </w:r>
       <w:r>
         <w:rPr>
@@ -953,6 +1234,7 @@
       <w:r>
         <w:t xml:space="preserve">– </w:t>
       </w:r>
+      <w:proofErr w:type="gramStart"/>
       <w:r>
         <w:rPr>
           <w:rFonts w:hint="eastAsia"/>
@@ -960,7 +1242,11 @@
         <w:t xml:space="preserve">평민 </w:t>
       </w:r>
       <w:r>
-        <w:t xml:space="preserve">/ </w:t>
+        <w:t>/</w:t>
+      </w:r>
+      <w:proofErr w:type="gramEnd"/>
+      <w:r>
+        <w:t xml:space="preserve"> </w:t>
       </w:r>
       <w:r>
         <w:rPr>
@@ -987,6 +1273,7 @@
       <w:r>
         <w:t xml:space="preserve">– </w:t>
       </w:r>
+      <w:proofErr w:type="gramStart"/>
       <w:r>
         <w:rPr>
           <w:rFonts w:hint="eastAsia"/>
@@ -994,7 +1281,11 @@
         <w:t xml:space="preserve">백성 </w:t>
       </w:r>
       <w:r>
-        <w:t xml:space="preserve">/ </w:t>
+        <w:t>/</w:t>
+      </w:r>
+      <w:proofErr w:type="gramEnd"/>
+      <w:r>
+        <w:t xml:space="preserve"> </w:t>
       </w:r>
       <w:r>
         <w:rPr>
@@ -1021,6 +1312,7 @@
       <w:r>
         <w:t xml:space="preserve">– </w:t>
       </w:r>
+      <w:proofErr w:type="gramStart"/>
       <w:r>
         <w:rPr>
           <w:rFonts w:hint="eastAsia"/>
@@ -1028,7 +1320,11 @@
         <w:t xml:space="preserve">백성 </w:t>
       </w:r>
       <w:r>
-        <w:t xml:space="preserve">/ </w:t>
+        <w:t>/</w:t>
+      </w:r>
+      <w:proofErr w:type="gramEnd"/>
+      <w:r>
+        <w:t xml:space="preserve"> </w:t>
       </w:r>
       <w:r>
         <w:rPr>
@@ -1068,7 +1364,14 @@
         <w:rPr>
           <w:rFonts w:hint="eastAsia"/>
         </w:rPr>
-        <w:t>몬스터/</w:t>
+        <w:t>몬스터</w:t>
+      </w:r>
+      <w:proofErr w:type="gramStart"/>
+      <w:r>
+        <w:rPr>
+          <w:rFonts w:hint="eastAsia"/>
+        </w:rPr>
+        <w:t>/</w:t>
       </w:r>
       <w:r>
         <w:t>.</w:t>
@@ -1077,11 +1380,19 @@
         <w:rPr>
           <w:rFonts w:hint="eastAsia"/>
         </w:rPr>
-        <w:t xml:space="preserve">상자인지 판단하는 곳 </w:t>
+        <w:t>상자인지</w:t>
+      </w:r>
+      <w:proofErr w:type="gramEnd"/>
+      <w:r>
+        <w:rPr>
+          <w:rFonts w:hint="eastAsia"/>
+        </w:rPr>
+        <w:t xml:space="preserve"> 판단하는 곳 </w:t>
       </w:r>
       <w:r>
         <w:t>(</w:t>
       </w:r>
+      <w:proofErr w:type="spellStart"/>
       <w:r>
         <w:rPr>
           <w:rFonts w:hint="eastAsia"/>
@@ -1089,7 +1400,11 @@
         <w:t>E</w:t>
       </w:r>
       <w:r>
-        <w:t xml:space="preserve">xploreManager 171 </w:t>
+        <w:t>xploreManager</w:t>
+      </w:r>
+      <w:proofErr w:type="spellEnd"/>
+      <w:r>
+        <w:t xml:space="preserve"> 171 </w:t>
       </w:r>
       <w:r>
         <w:rPr>
@@ -1116,9 +1431,19 @@
         </w:rPr>
         <w:t xml:space="preserve">탐험 </w:t>
       </w:r>
-      <w:r>
-        <w:t>MessageManager ConversationManager</w:t>
-      </w:r>
+      <w:proofErr w:type="spellStart"/>
+      <w:r>
+        <w:t>MessageManager</w:t>
+      </w:r>
+      <w:proofErr w:type="spellEnd"/>
+      <w:r>
+        <w:t xml:space="preserve"> </w:t>
+      </w:r>
+      <w:proofErr w:type="spellStart"/>
+      <w:r>
+        <w:t>ConversationManager</w:t>
+      </w:r>
+      <w:proofErr w:type="spellEnd"/>
       <w:r>
         <w:rPr>
           <w:rFonts w:hint="eastAsia"/>
@@ -1135,6 +1460,7 @@
         </w:numPr>
         <w:ind w:leftChars="0"/>
       </w:pPr>
+      <w:proofErr w:type="spellStart"/>
       <w:r>
         <w:rPr>
           <w:rFonts w:hint="eastAsia"/>
@@ -1142,7 +1468,11 @@
         <w:t>S</w:t>
       </w:r>
       <w:r>
-        <w:t xml:space="preserve">ceneloadManager </w:t>
+        <w:t>ceneloadManager</w:t>
+      </w:r>
+      <w:proofErr w:type="spellEnd"/>
+      <w:r>
+        <w:t xml:space="preserve"> </w:t>
       </w:r>
       <w:r>
         <w:rPr>
@@ -1198,11 +1528,6 @@
       </w:r>
     </w:p>
     <w:p>
-      <w:pPr>
-        <w:rPr>
-          <w:rFonts w:hint="eastAsia"/>
-        </w:rPr>
-      </w:pPr>
       <w:r>
         <w:rPr>
           <w:rFonts w:hint="eastAsia"/>
@@ -1228,6 +1553,7 @@
       <w:r>
         <w:t xml:space="preserve">- </w:t>
       </w:r>
+      <w:proofErr w:type="spellStart"/>
       <w:r>
         <w:rPr>
           <w:rFonts w:hint="eastAsia"/>
@@ -1237,6 +1563,7 @@
       <w:r>
         <w:t>ng</w:t>
       </w:r>
+      <w:proofErr w:type="spellEnd"/>
       <w:r>
         <w:br/>
         <w:t xml:space="preserve">// </w:t>
@@ -1284,6 +1611,92 @@
         </w:rPr>
         <w:t>보스 만들기</w:t>
       </w:r>
+      <w:r>
+        <w:br/>
+        <w:t xml:space="preserve">// </w:t>
+      </w:r>
+      <w:r>
+        <w:rPr>
+          <w:rFonts w:hint="eastAsia"/>
+        </w:rPr>
+        <w:t>이 부분은 몬스터</w:t>
+      </w:r>
+      <w:r>
+        <w:t xml:space="preserve"> </w:t>
+      </w:r>
+      <w:r>
+        <w:rPr>
+          <w:rFonts w:hint="eastAsia"/>
+        </w:rPr>
+        <w:t>도감을 만들어야 할지,</w:t>
+      </w:r>
+      <w:r>
+        <w:t xml:space="preserve"> </w:t>
+      </w:r>
+      <w:r>
+        <w:rPr>
+          <w:rFonts w:hint="eastAsia"/>
+        </w:rPr>
+        <w:t xml:space="preserve">현재 </w:t>
+      </w:r>
+      <w:proofErr w:type="spellStart"/>
+      <w:r>
+        <w:rPr>
+          <w:rFonts w:hint="eastAsia"/>
+        </w:rPr>
+        <w:t>몹</w:t>
+      </w:r>
+      <w:proofErr w:type="spellEnd"/>
+      <w:r>
+        <w:rPr>
+          <w:rFonts w:hint="eastAsia"/>
+        </w:rPr>
+        <w:t xml:space="preserve"> 나오는</w:t>
+      </w:r>
+      <w:r>
+        <w:rPr>
+          <w:rFonts w:hint="eastAsia"/>
+        </w:rPr>
+        <w:t xml:space="preserve"> </w:t>
+      </w:r>
+      <w:r>
+        <w:rPr>
+          <w:rFonts w:hint="eastAsia"/>
+        </w:rPr>
+        <w:t xml:space="preserve">데는 </w:t>
+      </w:r>
+      <w:proofErr w:type="gramStart"/>
+      <w:r>
+        <w:rPr>
+          <w:rFonts w:hint="eastAsia"/>
+        </w:rPr>
+        <w:t>문제 없지만</w:t>
+      </w:r>
+      <w:proofErr w:type="gramEnd"/>
+      <w:r>
+        <w:br/>
+        <w:t xml:space="preserve">// </w:t>
+      </w:r>
+      <w:r>
+        <w:rPr>
+          <w:rFonts w:hint="eastAsia"/>
+        </w:rPr>
+        <w:t xml:space="preserve">몇 라운드에 몇 개의 게임을 어떤 몬스터로 구성해야 할지를 </w:t>
+      </w:r>
+      <w:proofErr w:type="spellStart"/>
+      <w:r>
+        <w:rPr>
+          <w:rFonts w:hint="eastAsia"/>
+        </w:rPr>
+        <w:t>의논해봐야할</w:t>
+      </w:r>
+      <w:proofErr w:type="spellEnd"/>
+      <w:r>
+        <w:rPr>
+          <w:rFonts w:hint="eastAsia"/>
+        </w:rPr>
+        <w:t xml:space="preserve"> 듯</w:t>
+      </w:r>
     </w:p>
     <w:p>
       <w:pPr>
@@ -1297,8 +1710,79 @@
       <w:r>
         <w:rPr>
           <w:rFonts w:hint="eastAsia"/>
+          <w:b/>
+          <w:bCs/>
         </w:rPr>
         <w:t>교환 시스템 만들기</w:t>
+      </w:r>
+      <w:r>
+        <w:br/>
+        <w:t xml:space="preserve">// </w:t>
+      </w:r>
+      <w:r>
+        <w:rPr>
+          <w:rFonts w:hint="eastAsia"/>
+        </w:rPr>
+        <w:t xml:space="preserve">정수 </w:t>
+      </w:r>
+      <w:r>
+        <w:t>= 9999</w:t>
+      </w:r>
+      <w:r>
+        <w:rPr>
+          <w:rFonts w:hint="eastAsia"/>
+        </w:rPr>
+        <w:t>번,</w:t>
+      </w:r>
+      <w:r>
+        <w:t xml:space="preserve"> </w:t>
+      </w:r>
+      <w:r>
+        <w:rPr>
+          <w:rFonts w:hint="eastAsia"/>
+        </w:rPr>
+        <w:t xml:space="preserve">이름은 희토류 </w:t>
+      </w:r>
+      <w:r>
+        <w:t>(</w:t>
+      </w:r>
+      <w:r>
+        <w:rPr>
+          <w:rFonts w:hint="eastAsia"/>
+        </w:rPr>
+        <w:t>R</w:t>
+      </w:r>
+      <w:r>
+        <w:t>are Earth)</w:t>
+      </w:r>
+      <w:r>
+        <w:br/>
+      </w:r>
+      <w:proofErr w:type="gramStart"/>
+      <w:r>
+        <w:t xml:space="preserve">// </w:t>
+      </w:r>
+      <w:r>
+        <w:rPr>
+          <w:rFonts w:hint="eastAsia"/>
+        </w:rPr>
+        <w:t>정수가</w:t>
+      </w:r>
+      <w:proofErr w:type="gramEnd"/>
+      <w:r>
+        <w:rPr>
+          <w:rFonts w:hint="eastAsia"/>
+        </w:rPr>
+        <w:t xml:space="preserve"> 결정되면 정수 데이터를 없애고 새로운 아이템을 내어주기</w:t>
+      </w:r>
+      <w:r>
+        <w:t>&gt;</w:t>
+      </w:r>
+      <w:r>
+        <w:rPr>
+          <w:rFonts w:hint="eastAsia"/>
+        </w:rPr>
+        <w:t>교환버튼</w:t>
       </w:r>
     </w:p>
     <w:p>
@@ -1309,36 +1793,34 @@
           <w:numId w:val="5"/>
         </w:numPr>
         <w:ind w:leftChars="0"/>
-      </w:pPr>
-      <w:r>
-        <w:rPr>
-          <w:rFonts w:hint="eastAsia"/>
-        </w:rPr>
-        <w:t>현재 모험 사망시스템,</w:t>
-      </w:r>
-      <w:r>
-        <w:t xml:space="preserve"> </w:t>
-      </w:r>
-      <w:r>
-        <w:rPr>
-          <w:rFonts w:hint="eastAsia"/>
-        </w:rPr>
-        <w:t>게임엔드 시스템 마무리 미흡</w:t>
-      </w:r>
-      <w:r>
-        <w:rPr>
-          <w:rFonts w:hint="eastAsia"/>
-        </w:rPr>
-        <w:t>,</w:t>
-      </w:r>
-      <w:r>
-        <w:t xml:space="preserve"> </w:t>
-      </w:r>
-      <w:r>
-        <w:rPr>
-          <w:rFonts w:hint="eastAsia"/>
-        </w:rPr>
-        <w:t>다음 라운드에 투사체</w:t>
+        <w:rPr>
+          <w:b/>
+          <w:bCs/>
+        </w:rPr>
+      </w:pPr>
+      <w:r>
+        <w:rPr>
+          <w:rFonts w:hint="eastAsia"/>
+          <w:b/>
+          <w:bCs/>
+        </w:rPr>
+        <w:t>아이템 백과사전 만들기</w:t>
+      </w:r>
+      <w:r>
+        <w:rPr>
+          <w:b/>
+          <w:bCs/>
+        </w:rPr>
+        <w:br/>
+      </w:r>
+      <w:r>
+        <w:t xml:space="preserve">// </w:t>
+      </w:r>
+      <w:r>
+        <w:rPr>
+          <w:rFonts w:hint="eastAsia"/>
+        </w:rPr>
+        <w:t>퀘스트 아이템 추가</w:t>
       </w:r>
     </w:p>
     <w:p>
@@ -1354,60 +1836,6 @@
         <w:rPr>
           <w:rFonts w:hint="eastAsia"/>
         </w:rPr>
-        <w:t xml:space="preserve">재성이형이 만든 이미지를 실제로 주조에 넣는 코드와 추가로 필요한 </w:t>
-      </w:r>
-      <w:r>
-        <w:t>csv</w:t>
-      </w:r>
-      <w:r>
-        <w:br/>
-        <w:t xml:space="preserve">// </w:t>
-      </w:r>
-      <w:r>
-        <w:rPr>
-          <w:rFonts w:hint="eastAsia"/>
-        </w:rPr>
-        <w:t>I</w:t>
-      </w:r>
-      <w:r>
-        <w:t xml:space="preserve">mageManager </w:t>
-      </w:r>
-      <w:r>
-        <w:rPr>
-          <w:rFonts w:hint="eastAsia"/>
-        </w:rPr>
-        <w:t>활용</w:t>
-      </w:r>
-    </w:p>
-    <w:p>
-      <w:pPr>
-        <w:pStyle w:val="a3"/>
-        <w:numPr>
-          <w:ilvl w:val="0"/>
-          <w:numId w:val="5"/>
-        </w:numPr>
-        <w:ind w:leftChars="0"/>
-      </w:pPr>
-      <w:r>
-        <w:rPr>
-          <w:rFonts w:hint="eastAsia"/>
-        </w:rPr>
-        <w:t>아이템 백과사전 만들기</w:t>
-      </w:r>
-    </w:p>
-    <w:p>
-      <w:pPr>
-        <w:pStyle w:val="a3"/>
-        <w:numPr>
-          <w:ilvl w:val="0"/>
-          <w:numId w:val="5"/>
-        </w:numPr>
-        <w:ind w:leftChars="0"/>
-      </w:pPr>
-      <w:r>
-        <w:rPr>
-          <w:rFonts w:hint="eastAsia"/>
-        </w:rPr>
         <w:t>빌드 테스트</w:t>
       </w:r>
     </w:p>
@@ -1493,8 +1921,16 @@
         <w:rPr>
           <w:rFonts w:hint="eastAsia"/>
         </w:rPr>
-        <w:t>산출물 그려보는거</w:t>
-      </w:r>
+        <w:t xml:space="preserve">산출물 </w:t>
+      </w:r>
+      <w:proofErr w:type="spellStart"/>
+      <w:r>
+        <w:rPr>
+          <w:rFonts w:hint="eastAsia"/>
+        </w:rPr>
+        <w:t>그려보는거</w:t>
+      </w:r>
+      <w:proofErr w:type="spellEnd"/>
     </w:p>
     <w:sectPr>
       <w:pgSz w:w="11906" w:h="16838"/>

</xml_diff>